<commit_message>
updating methods with richness model
</commit_message>
<xml_diff>
--- a/manuscript_working/ms_working_RMD.docx
+++ b/manuscript_working/ms_working_RMD.docx
@@ -41,7 +41,7 @@
         <w:pStyle w:val="Date"/>
       </w:pPr>
       <w:r>
-        <w:t xml:space="preserve">11/3/2020</w:t>
+        <w:t xml:space="preserve">11/10/2020</w:t>
       </w:r>
     </w:p>
     <w:p>
@@ -2039,7 +2039,7 @@
         <w:t xml:space="preserve"> </w:t>
       </w:r>
       <w:r>
-        <w:t xml:space="preserve">at routes EI1, EI2, M2, N1, and N2, the following broadcast species were used, respectively: Pacific, Mottled, Crested, Black and White, Spectacled, Mottled, Crested, Black and White, and Spectacled. At the route M1, the following species were called at stations</w:t>
+        <w:t xml:space="preserve">at El Imposible and Nancachaname, the following broadcast species were used, respectively: Pacific, Mottled, Crested, Black and White, Spectacled, Mottled, Crested, Black and White, and Spectacled. At Montecristo, the following species were called at stations</w:t>
       </w:r>
       <w:r>
         <w:t xml:space="preserve"> </w:t>
@@ -2118,15 +2118,1641 @@
         <w:pStyle w:val="BodyText"/>
       </w:pPr>
       <w:r>
-        <w:t xml:space="preserve">For all three species' occupancy models, we ran 3 chains for 10,000 iterations and 1000 iterations discarded as burn-in, for a total of 27,000 iterations comprising the posterior distributions for each model parameter. We visually inspected traceplots to verify that chains mixed well (Supplemental information S1-3xx).</w:t>
+        <w:t xml:space="preserve">For all three species' occupancy models, we ran 3 chains for 10,000 iterations and 1000 iterations discarded as burn-in, for a total of 27,000 iterations comprising the posterior distributions for each model parameter. Initial values for</w:t>
+      </w:r>
+      <w:r>
+        <w:t xml:space="preserve"> </w:t>
+      </w:r>
+      <m:oMath>
+        <m:sSub>
+          <m:e>
+            <m:r>
+              <m:t>z</m:t>
+            </m:r>
+          </m:e>
+          <m:sub>
+            <m:r>
+              <m:t>t</m:t>
+            </m:r>
+            <m:r>
+              <m:t>,</m:t>
+            </m:r>
+            <m:r>
+              <m:t>h</m:t>
+            </m:r>
+            <m:r>
+              <m:t>,</m:t>
+            </m:r>
+            <m:r>
+              <m:t>i</m:t>
+            </m:r>
+          </m:sub>
+        </m:sSub>
+      </m:oMath>
+      <w:r>
+        <w:t xml:space="preserve"> </w:t>
+      </w:r>
+      <w:r>
+        <w:t xml:space="preserve">were equivalent to one if an owl was detected in that survey</w:t>
+      </w:r>
+      <w:r>
+        <w:t xml:space="preserve"> </w:t>
+      </w:r>
+      <m:oMath>
+        <m:r>
+          <m:t>i</m:t>
+        </m:r>
+      </m:oMath>
+      <w:r>
+        <w:t xml:space="preserve"> </w:t>
+      </w:r>
+      <w:r>
+        <w:t xml:space="preserve">and otherwise zero. We visually inspected traceplots to verify that chains mixed well (Supplemental information S1-3xx).</w:t>
+      </w:r>
+    </w:p>
+    <w:p>
+      <w:pPr>
+        <w:pStyle w:val="Heading2"/>
+      </w:pPr>
+      <w:bookmarkStart w:id="24" w:name="richness-model-framework"/>
+      <w:bookmarkEnd w:id="24"/>
+      <w:r>
+        <w:t xml:space="preserve">Richness Model Framework</w:t>
+      </w:r>
+    </w:p>
+    <w:p>
+      <w:pPr>
+        <w:pStyle w:val="FirstParagraph"/>
+      </w:pPr>
+      <w:r>
+        <w:t xml:space="preserve">To model species richness at each route in each year, we assumed that there were 14 possible species present in El Salvador. This included the 10 species observed during our surveys (including unknown owl species) and an additional 4 unidentified species. This limit to species richness relates directly to the 13 species known to inhabit El Salvador (cite Owls of El Salvador here) plus one species we identified (Stygian owl), which was previously undocumented in El Salvador. We augmented our owl detection data with 4 additional potential species with all-zero detection</w:t>
+      </w:r>
+      <w:r>
+        <w:t xml:space="preserve"> </w:t>
+      </w:r>
+      <w:r>
+        <w:t xml:space="preserve">(Royle 2007)</w:t>
+      </w:r>
+      <w:r>
+        <w:t xml:space="preserve">. For each species</w:t>
+      </w:r>
+      <w:r>
+        <w:t xml:space="preserve"> </w:t>
+      </w:r>
+      <m:oMath>
+        <m:r>
+          <m:t>s</m:t>
+        </m:r>
+      </m:oMath>
+      <w:r>
+        <w:t xml:space="preserve"> </w:t>
+      </w:r>
+      <w:r>
+        <w:t xml:space="preserve">(where</w:t>
+      </w:r>
+      <w:r>
+        <w:t xml:space="preserve"> </w:t>
+      </w:r>
+      <m:oMath>
+        <m:r>
+          <m:t>s</m:t>
+        </m:r>
+        <m:r>
+          <m:t>=</m:t>
+        </m:r>
+        <m:r>
+          <m:t>1</m:t>
+        </m:r>
+        <m:r>
+          <m:t>,</m:t>
+        </m:r>
+        <m:r>
+          <m:t>2</m:t>
+        </m:r>
+        <m:r>
+          <m:t>,</m:t>
+        </m:r>
+        <m:r>
+          <m:t>…</m:t>
+        </m:r>
+        <m:r>
+          <m:t>,</m:t>
+        </m:r>
+        <m:r>
+          <m:t>14</m:t>
+        </m:r>
+      </m:oMath>
+      <w:r>
+        <w:t xml:space="preserve">),</w:t>
+      </w:r>
+      <w:r>
+        <w:t xml:space="preserve"> </w:t>
+      </w:r>
+      <m:oMath>
+        <m:sSub>
+          <m:e>
+            <m:r>
+              <m:t>w</m:t>
+            </m:r>
+          </m:e>
+          <m:sub>
+            <m:r>
+              <m:t>t</m:t>
+            </m:r>
+            <m:r>
+              <m:t>,</m:t>
+            </m:r>
+            <m:r>
+              <m:t>h</m:t>
+            </m:r>
+            <m:r>
+              <m:t>,</m:t>
+            </m:r>
+            <m:r>
+              <m:t>s</m:t>
+            </m:r>
+          </m:sub>
+        </m:sSub>
+      </m:oMath>
+      <w:r>
+        <w:t xml:space="preserve"> </w:t>
+      </w:r>
+      <w:r>
+        <w:t xml:space="preserve">is a binary indicator of that owl species being present in each route and year:</w:t>
+      </w:r>
+    </w:p>
+    <w:p>
+      <w:pPr>
+        <w:pStyle w:val="BodyText"/>
+      </w:pPr>
+      <m:oMathPara>
+        <m:oMathParaPr>
+          <m:jc m:val="center"/>
+        </m:oMathParaPr>
+        <m:oMath>
+          <m:sSub>
+            <m:e>
+              <m:r>
+                <m:t>w</m:t>
+              </m:r>
+            </m:e>
+            <m:sub>
+              <m:r>
+                <m:t>t</m:t>
+              </m:r>
+              <m:r>
+                <m:t>,</m:t>
+              </m:r>
+              <m:r>
+                <m:t>h</m:t>
+              </m:r>
+              <m:r>
+                <m:t>,</m:t>
+              </m:r>
+              <m:r>
+                <m:t>s</m:t>
+              </m:r>
+            </m:sub>
+          </m:sSub>
+          <m:r>
+            <m:t>∼</m:t>
+          </m:r>
+          <m:r>
+            <m:rPr>
+              <m:sty m:val="p"/>
+            </m:rPr>
+            <m:t>Bernoulli</m:t>
+          </m:r>
+          <m:r>
+            <m:t>(</m:t>
+          </m:r>
+          <m:sSub>
+            <m:e>
+              <m:r>
+                <m:t>Ω</m:t>
+              </m:r>
+            </m:e>
+            <m:sub>
+              <m:r>
+                <m:t>h</m:t>
+              </m:r>
+            </m:sub>
+          </m:sSub>
+          <m:r>
+            <m:t>)</m:t>
+          </m:r>
+        </m:oMath>
+      </m:oMathPara>
+    </w:p>
+    <w:p>
+      <w:pPr>
+        <w:pStyle w:val="FirstParagraph"/>
+      </w:pPr>
+      <w:r>
+        <w:t xml:space="preserve">where</w:t>
+      </w:r>
+      <w:r>
+        <w:t xml:space="preserve"> </w:t>
+      </w:r>
+      <m:oMath>
+        <m:sSub>
+          <m:e>
+            <m:r>
+              <m:t>Ω</m:t>
+            </m:r>
+          </m:e>
+          <m:sub>
+            <m:r>
+              <m:t>h</m:t>
+            </m:r>
+          </m:sub>
+        </m:sSub>
+      </m:oMath>
+      <w:r>
+        <w:t xml:space="preserve"> </w:t>
+      </w:r>
+      <w:r>
+        <w:t xml:space="preserve">is the probability of species presence in each route</w:t>
+      </w:r>
+      <w:r>
+        <w:t xml:space="preserve"> </w:t>
+      </w:r>
+      <m:oMath>
+        <m:r>
+          <m:t>h</m:t>
+        </m:r>
+      </m:oMath>
+      <w:r>
+        <w:t xml:space="preserve">. Now, the presence of an owl species in any route, year, and survey,</w:t>
+      </w:r>
+      <w:r>
+        <w:t xml:space="preserve"> </w:t>
+      </w:r>
+      <m:oMath>
+        <m:sSub>
+          <m:e>
+            <m:r>
+              <m:t>z</m:t>
+            </m:r>
+          </m:e>
+          <m:sub>
+            <m:r>
+              <m:t>t</m:t>
+            </m:r>
+            <m:r>
+              <m:t>,</m:t>
+            </m:r>
+            <m:r>
+              <m:t>h</m:t>
+            </m:r>
+            <m:r>
+              <m:t>,</m:t>
+            </m:r>
+            <m:r>
+              <m:t>i</m:t>
+            </m:r>
+            <m:r>
+              <m:t>,</m:t>
+            </m:r>
+            <m:r>
+              <m:t>s</m:t>
+            </m:r>
+          </m:sub>
+        </m:sSub>
+      </m:oMath>
+      <w:r>
+        <w:t xml:space="preserve">, is conditional on the probability of occupancy for that route, year, and species</w:t>
+      </w:r>
+      <w:r>
+        <w:t xml:space="preserve"> </w:t>
+      </w:r>
+      <m:oMath>
+        <m:sSub>
+          <m:e>
+            <m:r>
+              <m:t>ψ</m:t>
+            </m:r>
+          </m:e>
+          <m:sub>
+            <m:r>
+              <m:t>t</m:t>
+            </m:r>
+            <m:r>
+              <m:t>,</m:t>
+            </m:r>
+            <m:r>
+              <m:t>h</m:t>
+            </m:r>
+            <m:r>
+              <m:t>,</m:t>
+            </m:r>
+            <m:r>
+              <m:t>s</m:t>
+            </m:r>
+          </m:sub>
+        </m:sSub>
+      </m:oMath>
+      <w:r>
+        <w:t xml:space="preserve"> </w:t>
+      </w:r>
+      <w:r>
+        <w:rPr>
+          <w:i/>
+        </w:rPr>
+        <w:t xml:space="preserve">and</w:t>
+      </w:r>
+      <w:r>
+        <w:t xml:space="preserve"> </w:t>
+      </w:r>
+      <w:r>
+        <w:t xml:space="preserve">that species belong to that route's community (</w:t>
+      </w:r>
+      <m:oMath>
+        <m:sSub>
+          <m:e>
+            <m:r>
+              <m:t>w</m:t>
+            </m:r>
+          </m:e>
+          <m:sub>
+            <m:r>
+              <m:t>t</m:t>
+            </m:r>
+            <m:r>
+              <m:t>,</m:t>
+            </m:r>
+            <m:r>
+              <m:t>h</m:t>
+            </m:r>
+            <m:r>
+              <m:t>,</m:t>
+            </m:r>
+            <m:r>
+              <m:t>s</m:t>
+            </m:r>
+          </m:sub>
+        </m:sSub>
+      </m:oMath>
+      <w:r>
+        <w:t xml:space="preserve">):</w:t>
+      </w:r>
+    </w:p>
+    <w:p>
+      <w:pPr>
+        <w:pStyle w:val="BodyText"/>
+      </w:pPr>
+      <m:oMathPara>
+        <m:oMathParaPr>
+          <m:jc m:val="center"/>
+        </m:oMathParaPr>
+        <m:oMath>
+          <m:sSub>
+            <m:e>
+              <m:r>
+                <m:t>z</m:t>
+              </m:r>
+            </m:e>
+            <m:sub>
+              <m:r>
+                <m:t>t</m:t>
+              </m:r>
+              <m:r>
+                <m:t>,</m:t>
+              </m:r>
+              <m:r>
+                <m:t>h</m:t>
+              </m:r>
+              <m:r>
+                <m:t>,</m:t>
+              </m:r>
+              <m:r>
+                <m:t>i</m:t>
+              </m:r>
+              <m:r>
+                <m:t>,</m:t>
+              </m:r>
+              <m:r>
+                <m:t>s</m:t>
+              </m:r>
+            </m:sub>
+          </m:sSub>
+          <m:r>
+            <m:t>∼</m:t>
+          </m:r>
+          <m:r>
+            <m:rPr>
+              <m:sty m:val="p"/>
+            </m:rPr>
+            <m:t>Bernoulli</m:t>
+          </m:r>
+          <m:r>
+            <m:t>(</m:t>
+          </m:r>
+          <m:sSub>
+            <m:e>
+              <m:r>
+                <m:t>w</m:t>
+              </m:r>
+            </m:e>
+            <m:sub>
+              <m:r>
+                <m:t>t</m:t>
+              </m:r>
+              <m:r>
+                <m:t>,</m:t>
+              </m:r>
+              <m:r>
+                <m:t>h</m:t>
+              </m:r>
+              <m:r>
+                <m:t>,</m:t>
+              </m:r>
+              <m:r>
+                <m:t>s</m:t>
+              </m:r>
+            </m:sub>
+          </m:sSub>
+          <m:r>
+            <m:t>*</m:t>
+          </m:r>
+          <m:sSub>
+            <m:e>
+              <m:r>
+                <m:t>ψ</m:t>
+              </m:r>
+            </m:e>
+            <m:sub>
+              <m:r>
+                <m:t>t</m:t>
+              </m:r>
+              <m:r>
+                <m:t>,</m:t>
+              </m:r>
+              <m:r>
+                <m:t>h</m:t>
+              </m:r>
+              <m:r>
+                <m:t>,</m:t>
+              </m:r>
+              <m:r>
+                <m:t>s</m:t>
+              </m:r>
+            </m:sub>
+          </m:sSub>
+          <m:r>
+            <m:t>)</m:t>
+          </m:r>
+        </m:oMath>
+      </m:oMathPara>
+    </w:p>
+    <w:p>
+      <w:pPr>
+        <w:pStyle w:val="FirstParagraph"/>
+      </w:pPr>
+      <w:r>
+        <w:t xml:space="preserve">Richness is conditional on each species presence and was estimated as the sum of owl species present in each route and year:</w:t>
+      </w:r>
+    </w:p>
+    <w:p>
+      <w:pPr>
+        <w:pStyle w:val="BodyText"/>
+      </w:pPr>
+      <m:oMathPara>
+        <m:oMathParaPr>
+          <m:jc m:val="center"/>
+        </m:oMathParaPr>
+        <m:oMath>
+          <m:sSub>
+            <m:e>
+              <m:r>
+                <m:rPr>
+                  <m:sty m:val="p"/>
+                </m:rPr>
+                <m:t>Richness</m:t>
+              </m:r>
+            </m:e>
+            <m:sub>
+              <m:r>
+                <m:t>t</m:t>
+              </m:r>
+              <m:r>
+                <m:t>,</m:t>
+              </m:r>
+              <m:r>
+                <m:t>h</m:t>
+              </m:r>
+            </m:sub>
+          </m:sSub>
+          <m:r>
+            <m:t>=</m:t>
+          </m:r>
+          <m:nary>
+            <m:naryPr>
+              <m:chr m:val="∑"/>
+              <m:limLoc m:val="undOvr"/>
+              <m:subHide m:val="0"/>
+              <m:supHide m:val="0"/>
+            </m:naryPr>
+            <m:sub>
+              <m:r>
+                <m:t>s</m:t>
+              </m:r>
+              <m:r>
+                <m:t>=</m:t>
+              </m:r>
+              <m:r>
+                <m:t>1</m:t>
+              </m:r>
+            </m:sub>
+            <m:sup>
+              <m:r>
+                <m:t>14</m:t>
+              </m:r>
+            </m:sup>
+            <m:e>
+              <m:sSub>
+                <m:e>
+                  <m:r>
+                    <m:t>w</m:t>
+                  </m:r>
+                </m:e>
+                <m:sub>
+                  <m:r>
+                    <m:t>t</m:t>
+                  </m:r>
+                  <m:r>
+                    <m:t>,</m:t>
+                  </m:r>
+                  <m:r>
+                    <m:t>h</m:t>
+                  </m:r>
+                  <m:r>
+                    <m:t>,</m:t>
+                  </m:r>
+                  <m:r>
+                    <m:t>s</m:t>
+                  </m:r>
+                </m:sub>
+              </m:sSub>
+            </m:e>
+          </m:nary>
+        </m:oMath>
+      </m:oMathPara>
+    </w:p>
+    <w:p>
+      <w:pPr>
+        <w:pStyle w:val="FirstParagraph"/>
+      </w:pPr>
+      <w:r>
+        <w:t xml:space="preserve">To share information about occupancy amongst species, we incorporated random effects into the parameterization of</w:t>
+      </w:r>
+      <w:r>
+        <w:t xml:space="preserve"> </w:t>
+      </w:r>
+      <m:oMath>
+        <m:sSub>
+          <m:e>
+            <m:r>
+              <m:t>ψ</m:t>
+            </m:r>
+          </m:e>
+          <m:sub>
+            <m:r>
+              <m:t>t</m:t>
+            </m:r>
+            <m:r>
+              <m:t>,</m:t>
+            </m:r>
+            <m:r>
+              <m:t>h</m:t>
+            </m:r>
+            <m:r>
+              <m:t>,</m:t>
+            </m:r>
+            <m:r>
+              <m:t>s</m:t>
+            </m:r>
+          </m:sub>
+        </m:sSub>
+      </m:oMath>
+      <w:r>
+        <w:t xml:space="preserve">:</w:t>
+      </w:r>
+    </w:p>
+    <w:p>
+      <w:pPr>
+        <w:pStyle w:val="BodyText"/>
+      </w:pPr>
+      <m:oMathPara>
+        <m:oMathParaPr>
+          <m:jc m:val="center"/>
+        </m:oMathParaPr>
+        <m:oMath>
+          <m:m>
+            <m:mPr>
+              <m:baseJc m:val="center"/>
+              <m:plcHide m:val="1"/>
+              <m:mcs>
+                <m:mc>
+                  <m:mcPr>
+                    <m:mcJc m:val="right"/>
+                    <m:count m:val="1"/>
+                  </m:mcPr>
+                </m:mc>
+                <m:mc>
+                  <m:mcPr>
+                    <m:mcJc m:val="left"/>
+                    <m:count m:val="1"/>
+                  </m:mcPr>
+                </m:mc>
+              </m:mcs>
+            </m:mPr>
+            <m:mr>
+              <m:e>
+                <m:sSub>
+                  <m:e>
+                    <m:r>
+                      <m:t>ψ</m:t>
+                    </m:r>
+                  </m:e>
+                  <m:sub>
+                    <m:r>
+                      <m:t>t</m:t>
+                    </m:r>
+                    <m:r>
+                      <m:t>,</m:t>
+                    </m:r>
+                    <m:r>
+                      <m:t>h</m:t>
+                    </m:r>
+                    <m:r>
+                      <m:t>,</m:t>
+                    </m:r>
+                    <m:r>
+                      <m:t>s</m:t>
+                    </m:r>
+                  </m:sub>
+                </m:sSub>
+              </m:e>
+              <m:e>
+                <m:r>
+                  <m:t>∼</m:t>
+                </m:r>
+                <m:r>
+                  <m:rPr>
+                    <m:sty m:val="p"/>
+                  </m:rPr>
+                  <m:t>Beta</m:t>
+                </m:r>
+                <m:r>
+                  <m:t>(</m:t>
+                </m:r>
+                <m:sSubSup>
+                  <m:e>
+                    <m:r>
+                      <m:t>a</m:t>
+                    </m:r>
+                  </m:e>
+                  <m:sub>
+                    <m:r>
+                      <m:t>t</m:t>
+                    </m:r>
+                    <m:r>
+                      <m:t>,</m:t>
+                    </m:r>
+                    <m:r>
+                      <m:t>h</m:t>
+                    </m:r>
+                    <m:r>
+                      <m:t>,</m:t>
+                    </m:r>
+                    <m:r>
+                      <m:t>s</m:t>
+                    </m:r>
+                  </m:sub>
+                  <m:sup>
+                    <m:r>
+                      <m:t>ψ</m:t>
+                    </m:r>
+                  </m:sup>
+                </m:sSubSup>
+                <m:r>
+                  <m:t>,</m:t>
+                </m:r>
+                <m:sSubSup>
+                  <m:e>
+                    <m:r>
+                      <m:t>b</m:t>
+                    </m:r>
+                  </m:e>
+                  <m:sub>
+                    <m:r>
+                      <m:t>t</m:t>
+                    </m:r>
+                    <m:r>
+                      <m:t>,</m:t>
+                    </m:r>
+                    <m:r>
+                      <m:t>h</m:t>
+                    </m:r>
+                    <m:r>
+                      <m:t>,</m:t>
+                    </m:r>
+                    <m:r>
+                      <m:t>s</m:t>
+                    </m:r>
+                  </m:sub>
+                  <m:sup>
+                    <m:r>
+                      <m:t>ψ</m:t>
+                    </m:r>
+                  </m:sup>
+                </m:sSubSup>
+                <m:r>
+                  <m:t>)</m:t>
+                </m:r>
+              </m:e>
+            </m:mr>
+            <m:mr>
+              <m:e>
+                <m:r>
+                  <m:rPr>
+                    <m:sty m:val="p"/>
+                  </m:rPr>
+                  <m:t>logit</m:t>
+                </m:r>
+                <m:r>
+                  <m:t>(</m:t>
+                </m:r>
+                <m:sSubSup>
+                  <m:e>
+                    <m:r>
+                      <m:t>μ</m:t>
+                    </m:r>
+                  </m:e>
+                  <m:sub>
+                    <m:r>
+                      <m:t>t</m:t>
+                    </m:r>
+                    <m:r>
+                      <m:t>,</m:t>
+                    </m:r>
+                    <m:r>
+                      <m:t>h</m:t>
+                    </m:r>
+                  </m:sub>
+                  <m:sup>
+                    <m:r>
+                      <m:t>ψ</m:t>
+                    </m:r>
+                  </m:sup>
+                </m:sSubSup>
+                <m:r>
+                  <m:t>)</m:t>
+                </m:r>
+              </m:e>
+              <m:e>
+                <m:r>
+                  <m:t>=</m:t>
+                </m:r>
+                <m:r>
+                  <m:rPr>
+                    <m:sty m:val="p"/>
+                  </m:rPr>
+                  <m:t>E</m:t>
+                </m:r>
+                <m:r>
+                  <m:t>(</m:t>
+                </m:r>
+                <m:sSub>
+                  <m:e>
+                    <m:r>
+                      <m:t>ψ</m:t>
+                    </m:r>
+                  </m:e>
+                  <m:sub>
+                    <m:r>
+                      <m:t>t</m:t>
+                    </m:r>
+                    <m:r>
+                      <m:t>,</m:t>
+                    </m:r>
+                    <m:r>
+                      <m:t>h</m:t>
+                    </m:r>
+                    <m:r>
+                      <m:t>,</m:t>
+                    </m:r>
+                    <m:r>
+                      <m:t>s</m:t>
+                    </m:r>
+                  </m:sub>
+                </m:sSub>
+                <m:r>
+                  <m:t>)</m:t>
+                </m:r>
+                <m:r>
+                  <m:t>∼</m:t>
+                </m:r>
+                <m:r>
+                  <m:t>N</m:t>
+                </m:r>
+                <m:r>
+                  <m:t>(</m:t>
+                </m:r>
+                <m:r>
+                  <m:t>0</m:t>
+                </m:r>
+                <m:r>
+                  <m:t>,</m:t>
+                </m:r>
+                <m:r>
+                  <m:t>2.25</m:t>
+                </m:r>
+                <m:r>
+                  <m:t>)</m:t>
+                </m:r>
+              </m:e>
+            </m:mr>
+            <m:mr>
+              <m:e>
+                <m:r>
+                  <m:rPr>
+                    <m:sty m:val="p"/>
+                  </m:rPr>
+                  <m:t>ln</m:t>
+                </m:r>
+                <m:r>
+                  <m:t>(</m:t>
+                </m:r>
+                <m:sSup>
+                  <m:e>
+                    <m:r>
+                      <m:t>ρ</m:t>
+                    </m:r>
+                  </m:e>
+                  <m:sup>
+                    <m:r>
+                      <m:t>ψ</m:t>
+                    </m:r>
+                  </m:sup>
+                </m:sSup>
+                <m:r>
+                  <m:t>)</m:t>
+                </m:r>
+              </m:e>
+              <m:e>
+                <m:r>
+                  <m:t>∼</m:t>
+                </m:r>
+                <m:r>
+                  <m:t>N</m:t>
+                </m:r>
+                <m:r>
+                  <m:t>(</m:t>
+                </m:r>
+                <m:r>
+                  <m:t>5</m:t>
+                </m:r>
+                <m:r>
+                  <m:t>,</m:t>
+                </m:r>
+                <m:r>
+                  <m:t>1</m:t>
+                </m:r>
+                <m:r>
+                  <m:t>)</m:t>
+                </m:r>
+                <m:r>
+                  <m:rPr>
+                    <m:sty m:val="p"/>
+                  </m:rPr>
+                  <m:t>, truncated to (0.01,10)</m:t>
+                </m:r>
+              </m:e>
+            </m:mr>
+            <m:mr>
+              <m:e>
+                <m:sSubSup>
+                  <m:e>
+                    <m:r>
+                      <m:t>a</m:t>
+                    </m:r>
+                  </m:e>
+                  <m:sub>
+                    <m:r>
+                      <m:t>t</m:t>
+                    </m:r>
+                    <m:r>
+                      <m:t>,</m:t>
+                    </m:r>
+                    <m:r>
+                      <m:t>h</m:t>
+                    </m:r>
+                    <m:r>
+                      <m:t>,</m:t>
+                    </m:r>
+                    <m:r>
+                      <m:t>s</m:t>
+                    </m:r>
+                  </m:sub>
+                  <m:sup>
+                    <m:r>
+                      <m:t>ψ</m:t>
+                    </m:r>
+                  </m:sup>
+                </m:sSubSup>
+              </m:e>
+              <m:e>
+                <m:r>
+                  <m:t>=</m:t>
+                </m:r>
+                <m:sSubSup>
+                  <m:e>
+                    <m:r>
+                      <m:t>μ</m:t>
+                    </m:r>
+                  </m:e>
+                  <m:sub>
+                    <m:r>
+                      <m:t>t</m:t>
+                    </m:r>
+                    <m:r>
+                      <m:t>,</m:t>
+                    </m:r>
+                    <m:r>
+                      <m:t>h</m:t>
+                    </m:r>
+                  </m:sub>
+                  <m:sup>
+                    <m:r>
+                      <m:t>ψ</m:t>
+                    </m:r>
+                  </m:sup>
+                </m:sSubSup>
+                <m:sSup>
+                  <m:e>
+                    <m:r>
+                      <m:t>ρ</m:t>
+                    </m:r>
+                  </m:e>
+                  <m:sup>
+                    <m:r>
+                      <m:t>ψ</m:t>
+                    </m:r>
+                  </m:sup>
+                </m:sSup>
+              </m:e>
+            </m:mr>
+            <m:mr>
+              <m:e>
+                <m:sSubSup>
+                  <m:e>
+                    <m:r>
+                      <m:t>b</m:t>
+                    </m:r>
+                  </m:e>
+                  <m:sub>
+                    <m:r>
+                      <m:t>t</m:t>
+                    </m:r>
+                    <m:r>
+                      <m:t>,</m:t>
+                    </m:r>
+                    <m:r>
+                      <m:t>h</m:t>
+                    </m:r>
+                    <m:r>
+                      <m:t>,</m:t>
+                    </m:r>
+                    <m:r>
+                      <m:t>s</m:t>
+                    </m:r>
+                  </m:sub>
+                  <m:sup>
+                    <m:r>
+                      <m:t>ψ</m:t>
+                    </m:r>
+                  </m:sup>
+                </m:sSubSup>
+              </m:e>
+              <m:e>
+                <m:r>
+                  <m:t>=</m:t>
+                </m:r>
+                <m:sSup>
+                  <m:e>
+                    <m:r>
+                      <m:t>ρ</m:t>
+                    </m:r>
+                  </m:e>
+                  <m:sup>
+                    <m:r>
+                      <m:t>ψ</m:t>
+                    </m:r>
+                  </m:sup>
+                </m:sSup>
+                <m:r>
+                  <m:t>−</m:t>
+                </m:r>
+                <m:sSubSup>
+                  <m:e>
+                    <m:r>
+                      <m:t>μ</m:t>
+                    </m:r>
+                  </m:e>
+                  <m:sub>
+                    <m:r>
+                      <m:t>t</m:t>
+                    </m:r>
+                    <m:r>
+                      <m:t>,</m:t>
+                    </m:r>
+                    <m:r>
+                      <m:t>h</m:t>
+                    </m:r>
+                  </m:sub>
+                  <m:sup>
+                    <m:r>
+                      <m:t>ψ</m:t>
+                    </m:r>
+                  </m:sup>
+                </m:sSubSup>
+                <m:sSup>
+                  <m:e>
+                    <m:r>
+                      <m:t>ρ</m:t>
+                    </m:r>
+                  </m:e>
+                  <m:sup>
+                    <m:r>
+                      <m:t>ψ</m:t>
+                    </m:r>
+                  </m:sup>
+                </m:sSup>
+              </m:e>
+            </m:mr>
+          </m:m>
+        </m:oMath>
+      </m:oMathPara>
+    </w:p>
+    <w:p>
+      <w:pPr>
+        <w:pStyle w:val="FirstParagraph"/>
+      </w:pPr>
+      <w:r>
+        <w:t xml:space="preserve">This parameterization allowed us to borrow strength across species in determining the mean probability of occupancy (</w:t>
+      </w:r>
+      <m:oMath>
+        <m:sSubSup>
+          <m:e>
+            <m:r>
+              <m:t>μ</m:t>
+            </m:r>
+          </m:e>
+          <m:sub>
+            <m:r>
+              <m:t>t</m:t>
+            </m:r>
+            <m:r>
+              <m:t>,</m:t>
+            </m:r>
+            <m:r>
+              <m:t>h</m:t>
+            </m:r>
+          </m:sub>
+          <m:sup>
+            <m:r>
+              <m:t>ψ</m:t>
+            </m:r>
+          </m:sup>
+        </m:sSubSup>
+      </m:oMath>
+      <w:r>
+        <w:t xml:space="preserve">) for each route and year</w:t>
+      </w:r>
+      <w:r>
+        <w:t xml:space="preserve"> </w:t>
+      </w:r>
+      <w:r>
+        <w:t xml:space="preserve">(Guillera-Arroita et al. 2019)</w:t>
+      </w:r>
+      <w:r>
+        <w:t xml:space="preserve">.</w:t>
+      </w:r>
+    </w:p>
+    <w:p>
+      <w:pPr>
+        <w:pStyle w:val="BodyText"/>
+      </w:pPr>
+      <w:r>
+        <w:t xml:space="preserve">Consistent with our approach for the occupancy models, we assumed that detecting an owl depended on an owl of that species being present during that survey (</w:t>
+      </w:r>
+      <m:oMath>
+        <m:sSub>
+          <m:e>
+            <m:r>
+              <m:t>z</m:t>
+            </m:r>
+          </m:e>
+          <m:sub>
+            <m:r>
+              <m:t>t</m:t>
+            </m:r>
+            <m:r>
+              <m:t>,</m:t>
+            </m:r>
+            <m:r>
+              <m:t>h</m:t>
+            </m:r>
+            <m:r>
+              <m:t>,</m:t>
+            </m:r>
+            <m:r>
+              <m:t>i</m:t>
+            </m:r>
+            <m:r>
+              <m:t>,</m:t>
+            </m:r>
+            <m:r>
+              <m:t>s</m:t>
+            </m:r>
+          </m:sub>
+        </m:sSub>
+        <m:r>
+          <m:t>=</m:t>
+        </m:r>
+        <m:r>
+          <m:t>1</m:t>
+        </m:r>
+      </m:oMath>
+      <w:r>
+        <w:t xml:space="preserve">) and the probability of detection</w:t>
+      </w:r>
+      <w:r>
+        <w:t xml:space="preserve"> </w:t>
+      </w:r>
+      <m:oMath>
+        <m:sSub>
+          <m:e>
+            <m:r>
+              <m:t>p</m:t>
+            </m:r>
+          </m:e>
+          <m:sub>
+            <m:r>
+              <m:t>t</m:t>
+            </m:r>
+            <m:r>
+              <m:t>,</m:t>
+            </m:r>
+            <m:r>
+              <m:t>h</m:t>
+            </m:r>
+            <m:r>
+              <m:t>,</m:t>
+            </m:r>
+            <m:r>
+              <m:t>i</m:t>
+            </m:r>
+            <m:r>
+              <m:t>,</m:t>
+            </m:r>
+            <m:r>
+              <m:t>j</m:t>
+            </m:r>
+            <m:r>
+              <m:t>,</m:t>
+            </m:r>
+            <m:r>
+              <m:t>k</m:t>
+            </m:r>
+            <m:r>
+              <m:t>,</m:t>
+            </m:r>
+            <m:r>
+              <m:t>s</m:t>
+            </m:r>
+          </m:sub>
+        </m:sSub>
+        <m:r>
+          <m:t>)</m:t>
+        </m:r>
+      </m:oMath>
+      <w:r>
+        <w:t xml:space="preserve">, which was related to the broadcast species:</w:t>
+      </w:r>
+    </w:p>
+    <w:p>
+      <w:pPr>
+        <w:pStyle w:val="BodyText"/>
+      </w:pPr>
+      <m:oMathPara>
+        <m:oMathParaPr>
+          <m:jc m:val="center"/>
+        </m:oMathParaPr>
+        <m:oMath>
+          <m:sSub>
+            <m:e>
+              <m:r>
+                <m:t>y</m:t>
+              </m:r>
+            </m:e>
+            <m:sub>
+              <m:r>
+                <m:t>t</m:t>
+              </m:r>
+              <m:r>
+                <m:t>,</m:t>
+              </m:r>
+              <m:r>
+                <m:t>h</m:t>
+              </m:r>
+              <m:r>
+                <m:t>,</m:t>
+              </m:r>
+              <m:r>
+                <m:t>i</m:t>
+              </m:r>
+              <m:r>
+                <m:t>,</m:t>
+              </m:r>
+              <m:r>
+                <m:t>j</m:t>
+              </m:r>
+              <m:r>
+                <m:t>,</m:t>
+              </m:r>
+              <m:r>
+                <m:t>k</m:t>
+              </m:r>
+              <m:r>
+                <m:t>,</m:t>
+              </m:r>
+              <m:r>
+                <m:t>s</m:t>
+              </m:r>
+            </m:sub>
+          </m:sSub>
+          <m:r>
+            <m:t>∼</m:t>
+          </m:r>
+          <m:r>
+            <m:rPr>
+              <m:sty m:val="p"/>
+            </m:rPr>
+            <m:t>Bernoulli</m:t>
+          </m:r>
+          <m:r>
+            <m:t>(</m:t>
+          </m:r>
+          <m:sSub>
+            <m:e>
+              <m:r>
+                <m:t>z</m:t>
+              </m:r>
+            </m:e>
+            <m:sub>
+              <m:r>
+                <m:t>t</m:t>
+              </m:r>
+              <m:r>
+                <m:t>,</m:t>
+              </m:r>
+              <m:r>
+                <m:t>h</m:t>
+              </m:r>
+              <m:r>
+                <m:t>,</m:t>
+              </m:r>
+              <m:r>
+                <m:t>i</m:t>
+              </m:r>
+              <m:r>
+                <m:t>,</m:t>
+              </m:r>
+              <m:r>
+                <m:t>s</m:t>
+              </m:r>
+            </m:sub>
+          </m:sSub>
+          <m:r>
+            <m:t>*</m:t>
+          </m:r>
+          <m:sSub>
+            <m:e>
+              <m:r>
+                <m:t>p</m:t>
+              </m:r>
+            </m:e>
+            <m:sub>
+              <m:r>
+                <m:t>t</m:t>
+              </m:r>
+              <m:r>
+                <m:t>,</m:t>
+              </m:r>
+              <m:r>
+                <m:t>h</m:t>
+              </m:r>
+              <m:r>
+                <m:t>,</m:t>
+              </m:r>
+              <m:r>
+                <m:t>i</m:t>
+              </m:r>
+              <m:r>
+                <m:t>,</m:t>
+              </m:r>
+              <m:r>
+                <m:t>j</m:t>
+              </m:r>
+              <m:r>
+                <m:t>,</m:t>
+              </m:r>
+              <m:r>
+                <m:t>k</m:t>
+              </m:r>
+              <m:r>
+                <m:t>,</m:t>
+              </m:r>
+              <m:r>
+                <m:t>s</m:t>
+              </m:r>
+            </m:sub>
+          </m:sSub>
+          <m:r>
+            <m:t>)</m:t>
+          </m:r>
+        </m:oMath>
+      </m:oMathPara>
+    </w:p>
+    <w:p>
+      <w:pPr>
+        <w:pStyle w:val="FirstParagraph"/>
+      </w:pPr>
+      <w:r>
+        <w:t xml:space="preserve">where generally</w:t>
+      </w:r>
+      <w:r>
+        <w:t xml:space="preserve"> </w:t>
+      </w:r>
+      <m:oMath>
+        <m:r>
+          <m:rPr>
+            <m:sty m:val="p"/>
+          </m:rPr>
+          <m:t>logit</m:t>
+        </m:r>
+        <m:r>
+          <m:t>(</m:t>
+        </m:r>
+        <m:sSub>
+          <m:e>
+            <m:r>
+              <m:t>p</m:t>
+            </m:r>
+          </m:e>
+          <m:sub>
+            <m:r>
+              <m:t>t</m:t>
+            </m:r>
+            <m:r>
+              <m:t>,</m:t>
+            </m:r>
+            <m:r>
+              <m:t>h</m:t>
+            </m:r>
+            <m:r>
+              <m:t>,</m:t>
+            </m:r>
+            <m:r>
+              <m:t>i</m:t>
+            </m:r>
+            <m:r>
+              <m:t>,</m:t>
+            </m:r>
+            <m:r>
+              <m:t>j</m:t>
+            </m:r>
+            <m:r>
+              <m:t>,</m:t>
+            </m:r>
+            <m:r>
+              <m:t>k</m:t>
+            </m:r>
+            <m:r>
+              <m:t>,</m:t>
+            </m:r>
+            <m:r>
+              <m:t>s</m:t>
+            </m:r>
+          </m:sub>
+        </m:sSub>
+        <m:r>
+          <m:t>)</m:t>
+        </m:r>
+        <m:r>
+          <m:t>=</m:t>
+        </m:r>
+        <m:sSub>
+          <m:e>
+            <m:r>
+              <m:t>β</m:t>
+            </m:r>
+          </m:e>
+          <m:sub>
+            <m:r>
+              <m:t>k</m:t>
+            </m:r>
+          </m:sub>
+        </m:sSub>
+        <m:sSub>
+          <m:e>
+            <m:r>
+              <m:t>X</m:t>
+            </m:r>
+          </m:e>
+          <m:sub>
+            <m:r>
+              <m:t>k</m:t>
+            </m:r>
+          </m:sub>
+        </m:sSub>
+      </m:oMath>
+      <w:r>
+        <w:t xml:space="preserve"> </w:t>
+      </w:r>
+      <w:r>
+        <w:t xml:space="preserve">for each broadcast species</w:t>
+      </w:r>
+      <w:r>
+        <w:t xml:space="preserve"> </w:t>
+      </w:r>
+      <m:oMath>
+        <m:r>
+          <m:t>k</m:t>
+        </m:r>
+      </m:oMath>
+      <w:r>
+        <w:t xml:space="preserve"> </w:t>
+      </w:r>
+      <w:r>
+        <w:t xml:space="preserve">as described above. The coefficients of the detection model were thus assumed to be consistent for all owl species, which allowed us to borrow information about the detection process for undetected owls from those that were detected.</w:t>
+      </w:r>
+    </w:p>
+    <w:p>
+      <w:pPr>
+        <w:pStyle w:val="Heading3"/>
+      </w:pPr>
+      <w:bookmarkStart w:id="25" w:name="richness-model-implementation"/>
+      <w:bookmarkEnd w:id="25"/>
+      <w:r>
+        <w:t xml:space="preserve">Richness Model Implementation</w:t>
+      </w:r>
+    </w:p>
+    <w:p>
+      <w:pPr>
+        <w:pStyle w:val="FirstParagraph"/>
+      </w:pPr>
+      <w:r>
+        <w:t xml:space="preserve">We used the R2jags package in R</w:t>
+      </w:r>
+      <w:r>
+        <w:t xml:space="preserve"> </w:t>
+      </w:r>
+      <w:r>
+        <w:t xml:space="preserve">(R Development Core Team 2014,</w:t>
+      </w:r>
+      <w:r>
+        <w:t xml:space="preserve">Plummer (2013)</w:t>
+      </w:r>
+      <w:r>
+        <w:t xml:space="preserve">)</w:t>
+      </w:r>
+      <w:r>
+        <w:t xml:space="preserve"> </w:t>
+      </w:r>
+      <w:r>
+        <w:t xml:space="preserve">to implement the richness model.</w:t>
+      </w:r>
+      <w:r>
+        <w:t xml:space="preserve"> </w:t>
+      </w:r>
+      <w:r>
+        <w:t xml:space="preserve">We ran 3 chains for 20,000 iterations and 2000 iterations discarded as burn-in and a thinning rate of 2, for a total of 27,000 iterations comprising the posterior distributions for each model parameter. Initial values for</w:t>
+      </w:r>
+      <w:r>
+        <w:t xml:space="preserve"> </w:t>
+      </w:r>
+      <m:oMath>
+        <m:sSub>
+          <m:e>
+            <m:r>
+              <m:t>z</m:t>
+            </m:r>
+          </m:e>
+          <m:sub>
+            <m:r>
+              <m:t>t</m:t>
+            </m:r>
+            <m:r>
+              <m:t>,</m:t>
+            </m:r>
+            <m:r>
+              <m:t>h</m:t>
+            </m:r>
+            <m:r>
+              <m:t>,</m:t>
+            </m:r>
+            <m:r>
+              <m:t>i</m:t>
+            </m:r>
+            <m:r>
+              <m:t>,</m:t>
+            </m:r>
+            <m:r>
+              <m:t>s</m:t>
+            </m:r>
+          </m:sub>
+        </m:sSub>
+      </m:oMath>
+      <w:r>
+        <w:t xml:space="preserve"> </w:t>
+      </w:r>
+      <w:r>
+        <w:t xml:space="preserve">were equivalent to one if that species of owl</w:t>
+      </w:r>
+      <w:r>
+        <w:t xml:space="preserve"> </w:t>
+      </w:r>
+      <m:oMath>
+        <m:r>
+          <m:t>s</m:t>
+        </m:r>
+      </m:oMath>
+      <w:r>
+        <w:t xml:space="preserve"> </w:t>
+      </w:r>
+      <w:r>
+        <w:t xml:space="preserve">was detected in that survey</w:t>
+      </w:r>
+      <w:r>
+        <w:t xml:space="preserve"> </w:t>
+      </w:r>
+      <m:oMath>
+        <m:r>
+          <m:t>i</m:t>
+        </m:r>
+      </m:oMath>
+      <w:r>
+        <w:t xml:space="preserve"> </w:t>
+      </w:r>
+      <w:r>
+        <w:t xml:space="preserve">and otherwise zero. Similarly, initial values for</w:t>
+      </w:r>
+      <w:r>
+        <w:t xml:space="preserve"> </w:t>
+      </w:r>
+      <m:oMath>
+        <m:sSub>
+          <m:e>
+            <m:r>
+              <m:t>w</m:t>
+            </m:r>
+          </m:e>
+          <m:sub>
+            <m:r>
+              <m:t>t</m:t>
+            </m:r>
+            <m:r>
+              <m:t>,</m:t>
+            </m:r>
+            <m:r>
+              <m:t>h</m:t>
+            </m:r>
+            <m:r>
+              <m:t>,</m:t>
+            </m:r>
+            <m:r>
+              <m:t>s</m:t>
+            </m:r>
+          </m:sub>
+        </m:sSub>
+      </m:oMath>
+      <w:r>
+        <w:t xml:space="preserve"> </w:t>
+      </w:r>
+      <w:r>
+        <w:t xml:space="preserve">were equivalent to one if that species of owl was detected in that route and year. We visually inspected traceplots to verify that chains mixed well (Supplemental information S4xx).</w:t>
       </w:r>
     </w:p>
     <w:p>
       <w:pPr>
         <w:pStyle w:val="Heading1"/>
       </w:pPr>
-      <w:bookmarkStart w:id="24" w:name="results"/>
-      <w:bookmarkEnd w:id="24"/>
+      <w:bookmarkStart w:id="26" w:name="results"/>
+      <w:bookmarkEnd w:id="26"/>
       <w:r>
         <w:t xml:space="preserve">Results</w:t>
       </w:r>
@@ -2135,8 +3761,8 @@
       <w:pPr>
         <w:pStyle w:val="Heading2"/>
       </w:pPr>
-      <w:bookmarkStart w:id="25" w:name="occupany-model-results"/>
-      <w:bookmarkEnd w:id="25"/>
+      <w:bookmarkStart w:id="27" w:name="occupany-model-results"/>
+      <w:bookmarkEnd w:id="27"/>
       <w:r>
         <w:t xml:space="preserve">Occupany Model Results</w:t>
       </w:r>
@@ -2169,8 +3795,8 @@
       <w:pPr>
         <w:pStyle w:val="Heading1"/>
       </w:pPr>
-      <w:bookmarkStart w:id="26" w:name="figures"/>
-      <w:bookmarkEnd w:id="26"/>
+      <w:bookmarkStart w:id="28" w:name="figures"/>
+      <w:bookmarkEnd w:id="28"/>
       <w:r>
         <w:t xml:space="preserve">Figures</w:t>
       </w:r>
@@ -2190,238 +3816,6 @@
                 <pic:pic>
                   <pic:nvPicPr>
                     <pic:cNvPr descr="../output/figures/psi_means-1.png" id="0" name="Picture"/>
-                    <pic:cNvPicPr>
-                      <a:picLocks noChangeArrowheads="1" noChangeAspect="1"/>
-                    </pic:cNvPicPr>
-                  </pic:nvPicPr>
-                  <pic:blipFill>
-                    <a:blip r:embed="rId27"/>
-                    <a:stretch>
-                      <a:fillRect/>
-                    </a:stretch>
-                  </pic:blipFill>
-                  <pic:spPr bwMode="auto">
-                    <a:xfrm>
-                      <a:off x="0" y="0"/>
-                      <a:ext cx="5334000" cy="5334000"/>
-                    </a:xfrm>
-                    <a:prstGeom prst="rect">
-                      <a:avLst/>
-                    </a:prstGeom>
-                    <a:noFill/>
-                    <a:ln w="9525">
-                      <a:noFill/>
-                      <a:headEnd/>
-                      <a:tailEnd/>
-                    </a:ln>
-                  </pic:spPr>
-                </pic:pic>
-              </a:graphicData>
-            </a:graphic>
-          </wp:inline>
-        </w:drawing>
-      </w:r>
-    </w:p>
-    <w:p>
-      <w:pPr>
-        <w:pStyle w:val="ImageCaption"/>
-      </w:pPr>
-      <w:r>
-        <w:t xml:space="preserve">1XX. Probability of occupancy (</w:t>
-      </w:r>
-      <m:oMath>
-        <m:sSub>
-          <m:e>
-            <m:r>
-              <m:t>ψ</m:t>
-            </m:r>
-          </m:e>
-          <m:sub>
-            <m:r>
-              <m:t>t</m:t>
-            </m:r>
-            <m:r>
-              <m:t>,</m:t>
-            </m:r>
-            <m:r>
-              <m:t>h</m:t>
-            </m:r>
-          </m:sub>
-        </m:sSub>
-      </m:oMath>
-      <w:r>
-        <w:t xml:space="preserve">) averaged by route</w:t>
-      </w:r>
-      <w:r>
-        <w:t xml:space="preserve"> </w:t>
-      </w:r>
-      <m:oMath>
-        <m:r>
-          <m:t>h</m:t>
-        </m:r>
-      </m:oMath>
-      <w:r>
-        <w:t xml:space="preserve"> </w:t>
-      </w:r>
-      <w:r>
-        <w:t xml:space="preserve">for Mottled, FerPy, and Spectacled Owls. Owl surveys were conducted from 2003 to 2013 in three different protected areas within El Salvador. Posteriors were summarized with median</w:t>
-      </w:r>
-      <w:r>
-        <w:t xml:space="preserve"> </w:t>
-      </w:r>
-      <m:oMath>
-        <m:r>
-          <m:t>±</m:t>
-        </m:r>
-      </m:oMath>
-      <w:r>
-        <w:t xml:space="preserve"> </w:t>
-      </w:r>
-      <w:r>
-        <w:t xml:space="preserve">90% credible intervals.</w:t>
-      </w:r>
-      <w:r>
-        <w:t xml:space="preserve"> </w:t>
-      </w:r>
-    </w:p>
-    <w:p>
-      <w:pPr>
-        <w:pStyle w:val="FigureWithCaption"/>
-      </w:pPr>
-      <w:r>
-        <w:drawing>
-          <wp:inline>
-            <wp:extent cx="5334000" cy="5334000"/>
-            <wp:effectExtent b="0" l="0" r="0" t="0"/>
-            <wp:docPr descr="2XX. Probability of occupancy (\psi_{t,h}) by route h and year t for Mottled Owl. Owl surveys were conducted from 2003 to 2013 in three different protected areas within El Salvador. Posteriors were summarized with median \pm 90% credible intervals. " id="1" name="Picture"/>
-            <a:graphic>
-              <a:graphicData uri="http://schemas.openxmlformats.org/drawingml/2006/picture">
-                <pic:pic>
-                  <pic:nvPicPr>
-                    <pic:cNvPr descr="../output/figures/mottd_psi_byYr-1.png" id="0" name="Picture"/>
-                    <pic:cNvPicPr>
-                      <a:picLocks noChangeArrowheads="1" noChangeAspect="1"/>
-                    </pic:cNvPicPr>
-                  </pic:nvPicPr>
-                  <pic:blipFill>
-                    <a:blip r:embed="rId28"/>
-                    <a:stretch>
-                      <a:fillRect/>
-                    </a:stretch>
-                  </pic:blipFill>
-                  <pic:spPr bwMode="auto">
-                    <a:xfrm>
-                      <a:off x="0" y="0"/>
-                      <a:ext cx="5334000" cy="5334000"/>
-                    </a:xfrm>
-                    <a:prstGeom prst="rect">
-                      <a:avLst/>
-                    </a:prstGeom>
-                    <a:noFill/>
-                    <a:ln w="9525">
-                      <a:noFill/>
-                      <a:headEnd/>
-                      <a:tailEnd/>
-                    </a:ln>
-                  </pic:spPr>
-                </pic:pic>
-              </a:graphicData>
-            </a:graphic>
-          </wp:inline>
-        </w:drawing>
-      </w:r>
-    </w:p>
-    <w:p>
-      <w:pPr>
-        <w:pStyle w:val="ImageCaption"/>
-      </w:pPr>
-      <w:r>
-        <w:t xml:space="preserve">2XX. Probability of occupancy (</w:t>
-      </w:r>
-      <m:oMath>
-        <m:sSub>
-          <m:e>
-            <m:r>
-              <m:t>ψ</m:t>
-            </m:r>
-          </m:e>
-          <m:sub>
-            <m:r>
-              <m:t>t</m:t>
-            </m:r>
-            <m:r>
-              <m:t>,</m:t>
-            </m:r>
-            <m:r>
-              <m:t>h</m:t>
-            </m:r>
-          </m:sub>
-        </m:sSub>
-      </m:oMath>
-      <w:r>
-        <w:t xml:space="preserve">) by route</w:t>
-      </w:r>
-      <w:r>
-        <w:t xml:space="preserve"> </w:t>
-      </w:r>
-      <m:oMath>
-        <m:r>
-          <m:t>h</m:t>
-        </m:r>
-      </m:oMath>
-      <w:r>
-        <w:t xml:space="preserve"> </w:t>
-      </w:r>
-      <w:r>
-        <w:t xml:space="preserve">and year</w:t>
-      </w:r>
-      <w:r>
-        <w:t xml:space="preserve"> </w:t>
-      </w:r>
-      <m:oMath>
-        <m:r>
-          <m:t>t</m:t>
-        </m:r>
-      </m:oMath>
-      <w:r>
-        <w:t xml:space="preserve"> </w:t>
-      </w:r>
-      <w:r>
-        <w:t xml:space="preserve">for Mottled Owl. Owl surveys were conducted from 2003 to 2013 in three different protected areas within El Salvador. Posteriors were summarized with median</w:t>
-      </w:r>
-      <w:r>
-        <w:t xml:space="preserve"> </w:t>
-      </w:r>
-      <m:oMath>
-        <m:r>
-          <m:t>±</m:t>
-        </m:r>
-      </m:oMath>
-      <w:r>
-        <w:t xml:space="preserve"> </w:t>
-      </w:r>
-      <w:r>
-        <w:t xml:space="preserve">90% credible intervals.</w:t>
-      </w:r>
-      <w:r>
-        <w:t xml:space="preserve"> </w:t>
-      </w:r>
-    </w:p>
-    <w:p>
-      <w:pPr>
-        <w:pStyle w:val="FigureWithCaption"/>
-      </w:pPr>
-      <w:r>
-        <w:drawing>
-          <wp:inline>
-            <wp:extent cx="5334000" cy="5334000"/>
-            <wp:effectExtent b="0" l="0" r="0" t="0"/>
-            <wp:docPr descr="3XX. Probability of occupancy (\psi_{t,h}) by route h and year t for FerPy Owl. Owl surveys were conducted from 2003 to 2013 in three different protected areas within El Salvador. Posteriors were summarized with median \pm 90% credible intervals. " id="1" name="Picture"/>
-            <a:graphic>
-              <a:graphicData uri="http://schemas.openxmlformats.org/drawingml/2006/picture">
-                <pic:pic>
-                  <pic:nvPicPr>
-                    <pic:cNvPr descr="../output/figures/ferpy_psi_byYr-1.png" id="0" name="Picture"/>
                     <pic:cNvPicPr>
                       <a:picLocks noChangeArrowheads="1" noChangeAspect="1"/>
                     </pic:cNvPicPr>
@@ -2459,7 +3853,7 @@
         <w:pStyle w:val="ImageCaption"/>
       </w:pPr>
       <w:r>
-        <w:t xml:space="preserve">3XX. Probability of occupancy (</w:t>
+        <w:t xml:space="preserve">1XX. Probability of occupancy (</w:t>
       </w:r>
       <m:oMath>
         <m:sSub>
@@ -2482,7 +3876,7 @@
         </m:sSub>
       </m:oMath>
       <w:r>
-        <w:t xml:space="preserve">) by route</w:t>
+        <w:t xml:space="preserve">) averaged by route</w:t>
       </w:r>
       <w:r>
         <w:t xml:space="preserve"> </w:t>
@@ -2496,21 +3890,7 @@
         <w:t xml:space="preserve"> </w:t>
       </w:r>
       <w:r>
-        <w:t xml:space="preserve">and year</w:t>
-      </w:r>
-      <w:r>
-        <w:t xml:space="preserve"> </w:t>
-      </w:r>
-      <m:oMath>
-        <m:r>
-          <m:t>t</m:t>
-        </m:r>
-      </m:oMath>
-      <w:r>
-        <w:t xml:space="preserve"> </w:t>
-      </w:r>
-      <w:r>
-        <w:t xml:space="preserve">for FerPy Owl. Owl surveys were conducted from 2003 to 2013 in three different protected areas within El Salvador. Posteriors were summarized with median</w:t>
+        <w:t xml:space="preserve">for Mottled, FerPy, and Spectacled Owls. Owl surveys were conducted from 2003 to 2013 in three different protected areas within El Salvador. Posteriors were summarized with median</w:t>
       </w:r>
       <w:r>
         <w:t xml:space="preserve"> </w:t>
@@ -2539,12 +3919,12 @@
           <wp:inline>
             <wp:extent cx="5334000" cy="5334000"/>
             <wp:effectExtent b="0" l="0" r="0" t="0"/>
-            <wp:docPr descr="4XX. Probability of occupancy (\psi_{t,h}) by route h and year t for Spectacled Owl. Owl surveys were conducted from 2003 to 2013 in three different protected areas within El Salvador. Posteriors were summarized with median \pm 90% credible intervals. " id="1" name="Picture"/>
+            <wp:docPr descr="2XX. Probability of occupancy (\psi_{t,h}) by route h and year t for Mottled Owl. Owl surveys were conducted from 2003 to 2013 in three different protected areas within El Salvador. Posteriors were summarized with median \pm 90% credible intervals. " id="1" name="Picture"/>
             <a:graphic>
               <a:graphicData uri="http://schemas.openxmlformats.org/drawingml/2006/picture">
                 <pic:pic>
                   <pic:nvPicPr>
-                    <pic:cNvPr descr="../output/figures/specd_psi_byYr-1.png" id="0" name="Picture"/>
+                    <pic:cNvPr descr="../output/figures/mottd_psi_byYr-1.png" id="0" name="Picture"/>
                     <pic:cNvPicPr>
                       <a:picLocks noChangeArrowheads="1" noChangeAspect="1"/>
                     </pic:cNvPicPr>
@@ -2582,6 +3962,252 @@
         <w:pStyle w:val="ImageCaption"/>
       </w:pPr>
       <w:r>
+        <w:t xml:space="preserve">2XX. Probability of occupancy (</w:t>
+      </w:r>
+      <m:oMath>
+        <m:sSub>
+          <m:e>
+            <m:r>
+              <m:t>ψ</m:t>
+            </m:r>
+          </m:e>
+          <m:sub>
+            <m:r>
+              <m:t>t</m:t>
+            </m:r>
+            <m:r>
+              <m:t>,</m:t>
+            </m:r>
+            <m:r>
+              <m:t>h</m:t>
+            </m:r>
+          </m:sub>
+        </m:sSub>
+      </m:oMath>
+      <w:r>
+        <w:t xml:space="preserve">) by route</w:t>
+      </w:r>
+      <w:r>
+        <w:t xml:space="preserve"> </w:t>
+      </w:r>
+      <m:oMath>
+        <m:r>
+          <m:t>h</m:t>
+        </m:r>
+      </m:oMath>
+      <w:r>
+        <w:t xml:space="preserve"> </w:t>
+      </w:r>
+      <w:r>
+        <w:t xml:space="preserve">and year</w:t>
+      </w:r>
+      <w:r>
+        <w:t xml:space="preserve"> </w:t>
+      </w:r>
+      <m:oMath>
+        <m:r>
+          <m:t>t</m:t>
+        </m:r>
+      </m:oMath>
+      <w:r>
+        <w:t xml:space="preserve"> </w:t>
+      </w:r>
+      <w:r>
+        <w:t xml:space="preserve">for Mottled Owl. Owl surveys were conducted from 2003 to 2013 in three different protected areas within El Salvador. Posteriors were summarized with median</w:t>
+      </w:r>
+      <w:r>
+        <w:t xml:space="preserve"> </w:t>
+      </w:r>
+      <m:oMath>
+        <m:r>
+          <m:t>±</m:t>
+        </m:r>
+      </m:oMath>
+      <w:r>
+        <w:t xml:space="preserve"> </w:t>
+      </w:r>
+      <w:r>
+        <w:t xml:space="preserve">90% credible intervals.</w:t>
+      </w:r>
+      <w:r>
+        <w:t xml:space="preserve"> </w:t>
+      </w:r>
+    </w:p>
+    <w:p>
+      <w:pPr>
+        <w:pStyle w:val="FigureWithCaption"/>
+      </w:pPr>
+      <w:r>
+        <w:drawing>
+          <wp:inline>
+            <wp:extent cx="5334000" cy="5334000"/>
+            <wp:effectExtent b="0" l="0" r="0" t="0"/>
+            <wp:docPr descr="3XX. Probability of occupancy (\psi_{t,h}) by route h and year t for FerPy Owl. Owl surveys were conducted from 2003 to 2013 in three different protected areas within El Salvador. Posteriors were summarized with median \pm 90% credible intervals. " id="1" name="Picture"/>
+            <a:graphic>
+              <a:graphicData uri="http://schemas.openxmlformats.org/drawingml/2006/picture">
+                <pic:pic>
+                  <pic:nvPicPr>
+                    <pic:cNvPr descr="../output/figures/ferpy_psi_byYr-1.png" id="0" name="Picture"/>
+                    <pic:cNvPicPr>
+                      <a:picLocks noChangeArrowheads="1" noChangeAspect="1"/>
+                    </pic:cNvPicPr>
+                  </pic:nvPicPr>
+                  <pic:blipFill>
+                    <a:blip r:embed="rId31"/>
+                    <a:stretch>
+                      <a:fillRect/>
+                    </a:stretch>
+                  </pic:blipFill>
+                  <pic:spPr bwMode="auto">
+                    <a:xfrm>
+                      <a:off x="0" y="0"/>
+                      <a:ext cx="5334000" cy="5334000"/>
+                    </a:xfrm>
+                    <a:prstGeom prst="rect">
+                      <a:avLst/>
+                    </a:prstGeom>
+                    <a:noFill/>
+                    <a:ln w="9525">
+                      <a:noFill/>
+                      <a:headEnd/>
+                      <a:tailEnd/>
+                    </a:ln>
+                  </pic:spPr>
+                </pic:pic>
+              </a:graphicData>
+            </a:graphic>
+          </wp:inline>
+        </w:drawing>
+      </w:r>
+    </w:p>
+    <w:p>
+      <w:pPr>
+        <w:pStyle w:val="ImageCaption"/>
+      </w:pPr>
+      <w:r>
+        <w:t xml:space="preserve">3XX. Probability of occupancy (</w:t>
+      </w:r>
+      <m:oMath>
+        <m:sSub>
+          <m:e>
+            <m:r>
+              <m:t>ψ</m:t>
+            </m:r>
+          </m:e>
+          <m:sub>
+            <m:r>
+              <m:t>t</m:t>
+            </m:r>
+            <m:r>
+              <m:t>,</m:t>
+            </m:r>
+            <m:r>
+              <m:t>h</m:t>
+            </m:r>
+          </m:sub>
+        </m:sSub>
+      </m:oMath>
+      <w:r>
+        <w:t xml:space="preserve">) by route</w:t>
+      </w:r>
+      <w:r>
+        <w:t xml:space="preserve"> </w:t>
+      </w:r>
+      <m:oMath>
+        <m:r>
+          <m:t>h</m:t>
+        </m:r>
+      </m:oMath>
+      <w:r>
+        <w:t xml:space="preserve"> </w:t>
+      </w:r>
+      <w:r>
+        <w:t xml:space="preserve">and year</w:t>
+      </w:r>
+      <w:r>
+        <w:t xml:space="preserve"> </w:t>
+      </w:r>
+      <m:oMath>
+        <m:r>
+          <m:t>t</m:t>
+        </m:r>
+      </m:oMath>
+      <w:r>
+        <w:t xml:space="preserve"> </w:t>
+      </w:r>
+      <w:r>
+        <w:t xml:space="preserve">for FerPy Owl. Owl surveys were conducted from 2003 to 2013 in three different protected areas within El Salvador. Posteriors were summarized with median</w:t>
+      </w:r>
+      <w:r>
+        <w:t xml:space="preserve"> </w:t>
+      </w:r>
+      <m:oMath>
+        <m:r>
+          <m:t>±</m:t>
+        </m:r>
+      </m:oMath>
+      <w:r>
+        <w:t xml:space="preserve"> </w:t>
+      </w:r>
+      <w:r>
+        <w:t xml:space="preserve">90% credible intervals.</w:t>
+      </w:r>
+      <w:r>
+        <w:t xml:space="preserve"> </w:t>
+      </w:r>
+    </w:p>
+    <w:p>
+      <w:pPr>
+        <w:pStyle w:val="FigureWithCaption"/>
+      </w:pPr>
+      <w:r>
+        <w:drawing>
+          <wp:inline>
+            <wp:extent cx="5334000" cy="5334000"/>
+            <wp:effectExtent b="0" l="0" r="0" t="0"/>
+            <wp:docPr descr="4XX. Probability of occupancy (\psi_{t,h}) by route h and year t for Spectacled Owl. Owl surveys were conducted from 2003 to 2013 in three different protected areas within El Salvador. Posteriors were summarized with median \pm 90% credible intervals. " id="1" name="Picture"/>
+            <a:graphic>
+              <a:graphicData uri="http://schemas.openxmlformats.org/drawingml/2006/picture">
+                <pic:pic>
+                  <pic:nvPicPr>
+                    <pic:cNvPr descr="../output/figures/specd_psi_byYr-1.png" id="0" name="Picture"/>
+                    <pic:cNvPicPr>
+                      <a:picLocks noChangeArrowheads="1" noChangeAspect="1"/>
+                    </pic:cNvPicPr>
+                  </pic:nvPicPr>
+                  <pic:blipFill>
+                    <a:blip r:embed="rId32"/>
+                    <a:stretch>
+                      <a:fillRect/>
+                    </a:stretch>
+                  </pic:blipFill>
+                  <pic:spPr bwMode="auto">
+                    <a:xfrm>
+                      <a:off x="0" y="0"/>
+                      <a:ext cx="5334000" cy="5334000"/>
+                    </a:xfrm>
+                    <a:prstGeom prst="rect">
+                      <a:avLst/>
+                    </a:prstGeom>
+                    <a:noFill/>
+                    <a:ln w="9525">
+                      <a:noFill/>
+                      <a:headEnd/>
+                      <a:tailEnd/>
+                    </a:ln>
+                  </pic:spPr>
+                </pic:pic>
+              </a:graphicData>
+            </a:graphic>
+          </wp:inline>
+        </w:drawing>
+      </w:r>
+    </w:p>
+    <w:p>
+      <w:pPr>
+        <w:pStyle w:val="ImageCaption"/>
+      </w:pPr>
+      <w:r>
         <w:t xml:space="preserve">4XX. Probability of occupancy (</w:t>
       </w:r>
       <m:oMath>
@@ -2673,7 +4299,7 @@
                     </pic:cNvPicPr>
                   </pic:nvPicPr>
                   <pic:blipFill>
-                    <a:blip r:embed="rId31"/>
+                    <a:blip r:embed="rId33"/>
                     <a:stretch>
                       <a:fillRect/>
                     </a:stretch>
@@ -2735,8 +4361,8 @@
       <w:pPr>
         <w:pStyle w:val="Heading1"/>
       </w:pPr>
-      <w:bookmarkStart w:id="32" w:name="references"/>
-      <w:bookmarkEnd w:id="32"/>
+      <w:bookmarkStart w:id="34" w:name="references"/>
+      <w:bookmarkEnd w:id="34"/>
       <w:r>
         <w:t xml:space="preserve">References</w:t>
       </w:r>
@@ -2762,6 +4388,14 @@
         <w:pStyle w:val="Bibliography"/>
       </w:pPr>
       <w:r>
+        <w:t xml:space="preserve">Guillera-Arroita, G., M. Kéry, and J. J. Lohoz-Monfort. 2019. Inferring species richness using multispecies occupancy modeling: Estimation performance and interpretation. Ecology and Evolution 9:780–792.</w:t>
+      </w:r>
+    </w:p>
+    <w:p>
+      <w:pPr>
+        <w:pStyle w:val="Bibliography"/>
+      </w:pPr>
+      <w:r>
         <w:t xml:space="preserve">Plummer, M. 2013. JAGS Version 3.4.0 user manual.</w:t>
       </w:r>
     </w:p>
@@ -2771,6 +4405,14 @@
       </w:pPr>
       <w:r>
         <w:t xml:space="preserve">R Development Core Team. 2014. R: A Language and Environment for Statistical Computing. R Foundation for Statistical Computing, Vienna, Austria.</w:t>
+      </w:r>
+    </w:p>
+    <w:p>
+      <w:pPr>
+        <w:pStyle w:val="Bibliography"/>
+      </w:pPr>
+      <w:r>
+        <w:t xml:space="preserve">Royle, J. A. 2007. Analysis of multinomial models with unknown index using data augmentation. Journal of Computational and Graphical Statistics 16:67–85.</w:t>
       </w:r>
     </w:p>
     <w:sectPr/>
@@ -2881,7 +4523,7 @@
     </w:lvl>
   </w:abstractNum>
   <w:abstractNum w:abstractNumId="990">
-    <w:nsid w:val="b6e2a88b"/>
+    <w:nsid w:val="84a3d0be"/>
     <w:multiLevelType w:val="multilevel"/>
     <w:lvl w:ilvl="0">
       <w:numFmt w:val="bullet"/>

</xml_diff>

<commit_message>
updating manuscript with richness results/methods
</commit_message>
<xml_diff>
--- a/manuscript_working/ms_working_RMD.docx
+++ b/manuscript_working/ms_working_RMD.docx
@@ -41,7 +41,7 @@
         <w:pStyle w:val="Date"/>
       </w:pPr>
       <w:r>
-        <w:t xml:space="preserve">11/10/2020</w:t>
+        <w:t xml:space="preserve">11/11/2020</w:t>
       </w:r>
     </w:p>
     <w:p>
@@ -54,6 +54,1218 @@
         <w:t xml:space="preserve">Methods</w:t>
       </w:r>
     </w:p>
+    <w:p>
+      <w:pPr>
+        <w:pStyle w:val="SourceCode"/>
+      </w:pPr>
+      <w:r>
+        <w:rPr>
+          <w:rStyle w:val="KeywordTok"/>
+        </w:rPr>
+        <w:t xml:space="preserve">load</w:t>
+      </w:r>
+      <w:r>
+        <w:rPr>
+          <w:rStyle w:val="NormalTok"/>
+        </w:rPr>
+        <w:t xml:space="preserve">(</w:t>
+      </w:r>
+      <w:r>
+        <w:rPr>
+          <w:rStyle w:val="StringTok"/>
+        </w:rPr>
+        <w:t xml:space="preserve">"../data/output_data/richness_species_accounts_byRt.Rdata"</w:t>
+      </w:r>
+      <w:r>
+        <w:rPr>
+          <w:rStyle w:val="NormalTok"/>
+        </w:rPr>
+        <w:t xml:space="preserve">)</w:t>
+      </w:r>
+      <w:r>
+        <w:br w:type="textWrapping"/>
+      </w:r>
+      <w:r>
+        <w:rPr>
+          <w:rStyle w:val="KeywordTok"/>
+        </w:rPr>
+        <w:t xml:space="preserve">library</w:t>
+      </w:r>
+      <w:r>
+        <w:rPr>
+          <w:rStyle w:val="NormalTok"/>
+        </w:rPr>
+        <w:t xml:space="preserve">(pander)</w:t>
+      </w:r>
+      <w:r>
+        <w:br w:type="textWrapping"/>
+      </w:r>
+      <w:r>
+        <w:rPr>
+          <w:rStyle w:val="KeywordTok"/>
+        </w:rPr>
+        <w:t xml:space="preserve">pander</w:t>
+      </w:r>
+      <w:r>
+        <w:rPr>
+          <w:rStyle w:val="NormalTok"/>
+        </w:rPr>
+        <w:t xml:space="preserve">(species.accounts.byRt)</w:t>
+      </w:r>
+    </w:p>
+    <w:p>
+      <w:pPr>
+        <w:pStyle w:val="TableCaption"/>
+      </w:pPr>
+      <w:r>
+        <w:t xml:space="preserve">Table continues below</w:t>
+      </w:r>
+    </w:p>
+    <w:tbl>
+      <w:tblPr>
+        <w:tblStyle w:val="TableNormal"/>
+        <w:tblW w:type="pct" w:w="5000.0"/>
+        <w:tblLook w:firstRow="1"/>
+        <w:tblCaption w:val="Table continues below"/>
+      </w:tblPr>
+      <w:tblGrid>
+        <w:gridCol w:w="822"/>
+        <w:gridCol w:w="822"/>
+        <w:gridCol w:w="822"/>
+        <w:gridCol w:w="822"/>
+        <w:gridCol w:w="719"/>
+        <w:gridCol w:w="617"/>
+        <w:gridCol w:w="719"/>
+        <w:gridCol w:w="822"/>
+        <w:gridCol w:w="822"/>
+        <w:gridCol w:w="925"/>
+      </w:tblGrid>
+      <w:tr>
+        <w:trPr>
+          <w:cnfStyle w:firstRow="1"/>
+        </w:trPr>
+        <w:tc>
+          <w:tcPr>
+            <w:tcBorders>
+              <w:bottom w:val="single"/>
+            </w:tcBorders>
+            <w:vAlign w:val="bottom"/>
+          </w:tcPr>
+          <w:p>
+            <w:pPr>
+              <w:pStyle w:val="Compact"/>
+              <w:jc w:val="center"/>
+            </w:pPr>
+            <w:r>
+              <w:t xml:space="preserve">Mottd</w:t>
+            </w:r>
+          </w:p>
+        </w:tc>
+        <w:tc>
+          <w:tcPr>
+            <w:tcBorders>
+              <w:bottom w:val="single"/>
+            </w:tcBorders>
+            <w:vAlign w:val="bottom"/>
+          </w:tcPr>
+          <w:p>
+            <w:pPr>
+              <w:pStyle w:val="Compact"/>
+              <w:jc w:val="center"/>
+            </w:pPr>
+            <w:r>
+              <w:t xml:space="preserve">PacSc</w:t>
+            </w:r>
+          </w:p>
+        </w:tc>
+        <w:tc>
+          <w:tcPr>
+            <w:tcBorders>
+              <w:bottom w:val="single"/>
+            </w:tcBorders>
+            <w:vAlign w:val="bottom"/>
+          </w:tcPr>
+          <w:p>
+            <w:pPr>
+              <w:pStyle w:val="Compact"/>
+              <w:jc w:val="center"/>
+            </w:pPr>
+            <w:r>
+              <w:t xml:space="preserve">FerPy</w:t>
+            </w:r>
+          </w:p>
+        </w:tc>
+        <w:tc>
+          <w:tcPr>
+            <w:tcBorders>
+              <w:bottom w:val="single"/>
+            </w:tcBorders>
+            <w:vAlign w:val="bottom"/>
+          </w:tcPr>
+          <w:p>
+            <w:pPr>
+              <w:pStyle w:val="Compact"/>
+              <w:jc w:val="center"/>
+            </w:pPr>
+            <w:r>
+              <w:t xml:space="preserve">Specd</w:t>
+            </w:r>
+          </w:p>
+        </w:tc>
+        <w:tc>
+          <w:tcPr>
+            <w:tcBorders>
+              <w:bottom w:val="single"/>
+            </w:tcBorders>
+            <w:vAlign w:val="bottom"/>
+          </w:tcPr>
+          <w:p>
+            <w:pPr>
+              <w:pStyle w:val="Compact"/>
+              <w:jc w:val="center"/>
+            </w:pPr>
+            <w:r>
+              <w:t xml:space="preserve">Barn</w:t>
+            </w:r>
+          </w:p>
+        </w:tc>
+        <w:tc>
+          <w:tcPr>
+            <w:tcBorders>
+              <w:bottom w:val="single"/>
+            </w:tcBorders>
+            <w:vAlign w:val="bottom"/>
+          </w:tcPr>
+          <w:p>
+            <w:pPr>
+              <w:pStyle w:val="Compact"/>
+              <w:jc w:val="center"/>
+            </w:pPr>
+            <w:r>
+              <w:t xml:space="preserve">Unk</w:t>
+            </w:r>
+          </w:p>
+        </w:tc>
+        <w:tc>
+          <w:tcPr>
+            <w:tcBorders>
+              <w:bottom w:val="single"/>
+            </w:tcBorders>
+            <w:vAlign w:val="bottom"/>
+          </w:tcPr>
+          <w:p>
+            <w:pPr>
+              <w:pStyle w:val="Compact"/>
+              <w:jc w:val="center"/>
+            </w:pPr>
+            <w:r>
+              <w:t xml:space="preserve">Styg</w:t>
+            </w:r>
+          </w:p>
+        </w:tc>
+        <w:tc>
+          <w:tcPr>
+            <w:tcBorders>
+              <w:bottom w:val="single"/>
+            </w:tcBorders>
+            <w:vAlign w:val="bottom"/>
+          </w:tcPr>
+          <w:p>
+            <w:pPr>
+              <w:pStyle w:val="Compact"/>
+              <w:jc w:val="center"/>
+            </w:pPr>
+            <w:r>
+              <w:t xml:space="preserve">Whisk</w:t>
+            </w:r>
+          </w:p>
+        </w:tc>
+        <w:tc>
+          <w:tcPr>
+            <w:tcBorders>
+              <w:bottom w:val="single"/>
+            </w:tcBorders>
+            <w:vAlign w:val="bottom"/>
+          </w:tcPr>
+          <w:p>
+            <w:pPr>
+              <w:pStyle w:val="Compact"/>
+              <w:jc w:val="center"/>
+            </w:pPr>
+            <w:r>
+              <w:t xml:space="preserve">GrHor</w:t>
+            </w:r>
+          </w:p>
+        </w:tc>
+        <w:tc>
+          <w:tcPr>
+            <w:tcBorders>
+              <w:bottom w:val="single"/>
+            </w:tcBorders>
+            <w:vAlign w:val="bottom"/>
+          </w:tcPr>
+          <w:p>
+            <w:pPr>
+              <w:pStyle w:val="Compact"/>
+              <w:jc w:val="center"/>
+            </w:pPr>
+            <w:r>
+              <w:t xml:space="preserve">Fulvous</w:t>
+            </w:r>
+          </w:p>
+        </w:tc>
+      </w:tr>
+      <w:tr>
+        <w:tc>
+          <w:p>
+            <w:pPr>
+              <w:pStyle w:val="Compact"/>
+              <w:jc w:val="center"/>
+            </w:pPr>
+            <w:r>
+              <w:t xml:space="preserve">1</w:t>
+            </w:r>
+          </w:p>
+        </w:tc>
+        <w:tc>
+          <w:p>
+            <w:pPr>
+              <w:pStyle w:val="Compact"/>
+              <w:jc w:val="center"/>
+            </w:pPr>
+            <w:r>
+              <w:t xml:space="preserve">1</w:t>
+            </w:r>
+          </w:p>
+        </w:tc>
+        <w:tc>
+          <w:p>
+            <w:pPr>
+              <w:pStyle w:val="Compact"/>
+              <w:jc w:val="center"/>
+            </w:pPr>
+            <w:r>
+              <w:t xml:space="preserve">1</w:t>
+            </w:r>
+          </w:p>
+        </w:tc>
+        <w:tc>
+          <w:p>
+            <w:pPr>
+              <w:pStyle w:val="Compact"/>
+              <w:jc w:val="center"/>
+            </w:pPr>
+            <w:r>
+              <w:t xml:space="preserve">1</w:t>
+            </w:r>
+          </w:p>
+        </w:tc>
+        <w:tc>
+          <w:p>
+            <w:pPr>
+              <w:pStyle w:val="Compact"/>
+              <w:jc w:val="center"/>
+            </w:pPr>
+            <w:r>
+              <w:t xml:space="preserve">0</w:t>
+            </w:r>
+          </w:p>
+        </w:tc>
+        <w:tc>
+          <w:p>
+            <w:pPr>
+              <w:pStyle w:val="Compact"/>
+              <w:jc w:val="center"/>
+            </w:pPr>
+            <w:r>
+              <w:t xml:space="preserve">0</w:t>
+            </w:r>
+          </w:p>
+        </w:tc>
+        <w:tc>
+          <w:p>
+            <w:pPr>
+              <w:pStyle w:val="Compact"/>
+              <w:jc w:val="center"/>
+            </w:pPr>
+            <w:r>
+              <w:t xml:space="preserve">0</w:t>
+            </w:r>
+          </w:p>
+        </w:tc>
+        <w:tc>
+          <w:p>
+            <w:pPr>
+              <w:pStyle w:val="Compact"/>
+              <w:jc w:val="center"/>
+            </w:pPr>
+            <w:r>
+              <w:t xml:space="preserve">0</w:t>
+            </w:r>
+          </w:p>
+        </w:tc>
+        <w:tc>
+          <w:p>
+            <w:pPr>
+              <w:pStyle w:val="Compact"/>
+              <w:jc w:val="center"/>
+            </w:pPr>
+            <w:r>
+              <w:t xml:space="preserve">0</w:t>
+            </w:r>
+          </w:p>
+        </w:tc>
+        <w:tc>
+          <w:p>
+            <w:pPr>
+              <w:pStyle w:val="Compact"/>
+              <w:jc w:val="center"/>
+            </w:pPr>
+            <w:r>
+              <w:t xml:space="preserve">0</w:t>
+            </w:r>
+          </w:p>
+        </w:tc>
+      </w:tr>
+      <w:tr>
+        <w:tc>
+          <w:p>
+            <w:pPr>
+              <w:pStyle w:val="Compact"/>
+              <w:jc w:val="center"/>
+            </w:pPr>
+            <w:r>
+              <w:t xml:space="preserve">1</w:t>
+            </w:r>
+          </w:p>
+        </w:tc>
+        <w:tc>
+          <w:p>
+            <w:pPr>
+              <w:pStyle w:val="Compact"/>
+              <w:jc w:val="center"/>
+            </w:pPr>
+            <w:r>
+              <w:t xml:space="preserve">1</w:t>
+            </w:r>
+          </w:p>
+        </w:tc>
+        <w:tc>
+          <w:p>
+            <w:pPr>
+              <w:pStyle w:val="Compact"/>
+              <w:jc w:val="center"/>
+            </w:pPr>
+            <w:r>
+              <w:t xml:space="preserve">0</w:t>
+            </w:r>
+          </w:p>
+        </w:tc>
+        <w:tc>
+          <w:p>
+            <w:pPr>
+              <w:pStyle w:val="Compact"/>
+              <w:jc w:val="center"/>
+            </w:pPr>
+            <w:r>
+              <w:t xml:space="preserve">1</w:t>
+            </w:r>
+          </w:p>
+        </w:tc>
+        <w:tc>
+          <w:p>
+            <w:pPr>
+              <w:pStyle w:val="Compact"/>
+              <w:jc w:val="center"/>
+            </w:pPr>
+            <w:r>
+              <w:t xml:space="preserve">0</w:t>
+            </w:r>
+          </w:p>
+        </w:tc>
+        <w:tc>
+          <w:p>
+            <w:pPr>
+              <w:pStyle w:val="Compact"/>
+              <w:jc w:val="center"/>
+            </w:pPr>
+            <w:r>
+              <w:t xml:space="preserve">1</w:t>
+            </w:r>
+          </w:p>
+        </w:tc>
+        <w:tc>
+          <w:p>
+            <w:pPr>
+              <w:pStyle w:val="Compact"/>
+              <w:jc w:val="center"/>
+            </w:pPr>
+            <w:r>
+              <w:t xml:space="preserve">0</w:t>
+            </w:r>
+          </w:p>
+        </w:tc>
+        <w:tc>
+          <w:p>
+            <w:pPr>
+              <w:pStyle w:val="Compact"/>
+              <w:jc w:val="center"/>
+            </w:pPr>
+            <w:r>
+              <w:t xml:space="preserve">0</w:t>
+            </w:r>
+          </w:p>
+        </w:tc>
+        <w:tc>
+          <w:p>
+            <w:pPr>
+              <w:pStyle w:val="Compact"/>
+              <w:jc w:val="center"/>
+            </w:pPr>
+            <w:r>
+              <w:t xml:space="preserve">0</w:t>
+            </w:r>
+          </w:p>
+        </w:tc>
+        <w:tc>
+          <w:p>
+            <w:pPr>
+              <w:pStyle w:val="Compact"/>
+              <w:jc w:val="center"/>
+            </w:pPr>
+            <w:r>
+              <w:t xml:space="preserve">0</w:t>
+            </w:r>
+          </w:p>
+        </w:tc>
+      </w:tr>
+      <w:tr>
+        <w:tc>
+          <w:p>
+            <w:pPr>
+              <w:pStyle w:val="Compact"/>
+              <w:jc w:val="center"/>
+            </w:pPr>
+            <w:r>
+              <w:t xml:space="preserve">1</w:t>
+            </w:r>
+          </w:p>
+        </w:tc>
+        <w:tc>
+          <w:p>
+            <w:pPr>
+              <w:pStyle w:val="Compact"/>
+              <w:jc w:val="center"/>
+            </w:pPr>
+            <w:r>
+              <w:t xml:space="preserve">1</w:t>
+            </w:r>
+          </w:p>
+        </w:tc>
+        <w:tc>
+          <w:p>
+            <w:pPr>
+              <w:pStyle w:val="Compact"/>
+              <w:jc w:val="center"/>
+            </w:pPr>
+            <w:r>
+              <w:t xml:space="preserve">1</w:t>
+            </w:r>
+          </w:p>
+        </w:tc>
+        <w:tc>
+          <w:p>
+            <w:pPr>
+              <w:pStyle w:val="Compact"/>
+              <w:jc w:val="center"/>
+            </w:pPr>
+            <w:r>
+              <w:t xml:space="preserve">1</w:t>
+            </w:r>
+          </w:p>
+        </w:tc>
+        <w:tc>
+          <w:p>
+            <w:pPr>
+              <w:pStyle w:val="Compact"/>
+              <w:jc w:val="center"/>
+            </w:pPr>
+            <w:r>
+              <w:t xml:space="preserve">1</w:t>
+            </w:r>
+          </w:p>
+        </w:tc>
+        <w:tc>
+          <w:p>
+            <w:pPr>
+              <w:pStyle w:val="Compact"/>
+              <w:jc w:val="center"/>
+            </w:pPr>
+            <w:r>
+              <w:t xml:space="preserve">0</w:t>
+            </w:r>
+          </w:p>
+        </w:tc>
+        <w:tc>
+          <w:p>
+            <w:pPr>
+              <w:pStyle w:val="Compact"/>
+              <w:jc w:val="center"/>
+            </w:pPr>
+            <w:r>
+              <w:t xml:space="preserve">0</w:t>
+            </w:r>
+          </w:p>
+        </w:tc>
+        <w:tc>
+          <w:p>
+            <w:pPr>
+              <w:pStyle w:val="Compact"/>
+              <w:jc w:val="center"/>
+            </w:pPr>
+            <w:r>
+              <w:t xml:space="preserve">0</w:t>
+            </w:r>
+          </w:p>
+        </w:tc>
+        <w:tc>
+          <w:p>
+            <w:pPr>
+              <w:pStyle w:val="Compact"/>
+              <w:jc w:val="center"/>
+            </w:pPr>
+            <w:r>
+              <w:t xml:space="preserve">0</w:t>
+            </w:r>
+          </w:p>
+        </w:tc>
+        <w:tc>
+          <w:p>
+            <w:pPr>
+              <w:pStyle w:val="Compact"/>
+              <w:jc w:val="center"/>
+            </w:pPr>
+            <w:r>
+              <w:t xml:space="preserve">0</w:t>
+            </w:r>
+          </w:p>
+        </w:tc>
+      </w:tr>
+      <w:tr>
+        <w:tc>
+          <w:p>
+            <w:pPr>
+              <w:pStyle w:val="Compact"/>
+              <w:jc w:val="center"/>
+            </w:pPr>
+            <w:r>
+              <w:t xml:space="preserve">1</w:t>
+            </w:r>
+          </w:p>
+        </w:tc>
+        <w:tc>
+          <w:p>
+            <w:pPr>
+              <w:pStyle w:val="Compact"/>
+              <w:jc w:val="center"/>
+            </w:pPr>
+            <w:r>
+              <w:t xml:space="preserve">1</w:t>
+            </w:r>
+          </w:p>
+        </w:tc>
+        <w:tc>
+          <w:p>
+            <w:pPr>
+              <w:pStyle w:val="Compact"/>
+              <w:jc w:val="center"/>
+            </w:pPr>
+            <w:r>
+              <w:t xml:space="preserve">1</w:t>
+            </w:r>
+          </w:p>
+        </w:tc>
+        <w:tc>
+          <w:p>
+            <w:pPr>
+              <w:pStyle w:val="Compact"/>
+              <w:jc w:val="center"/>
+            </w:pPr>
+            <w:r>
+              <w:t xml:space="preserve">1</w:t>
+            </w:r>
+          </w:p>
+        </w:tc>
+        <w:tc>
+          <w:p>
+            <w:pPr>
+              <w:pStyle w:val="Compact"/>
+              <w:jc w:val="center"/>
+            </w:pPr>
+            <w:r>
+              <w:t xml:space="preserve">1</w:t>
+            </w:r>
+          </w:p>
+        </w:tc>
+        <w:tc>
+          <w:p>
+            <w:pPr>
+              <w:pStyle w:val="Compact"/>
+              <w:jc w:val="center"/>
+            </w:pPr>
+            <w:r>
+              <w:t xml:space="preserve">1</w:t>
+            </w:r>
+          </w:p>
+        </w:tc>
+        <w:tc>
+          <w:p>
+            <w:pPr>
+              <w:pStyle w:val="Compact"/>
+              <w:jc w:val="center"/>
+            </w:pPr>
+            <w:r>
+              <w:t xml:space="preserve">0</w:t>
+            </w:r>
+          </w:p>
+        </w:tc>
+        <w:tc>
+          <w:p>
+            <w:pPr>
+              <w:pStyle w:val="Compact"/>
+              <w:jc w:val="center"/>
+            </w:pPr>
+            <w:r>
+              <w:t xml:space="preserve">0</w:t>
+            </w:r>
+          </w:p>
+        </w:tc>
+        <w:tc>
+          <w:p>
+            <w:pPr>
+              <w:pStyle w:val="Compact"/>
+              <w:jc w:val="center"/>
+            </w:pPr>
+            <w:r>
+              <w:t xml:space="preserve">0</w:t>
+            </w:r>
+          </w:p>
+        </w:tc>
+        <w:tc>
+          <w:p>
+            <w:pPr>
+              <w:pStyle w:val="Compact"/>
+              <w:jc w:val="center"/>
+            </w:pPr>
+            <w:r>
+              <w:t xml:space="preserve">0</w:t>
+            </w:r>
+          </w:p>
+        </w:tc>
+      </w:tr>
+      <w:tr>
+        <w:tc>
+          <w:p>
+            <w:pPr>
+              <w:pStyle w:val="Compact"/>
+              <w:jc w:val="center"/>
+            </w:pPr>
+            <w:r>
+              <w:t xml:space="preserve">1</w:t>
+            </w:r>
+          </w:p>
+        </w:tc>
+        <w:tc>
+          <w:p>
+            <w:pPr>
+              <w:pStyle w:val="Compact"/>
+              <w:jc w:val="center"/>
+            </w:pPr>
+            <w:r>
+              <w:t xml:space="preserve">0</w:t>
+            </w:r>
+          </w:p>
+        </w:tc>
+        <w:tc>
+          <w:p>
+            <w:pPr>
+              <w:pStyle w:val="Compact"/>
+              <w:jc w:val="center"/>
+            </w:pPr>
+            <w:r>
+              <w:t xml:space="preserve">0</w:t>
+            </w:r>
+          </w:p>
+        </w:tc>
+        <w:tc>
+          <w:p>
+            <w:pPr>
+              <w:pStyle w:val="Compact"/>
+              <w:jc w:val="center"/>
+            </w:pPr>
+            <w:r>
+              <w:t xml:space="preserve">1</w:t>
+            </w:r>
+          </w:p>
+        </w:tc>
+        <w:tc>
+          <w:p>
+            <w:pPr>
+              <w:pStyle w:val="Compact"/>
+              <w:jc w:val="center"/>
+            </w:pPr>
+            <w:r>
+              <w:t xml:space="preserve">0</w:t>
+            </w:r>
+          </w:p>
+        </w:tc>
+        <w:tc>
+          <w:p>
+            <w:pPr>
+              <w:pStyle w:val="Compact"/>
+              <w:jc w:val="center"/>
+            </w:pPr>
+            <w:r>
+              <w:t xml:space="preserve">1</w:t>
+            </w:r>
+          </w:p>
+        </w:tc>
+        <w:tc>
+          <w:p>
+            <w:pPr>
+              <w:pStyle w:val="Compact"/>
+              <w:jc w:val="center"/>
+            </w:pPr>
+            <w:r>
+              <w:t xml:space="preserve">1</w:t>
+            </w:r>
+          </w:p>
+        </w:tc>
+        <w:tc>
+          <w:p>
+            <w:pPr>
+              <w:pStyle w:val="Compact"/>
+              <w:jc w:val="center"/>
+            </w:pPr>
+            <w:r>
+              <w:t xml:space="preserve">1</w:t>
+            </w:r>
+          </w:p>
+        </w:tc>
+        <w:tc>
+          <w:p>
+            <w:pPr>
+              <w:pStyle w:val="Compact"/>
+              <w:jc w:val="center"/>
+            </w:pPr>
+            <w:r>
+              <w:t xml:space="preserve">0</w:t>
+            </w:r>
+          </w:p>
+        </w:tc>
+        <w:tc>
+          <w:p>
+            <w:pPr>
+              <w:pStyle w:val="Compact"/>
+              <w:jc w:val="center"/>
+            </w:pPr>
+            <w:r>
+              <w:t xml:space="preserve">0</w:t>
+            </w:r>
+          </w:p>
+        </w:tc>
+      </w:tr>
+      <w:tr>
+        <w:tc>
+          <w:p>
+            <w:pPr>
+              <w:pStyle w:val="Compact"/>
+              <w:jc w:val="center"/>
+            </w:pPr>
+            <w:r>
+              <w:t xml:space="preserve">1</w:t>
+            </w:r>
+          </w:p>
+        </w:tc>
+        <w:tc>
+          <w:p>
+            <w:pPr>
+              <w:pStyle w:val="Compact"/>
+              <w:jc w:val="center"/>
+            </w:pPr>
+            <w:r>
+              <w:t xml:space="preserve">0</w:t>
+            </w:r>
+          </w:p>
+        </w:tc>
+        <w:tc>
+          <w:p>
+            <w:pPr>
+              <w:pStyle w:val="Compact"/>
+              <w:jc w:val="center"/>
+            </w:pPr>
+            <w:r>
+              <w:t xml:space="preserve">0</w:t>
+            </w:r>
+          </w:p>
+        </w:tc>
+        <w:tc>
+          <w:p>
+            <w:pPr>
+              <w:pStyle w:val="Compact"/>
+              <w:jc w:val="center"/>
+            </w:pPr>
+            <w:r>
+              <w:t xml:space="preserve">0</w:t>
+            </w:r>
+          </w:p>
+        </w:tc>
+        <w:tc>
+          <w:p>
+            <w:pPr>
+              <w:pStyle w:val="Compact"/>
+              <w:jc w:val="center"/>
+            </w:pPr>
+            <w:r>
+              <w:t xml:space="preserve">0</w:t>
+            </w:r>
+          </w:p>
+        </w:tc>
+        <w:tc>
+          <w:p>
+            <w:pPr>
+              <w:pStyle w:val="Compact"/>
+              <w:jc w:val="center"/>
+            </w:pPr>
+            <w:r>
+              <w:t xml:space="preserve">0</w:t>
+            </w:r>
+          </w:p>
+        </w:tc>
+        <w:tc>
+          <w:p>
+            <w:pPr>
+              <w:pStyle w:val="Compact"/>
+              <w:jc w:val="center"/>
+            </w:pPr>
+            <w:r>
+              <w:t xml:space="preserve">0</w:t>
+            </w:r>
+          </w:p>
+        </w:tc>
+        <w:tc>
+          <w:p>
+            <w:pPr>
+              <w:pStyle w:val="Compact"/>
+              <w:jc w:val="center"/>
+            </w:pPr>
+            <w:r>
+              <w:t xml:space="preserve">0</w:t>
+            </w:r>
+          </w:p>
+        </w:tc>
+        <w:tc>
+          <w:p>
+            <w:pPr>
+              <w:pStyle w:val="Compact"/>
+              <w:jc w:val="center"/>
+            </w:pPr>
+            <w:r>
+              <w:t xml:space="preserve">1</w:t>
+            </w:r>
+          </w:p>
+        </w:tc>
+        <w:tc>
+          <w:p>
+            <w:pPr>
+              <w:pStyle w:val="Compact"/>
+              <w:jc w:val="center"/>
+            </w:pPr>
+            <w:r>
+              <w:t xml:space="preserve">1</w:t>
+            </w:r>
+          </w:p>
+        </w:tc>
+      </w:tr>
+    </w:tbl>
+    <w:tbl>
+      <w:tblPr>
+        <w:tblStyle w:val="TableNormal"/>
+        <w:tblW w:type="pct" w:w="2361.111111111111"/>
+        <w:tblLook w:firstRow="1"/>
+      </w:tblPr>
+      <w:tblGrid>
+        <w:gridCol w:w="1320"/>
+        <w:gridCol w:w="880"/>
+        <w:gridCol w:w="1540"/>
+      </w:tblGrid>
+      <w:tr>
+        <w:trPr>
+          <w:cnfStyle w:firstRow="1"/>
+        </w:trPr>
+        <w:tc>
+          <w:tcPr>
+            <w:tcBorders>
+              <w:bottom w:val="single"/>
+            </w:tcBorders>
+            <w:vAlign w:val="bottom"/>
+          </w:tcPr>
+          <w:p>
+            <w:pPr>
+              <w:pStyle w:val="Compact"/>
+              <w:jc w:val="center"/>
+            </w:pPr>
+            <w:r>
+              <w:t xml:space="preserve">Year</w:t>
+            </w:r>
+          </w:p>
+        </w:tc>
+        <w:tc>
+          <w:tcPr>
+            <w:tcBorders>
+              <w:bottom w:val="single"/>
+            </w:tcBorders>
+            <w:vAlign w:val="bottom"/>
+          </w:tcPr>
+          <w:p>
+            <w:pPr>
+              <w:pStyle w:val="Compact"/>
+              <w:jc w:val="center"/>
+            </w:pPr>
+            <w:r>
+              <w:t xml:space="preserve">Route</w:t>
+            </w:r>
+          </w:p>
+        </w:tc>
+        <w:tc>
+          <w:tcPr>
+            <w:tcBorders>
+              <w:bottom w:val="single"/>
+            </w:tcBorders>
+            <w:vAlign w:val="bottom"/>
+          </w:tcPr>
+          <w:p>
+            <w:pPr>
+              <w:pStyle w:val="Compact"/>
+              <w:jc w:val="center"/>
+            </w:pPr>
+            <w:r>
+              <w:t xml:space="preserve">Region</w:t>
+            </w:r>
+          </w:p>
+        </w:tc>
+      </w:tr>
+      <w:tr>
+        <w:tc>
+          <w:p>
+            <w:pPr>
+              <w:pStyle w:val="Compact"/>
+              <w:jc w:val="center"/>
+            </w:pPr>
+            <w:r>
+              <w:t xml:space="preserve">2003-2013</w:t>
+            </w:r>
+          </w:p>
+        </w:tc>
+        <w:tc>
+          <w:p>
+            <w:pPr>
+              <w:pStyle w:val="Compact"/>
+              <w:jc w:val="center"/>
+            </w:pPr>
+            <w:r>
+              <w:t xml:space="preserve">EI1</w:t>
+            </w:r>
+          </w:p>
+        </w:tc>
+        <w:tc>
+          <w:p>
+            <w:pPr>
+              <w:pStyle w:val="Compact"/>
+              <w:jc w:val="center"/>
+            </w:pPr>
+            <w:r>
+              <w:t xml:space="preserve">El Imposible</w:t>
+            </w:r>
+          </w:p>
+        </w:tc>
+      </w:tr>
+      <w:tr>
+        <w:tc>
+          <w:p>
+            <w:pPr>
+              <w:pStyle w:val="Compact"/>
+              <w:jc w:val="center"/>
+            </w:pPr>
+            <w:r>
+              <w:t xml:space="preserve">2003-2013</w:t>
+            </w:r>
+          </w:p>
+        </w:tc>
+        <w:tc>
+          <w:p>
+            <w:pPr>
+              <w:pStyle w:val="Compact"/>
+              <w:jc w:val="center"/>
+            </w:pPr>
+            <w:r>
+              <w:t xml:space="preserve">EI2</w:t>
+            </w:r>
+          </w:p>
+        </w:tc>
+        <w:tc>
+          <w:p>
+            <w:pPr>
+              <w:pStyle w:val="Compact"/>
+              <w:jc w:val="center"/>
+            </w:pPr>
+            <w:r>
+              <w:t xml:space="preserve">El Imposible</w:t>
+            </w:r>
+          </w:p>
+        </w:tc>
+      </w:tr>
+      <w:tr>
+        <w:tc>
+          <w:p>
+            <w:pPr>
+              <w:pStyle w:val="Compact"/>
+              <w:jc w:val="center"/>
+            </w:pPr>
+            <w:r>
+              <w:t xml:space="preserve">2003-2013</w:t>
+            </w:r>
+          </w:p>
+        </w:tc>
+        <w:tc>
+          <w:p>
+            <w:pPr>
+              <w:pStyle w:val="Compact"/>
+              <w:jc w:val="center"/>
+            </w:pPr>
+            <w:r>
+              <w:t xml:space="preserve">N1</w:t>
+            </w:r>
+          </w:p>
+        </w:tc>
+        <w:tc>
+          <w:p>
+            <w:pPr>
+              <w:pStyle w:val="Compact"/>
+              <w:jc w:val="center"/>
+            </w:pPr>
+            <w:r>
+              <w:t xml:space="preserve">Nancuchiname</w:t>
+            </w:r>
+          </w:p>
+        </w:tc>
+      </w:tr>
+      <w:tr>
+        <w:tc>
+          <w:p>
+            <w:pPr>
+              <w:pStyle w:val="Compact"/>
+              <w:jc w:val="center"/>
+            </w:pPr>
+            <w:r>
+              <w:t xml:space="preserve">2003-2013</w:t>
+            </w:r>
+          </w:p>
+        </w:tc>
+        <w:tc>
+          <w:p>
+            <w:pPr>
+              <w:pStyle w:val="Compact"/>
+              <w:jc w:val="center"/>
+            </w:pPr>
+            <w:r>
+              <w:t xml:space="preserve">N2</w:t>
+            </w:r>
+          </w:p>
+        </w:tc>
+        <w:tc>
+          <w:p>
+            <w:pPr>
+              <w:pStyle w:val="Compact"/>
+              <w:jc w:val="center"/>
+            </w:pPr>
+            <w:r>
+              <w:t xml:space="preserve">Nancuchiname</w:t>
+            </w:r>
+          </w:p>
+        </w:tc>
+      </w:tr>
+      <w:tr>
+        <w:tc>
+          <w:p>
+            <w:pPr>
+              <w:pStyle w:val="Compact"/>
+              <w:jc w:val="center"/>
+            </w:pPr>
+            <w:r>
+              <w:t xml:space="preserve">2009-2012</w:t>
+            </w:r>
+          </w:p>
+        </w:tc>
+        <w:tc>
+          <w:p>
+            <w:pPr>
+              <w:pStyle w:val="Compact"/>
+              <w:jc w:val="center"/>
+            </w:pPr>
+            <w:r>
+              <w:t xml:space="preserve">M2</w:t>
+            </w:r>
+          </w:p>
+        </w:tc>
+        <w:tc>
+          <w:p>
+            <w:pPr>
+              <w:pStyle w:val="Compact"/>
+              <w:jc w:val="center"/>
+            </w:pPr>
+            <w:r>
+              <w:t xml:space="preserve">Montecristo</w:t>
+            </w:r>
+          </w:p>
+        </w:tc>
+      </w:tr>
+      <w:tr>
+        <w:tc>
+          <w:p>
+            <w:pPr>
+              <w:pStyle w:val="Compact"/>
+              <w:jc w:val="center"/>
+            </w:pPr>
+            <w:r>
+              <w:t xml:space="preserve">2004-2012</w:t>
+            </w:r>
+          </w:p>
+        </w:tc>
+        <w:tc>
+          <w:p>
+            <w:pPr>
+              <w:pStyle w:val="Compact"/>
+              <w:jc w:val="center"/>
+            </w:pPr>
+            <w:r>
+              <w:t xml:space="preserve">M1</w:t>
+            </w:r>
+          </w:p>
+        </w:tc>
+        <w:tc>
+          <w:p>
+            <w:pPr>
+              <w:pStyle w:val="Compact"/>
+              <w:jc w:val="center"/>
+            </w:pPr>
+            <w:r>
+              <w:t xml:space="preserve">Montecristo</w:t>
+            </w:r>
+          </w:p>
+        </w:tc>
+      </w:tr>
+    </w:tbl>
     <w:p>
       <w:pPr>
         <w:pStyle w:val="Heading2"/>
@@ -1024,51 +2236,63 @@
             </m:mr>
             <m:mr>
               <m:e>
-                <m:sSubSup>
-                  <m:e>
-                    <m:r>
-                      <m:t>μ</m:t>
-                    </m:r>
-                  </m:e>
-                  <m:sub>
-                    <m:r>
-                      <m:t>t</m:t>
-                    </m:r>
-                    <m:r>
-                      <m:t>,</m:t>
-                    </m:r>
-                    <m:r>
-                      <m:t>h</m:t>
-                    </m:r>
-                  </m:sub>
-                  <m:sup>
-                    <m:r>
-                      <m:t>ψ</m:t>
-                    </m:r>
-                  </m:sup>
-                </m:sSubSup>
-              </m:e>
-              <m:e>
-                <m:r>
-                  <m:t>∼</m:t>
-                </m:r>
                 <m:r>
                   <m:rPr>
                     <m:sty m:val="p"/>
                   </m:rPr>
-                  <m:t>Uniform</m:t>
+                  <m:t>logit</m:t>
                 </m:r>
                 <m:r>
                   <m:t>(</m:t>
                 </m:r>
-                <m:r>
-                  <m:t>0.01</m:t>
+                <m:sSubSup>
+                  <m:e>
+                    <m:r>
+                      <m:t>μ</m:t>
+                    </m:r>
+                  </m:e>
+                  <m:sub>
+                    <m:r>
+                      <m:t>t</m:t>
+                    </m:r>
+                    <m:r>
+                      <m:t>,</m:t>
+                    </m:r>
+                    <m:r>
+                      <m:t>h</m:t>
+                    </m:r>
+                  </m:sub>
+                  <m:sup>
+                    <m:r>
+                      <m:t>ψ</m:t>
+                    </m:r>
+                  </m:sup>
+                </m:sSubSup>
+                <m:r>
+                  <m:t>)</m:t>
+                </m:r>
+              </m:e>
+              <m:e>
+                <m:r>
+                  <m:t>∼</m:t>
+                </m:r>
+                <m:r>
+                  <m:rPr>
+                    <m:sty m:val="p"/>
+                  </m:rPr>
+                  <m:t>N</m:t>
+                </m:r>
+                <m:r>
+                  <m:t>(</m:t>
+                </m:r>
+                <m:r>
+                  <m:t>0</m:t>
                 </m:r>
                 <m:r>
                   <m:t>,</m:t>
                 </m:r>
                 <m:r>
-                  <m:t>0.99</m:t>
+                  <m:t>2.25</m:t>
                 </m:r>
                 <m:r>
                   <m:t>)</m:t>
@@ -1077,6 +2301,15 @@
             </m:mr>
             <m:mr>
               <m:e>
+                <m:r>
+                  <m:rPr>
+                    <m:sty m:val="p"/>
+                  </m:rPr>
+                  <m:t>ln</m:t>
+                </m:r>
+                <m:r>
+                  <m:t>(</m:t>
+                </m:r>
                 <m:sSubSup>
                   <m:e>
                     <m:r>
@@ -1100,6 +2333,9 @@
                     </m:r>
                   </m:sup>
                 </m:sSubSup>
+                <m:r>
+                  <m:t>)</m:t>
+                </m:r>
               </m:e>
               <m:e>
                 <m:r>
@@ -1178,7 +2414,15 @@
         </m:r>
       </m:oMath>
       <w:r>
-        <w:t xml:space="preserve">) and the probability of detection, which was related to the broadcast species:</w:t>
+        <w:t xml:space="preserve">) and the probability of detection, which was related to the species of owl played for broadcast (</w:t>
+      </w:r>
+      <m:oMath>
+        <m:r>
+          <m:t>k</m:t>
+        </m:r>
+      </m:oMath>
+      <w:r>
+        <w:t xml:space="preserve">):</w:t>
       </w:r>
     </w:p>
     <w:p>
@@ -1312,7 +2556,7 @@
         <w:pStyle w:val="FirstParagraph"/>
       </w:pPr>
       <w:r>
-        <w:t xml:space="preserve">where generally</w:t>
+        <w:t xml:space="preserve">where, generally,</w:t>
       </w:r>
       <w:r>
         <w:t xml:space="preserve"> </w:t>
@@ -1891,7 +3135,24 @@
         <w:pStyle w:val="FirstParagraph"/>
       </w:pPr>
       <w:r>
-        <w:t xml:space="preserve">This model provides a consistent probability of detection for all surveys in the first two minutes of each survey before the broadcast owl recording was played. Then, the probability of detection for each post-broadcast time period would depend on the species of broadcast owl. This allowed species-specific behavior in response to the different broadcast owl species</w:t>
+        <w:t xml:space="preserve">This model provides a consistent probability of detection for all surveys in the first two minutes of each survey before the broadcast owl recording was played (</w:t>
+      </w:r>
+      <m:oMath>
+        <m:r>
+          <m:t>k</m:t>
+        </m:r>
+        <m:r>
+          <m:t>=</m:t>
+        </m:r>
+        <m:r>
+          <m:rPr>
+            <m:sty m:val="p"/>
+          </m:rPr>
+          <m:t>Pre-broadcast</m:t>
+        </m:r>
+      </m:oMath>
+      <w:r>
+        <w:t xml:space="preserve">). Then, the probability of detection for each post-broadcast time period would depend on the species of broadcast owl. This allowed species-specific behavior in response to the different broadcast owl species</w:t>
       </w:r>
       <w:r>
         <w:t xml:space="preserve"> </w:t>
@@ -4523,7 +5784,7 @@
     </w:lvl>
   </w:abstractNum>
   <w:abstractNum w:abstractNumId="990">
-    <w:nsid w:val="84a3d0be"/>
+    <w:nsid w:val="86205510"/>
     <w:multiLevelType w:val="multilevel"/>
     <w:lvl w:ilvl="0">
       <w:numFmt w:val="bullet"/>

</xml_diff>

<commit_message>
manuscript draft to send to Jane
</commit_message>
<xml_diff>
--- a/manuscript_working/ms_working_RMD.docx
+++ b/manuscript_working/ms_working_RMD.docx
@@ -62,7 +62,7 @@
         <w:rPr>
           <w:i/>
         </w:rPr>
-        <w:t xml:space="preserve">Table 1XX. Species detection records by route. Owl surveys were conducted from 2003 to 2013 in three different protected areas within El Salvador, although specific survey years varied by route (Year range in table).</w:t>
+        <w:t xml:space="preserve">Table 1XX. Species detection records by route. Ones indicate that that species was detected during that route and year, and zeros indicated that those owls were not detected, although they may have been present and undetected. Owl surveys were conducted from 2003 to 2013 in three different protected areas within El Salvador, although specific survey years varied by route, which was given in column "Year"</w:t>
       </w:r>
     </w:p>
     <w:p>
@@ -1310,6 +1310,12 @@
                 <m:r>
                   <m:t>)</m:t>
                 </m:r>
+                <m:r>
+                  <m:rPr>
+                    <m:sty m:val="p"/>
+                  </m:rPr>
+                  <m:t> corresponding with 2003-2013</m:t>
+                </m:r>
               </m:e>
             </m:mr>
             <m:mr>
@@ -1357,6 +1363,12 @@
                 </m:r>
                 <m:r>
                   <m:t>)</m:t>
+                </m:r>
+                <m:r>
+                  <m:rPr>
+                    <m:sty m:val="p"/>
+                  </m:rPr>
+                  <m:t> corresponding with EI1, EI2, M1, M2, N1, N2</m:t>
                 </m:r>
               </m:e>
             </m:mr>
@@ -3159,7 +3171,7 @@
         <w:t xml:space="preserve">Gelman et al. (2008)</w:t>
       </w:r>
       <w:r>
-        <w:t xml:space="preserve">. Specifically, we used the Cauchy prior as such:</w:t>
+        <w:t xml:space="preserve">. Specifically, we used the Cauchy prior such that:</w:t>
       </w:r>
       <w:r>
         <w:t xml:space="preserve"> </w:t>
@@ -4162,10 +4174,10 @@
       <w:pPr>
         <w:pStyle w:val="Heading3"/>
       </w:pPr>
-      <w:bookmarkStart w:id="23" w:name="occupany-model-implementation"/>
+      <w:bookmarkStart w:id="23" w:name="occupancy-model-implementation"/>
       <w:bookmarkEnd w:id="23"/>
       <w:r>
-        <w:t xml:space="preserve">Occupany Model Implementation</w:t>
+        <w:t xml:space="preserve">Occupancy Model Implementation</w:t>
       </w:r>
     </w:p>
     <w:p>
@@ -4191,7 +4203,7 @@
         <w:t xml:space="preserve"> </w:t>
       </w:r>
       <w:r>
-        <w:t xml:space="preserve">to implement the occupancy model for three owl species: Mottled, Spectacled, and FerPy owls. These owls had enough positive detections to analyze occupancy, as Mottled, Spectacled, and FerPy owls had 542, 137, and 187 positive detections over the 11 year period, respectively. Based on our understanding of owl ecology, we assumed that Spectacled and FerPy owls would not occupy route M1 in Montecristo, so we removed M1 from those species' occupancy models.</w:t>
+        <w:t xml:space="preserve">to implement the occupancy model for three owl species: Mottled, Spectacled, and FerPy owls. These owls had enough positive detections to analyze occupancy, as Mottled, Spectacled, and FerPy owls had 542, 137, and 187 positive detections over the 11 year period, respectively. Based on our understanding of owl ecology, we assumed that Spectacled and FerPy owls would not occupy route M1 in Montecristo, so we removed M1 from those species' occupancy analyses.</w:t>
       </w:r>
     </w:p>
     <w:p>
@@ -4464,7 +4476,7 @@
         </m:r>
       </m:oMath>
       <w:r>
-        <w:t xml:space="preserve">. Now, the presence of an owl species in any route, year, and survey,</w:t>
+        <w:t xml:space="preserve">. In the richness model, the presence of an owl species in any route, year, and survey,</w:t>
       </w:r>
       <w:r>
         <w:t xml:space="preserve"> </w:t>
@@ -4546,7 +4558,7 @@
         <w:t xml:space="preserve"> </w:t>
       </w:r>
       <w:r>
-        <w:t xml:space="preserve">that species belong to that route's community (</w:t>
+        <w:t xml:space="preserve">that species belonging to that route's community (</w:t>
       </w:r>
       <m:oMath>
         <m:sSub>
@@ -5839,10 +5851,10 @@
       <w:pPr>
         <w:pStyle w:val="Heading2"/>
       </w:pPr>
-      <w:bookmarkStart w:id="27" w:name="occupany-model-results"/>
+      <w:bookmarkStart w:id="27" w:name="occupancy-model-results"/>
       <w:bookmarkEnd w:id="27"/>
       <w:r>
-        <w:t xml:space="preserve">Occupany Model Results</w:t>
+        <w:t xml:space="preserve">Occupancy Model Results</w:t>
       </w:r>
     </w:p>
     <w:p>
@@ -5858,7 +5870,7 @@
         <w:pStyle w:val="BodyText"/>
       </w:pPr>
       <w:r>
-        <w:t xml:space="preserve">The probability of occupancy for FerPy and Spectacled stayed relatively consistently low across time in routes EI1, EI2, and M2 other than a higher probability of occupancy for FerPy in EI1 in the early years of the surveys (Figs. 3XX and 4XX). FerPy probability of occupancy was relatively high in both routes of Nancuchaname except in 2008 and 2009 (Fig. 3XX), and the probability of occupany for the Spectacled owl slightly fluctuated year to year in the Nancuchaname routes (Fig. 4XX).</w:t>
+        <w:t xml:space="preserve">The probability of occupancy for FerPy and Spectacled stayed relatively consistently low across time in routes EI1, EI2, and M2 other than a higher probability of occupancy for FerPy in EI1 in the early years of the surveys (Figs. 3XX and 4XX). FerPy probability of occupancy was relatively high in both routes of Nancuchaname except in 2008 and 2009 (Fig. 3XX), and the probability of occupancy for the Spectacled owl slightly fluctuated year to year in the Nancuchaname routes (Fig. 4XX).</w:t>
       </w:r>
     </w:p>
     <w:p>
@@ -5894,7 +5906,7 @@
         <w:pStyle w:val="FirstParagraph"/>
       </w:pPr>
       <w:r>
-        <w:t xml:space="preserve">Adding in all detected species to one richness model increased the precision of the estimates of the effect of broadcast species on detection probability (i.e., compare All Species with individual occupany results in Fig. 6XXX). When incorporating all detected species, broadcasting calls from Mottled, Pacific, Crested, Black and White, and Spectacled Owls increased detection probability; whereas broadcasting the Great Horned owl calls decreased detection (Fig. 6XXX).</w:t>
+        <w:t xml:space="preserve">Adding in all detected species to one richness model increased the precision of the estimates of the effect of broadcast species on detection probability (i.e., compare All Species with individual occupancy results in Fig. 6XXX). When incorporating all owl species, broadcasting calls from Mottled, Pacific, Crested, Black and White, and Spectacled Owls increased detection probability; whereas broadcasting the Great Horned owl calls decreased detection (Fig. 6XXX).</w:t>
       </w:r>
     </w:p>
     <w:p>
@@ -5924,7 +5936,7 @@
           <wp:inline>
             <wp:extent cx="5334000" cy="5334000"/>
             <wp:effectExtent b="0" l="0" r="0" t="0"/>
-            <wp:docPr descr="1XX. Probability of occupancy (\psi_{t,h}) averaged by route h for Mottled, FerPy, and Spectacled Owls. Owl surveys were conducted from 2003 to 2013 in three different protected areas within El Salvador. Posteriors were summarized with median \pm 90% credible intervals. " id="1" name="Picture"/>
+            <wp:docPr descr="1XX. Probability of occupancy (\psi_{t,h}) averaged by route for Mottled, FerPy, and Spectacled Owls. Owl surveys were conducted from 2003 to 2013 in three different protected areas within El Salvador. Posteriors were summarized with median \pm 90% credible intervals. " id="1" name="Picture"/>
             <a:graphic>
               <a:graphicData uri="http://schemas.openxmlformats.org/drawingml/2006/picture">
                 <pic:pic>
@@ -5990,21 +6002,7 @@
         </m:sSub>
       </m:oMath>
       <w:r>
-        <w:t xml:space="preserve">) averaged by route</w:t>
-      </w:r>
-      <w:r>
-        <w:t xml:space="preserve"> </w:t>
-      </w:r>
-      <m:oMath>
-        <m:r>
-          <m:t>h</m:t>
-        </m:r>
-      </m:oMath>
-      <w:r>
-        <w:t xml:space="preserve"> </w:t>
-      </w:r>
-      <w:r>
-        <w:t xml:space="preserve">for Mottled, FerPy, and Spectacled Owls. Owl surveys were conducted from 2003 to 2013 in three different protected areas within El Salvador. Posteriors were summarized with median</w:t>
+        <w:t xml:space="preserve">) averaged by route for Mottled, FerPy, and Spectacled Owls. Owl surveys were conducted from 2003 to 2013 in three different protected areas within El Salvador. Posteriors were summarized with median</w:t>
       </w:r>
       <w:r>
         <w:t xml:space="preserve"> </w:t>
@@ -6033,7 +6031,7 @@
           <wp:inline>
             <wp:extent cx="5334000" cy="5334000"/>
             <wp:effectExtent b="0" l="0" r="0" t="0"/>
-            <wp:docPr descr="2XX. Probability of occupancy (\psi_{t,h}) by route h and year t for Mottled Owl. Owl surveys were conducted from 2003 to 2013 in three different protected areas within El Salvador. Posteriors were summarized with median \pm 90% credible intervals. " id="1" name="Picture"/>
+            <wp:docPr descr="2XX. Probability of occupancy by route and year for Mottled Owl. Owl surveys were conducted from 2003 to 2013 in three different protected areas within El Salvador. Posteriors were summarized with median \pm 90% credible intervals. " id="1" name="Picture"/>
             <a:graphic>
               <a:graphicData uri="http://schemas.openxmlformats.org/drawingml/2006/picture">
                 <pic:pic>
@@ -6076,58 +6074,7 @@
         <w:pStyle w:val="ImageCaption"/>
       </w:pPr>
       <w:r>
-        <w:t xml:space="preserve">2XX. Probability of occupancy (</w:t>
-      </w:r>
-      <m:oMath>
-        <m:sSub>
-          <m:e>
-            <m:r>
-              <m:t>ψ</m:t>
-            </m:r>
-          </m:e>
-          <m:sub>
-            <m:r>
-              <m:t>t</m:t>
-            </m:r>
-            <m:r>
-              <m:t>,</m:t>
-            </m:r>
-            <m:r>
-              <m:t>h</m:t>
-            </m:r>
-          </m:sub>
-        </m:sSub>
-      </m:oMath>
-      <w:r>
-        <w:t xml:space="preserve">) by route</w:t>
-      </w:r>
-      <w:r>
-        <w:t xml:space="preserve"> </w:t>
-      </w:r>
-      <m:oMath>
-        <m:r>
-          <m:t>h</m:t>
-        </m:r>
-      </m:oMath>
-      <w:r>
-        <w:t xml:space="preserve"> </w:t>
-      </w:r>
-      <w:r>
-        <w:t xml:space="preserve">and year</w:t>
-      </w:r>
-      <w:r>
-        <w:t xml:space="preserve"> </w:t>
-      </w:r>
-      <m:oMath>
-        <m:r>
-          <m:t>t</m:t>
-        </m:r>
-      </m:oMath>
-      <w:r>
-        <w:t xml:space="preserve"> </w:t>
-      </w:r>
-      <w:r>
-        <w:t xml:space="preserve">for Mottled Owl. Owl surveys were conducted from 2003 to 2013 in three different protected areas within El Salvador. Posteriors were summarized with median</w:t>
+        <w:t xml:space="preserve">2XX. Probability of occupancy by route and year for Mottled Owl. Owl surveys were conducted from 2003 to 2013 in three different protected areas within El Salvador. Posteriors were summarized with median</w:t>
       </w:r>
       <w:r>
         <w:t xml:space="preserve"> </w:t>
@@ -6156,7 +6103,7 @@
           <wp:inline>
             <wp:extent cx="5334000" cy="5334000"/>
             <wp:effectExtent b="0" l="0" r="0" t="0"/>
-            <wp:docPr descr="3XX. Probability of occupancy (\psi_{t,h}) by route h and year t for FerPy Owl. Owl surveys were conducted from 2003 to 2013 in three different protected areas within El Salvador. Posteriors were summarized with median \pm 90% credible intervals. " id="1" name="Picture"/>
+            <wp:docPr descr="3XX. Probability of occupancy by route and year for FerPy Owl. Owl surveys were conducted from 2003 to 2013 in three different protected areas within El Salvador. Posteriors were summarized with median \pm 90% credible intervals. " id="1" name="Picture"/>
             <a:graphic>
               <a:graphicData uri="http://schemas.openxmlformats.org/drawingml/2006/picture">
                 <pic:pic>
@@ -6199,58 +6146,7 @@
         <w:pStyle w:val="ImageCaption"/>
       </w:pPr>
       <w:r>
-        <w:t xml:space="preserve">3XX. Probability of occupancy (</w:t>
-      </w:r>
-      <m:oMath>
-        <m:sSub>
-          <m:e>
-            <m:r>
-              <m:t>ψ</m:t>
-            </m:r>
-          </m:e>
-          <m:sub>
-            <m:r>
-              <m:t>t</m:t>
-            </m:r>
-            <m:r>
-              <m:t>,</m:t>
-            </m:r>
-            <m:r>
-              <m:t>h</m:t>
-            </m:r>
-          </m:sub>
-        </m:sSub>
-      </m:oMath>
-      <w:r>
-        <w:t xml:space="preserve">) by route</w:t>
-      </w:r>
-      <w:r>
-        <w:t xml:space="preserve"> </w:t>
-      </w:r>
-      <m:oMath>
-        <m:r>
-          <m:t>h</m:t>
-        </m:r>
-      </m:oMath>
-      <w:r>
-        <w:t xml:space="preserve"> </w:t>
-      </w:r>
-      <w:r>
-        <w:t xml:space="preserve">and year</w:t>
-      </w:r>
-      <w:r>
-        <w:t xml:space="preserve"> </w:t>
-      </w:r>
-      <m:oMath>
-        <m:r>
-          <m:t>t</m:t>
-        </m:r>
-      </m:oMath>
-      <w:r>
-        <w:t xml:space="preserve"> </w:t>
-      </w:r>
-      <w:r>
-        <w:t xml:space="preserve">for FerPy Owl. Owl surveys were conducted from 2003 to 2013 in three different protected areas within El Salvador. Posteriors were summarized with median</w:t>
+        <w:t xml:space="preserve">3XX. Probability of occupancy by route and year for FerPy Owl. Owl surveys were conducted from 2003 to 2013 in three different protected areas within El Salvador. Posteriors were summarized with median</w:t>
       </w:r>
       <w:r>
         <w:t xml:space="preserve"> </w:t>
@@ -6279,7 +6175,7 @@
           <wp:inline>
             <wp:extent cx="5334000" cy="5334000"/>
             <wp:effectExtent b="0" l="0" r="0" t="0"/>
-            <wp:docPr descr="4XX. Probability of occupancy (\psi_{t,h}) by route h and year t for Spectacled Owl. Owl surveys were conducted from 2003 to 2013 in three different protected areas within El Salvador. Posteriors were summarized with median \pm 90% credible intervals. " id="1" name="Picture"/>
+            <wp:docPr descr="4XX. Probability of occupancy by route and year for Spectacled Owl. Owl surveys were conducted from 2003 to 2013 in three different protected areas within El Salvador. Posteriors were summarized with median \pm 90% credible intervals. " id="1" name="Picture"/>
             <a:graphic>
               <a:graphicData uri="http://schemas.openxmlformats.org/drawingml/2006/picture">
                 <pic:pic>
@@ -6322,58 +6218,7 @@
         <w:pStyle w:val="ImageCaption"/>
       </w:pPr>
       <w:r>
-        <w:t xml:space="preserve">4XX. Probability of occupancy (</w:t>
-      </w:r>
-      <m:oMath>
-        <m:sSub>
-          <m:e>
-            <m:r>
-              <m:t>ψ</m:t>
-            </m:r>
-          </m:e>
-          <m:sub>
-            <m:r>
-              <m:t>t</m:t>
-            </m:r>
-            <m:r>
-              <m:t>,</m:t>
-            </m:r>
-            <m:r>
-              <m:t>h</m:t>
-            </m:r>
-          </m:sub>
-        </m:sSub>
-      </m:oMath>
-      <w:r>
-        <w:t xml:space="preserve">) by route</w:t>
-      </w:r>
-      <w:r>
-        <w:t xml:space="preserve"> </w:t>
-      </w:r>
-      <m:oMath>
-        <m:r>
-          <m:t>h</m:t>
-        </m:r>
-      </m:oMath>
-      <w:r>
-        <w:t xml:space="preserve"> </w:t>
-      </w:r>
-      <w:r>
-        <w:t xml:space="preserve">and year</w:t>
-      </w:r>
-      <w:r>
-        <w:t xml:space="preserve"> </w:t>
-      </w:r>
-      <m:oMath>
-        <m:r>
-          <m:t>t</m:t>
-        </m:r>
-      </m:oMath>
-      <w:r>
-        <w:t xml:space="preserve"> </w:t>
-      </w:r>
-      <w:r>
-        <w:t xml:space="preserve">for Spectacled Owl. Owl surveys were conducted from 2003 to 2013 in three different protected areas within El Salvador. Posteriors were summarized with median</w:t>
+        <w:t xml:space="preserve">4XX. Probability of occupancy by route and year for Spectacled Owl. Owl surveys were conducted from 2003 to 2013 in three different protected areas within El Salvador. Posteriors were summarized with median</w:t>
       </w:r>
       <w:r>
         <w:t xml:space="preserve"> </w:t>
@@ -6474,7 +6319,7 @@
           <wp:inline>
             <wp:extent cx="5334000" cy="7620000"/>
             <wp:effectExtent b="0" l="0" r="0" t="0"/>
-            <wp:docPr descr="6XX. The logistic regression parameters that related the probability of detecting owls (\p_{t,h,i,j,k}) to the broadcast timeframe (pre-broadcast) or species. Owl surveys were conducted from 2003 to 2013 in three different protected areas within El Salvador. Posteriors were summarized with median \pm 90% credible intervals. " id="1" name="Picture"/>
+            <wp:docPr descr="6XX. The logistic regression parameters that related the probability of detecting owls to the broadcast timeframe (pre-broadcast) or species. Owl surveys were conducted from 2003 to 2013 in three different protected areas within El Salvador. Posteriors were summarized with median \pm 90% credible intervals. " id="1" name="Picture"/>
             <a:graphic>
               <a:graphicData uri="http://schemas.openxmlformats.org/drawingml/2006/picture">
                 <pic:pic>
@@ -6517,13 +6362,7 @@
         <w:pStyle w:val="ImageCaption"/>
       </w:pPr>
       <w:r>
-        <w:t xml:space="preserve">6XX. The logistic regression parameters that related the probability of detecting owls (</w:t>
-      </w:r>
-      <w:r>
-        <w:t xml:space="preserve">$\p_{t,h,i,j,k}$</w:t>
-      </w:r>
-      <w:r>
-        <w:t xml:space="preserve">) to the broadcast timeframe (pre-broadcast) or species. Owl surveys were conducted from 2003 to 2013 in three different protected areas within El Salvador. Posteriors were summarized with median</w:t>
+        <w:t xml:space="preserve">6XX. The logistic regression parameters that related the probability of detecting owls to the broadcast timeframe (pre-broadcast) or species. Owl surveys were conducted from 2003 to 2013 in three different protected areas within El Salvador. Posteriors were summarized with median</w:t>
       </w:r>
       <w:r>
         <w:t xml:space="preserve"> </w:t>
@@ -6709,7 +6548,7 @@
     </w:lvl>
   </w:abstractNum>
   <w:abstractNum w:abstractNumId="990">
-    <w:nsid w:val="cdca720b"/>
+    <w:nsid w:val="5cc0a390"/>
     <w:multiLevelType w:val="multilevel"/>
     <w:lvl w:ilvl="0">
       <w:numFmt w:val="bullet"/>

</xml_diff>

<commit_message>
updating manuscript wrt MRE edits
</commit_message>
<xml_diff>
--- a/manuscript_working/ms_working_RMD.docx
+++ b/manuscript_working/ms_working_RMD.docx
@@ -41,7 +41,7 @@
         <w:pStyle w:val="Date"/>
       </w:pPr>
       <w:r>
-        <w:t xml:space="preserve">11/11/2020</w:t>
+        <w:t xml:space="preserve">11/17/2020</w:t>
       </w:r>
     </w:p>
     <w:p>
@@ -62,15 +62,7 @@
         <w:rPr>
           <w:i/>
         </w:rPr>
-        <w:t xml:space="preserve">Table 1XX. Species detection records by route. Ones indicate that that species was detected during that route and year, and zeros indicated that those owls were not detected, although they may have been present and undetected. Owl surveys were conducted from 2003 to 2013 in three different protected areas within El Salvador, although specific survey years varied by route, which was given in column "Year"</w:t>
-      </w:r>
-    </w:p>
-    <w:p>
-      <w:pPr>
-        <w:pStyle w:val="TableCaption"/>
-      </w:pPr>
-      <w:r>
-        <w:t xml:space="preserve">Table continues below</w:t>
+        <w:t xml:space="preserve">Table 1XX. Species detection records by route. Owl surveys were conducted from 2003 to 2013 in three different protected areas within El Salvador, although specific survey years varied by route.</w:t>
       </w:r>
     </w:p>
     <w:tbl>
@@ -78,19 +70,16 @@
         <w:tblStyle w:val="TableNormal"/>
         <w:tblW w:type="pct" w:w="5000.0"/>
         <w:tblLook w:firstRow="1"/>
-        <w:tblCaption w:val="Table continues below"/>
       </w:tblPr>
       <w:tblGrid>
-        <w:gridCol w:w="822"/>
-        <w:gridCol w:w="822"/>
-        <w:gridCol w:w="822"/>
-        <w:gridCol w:w="822"/>
-        <w:gridCol w:w="719"/>
-        <w:gridCol w:w="617"/>
-        <w:gridCol w:w="719"/>
-        <w:gridCol w:w="822"/>
-        <w:gridCol w:w="822"/>
-        <w:gridCol w:w="925"/>
+        <w:gridCol w:w="2292"/>
+        <w:gridCol w:w="2292"/>
+        <w:gridCol w:w="625"/>
+        <w:gridCol w:w="625"/>
+        <w:gridCol w:w="521"/>
+        <w:gridCol w:w="521"/>
+        <w:gridCol w:w="521"/>
+        <w:gridCol w:w="521"/>
       </w:tblGrid>
       <w:tr>
         <w:trPr>
@@ -109,7 +98,7 @@
               <w:jc w:val="center"/>
             </w:pPr>
             <w:r>
-              <w:t xml:space="preserve">Mottd</w:t>
+              <w:t xml:space="preserve"> </w:t>
             </w:r>
           </w:p>
         </w:tc>
@@ -126,7 +115,7 @@
               <w:jc w:val="center"/>
             </w:pPr>
             <w:r>
-              <w:t xml:space="preserve">PacSc</w:t>
+              <w:t xml:space="preserve">Common</w:t>
             </w:r>
           </w:p>
         </w:tc>
@@ -143,7 +132,7 @@
               <w:jc w:val="center"/>
             </w:pPr>
             <w:r>
-              <w:t xml:space="preserve">FerPy</w:t>
+              <w:t xml:space="preserve">EI1</w:t>
             </w:r>
           </w:p>
         </w:tc>
@@ -160,7 +149,7 @@
               <w:jc w:val="center"/>
             </w:pPr>
             <w:r>
-              <w:t xml:space="preserve">Specd</w:t>
+              <w:t xml:space="preserve">EI2</w:t>
             </w:r>
           </w:p>
         </w:tc>
@@ -177,7 +166,7 @@
               <w:jc w:val="center"/>
             </w:pPr>
             <w:r>
-              <w:t xml:space="preserve">Barn</w:t>
+              <w:t xml:space="preserve">M1</w:t>
             </w:r>
           </w:p>
         </w:tc>
@@ -194,7 +183,7 @@
               <w:jc w:val="center"/>
             </w:pPr>
             <w:r>
-              <w:t xml:space="preserve">Unk</w:t>
+              <w:t xml:space="preserve">M2</w:t>
             </w:r>
           </w:p>
         </w:tc>
@@ -211,7 +200,7 @@
               <w:jc w:val="center"/>
             </w:pPr>
             <w:r>
-              <w:t xml:space="preserve">Styg</w:t>
+              <w:t xml:space="preserve">N1</w:t>
             </w:r>
           </w:p>
         </w:tc>
@@ -228,41 +217,7 @@
               <w:jc w:val="center"/>
             </w:pPr>
             <w:r>
-              <w:t xml:space="preserve">Whisk</w:t>
-            </w:r>
-          </w:p>
-        </w:tc>
-        <w:tc>
-          <w:tcPr>
-            <w:tcBorders>
-              <w:bottom w:val="single"/>
-            </w:tcBorders>
-            <w:vAlign w:val="bottom"/>
-          </w:tcPr>
-          <w:p>
-            <w:pPr>
-              <w:pStyle w:val="Compact"/>
-              <w:jc w:val="center"/>
-            </w:pPr>
-            <w:r>
-              <w:t xml:space="preserve">GrHor</w:t>
-            </w:r>
-          </w:p>
-        </w:tc>
-        <w:tc>
-          <w:tcPr>
-            <w:tcBorders>
-              <w:bottom w:val="single"/>
-            </w:tcBorders>
-            <w:vAlign w:val="bottom"/>
-          </w:tcPr>
-          <w:p>
-            <w:pPr>
-              <w:pStyle w:val="Compact"/>
-              <w:jc w:val="center"/>
-            </w:pPr>
-            <w:r>
-              <w:t xml:space="preserve">Fulvous</w:t>
+              <w:t xml:space="preserve">N2</w:t>
             </w:r>
           </w:p>
         </w:tc>
@@ -275,6 +230,53 @@
               <w:jc w:val="center"/>
             </w:pPr>
             <w:r>
+              <w:rPr>
+                <w:b/>
+              </w:rPr>
+              <w:t xml:space="preserve">Mottd</w:t>
+            </w:r>
+          </w:p>
+        </w:tc>
+        <w:tc>
+          <w:p>
+            <w:pPr>
+              <w:pStyle w:val="Compact"/>
+              <w:jc w:val="center"/>
+            </w:pPr>
+            <w:r>
+              <w:t xml:space="preserve">Mottled</w:t>
+            </w:r>
+          </w:p>
+        </w:tc>
+        <w:tc>
+          <w:p>
+            <w:pPr>
+              <w:pStyle w:val="Compact"/>
+              <w:jc w:val="center"/>
+            </w:pPr>
+            <w:r>
+              <w:t xml:space="preserve">214</w:t>
+            </w:r>
+          </w:p>
+        </w:tc>
+        <w:tc>
+          <w:p>
+            <w:pPr>
+              <w:pStyle w:val="Compact"/>
+              <w:jc w:val="center"/>
+            </w:pPr>
+            <w:r>
+              <w:t xml:space="preserve">117</w:t>
+            </w:r>
+          </w:p>
+        </w:tc>
+        <w:tc>
+          <w:p>
+            <w:pPr>
+              <w:pStyle w:val="Compact"/>
+              <w:jc w:val="center"/>
+            </w:pPr>
+            <w:r>
               <w:t xml:space="preserve">1</w:t>
             </w:r>
           </w:p>
@@ -286,95 +288,29 @@
               <w:jc w:val="center"/>
             </w:pPr>
             <w:r>
-              <w:t xml:space="preserve">1</w:t>
-            </w:r>
-          </w:p>
-        </w:tc>
-        <w:tc>
-          <w:p>
-            <w:pPr>
-              <w:pStyle w:val="Compact"/>
-              <w:jc w:val="center"/>
-            </w:pPr>
-            <w:r>
-              <w:t xml:space="preserve">1</w:t>
-            </w:r>
-          </w:p>
-        </w:tc>
-        <w:tc>
-          <w:p>
-            <w:pPr>
-              <w:pStyle w:val="Compact"/>
-              <w:jc w:val="center"/>
-            </w:pPr>
-            <w:r>
-              <w:t xml:space="preserve">1</w:t>
-            </w:r>
-          </w:p>
-        </w:tc>
-        <w:tc>
-          <w:p>
-            <w:pPr>
-              <w:pStyle w:val="Compact"/>
-              <w:jc w:val="center"/>
-            </w:pPr>
-            <w:r>
-              <w:t xml:space="preserve">0</w:t>
-            </w:r>
-          </w:p>
-        </w:tc>
-        <w:tc>
-          <w:p>
-            <w:pPr>
-              <w:pStyle w:val="Compact"/>
-              <w:jc w:val="center"/>
-            </w:pPr>
-            <w:r>
-              <w:t xml:space="preserve">0</w:t>
-            </w:r>
-          </w:p>
-        </w:tc>
-        <w:tc>
-          <w:p>
-            <w:pPr>
-              <w:pStyle w:val="Compact"/>
-              <w:jc w:val="center"/>
-            </w:pPr>
-            <w:r>
-              <w:t xml:space="preserve">0</w:t>
-            </w:r>
-          </w:p>
-        </w:tc>
-        <w:tc>
-          <w:p>
-            <w:pPr>
-              <w:pStyle w:val="Compact"/>
-              <w:jc w:val="center"/>
-            </w:pPr>
-            <w:r>
-              <w:t xml:space="preserve">0</w:t>
-            </w:r>
-          </w:p>
-        </w:tc>
-        <w:tc>
-          <w:p>
-            <w:pPr>
-              <w:pStyle w:val="Compact"/>
-              <w:jc w:val="center"/>
-            </w:pPr>
-            <w:r>
-              <w:t xml:space="preserve">0</w:t>
-            </w:r>
-          </w:p>
-        </w:tc>
-        <w:tc>
-          <w:p>
-            <w:pPr>
-              <w:pStyle w:val="Compact"/>
-              <w:jc w:val="center"/>
-            </w:pPr>
-            <w:r>
-              <w:t xml:space="preserve">0</w:t>
+              <w:t xml:space="preserve">22</w:t>
+            </w:r>
+          </w:p>
+        </w:tc>
+        <w:tc>
+          <w:p>
+            <w:pPr>
+              <w:pStyle w:val="Compact"/>
+              <w:jc w:val="center"/>
+            </w:pPr>
+            <w:r>
+              <w:t xml:space="preserve">62</w:t>
+            </w:r>
+          </w:p>
+        </w:tc>
+        <w:tc>
+          <w:p>
+            <w:pPr>
+              <w:pStyle w:val="Compact"/>
+              <w:jc w:val="center"/>
+            </w:pPr>
+            <w:r>
+              <w:t xml:space="preserve">114</w:t>
             </w:r>
           </w:p>
         </w:tc>
@@ -387,18 +323,32 @@
               <w:jc w:val="center"/>
             </w:pPr>
             <w:r>
-              <w:t xml:space="preserve">1</w:t>
-            </w:r>
-          </w:p>
-        </w:tc>
-        <w:tc>
-          <w:p>
-            <w:pPr>
-              <w:pStyle w:val="Compact"/>
-              <w:jc w:val="center"/>
-            </w:pPr>
-            <w:r>
-              <w:t xml:space="preserve">1</w:t>
+              <w:rPr>
+                <w:b/>
+              </w:rPr>
+              <w:t xml:space="preserve">FerPy</w:t>
+            </w:r>
+          </w:p>
+        </w:tc>
+        <w:tc>
+          <w:p>
+            <w:pPr>
+              <w:pStyle w:val="Compact"/>
+              <w:jc w:val="center"/>
+            </w:pPr>
+            <w:r>
+              <w:t xml:space="preserve">Ferruginous Pygmy</w:t>
+            </w:r>
+          </w:p>
+        </w:tc>
+        <w:tc>
+          <w:p>
+            <w:pPr>
+              <w:pStyle w:val="Compact"/>
+              <w:jc w:val="center"/>
+            </w:pPr>
+            <w:r>
+              <w:t xml:space="preserve">4</w:t>
             </w:r>
           </w:p>
         </w:tc>
@@ -420,17 +370,6 @@
               <w:jc w:val="center"/>
             </w:pPr>
             <w:r>
-              <w:t xml:space="preserve">1</w:t>
-            </w:r>
-          </w:p>
-        </w:tc>
-        <w:tc>
-          <w:p>
-            <w:pPr>
-              <w:pStyle w:val="Compact"/>
-              <w:jc w:val="center"/>
-            </w:pPr>
-            <w:r>
               <w:t xml:space="preserve">0</w:t>
             </w:r>
           </w:p>
@@ -442,17 +381,6 @@
               <w:jc w:val="center"/>
             </w:pPr>
             <w:r>
-              <w:t xml:space="preserve">1</w:t>
-            </w:r>
-          </w:p>
-        </w:tc>
-        <w:tc>
-          <w:p>
-            <w:pPr>
-              <w:pStyle w:val="Compact"/>
-              <w:jc w:val="center"/>
-            </w:pPr>
-            <w:r>
               <w:t xml:space="preserve">0</w:t>
             </w:r>
           </w:p>
@@ -464,29 +392,18 @@
               <w:jc w:val="center"/>
             </w:pPr>
             <w:r>
-              <w:t xml:space="preserve">0</w:t>
-            </w:r>
-          </w:p>
-        </w:tc>
-        <w:tc>
-          <w:p>
-            <w:pPr>
-              <w:pStyle w:val="Compact"/>
-              <w:jc w:val="center"/>
-            </w:pPr>
-            <w:r>
-              <w:t xml:space="preserve">0</w:t>
-            </w:r>
-          </w:p>
-        </w:tc>
-        <w:tc>
-          <w:p>
-            <w:pPr>
-              <w:pStyle w:val="Compact"/>
-              <w:jc w:val="center"/>
-            </w:pPr>
-            <w:r>
-              <w:t xml:space="preserve">0</w:t>
+              <w:t xml:space="preserve">82</w:t>
+            </w:r>
+          </w:p>
+        </w:tc>
+        <w:tc>
+          <w:p>
+            <w:pPr>
+              <w:pStyle w:val="Compact"/>
+              <w:jc w:val="center"/>
+            </w:pPr>
+            <w:r>
+              <w:t xml:space="preserve">98</w:t>
             </w:r>
           </w:p>
         </w:tc>
@@ -499,6 +416,31 @@
               <w:jc w:val="center"/>
             </w:pPr>
             <w:r>
+              <w:rPr>
+                <w:b/>
+              </w:rPr>
+              <w:t xml:space="preserve">Specd</w:t>
+            </w:r>
+          </w:p>
+        </w:tc>
+        <w:tc>
+          <w:p>
+            <w:pPr>
+              <w:pStyle w:val="Compact"/>
+              <w:jc w:val="center"/>
+            </w:pPr>
+            <w:r>
+              <w:t xml:space="preserve">Spectacled</w:t>
+            </w:r>
+          </w:p>
+        </w:tc>
+        <w:tc>
+          <w:p>
+            <w:pPr>
+              <w:pStyle w:val="Compact"/>
+              <w:jc w:val="center"/>
+            </w:pPr>
+            <w:r>
               <w:t xml:space="preserve">1</w:t>
             </w:r>
           </w:p>
@@ -521,6 +463,17 @@
               <w:jc w:val="center"/>
             </w:pPr>
             <w:r>
+              <w:t xml:space="preserve">0</w:t>
+            </w:r>
+          </w:p>
+        </w:tc>
+        <w:tc>
+          <w:p>
+            <w:pPr>
+              <w:pStyle w:val="Compact"/>
+              <w:jc w:val="center"/>
+            </w:pPr>
+            <w:r>
               <w:t xml:space="preserve">1</w:t>
             </w:r>
           </w:p>
@@ -532,73 +485,18 @@
               <w:jc w:val="center"/>
             </w:pPr>
             <w:r>
-              <w:t xml:space="preserve">1</w:t>
-            </w:r>
-          </w:p>
-        </w:tc>
-        <w:tc>
-          <w:p>
-            <w:pPr>
-              <w:pStyle w:val="Compact"/>
-              <w:jc w:val="center"/>
-            </w:pPr>
-            <w:r>
-              <w:t xml:space="preserve">1</w:t>
-            </w:r>
-          </w:p>
-        </w:tc>
-        <w:tc>
-          <w:p>
-            <w:pPr>
-              <w:pStyle w:val="Compact"/>
-              <w:jc w:val="center"/>
-            </w:pPr>
-            <w:r>
-              <w:t xml:space="preserve">0</w:t>
-            </w:r>
-          </w:p>
-        </w:tc>
-        <w:tc>
-          <w:p>
-            <w:pPr>
-              <w:pStyle w:val="Compact"/>
-              <w:jc w:val="center"/>
-            </w:pPr>
-            <w:r>
-              <w:t xml:space="preserve">0</w:t>
-            </w:r>
-          </w:p>
-        </w:tc>
-        <w:tc>
-          <w:p>
-            <w:pPr>
-              <w:pStyle w:val="Compact"/>
-              <w:jc w:val="center"/>
-            </w:pPr>
-            <w:r>
-              <w:t xml:space="preserve">0</w:t>
-            </w:r>
-          </w:p>
-        </w:tc>
-        <w:tc>
-          <w:p>
-            <w:pPr>
-              <w:pStyle w:val="Compact"/>
-              <w:jc w:val="center"/>
-            </w:pPr>
-            <w:r>
-              <w:t xml:space="preserve">0</w:t>
-            </w:r>
-          </w:p>
-        </w:tc>
-        <w:tc>
-          <w:p>
-            <w:pPr>
-              <w:pStyle w:val="Compact"/>
-              <w:jc w:val="center"/>
-            </w:pPr>
-            <w:r>
-              <w:t xml:space="preserve">0</w:t>
+              <w:t xml:space="preserve">59</w:t>
+            </w:r>
+          </w:p>
+        </w:tc>
+        <w:tc>
+          <w:p>
+            <w:pPr>
+              <w:pStyle w:val="Compact"/>
+              <w:jc w:val="center"/>
+            </w:pPr>
+            <w:r>
+              <w:t xml:space="preserve">75</w:t>
             </w:r>
           </w:p>
         </w:tc>
@@ -611,6 +509,42 @@
               <w:jc w:val="center"/>
             </w:pPr>
             <w:r>
+              <w:rPr>
+                <w:b/>
+              </w:rPr>
+              <w:t xml:space="preserve">PacSc</w:t>
+            </w:r>
+          </w:p>
+        </w:tc>
+        <w:tc>
+          <w:p>
+            <w:pPr>
+              <w:pStyle w:val="Compact"/>
+              <w:jc w:val="center"/>
+            </w:pPr>
+            <w:r>
+              <w:t xml:space="preserve">Pacific Screech</w:t>
+            </w:r>
+          </w:p>
+        </w:tc>
+        <w:tc>
+          <w:p>
+            <w:pPr>
+              <w:pStyle w:val="Compact"/>
+              <w:jc w:val="center"/>
+            </w:pPr>
+            <w:r>
+              <w:t xml:space="preserve">11</w:t>
+            </w:r>
+          </w:p>
+        </w:tc>
+        <w:tc>
+          <w:p>
+            <w:pPr>
+              <w:pStyle w:val="Compact"/>
+              <w:jc w:val="center"/>
+            </w:pPr>
+            <w:r>
               <w:t xml:space="preserve">1</w:t>
             </w:r>
           </w:p>
@@ -622,61 +556,6 @@
               <w:jc w:val="center"/>
             </w:pPr>
             <w:r>
-              <w:t xml:space="preserve">1</w:t>
-            </w:r>
-          </w:p>
-        </w:tc>
-        <w:tc>
-          <w:p>
-            <w:pPr>
-              <w:pStyle w:val="Compact"/>
-              <w:jc w:val="center"/>
-            </w:pPr>
-            <w:r>
-              <w:t xml:space="preserve">1</w:t>
-            </w:r>
-          </w:p>
-        </w:tc>
-        <w:tc>
-          <w:p>
-            <w:pPr>
-              <w:pStyle w:val="Compact"/>
-              <w:jc w:val="center"/>
-            </w:pPr>
-            <w:r>
-              <w:t xml:space="preserve">1</w:t>
-            </w:r>
-          </w:p>
-        </w:tc>
-        <w:tc>
-          <w:p>
-            <w:pPr>
-              <w:pStyle w:val="Compact"/>
-              <w:jc w:val="center"/>
-            </w:pPr>
-            <w:r>
-              <w:t xml:space="preserve">1</w:t>
-            </w:r>
-          </w:p>
-        </w:tc>
-        <w:tc>
-          <w:p>
-            <w:pPr>
-              <w:pStyle w:val="Compact"/>
-              <w:jc w:val="center"/>
-            </w:pPr>
-            <w:r>
-              <w:t xml:space="preserve">1</w:t>
-            </w:r>
-          </w:p>
-        </w:tc>
-        <w:tc>
-          <w:p>
-            <w:pPr>
-              <w:pStyle w:val="Compact"/>
-              <w:jc w:val="center"/>
-            </w:pPr>
-            <w:r>
               <w:t xml:space="preserve">0</w:t>
             </w:r>
           </w:p>
@@ -699,18 +578,18 @@
               <w:jc w:val="center"/>
             </w:pPr>
             <w:r>
-              <w:t xml:space="preserve">0</w:t>
-            </w:r>
-          </w:p>
-        </w:tc>
-        <w:tc>
-          <w:p>
-            <w:pPr>
-              <w:pStyle w:val="Compact"/>
-              <w:jc w:val="center"/>
-            </w:pPr>
-            <w:r>
-              <w:t xml:space="preserve">0</w:t>
+              <w:t xml:space="preserve">6</w:t>
+            </w:r>
+          </w:p>
+        </w:tc>
+        <w:tc>
+          <w:p>
+            <w:pPr>
+              <w:pStyle w:val="Compact"/>
+              <w:jc w:val="center"/>
+            </w:pPr>
+            <w:r>
+              <w:t xml:space="preserve">9</w:t>
             </w:r>
           </w:p>
         </w:tc>
@@ -723,7 +602,21 @@
               <w:jc w:val="center"/>
             </w:pPr>
             <w:r>
-              <w:t xml:space="preserve">1</w:t>
+              <w:rPr>
+                <w:b/>
+              </w:rPr>
+              <w:t xml:space="preserve">Barn</w:t>
+            </w:r>
+          </w:p>
+        </w:tc>
+        <w:tc>
+          <w:p>
+            <w:pPr>
+              <w:pStyle w:val="Compact"/>
+              <w:jc w:val="center"/>
+            </w:pPr>
+            <w:r>
+              <w:t xml:space="preserve">Barn</w:t>
             </w:r>
           </w:p>
         </w:tc>
@@ -756,17 +649,6 @@
               <w:jc w:val="center"/>
             </w:pPr>
             <w:r>
-              <w:t xml:space="preserve">1</w:t>
-            </w:r>
-          </w:p>
-        </w:tc>
-        <w:tc>
-          <w:p>
-            <w:pPr>
-              <w:pStyle w:val="Compact"/>
-              <w:jc w:val="center"/>
-            </w:pPr>
-            <w:r>
               <w:t xml:space="preserve">0</w:t>
             </w:r>
           </w:p>
@@ -778,39 +660,6 @@
               <w:jc w:val="center"/>
             </w:pPr>
             <w:r>
-              <w:t xml:space="preserve">1</w:t>
-            </w:r>
-          </w:p>
-        </w:tc>
-        <w:tc>
-          <w:p>
-            <w:pPr>
-              <w:pStyle w:val="Compact"/>
-              <w:jc w:val="center"/>
-            </w:pPr>
-            <w:r>
-              <w:t xml:space="preserve">1</w:t>
-            </w:r>
-          </w:p>
-        </w:tc>
-        <w:tc>
-          <w:p>
-            <w:pPr>
-              <w:pStyle w:val="Compact"/>
-              <w:jc w:val="center"/>
-            </w:pPr>
-            <w:r>
-              <w:t xml:space="preserve">1</w:t>
-            </w:r>
-          </w:p>
-        </w:tc>
-        <w:tc>
-          <w:p>
-            <w:pPr>
-              <w:pStyle w:val="Compact"/>
-              <w:jc w:val="center"/>
-            </w:pPr>
-            <w:r>
               <w:t xml:space="preserve">0</w:t>
             </w:r>
           </w:p>
@@ -822,7 +671,18 @@
               <w:jc w:val="center"/>
             </w:pPr>
             <w:r>
-              <w:t xml:space="preserve">0</w:t>
+              <w:t xml:space="preserve">8</w:t>
+            </w:r>
+          </w:p>
+        </w:tc>
+        <w:tc>
+          <w:p>
+            <w:pPr>
+              <w:pStyle w:val="Compact"/>
+              <w:jc w:val="center"/>
+            </w:pPr>
+            <w:r>
+              <w:t xml:space="preserve">2</w:t>
             </w:r>
           </w:p>
         </w:tc>
@@ -835,6 +695,64 @@
               <w:jc w:val="center"/>
             </w:pPr>
             <w:r>
+              <w:rPr>
+                <w:b/>
+              </w:rPr>
+              <w:t xml:space="preserve">Styg</w:t>
+            </w:r>
+          </w:p>
+        </w:tc>
+        <w:tc>
+          <w:p>
+            <w:pPr>
+              <w:pStyle w:val="Compact"/>
+              <w:jc w:val="center"/>
+            </w:pPr>
+            <w:r>
+              <w:t xml:space="preserve">Stygian</w:t>
+            </w:r>
+          </w:p>
+        </w:tc>
+        <w:tc>
+          <w:p>
+            <w:pPr>
+              <w:pStyle w:val="Compact"/>
+              <w:jc w:val="center"/>
+            </w:pPr>
+            <w:r>
+              <w:t xml:space="preserve">0</w:t>
+            </w:r>
+          </w:p>
+        </w:tc>
+        <w:tc>
+          <w:p>
+            <w:pPr>
+              <w:pStyle w:val="Compact"/>
+              <w:jc w:val="center"/>
+            </w:pPr>
+            <w:r>
+              <w:t xml:space="preserve">0</w:t>
+            </w:r>
+          </w:p>
+        </w:tc>
+        <w:tc>
+          <w:p>
+            <w:pPr>
+              <w:pStyle w:val="Compact"/>
+              <w:jc w:val="center"/>
+            </w:pPr>
+            <w:r>
+              <w:t xml:space="preserve">0</w:t>
+            </w:r>
+          </w:p>
+        </w:tc>
+        <w:tc>
+          <w:p>
+            <w:pPr>
+              <w:pStyle w:val="Compact"/>
+              <w:jc w:val="center"/>
+            </w:pPr>
+            <w:r>
               <w:t xml:space="preserve">1</w:t>
             </w:r>
           </w:p>
@@ -858,151 +776,6 @@
             </w:pPr>
             <w:r>
               <w:t xml:space="preserve">0</w:t>
-            </w:r>
-          </w:p>
-        </w:tc>
-        <w:tc>
-          <w:p>
-            <w:pPr>
-              <w:pStyle w:val="Compact"/>
-              <w:jc w:val="center"/>
-            </w:pPr>
-            <w:r>
-              <w:t xml:space="preserve">0</w:t>
-            </w:r>
-          </w:p>
-        </w:tc>
-        <w:tc>
-          <w:p>
-            <w:pPr>
-              <w:pStyle w:val="Compact"/>
-              <w:jc w:val="center"/>
-            </w:pPr>
-            <w:r>
-              <w:t xml:space="preserve">0</w:t>
-            </w:r>
-          </w:p>
-        </w:tc>
-        <w:tc>
-          <w:p>
-            <w:pPr>
-              <w:pStyle w:val="Compact"/>
-              <w:jc w:val="center"/>
-            </w:pPr>
-            <w:r>
-              <w:t xml:space="preserve">0</w:t>
-            </w:r>
-          </w:p>
-        </w:tc>
-        <w:tc>
-          <w:p>
-            <w:pPr>
-              <w:pStyle w:val="Compact"/>
-              <w:jc w:val="center"/>
-            </w:pPr>
-            <w:r>
-              <w:t xml:space="preserve">0</w:t>
-            </w:r>
-          </w:p>
-        </w:tc>
-        <w:tc>
-          <w:p>
-            <w:pPr>
-              <w:pStyle w:val="Compact"/>
-              <w:jc w:val="center"/>
-            </w:pPr>
-            <w:r>
-              <w:t xml:space="preserve">0</w:t>
-            </w:r>
-          </w:p>
-        </w:tc>
-        <w:tc>
-          <w:p>
-            <w:pPr>
-              <w:pStyle w:val="Compact"/>
-              <w:jc w:val="center"/>
-            </w:pPr>
-            <w:r>
-              <w:t xml:space="preserve">1</w:t>
-            </w:r>
-          </w:p>
-        </w:tc>
-        <w:tc>
-          <w:p>
-            <w:pPr>
-              <w:pStyle w:val="Compact"/>
-              <w:jc w:val="center"/>
-            </w:pPr>
-            <w:r>
-              <w:t xml:space="preserve">1</w:t>
-            </w:r>
-          </w:p>
-        </w:tc>
-      </w:tr>
-    </w:tbl>
-    <w:tbl>
-      <w:tblPr>
-        <w:tblStyle w:val="TableNormal"/>
-        <w:tblW w:type="pct" w:w="2361.111111111111"/>
-        <w:tblLook w:firstRow="1"/>
-      </w:tblPr>
-      <w:tblGrid>
-        <w:gridCol w:w="1320"/>
-        <w:gridCol w:w="880"/>
-        <w:gridCol w:w="1540"/>
-      </w:tblGrid>
-      <w:tr>
-        <w:trPr>
-          <w:cnfStyle w:firstRow="1"/>
-        </w:trPr>
-        <w:tc>
-          <w:tcPr>
-            <w:tcBorders>
-              <w:bottom w:val="single"/>
-            </w:tcBorders>
-            <w:vAlign w:val="bottom"/>
-          </w:tcPr>
-          <w:p>
-            <w:pPr>
-              <w:pStyle w:val="Compact"/>
-              <w:jc w:val="center"/>
-            </w:pPr>
-            <w:r>
-              <w:t xml:space="preserve">Year</w:t>
-            </w:r>
-          </w:p>
-        </w:tc>
-        <w:tc>
-          <w:tcPr>
-            <w:tcBorders>
-              <w:bottom w:val="single"/>
-            </w:tcBorders>
-            <w:vAlign w:val="bottom"/>
-          </w:tcPr>
-          <w:p>
-            <w:pPr>
-              <w:pStyle w:val="Compact"/>
-              <w:jc w:val="center"/>
-            </w:pPr>
-            <w:r>
-              <w:t xml:space="preserve">Route</w:t>
-            </w:r>
-          </w:p>
-        </w:tc>
-        <w:tc>
-          <w:tcPr>
-            <w:tcBorders>
-              <w:bottom w:val="single"/>
-            </w:tcBorders>
-            <w:vAlign w:val="bottom"/>
-          </w:tcPr>
-          <w:p>
-            <w:pPr>
-              <w:pStyle w:val="Compact"/>
-              <w:jc w:val="center"/>
-            </w:pPr>
-            <w:r>
-              <w:t xml:space="preserve">Region</w:t>
             </w:r>
           </w:p>
         </w:tc>
@@ -1015,29 +788,87 @@
               <w:jc w:val="center"/>
             </w:pPr>
             <w:r>
-              <w:t xml:space="preserve">2003-2013</w:t>
-            </w:r>
-          </w:p>
-        </w:tc>
-        <w:tc>
-          <w:p>
-            <w:pPr>
-              <w:pStyle w:val="Compact"/>
-              <w:jc w:val="center"/>
-            </w:pPr>
-            <w:r>
-              <w:t xml:space="preserve">EI1</w:t>
-            </w:r>
-          </w:p>
-        </w:tc>
-        <w:tc>
-          <w:p>
-            <w:pPr>
-              <w:pStyle w:val="Compact"/>
-              <w:jc w:val="center"/>
-            </w:pPr>
-            <w:r>
-              <w:t xml:space="preserve">El Imposible</w:t>
+              <w:rPr>
+                <w:b/>
+              </w:rPr>
+              <w:t xml:space="preserve">Whisk</w:t>
+            </w:r>
+          </w:p>
+        </w:tc>
+        <w:tc>
+          <w:p>
+            <w:pPr>
+              <w:pStyle w:val="Compact"/>
+              <w:jc w:val="center"/>
+            </w:pPr>
+            <w:r>
+              <w:t xml:space="preserve">Whiskered Screech</w:t>
+            </w:r>
+          </w:p>
+        </w:tc>
+        <w:tc>
+          <w:p>
+            <w:pPr>
+              <w:pStyle w:val="Compact"/>
+              <w:jc w:val="center"/>
+            </w:pPr>
+            <w:r>
+              <w:t xml:space="preserve">0</w:t>
+            </w:r>
+          </w:p>
+        </w:tc>
+        <w:tc>
+          <w:p>
+            <w:pPr>
+              <w:pStyle w:val="Compact"/>
+              <w:jc w:val="center"/>
+            </w:pPr>
+            <w:r>
+              <w:t xml:space="preserve">0</w:t>
+            </w:r>
+          </w:p>
+        </w:tc>
+        <w:tc>
+          <w:p>
+            <w:pPr>
+              <w:pStyle w:val="Compact"/>
+              <w:jc w:val="center"/>
+            </w:pPr>
+            <w:r>
+              <w:t xml:space="preserve">0</w:t>
+            </w:r>
+          </w:p>
+        </w:tc>
+        <w:tc>
+          <w:p>
+            <w:pPr>
+              <w:pStyle w:val="Compact"/>
+              <w:jc w:val="center"/>
+            </w:pPr>
+            <w:r>
+              <w:t xml:space="preserve">2</w:t>
+            </w:r>
+          </w:p>
+        </w:tc>
+        <w:tc>
+          <w:p>
+            <w:pPr>
+              <w:pStyle w:val="Compact"/>
+              <w:jc w:val="center"/>
+            </w:pPr>
+            <w:r>
+              <w:t xml:space="preserve">0</w:t>
+            </w:r>
+          </w:p>
+        </w:tc>
+        <w:tc>
+          <w:p>
+            <w:pPr>
+              <w:pStyle w:val="Compact"/>
+              <w:jc w:val="center"/>
+            </w:pPr>
+            <w:r>
+              <w:t xml:space="preserve">0</w:t>
             </w:r>
           </w:p>
         </w:tc>
@@ -1050,29 +881,87 @@
               <w:jc w:val="center"/>
             </w:pPr>
             <w:r>
-              <w:t xml:space="preserve">2003-2013</w:t>
-            </w:r>
-          </w:p>
-        </w:tc>
-        <w:tc>
-          <w:p>
-            <w:pPr>
-              <w:pStyle w:val="Compact"/>
-              <w:jc w:val="center"/>
-            </w:pPr>
-            <w:r>
-              <w:t xml:space="preserve">EI2</w:t>
-            </w:r>
-          </w:p>
-        </w:tc>
-        <w:tc>
-          <w:p>
-            <w:pPr>
-              <w:pStyle w:val="Compact"/>
-              <w:jc w:val="center"/>
-            </w:pPr>
-            <w:r>
-              <w:t xml:space="preserve">El Imposible</w:t>
+              <w:rPr>
+                <w:b/>
+              </w:rPr>
+              <w:t xml:space="preserve">GrHor</w:t>
+            </w:r>
+          </w:p>
+        </w:tc>
+        <w:tc>
+          <w:p>
+            <w:pPr>
+              <w:pStyle w:val="Compact"/>
+              <w:jc w:val="center"/>
+            </w:pPr>
+            <w:r>
+              <w:t xml:space="preserve">Great Horned</w:t>
+            </w:r>
+          </w:p>
+        </w:tc>
+        <w:tc>
+          <w:p>
+            <w:pPr>
+              <w:pStyle w:val="Compact"/>
+              <w:jc w:val="center"/>
+            </w:pPr>
+            <w:r>
+              <w:t xml:space="preserve">0</w:t>
+            </w:r>
+          </w:p>
+        </w:tc>
+        <w:tc>
+          <w:p>
+            <w:pPr>
+              <w:pStyle w:val="Compact"/>
+              <w:jc w:val="center"/>
+            </w:pPr>
+            <w:r>
+              <w:t xml:space="preserve">0</w:t>
+            </w:r>
+          </w:p>
+        </w:tc>
+        <w:tc>
+          <w:p>
+            <w:pPr>
+              <w:pStyle w:val="Compact"/>
+              <w:jc w:val="center"/>
+            </w:pPr>
+            <w:r>
+              <w:t xml:space="preserve">3</w:t>
+            </w:r>
+          </w:p>
+        </w:tc>
+        <w:tc>
+          <w:p>
+            <w:pPr>
+              <w:pStyle w:val="Compact"/>
+              <w:jc w:val="center"/>
+            </w:pPr>
+            <w:r>
+              <w:t xml:space="preserve">0</w:t>
+            </w:r>
+          </w:p>
+        </w:tc>
+        <w:tc>
+          <w:p>
+            <w:pPr>
+              <w:pStyle w:val="Compact"/>
+              <w:jc w:val="center"/>
+            </w:pPr>
+            <w:r>
+              <w:t xml:space="preserve">0</w:t>
+            </w:r>
+          </w:p>
+        </w:tc>
+        <w:tc>
+          <w:p>
+            <w:pPr>
+              <w:pStyle w:val="Compact"/>
+              <w:jc w:val="center"/>
+            </w:pPr>
+            <w:r>
+              <w:t xml:space="preserve">0</w:t>
             </w:r>
           </w:p>
         </w:tc>
@@ -1085,29 +974,87 @@
               <w:jc w:val="center"/>
             </w:pPr>
             <w:r>
-              <w:t xml:space="preserve">2003-2013</w:t>
-            </w:r>
-          </w:p>
-        </w:tc>
-        <w:tc>
-          <w:p>
-            <w:pPr>
-              <w:pStyle w:val="Compact"/>
-              <w:jc w:val="center"/>
-            </w:pPr>
-            <w:r>
-              <w:t xml:space="preserve">N1</w:t>
-            </w:r>
-          </w:p>
-        </w:tc>
-        <w:tc>
-          <w:p>
-            <w:pPr>
-              <w:pStyle w:val="Compact"/>
-              <w:jc w:val="center"/>
-            </w:pPr>
-            <w:r>
-              <w:t xml:space="preserve">Nancuchiname</w:t>
+              <w:rPr>
+                <w:b/>
+              </w:rPr>
+              <w:t xml:space="preserve">Fulvous</w:t>
+            </w:r>
+          </w:p>
+        </w:tc>
+        <w:tc>
+          <w:p>
+            <w:pPr>
+              <w:pStyle w:val="Compact"/>
+              <w:jc w:val="center"/>
+            </w:pPr>
+            <w:r>
+              <w:t xml:space="preserve">Fulvous</w:t>
+            </w:r>
+          </w:p>
+        </w:tc>
+        <w:tc>
+          <w:p>
+            <w:pPr>
+              <w:pStyle w:val="Compact"/>
+              <w:jc w:val="center"/>
+            </w:pPr>
+            <w:r>
+              <w:t xml:space="preserve">0</w:t>
+            </w:r>
+          </w:p>
+        </w:tc>
+        <w:tc>
+          <w:p>
+            <w:pPr>
+              <w:pStyle w:val="Compact"/>
+              <w:jc w:val="center"/>
+            </w:pPr>
+            <w:r>
+              <w:t xml:space="preserve">0</w:t>
+            </w:r>
+          </w:p>
+        </w:tc>
+        <w:tc>
+          <w:p>
+            <w:pPr>
+              <w:pStyle w:val="Compact"/>
+              <w:jc w:val="center"/>
+            </w:pPr>
+            <w:r>
+              <w:t xml:space="preserve">17</w:t>
+            </w:r>
+          </w:p>
+        </w:tc>
+        <w:tc>
+          <w:p>
+            <w:pPr>
+              <w:pStyle w:val="Compact"/>
+              <w:jc w:val="center"/>
+            </w:pPr>
+            <w:r>
+              <w:t xml:space="preserve">0</w:t>
+            </w:r>
+          </w:p>
+        </w:tc>
+        <w:tc>
+          <w:p>
+            <w:pPr>
+              <w:pStyle w:val="Compact"/>
+              <w:jc w:val="center"/>
+            </w:pPr>
+            <w:r>
+              <w:t xml:space="preserve">0</w:t>
+            </w:r>
+          </w:p>
+        </w:tc>
+        <w:tc>
+          <w:p>
+            <w:pPr>
+              <w:pStyle w:val="Compact"/>
+              <w:jc w:val="center"/>
+            </w:pPr>
+            <w:r>
+              <w:t xml:space="preserve">0</w:t>
             </w:r>
           </w:p>
         </w:tc>
@@ -1120,29 +1067,87 @@
               <w:jc w:val="center"/>
             </w:pPr>
             <w:r>
-              <w:t xml:space="preserve">2003-2013</w:t>
-            </w:r>
-          </w:p>
-        </w:tc>
-        <w:tc>
-          <w:p>
-            <w:pPr>
-              <w:pStyle w:val="Compact"/>
-              <w:jc w:val="center"/>
-            </w:pPr>
-            <w:r>
-              <w:t xml:space="preserve">N2</w:t>
-            </w:r>
-          </w:p>
-        </w:tc>
-        <w:tc>
-          <w:p>
-            <w:pPr>
-              <w:pStyle w:val="Compact"/>
-              <w:jc w:val="center"/>
-            </w:pPr>
-            <w:r>
-              <w:t xml:space="preserve">Nancuchiname</w:t>
+              <w:rPr>
+                <w:b/>
+              </w:rPr>
+              <w:t xml:space="preserve">Crested</w:t>
+            </w:r>
+          </w:p>
+        </w:tc>
+        <w:tc>
+          <w:p>
+            <w:pPr>
+              <w:pStyle w:val="Compact"/>
+              <w:jc w:val="center"/>
+            </w:pPr>
+            <w:r>
+              <w:t xml:space="preserve">Lophostrix cristata</w:t>
+            </w:r>
+          </w:p>
+        </w:tc>
+        <w:tc>
+          <w:p>
+            <w:pPr>
+              <w:pStyle w:val="Compact"/>
+              <w:jc w:val="center"/>
+            </w:pPr>
+            <w:r>
+              <w:t xml:space="preserve">0</w:t>
+            </w:r>
+          </w:p>
+        </w:tc>
+        <w:tc>
+          <w:p>
+            <w:pPr>
+              <w:pStyle w:val="Compact"/>
+              <w:jc w:val="center"/>
+            </w:pPr>
+            <w:r>
+              <w:t xml:space="preserve">0</w:t>
+            </w:r>
+          </w:p>
+        </w:tc>
+        <w:tc>
+          <w:p>
+            <w:pPr>
+              <w:pStyle w:val="Compact"/>
+              <w:jc w:val="center"/>
+            </w:pPr>
+            <w:r>
+              <w:t xml:space="preserve">0</w:t>
+            </w:r>
+          </w:p>
+        </w:tc>
+        <w:tc>
+          <w:p>
+            <w:pPr>
+              <w:pStyle w:val="Compact"/>
+              <w:jc w:val="center"/>
+            </w:pPr>
+            <w:r>
+              <w:t xml:space="preserve">0</w:t>
+            </w:r>
+          </w:p>
+        </w:tc>
+        <w:tc>
+          <w:p>
+            <w:pPr>
+              <w:pStyle w:val="Compact"/>
+              <w:jc w:val="center"/>
+            </w:pPr>
+            <w:r>
+              <w:t xml:space="preserve">0</w:t>
+            </w:r>
+          </w:p>
+        </w:tc>
+        <w:tc>
+          <w:p>
+            <w:pPr>
+              <w:pStyle w:val="Compact"/>
+              <w:jc w:val="center"/>
+            </w:pPr>
+            <w:r>
+              <w:t xml:space="preserve">0</w:t>
             </w:r>
           </w:p>
         </w:tc>
@@ -1155,29 +1160,87 @@
               <w:jc w:val="center"/>
             </w:pPr>
             <w:r>
-              <w:t xml:space="preserve">2009-2012</w:t>
-            </w:r>
-          </w:p>
-        </w:tc>
-        <w:tc>
-          <w:p>
-            <w:pPr>
-              <w:pStyle w:val="Compact"/>
-              <w:jc w:val="center"/>
-            </w:pPr>
-            <w:r>
-              <w:t xml:space="preserve">M2</w:t>
-            </w:r>
-          </w:p>
-        </w:tc>
-        <w:tc>
-          <w:p>
-            <w:pPr>
-              <w:pStyle w:val="Compact"/>
-              <w:jc w:val="center"/>
-            </w:pPr>
-            <w:r>
-              <w:t xml:space="preserve">Montecristo</w:t>
+              <w:rPr>
+                <w:b/>
+              </w:rPr>
+              <w:t xml:space="preserve">Burrowing</w:t>
+            </w:r>
+          </w:p>
+        </w:tc>
+        <w:tc>
+          <w:p>
+            <w:pPr>
+              <w:pStyle w:val="Compact"/>
+              <w:jc w:val="center"/>
+            </w:pPr>
+            <w:r>
+              <w:t xml:space="preserve">Burrowing</w:t>
+            </w:r>
+          </w:p>
+        </w:tc>
+        <w:tc>
+          <w:p>
+            <w:pPr>
+              <w:pStyle w:val="Compact"/>
+              <w:jc w:val="center"/>
+            </w:pPr>
+            <w:r>
+              <w:t xml:space="preserve">0</w:t>
+            </w:r>
+          </w:p>
+        </w:tc>
+        <w:tc>
+          <w:p>
+            <w:pPr>
+              <w:pStyle w:val="Compact"/>
+              <w:jc w:val="center"/>
+            </w:pPr>
+            <w:r>
+              <w:t xml:space="preserve">0</w:t>
+            </w:r>
+          </w:p>
+        </w:tc>
+        <w:tc>
+          <w:p>
+            <w:pPr>
+              <w:pStyle w:val="Compact"/>
+              <w:jc w:val="center"/>
+            </w:pPr>
+            <w:r>
+              <w:t xml:space="preserve">0</w:t>
+            </w:r>
+          </w:p>
+        </w:tc>
+        <w:tc>
+          <w:p>
+            <w:pPr>
+              <w:pStyle w:val="Compact"/>
+              <w:jc w:val="center"/>
+            </w:pPr>
+            <w:r>
+              <w:t xml:space="preserve">0</w:t>
+            </w:r>
+          </w:p>
+        </w:tc>
+        <w:tc>
+          <w:p>
+            <w:pPr>
+              <w:pStyle w:val="Compact"/>
+              <w:jc w:val="center"/>
+            </w:pPr>
+            <w:r>
+              <w:t xml:space="preserve">0</w:t>
+            </w:r>
+          </w:p>
+        </w:tc>
+        <w:tc>
+          <w:p>
+            <w:pPr>
+              <w:pStyle w:val="Compact"/>
+              <w:jc w:val="center"/>
+            </w:pPr>
+            <w:r>
+              <w:t xml:space="preserve">0</w:t>
             </w:r>
           </w:p>
         </w:tc>
@@ -1190,29 +1253,366 @@
               <w:jc w:val="center"/>
             </w:pPr>
             <w:r>
-              <w:t xml:space="preserve">2004-2012</w:t>
-            </w:r>
-          </w:p>
-        </w:tc>
-        <w:tc>
-          <w:p>
-            <w:pPr>
-              <w:pStyle w:val="Compact"/>
-              <w:jc w:val="center"/>
-            </w:pPr>
-            <w:r>
-              <w:t xml:space="preserve">M1</w:t>
-            </w:r>
-          </w:p>
-        </w:tc>
-        <w:tc>
-          <w:p>
-            <w:pPr>
-              <w:pStyle w:val="Compact"/>
-              <w:jc w:val="center"/>
-            </w:pPr>
-            <w:r>
-              <w:t xml:space="preserve">Montecristo</w:t>
+              <w:rPr>
+                <w:b/>
+              </w:rPr>
+              <w:t xml:space="preserve">Black-and-white</w:t>
+            </w:r>
+          </w:p>
+        </w:tc>
+        <w:tc>
+          <w:p>
+            <w:pPr>
+              <w:pStyle w:val="Compact"/>
+              <w:jc w:val="center"/>
+            </w:pPr>
+            <w:r>
+              <w:t xml:space="preserve">Black-and-white</w:t>
+            </w:r>
+          </w:p>
+        </w:tc>
+        <w:tc>
+          <w:p>
+            <w:pPr>
+              <w:pStyle w:val="Compact"/>
+              <w:jc w:val="center"/>
+            </w:pPr>
+            <w:r>
+              <w:t xml:space="preserve">0</w:t>
+            </w:r>
+          </w:p>
+        </w:tc>
+        <w:tc>
+          <w:p>
+            <w:pPr>
+              <w:pStyle w:val="Compact"/>
+              <w:jc w:val="center"/>
+            </w:pPr>
+            <w:r>
+              <w:t xml:space="preserve">0</w:t>
+            </w:r>
+          </w:p>
+        </w:tc>
+        <w:tc>
+          <w:p>
+            <w:pPr>
+              <w:pStyle w:val="Compact"/>
+              <w:jc w:val="center"/>
+            </w:pPr>
+            <w:r>
+              <w:t xml:space="preserve">0</w:t>
+            </w:r>
+          </w:p>
+        </w:tc>
+        <w:tc>
+          <w:p>
+            <w:pPr>
+              <w:pStyle w:val="Compact"/>
+              <w:jc w:val="center"/>
+            </w:pPr>
+            <w:r>
+              <w:t xml:space="preserve">0</w:t>
+            </w:r>
+          </w:p>
+        </w:tc>
+        <w:tc>
+          <w:p>
+            <w:pPr>
+              <w:pStyle w:val="Compact"/>
+              <w:jc w:val="center"/>
+            </w:pPr>
+            <w:r>
+              <w:t xml:space="preserve">0</w:t>
+            </w:r>
+          </w:p>
+        </w:tc>
+        <w:tc>
+          <w:p>
+            <w:pPr>
+              <w:pStyle w:val="Compact"/>
+              <w:jc w:val="center"/>
+            </w:pPr>
+            <w:r>
+              <w:t xml:space="preserve">0</w:t>
+            </w:r>
+          </w:p>
+        </w:tc>
+      </w:tr>
+      <w:tr>
+        <w:tc>
+          <w:p>
+            <w:pPr>
+              <w:pStyle w:val="Compact"/>
+              <w:jc w:val="center"/>
+            </w:pPr>
+            <w:r>
+              <w:rPr>
+                <w:b/>
+              </w:rPr>
+              <w:t xml:space="preserve">Striped</w:t>
+            </w:r>
+          </w:p>
+        </w:tc>
+        <w:tc>
+          <w:p>
+            <w:pPr>
+              <w:pStyle w:val="Compact"/>
+              <w:jc w:val="center"/>
+            </w:pPr>
+            <w:r>
+              <w:t xml:space="preserve">Striped</w:t>
+            </w:r>
+          </w:p>
+        </w:tc>
+        <w:tc>
+          <w:p>
+            <w:pPr>
+              <w:pStyle w:val="Compact"/>
+              <w:jc w:val="center"/>
+            </w:pPr>
+            <w:r>
+              <w:t xml:space="preserve">0</w:t>
+            </w:r>
+          </w:p>
+        </w:tc>
+        <w:tc>
+          <w:p>
+            <w:pPr>
+              <w:pStyle w:val="Compact"/>
+              <w:jc w:val="center"/>
+            </w:pPr>
+            <w:r>
+              <w:t xml:space="preserve">0</w:t>
+            </w:r>
+          </w:p>
+        </w:tc>
+        <w:tc>
+          <w:p>
+            <w:pPr>
+              <w:pStyle w:val="Compact"/>
+              <w:jc w:val="center"/>
+            </w:pPr>
+            <w:r>
+              <w:t xml:space="preserve">0</w:t>
+            </w:r>
+          </w:p>
+        </w:tc>
+        <w:tc>
+          <w:p>
+            <w:pPr>
+              <w:pStyle w:val="Compact"/>
+              <w:jc w:val="center"/>
+            </w:pPr>
+            <w:r>
+              <w:t xml:space="preserve">0</w:t>
+            </w:r>
+          </w:p>
+        </w:tc>
+        <w:tc>
+          <w:p>
+            <w:pPr>
+              <w:pStyle w:val="Compact"/>
+              <w:jc w:val="center"/>
+            </w:pPr>
+            <w:r>
+              <w:t xml:space="preserve">0</w:t>
+            </w:r>
+          </w:p>
+        </w:tc>
+        <w:tc>
+          <w:p>
+            <w:pPr>
+              <w:pStyle w:val="Compact"/>
+              <w:jc w:val="center"/>
+            </w:pPr>
+            <w:r>
+              <w:t xml:space="preserve">0</w:t>
+            </w:r>
+          </w:p>
+        </w:tc>
+      </w:tr>
+      <w:tr>
+        <w:tc>
+          <w:p>
+            <w:pPr>
+              <w:pStyle w:val="Compact"/>
+              <w:jc w:val="center"/>
+            </w:pPr>
+            <w:r>
+              <w:rPr>
+                <w:b/>
+              </w:rPr>
+              <w:t xml:space="preserve">Saw-whet</w:t>
+            </w:r>
+          </w:p>
+        </w:tc>
+        <w:tc>
+          <w:p>
+            <w:pPr>
+              <w:pStyle w:val="Compact"/>
+              <w:jc w:val="center"/>
+            </w:pPr>
+            <w:r>
+              <w:t xml:space="preserve">Unspotted Saw-whet</w:t>
+            </w:r>
+          </w:p>
+        </w:tc>
+        <w:tc>
+          <w:p>
+            <w:pPr>
+              <w:pStyle w:val="Compact"/>
+              <w:jc w:val="center"/>
+            </w:pPr>
+            <w:r>
+              <w:t xml:space="preserve">0</w:t>
+            </w:r>
+          </w:p>
+        </w:tc>
+        <w:tc>
+          <w:p>
+            <w:pPr>
+              <w:pStyle w:val="Compact"/>
+              <w:jc w:val="center"/>
+            </w:pPr>
+            <w:r>
+              <w:t xml:space="preserve">0</w:t>
+            </w:r>
+          </w:p>
+        </w:tc>
+        <w:tc>
+          <w:p>
+            <w:pPr>
+              <w:pStyle w:val="Compact"/>
+              <w:jc w:val="center"/>
+            </w:pPr>
+            <w:r>
+              <w:t xml:space="preserve">0</w:t>
+            </w:r>
+          </w:p>
+        </w:tc>
+        <w:tc>
+          <w:p>
+            <w:pPr>
+              <w:pStyle w:val="Compact"/>
+              <w:jc w:val="center"/>
+            </w:pPr>
+            <w:r>
+              <w:t xml:space="preserve">0</w:t>
+            </w:r>
+          </w:p>
+        </w:tc>
+        <w:tc>
+          <w:p>
+            <w:pPr>
+              <w:pStyle w:val="Compact"/>
+              <w:jc w:val="center"/>
+            </w:pPr>
+            <w:r>
+              <w:t xml:space="preserve">0</w:t>
+            </w:r>
+          </w:p>
+        </w:tc>
+        <w:tc>
+          <w:p>
+            <w:pPr>
+              <w:pStyle w:val="Compact"/>
+              <w:jc w:val="center"/>
+            </w:pPr>
+            <w:r>
+              <w:t xml:space="preserve">0</w:t>
+            </w:r>
+          </w:p>
+        </w:tc>
+      </w:tr>
+      <w:tr>
+        <w:tc>
+          <w:p>
+            <w:pPr>
+              <w:pStyle w:val="Compact"/>
+              <w:jc w:val="center"/>
+            </w:pPr>
+            <w:r>
+              <w:rPr>
+                <w:b/>
+              </w:rPr>
+              <w:t xml:space="preserve">Unk</w:t>
+            </w:r>
+          </w:p>
+        </w:tc>
+        <w:tc>
+          <w:p>
+            <w:pPr>
+              <w:pStyle w:val="Compact"/>
+              <w:jc w:val="center"/>
+            </w:pPr>
+            <w:r>
+              <w:t xml:space="preserve">Unknown</w:t>
+            </w:r>
+          </w:p>
+        </w:tc>
+        <w:tc>
+          <w:p>
+            <w:pPr>
+              <w:pStyle w:val="Compact"/>
+              <w:jc w:val="center"/>
+            </w:pPr>
+            <w:r>
+              <w:t xml:space="preserve">0</w:t>
+            </w:r>
+          </w:p>
+        </w:tc>
+        <w:tc>
+          <w:p>
+            <w:pPr>
+              <w:pStyle w:val="Compact"/>
+              <w:jc w:val="center"/>
+            </w:pPr>
+            <w:r>
+              <w:t xml:space="preserve">1</w:t>
+            </w:r>
+          </w:p>
+        </w:tc>
+        <w:tc>
+          <w:p>
+            <w:pPr>
+              <w:pStyle w:val="Compact"/>
+              <w:jc w:val="center"/>
+            </w:pPr>
+            <w:r>
+              <w:t xml:space="preserve">0</w:t>
+            </w:r>
+          </w:p>
+        </w:tc>
+        <w:tc>
+          <w:p>
+            <w:pPr>
+              <w:pStyle w:val="Compact"/>
+              <w:jc w:val="center"/>
+            </w:pPr>
+            <w:r>
+              <w:t xml:space="preserve">7</w:t>
+            </w:r>
+          </w:p>
+        </w:tc>
+        <w:tc>
+          <w:p>
+            <w:pPr>
+              <w:pStyle w:val="Compact"/>
+              <w:jc w:val="center"/>
+            </w:pPr>
+            <w:r>
+              <w:t xml:space="preserve">0</w:t>
+            </w:r>
+          </w:p>
+        </w:tc>
+        <w:tc>
+          <w:p>
+            <w:pPr>
+              <w:pStyle w:val="Compact"/>
+              <w:jc w:val="center"/>
+            </w:pPr>
+            <w:r>
+              <w:t xml:space="preserve">2</w:t>
             </w:r>
           </w:p>
         </w:tc>
@@ -1222,10 +1622,10 @@
       <w:pPr>
         <w:pStyle w:val="Heading2"/>
       </w:pPr>
-      <w:bookmarkStart w:id="22" w:name="occupancy-model-framework"/>
+      <w:bookmarkStart w:id="22" w:name="single-species-occupancy-model-framework"/>
       <w:bookmarkEnd w:id="22"/>
       <w:r>
-        <w:t xml:space="preserve">Occupancy Model Framework</w:t>
+        <w:t xml:space="preserve">Single-Species Occupancy Model Framework</w:t>
       </w:r>
     </w:p>
     <w:p>
@@ -1233,7 +1633,7 @@
         <w:pStyle w:val="FirstParagraph"/>
       </w:pPr>
       <w:r>
-        <w:t xml:space="preserve">Let</w:t>
+        <w:t xml:space="preserve">We modeled occupancy within each route, year, and survey assuming that the probability of occupancy would be closed across surveys of a given route in a given year. In other words, for any single species of owl, we assumed that the probability of a route being occupied by that owl species would not change between surveys within a year but that the probability of occupancy would vary between years. Let:</w:t>
       </w:r>
     </w:p>
     <w:p>
@@ -1278,7 +1678,7 @@
                   <m:rPr>
                     <m:sty m:val="p"/>
                   </m:rPr>
-                  <m:t>the years of surveys (here </m:t>
+                  <m:t>the year each survey was conducted (here </m:t>
                 </m:r>
                 <m:r>
                   <m:t>t</m:t>
@@ -1332,7 +1732,7 @@
                   <m:rPr>
                     <m:sty m:val="p"/>
                   </m:rPr>
-                  <m:t>the individual routes (here </m:t>
+                  <m:t>the individual route (here </m:t>
                 </m:r>
                 <m:r>
                   <m:t>h</m:t>
@@ -1476,7 +1876,7 @@
                   <m:rPr>
                     <m:sty m:val="p"/>
                   </m:rPr>
-                  <m:t>the broadcast species (here </m:t>
+                  <m:t>the broadcast call species (here </m:t>
                 </m:r>
                 <m:r>
                   <m:t>k</m:t>
@@ -1609,7 +2009,7 @@
         <w:pStyle w:val="FirstParagraph"/>
       </w:pPr>
       <w:r>
-        <w:t xml:space="preserve">We assumed that survey occupancy (</w:t>
+        <w:t xml:space="preserve">We assumed that occupancy in each individual survey (</w:t>
       </w:r>
       <m:oMath>
         <m:sSub>
@@ -1638,15 +2038,30 @@
         </m:sSub>
       </m:oMath>
       <w:r>
-        <w:t xml:space="preserve">) was the outcome of Bernoulli trials with probability</w:t>
+        <w:t xml:space="preserve">) was the outcome of Bernoulli trials with a probability of occupancy,</w:t>
       </w:r>
       <w:r>
         <w:t xml:space="preserve"> </w:t>
       </w:r>
       <m:oMath>
-        <m:r>
-          <m:t>ψ</m:t>
-        </m:r>
+        <m:sSub>
+          <m:e>
+            <m:r>
+              <m:t>ψ</m:t>
+            </m:r>
+          </m:e>
+          <m:sub>
+            <m:r>
+              <m:t>t</m:t>
+            </m:r>
+            <m:r>
+              <m:t>,</m:t>
+            </m:r>
+            <m:r>
+              <m:t>h</m:t>
+            </m:r>
+          </m:sub>
+        </m:sSub>
       </m:oMath>
       <w:r>
         <w:t xml:space="preserve">, which we allowed to vary by year and route:</w:t>
@@ -2378,7 +2793,7 @@
         </m:r>
       </m:oMath>
       <w:r>
-        <w:t xml:space="preserve">) and the probability of detection, which was related to the species of owl played for broadcast (</w:t>
+        <w:t xml:space="preserve">) and the probability of detection, which was related to the species-specific broadcast call (</w:t>
       </w:r>
       <m:oMath>
         <m:r>
@@ -3099,7 +3514,7 @@
         <w:pStyle w:val="FirstParagraph"/>
       </w:pPr>
       <w:r>
-        <w:t xml:space="preserve">This model provides a consistent probability of detection for all surveys in the first two minutes of each survey before the broadcast owl recording was played (</w:t>
+        <w:t xml:space="preserve">This model provides a consistent probability of detection for all surveys in the first two minutes of each observation period, before the broadcast call was played (</w:t>
       </w:r>
       <m:oMath>
         <m:r>
@@ -3116,7 +3531,7 @@
         </m:r>
       </m:oMath>
       <w:r>
-        <w:t xml:space="preserve">). Then, the probability of detection for each post-broadcast time period would depend on the species of broadcast owl. This allowed species-specific behavior in response to the different broadcast owl species</w:t>
+        <w:t xml:space="preserve">). Then, the probability of detection for each post-broadcast time period depended which call had been played. This allowed species-specific behavior in response to the different broadcast calls</w:t>
       </w:r>
       <w:r>
         <w:t xml:space="preserve"> </w:t>
@@ -3125,7 +3540,7 @@
         <w:t xml:space="preserve">(Baumgardt et al. 2019)</w:t>
       </w:r>
       <w:r>
-        <w:t xml:space="preserve">. We used means parameterization such that the coefficients were interpretable as the effect of that specific broadcast species</w:t>
+        <w:t xml:space="preserve">. We used means parameterization for the logistic regression model such that the coefficients were interpretable as the effect of that specific broadcast call</w:t>
       </w:r>
       <w:r>
         <w:t xml:space="preserve"> </w:t>
@@ -3171,7 +3586,7 @@
         <w:t xml:space="preserve">Gelman et al. (2008)</w:t>
       </w:r>
       <w:r>
-        <w:t xml:space="preserve">. Specifically, we used the Cauchy prior such that:</w:t>
+        <w:t xml:space="preserve">:</w:t>
       </w:r>
       <w:r>
         <w:t xml:space="preserve"> </w:t>
@@ -3226,7 +3641,7 @@
         <w:pStyle w:val="BodyText"/>
       </w:pPr>
       <w:r>
-        <w:t xml:space="preserve">The broadcast species were consistent at each station across years, but varied by route (Table 2XX). Thus, the effective sample sizes of the different broadcast species varied.</w:t>
+        <w:t xml:space="preserve">The broadcast calls varied between routes, but were consistent at each route and station across years (Table 2XX). Thus, the effective sample sizes of the different broadcast calls varied.</w:t>
       </w:r>
     </w:p>
     <w:p>
@@ -3237,7 +3652,7 @@
         <w:rPr>
           <w:i/>
         </w:rPr>
-        <w:t xml:space="preserve">Table 2XX. Broadcast species by route and station. Owl surveys were conducted from 2003 to 2013 in three different protected areas within El Salvador. Pre-recorded owl calls were broadcast after 2 minutes of silent listening.</w:t>
+        <w:t xml:space="preserve">Table 2XX. Broadcast calls by route and station. Owl surveys were conducted from 2003 to 2013 in three different protected areas within El Salvador. Pre-recorded owl calls were broadcast after 2 minutes of silent listening.</w:t>
       </w:r>
     </w:p>
     <w:tbl>
@@ -4174,10 +4589,10 @@
       <w:pPr>
         <w:pStyle w:val="Heading3"/>
       </w:pPr>
-      <w:bookmarkStart w:id="23" w:name="occupancy-model-implementation"/>
+      <w:bookmarkStart w:id="23" w:name="single-species-occupancy-model-implementation"/>
       <w:bookmarkEnd w:id="23"/>
       <w:r>
-        <w:t xml:space="preserve">Occupancy Model Implementation</w:t>
+        <w:t xml:space="preserve">Single-Species Occupancy Model Implementation</w:t>
       </w:r>
     </w:p>
     <w:p>
@@ -4191,19 +4606,19 @@
         <w:t xml:space="preserve"> </w:t>
       </w:r>
       <w:r>
-        <w:t xml:space="preserve">(R Development Core Team 2014,</w:t>
-      </w:r>
-      <w:r>
-        <w:t xml:space="preserve">Plummer (2013)</w:t>
-      </w:r>
-      <w:r>
-        <w:t xml:space="preserve">)</w:t>
+        <w:t xml:space="preserve">(R Development Core Team 2014)</w:t>
       </w:r>
       <w:r>
         <w:t xml:space="preserve"> </w:t>
       </w:r>
       <w:r>
-        <w:t xml:space="preserve">to implement the occupancy model for three owl species: Mottled, Spectacled, and FerPy owls. These owls had enough positive detections to analyze occupancy, as Mottled, Spectacled, and FerPy owls had 542, 137, and 187 positive detections over the 11 year period, respectively. Based on our understanding of owl ecology, we assumed that Spectacled and FerPy owls would not occupy route M1 in Montecristo, so we removed M1 from those species' occupancy analyses.</w:t>
+        <w:t xml:space="preserve">(Plummer 2013)</w:t>
+      </w:r>
+      <w:r>
+        <w:t xml:space="preserve"> </w:t>
+      </w:r>
+      <w:r>
+        <w:t xml:space="preserve">to implement the occupancy model for three owl species: Mottled, Spectacled, and Ferruginous Pygmy owls. These species had sufficient positive detections to analyze occupancy (Table 1XX). Based on our understanding of owl ecology, we assumed that Spectacled and Ferruginous Pygmy owls would not occupy route M1 in Montecristo, so we removed M1 from those species' occupancy analyses.</w:t>
       </w:r>
     </w:p>
     <w:p>
@@ -4278,7 +4693,7 @@
         <w:pStyle w:val="FirstParagraph"/>
       </w:pPr>
       <w:r>
-        <w:t xml:space="preserve">To model species richness at each route in each year, we assumed that there were 14 possible species present in El Salvador. This included the 10 species observed during our surveys (including unknown owl species) and an additional 4 unidentified species. This limit to species richness relates directly to the 13 species known to inhabit El Salvador (cite Owls of El Salvador here) plus one species we identified (Stygian owl), which was previously undocumented in El Salvador. We augmented our owl detection data with 4 additional potential species with all-zero detection</w:t>
+        <w:t xml:space="preserve">To model species richness at each route in each year, we assumed that there were 15 possible species present in El Salvador. This included the 10 species observed during our surveys (including unknown owl species) and an additional 5 species that we never observed during our surveys (Table 1XX). This upper limit to species richness relates directly to the 13 species known to inhabit El Salvador (cite Owls of El Salvador here) plus our unknown species and one species we identified (Stygian owl), which was previously undocumented in El Salvador. We thus augmented our owl detection data with 5 additional potential species with all-zero detection records</w:t>
       </w:r>
       <w:r>
         <w:t xml:space="preserve"> </w:t>
@@ -4332,7 +4747,7 @@
           <m:t>,</m:t>
         </m:r>
         <m:r>
-          <m:t>14</m:t>
+          <m:t>15</m:t>
         </m:r>
       </m:oMath>
       <w:r>
@@ -4371,7 +4786,7 @@
         <w:t xml:space="preserve"> </w:t>
       </w:r>
       <w:r>
-        <w:t xml:space="preserve">was a binary indicator of that owl species being present in each route and year:</w:t>
+        <w:t xml:space="preserve">was a binary indicator of whether that owl species was present in each route and year:</w:t>
       </w:r>
     </w:p>
     <w:p>
@@ -4476,7 +4891,103 @@
         </m:r>
       </m:oMath>
       <w:r>
-        <w:t xml:space="preserve">. In the richness model, the presence of an owl species in any route, year, and survey,</w:t>
+        <w:t xml:space="preserve"> </w:t>
+      </w:r>
+      <w:r>
+        <w:t xml:space="preserve">(Broms et al. 2016)</w:t>
+      </w:r>
+      <w:r>
+        <w:t xml:space="preserve">. We used prior recommended by</w:t>
+      </w:r>
+      <w:r>
+        <w:t xml:space="preserve"> </w:t>
+      </w:r>
+      <w:r>
+        <w:t xml:space="preserve">Broms et al. (2016)</w:t>
+      </w:r>
+      <w:r>
+        <w:t xml:space="preserve">,</w:t>
+      </w:r>
+      <w:r>
+        <w:t xml:space="preserve"> </w:t>
+      </w:r>
+      <w:r>
+        <w:t xml:space="preserve">Guillera-Arroita et al. (2019)</w:t>
+      </w:r>
+      <w:r>
+        <w:t xml:space="preserve">, and others for</w:t>
+      </w:r>
+      <w:r>
+        <w:t xml:space="preserve"> </w:t>
+      </w:r>
+      <m:oMath>
+        <m:sSub>
+          <m:e>
+            <m:r>
+              <m:t>Ω</m:t>
+            </m:r>
+          </m:e>
+          <m:sub>
+            <m:r>
+              <m:t>h</m:t>
+            </m:r>
+          </m:sub>
+        </m:sSub>
+      </m:oMath>
+      <w:r>
+        <w:t xml:space="preserve">:</w:t>
+      </w:r>
+      <w:r>
+        <w:t xml:space="preserve"> </w:t>
+      </w:r>
+      <m:oMath>
+        <m:sSub>
+          <m:e>
+            <m:r>
+              <m:t>Ω</m:t>
+            </m:r>
+          </m:e>
+          <m:sub>
+            <m:r>
+              <m:t>h</m:t>
+            </m:r>
+          </m:sub>
+        </m:sSub>
+        <m:r>
+          <m:t>∼</m:t>
+        </m:r>
+        <m:r>
+          <m:rPr>
+            <m:sty m:val="p"/>
+          </m:rPr>
+          <m:t>Beta</m:t>
+        </m:r>
+        <m:r>
+          <m:t>(</m:t>
+        </m:r>
+        <m:r>
+          <m:t>0.001</m:t>
+        </m:r>
+        <m:r>
+          <m:t>,</m:t>
+        </m:r>
+        <m:r>
+          <m:t>1</m:t>
+        </m:r>
+        <m:r>
+          <m:t>)</m:t>
+        </m:r>
+      </m:oMath>
+      <w:r>
+        <w:t xml:space="preserve">.</w:t>
+      </w:r>
+    </w:p>
+    <w:p>
+      <w:pPr>
+        <w:pStyle w:val="BodyText"/>
+      </w:pPr>
+      <w:r>
+        <w:t xml:space="preserve">In the richness model, the presence of an owl species in any route, year, and survey,</w:t>
       </w:r>
       <w:r>
         <w:t xml:space="preserve"> </w:t>
@@ -4558,7 +5069,7 @@
         <w:t xml:space="preserve"> </w:t>
       </w:r>
       <w:r>
-        <w:t xml:space="preserve">that species belonging to that route's community (</w:t>
+        <w:t xml:space="preserve">that species belonging to that route's community that year (</w:t>
       </w:r>
       <m:oMath>
         <m:sSub>
@@ -4703,7 +5214,513 @@
         <w:pStyle w:val="FirstParagraph"/>
       </w:pPr>
       <w:r>
-        <w:t xml:space="preserve">Richness was conditional on each species presence and was estimated as the sum of owl species present in each route and year:</w:t>
+        <w:t xml:space="preserve">To share information about occupancy amongst species, we incorporated random effects into the parameterization of</w:t>
+      </w:r>
+      <w:r>
+        <w:t xml:space="preserve"> </w:t>
+      </w:r>
+      <m:oMath>
+        <m:sSub>
+          <m:e>
+            <m:r>
+              <m:t>ψ</m:t>
+            </m:r>
+          </m:e>
+          <m:sub>
+            <m:r>
+              <m:t>t</m:t>
+            </m:r>
+            <m:r>
+              <m:t>,</m:t>
+            </m:r>
+            <m:r>
+              <m:t>h</m:t>
+            </m:r>
+            <m:r>
+              <m:t>,</m:t>
+            </m:r>
+            <m:r>
+              <m:t>s</m:t>
+            </m:r>
+          </m:sub>
+        </m:sSub>
+      </m:oMath>
+      <w:r>
+        <w:t xml:space="preserve">:</w:t>
+      </w:r>
+    </w:p>
+    <w:p>
+      <w:pPr>
+        <w:pStyle w:val="BodyText"/>
+      </w:pPr>
+      <m:oMathPara>
+        <m:oMathParaPr>
+          <m:jc m:val="center"/>
+        </m:oMathParaPr>
+        <m:oMath>
+          <m:m>
+            <m:mPr>
+              <m:baseJc m:val="center"/>
+              <m:plcHide m:val="1"/>
+              <m:mcs>
+                <m:mc>
+                  <m:mcPr>
+                    <m:mcJc m:val="right"/>
+                    <m:count m:val="1"/>
+                  </m:mcPr>
+                </m:mc>
+                <m:mc>
+                  <m:mcPr>
+                    <m:mcJc m:val="left"/>
+                    <m:count m:val="1"/>
+                  </m:mcPr>
+                </m:mc>
+              </m:mcs>
+            </m:mPr>
+            <m:mr>
+              <m:e>
+                <m:sSub>
+                  <m:e>
+                    <m:r>
+                      <m:t>ψ</m:t>
+                    </m:r>
+                  </m:e>
+                  <m:sub>
+                    <m:r>
+                      <m:t>t</m:t>
+                    </m:r>
+                    <m:r>
+                      <m:t>,</m:t>
+                    </m:r>
+                    <m:r>
+                      <m:t>h</m:t>
+                    </m:r>
+                    <m:r>
+                      <m:t>,</m:t>
+                    </m:r>
+                    <m:r>
+                      <m:t>s</m:t>
+                    </m:r>
+                  </m:sub>
+                </m:sSub>
+              </m:e>
+              <m:e>
+                <m:r>
+                  <m:t>∼</m:t>
+                </m:r>
+                <m:r>
+                  <m:rPr>
+                    <m:sty m:val="p"/>
+                  </m:rPr>
+                  <m:t>Beta</m:t>
+                </m:r>
+                <m:r>
+                  <m:t>(</m:t>
+                </m:r>
+                <m:sSubSup>
+                  <m:e>
+                    <m:r>
+                      <m:t>a</m:t>
+                    </m:r>
+                  </m:e>
+                  <m:sub>
+                    <m:r>
+                      <m:t>t</m:t>
+                    </m:r>
+                    <m:r>
+                      <m:t>,</m:t>
+                    </m:r>
+                    <m:r>
+                      <m:t>h</m:t>
+                    </m:r>
+                    <m:r>
+                      <m:t>,</m:t>
+                    </m:r>
+                    <m:r>
+                      <m:t>s</m:t>
+                    </m:r>
+                  </m:sub>
+                  <m:sup>
+                    <m:r>
+                      <m:t>ψ</m:t>
+                    </m:r>
+                  </m:sup>
+                </m:sSubSup>
+                <m:r>
+                  <m:t>,</m:t>
+                </m:r>
+                <m:sSubSup>
+                  <m:e>
+                    <m:r>
+                      <m:t>b</m:t>
+                    </m:r>
+                  </m:e>
+                  <m:sub>
+                    <m:r>
+                      <m:t>t</m:t>
+                    </m:r>
+                    <m:r>
+                      <m:t>,</m:t>
+                    </m:r>
+                    <m:r>
+                      <m:t>h</m:t>
+                    </m:r>
+                    <m:r>
+                      <m:t>,</m:t>
+                    </m:r>
+                    <m:r>
+                      <m:t>s</m:t>
+                    </m:r>
+                  </m:sub>
+                  <m:sup>
+                    <m:r>
+                      <m:t>ψ</m:t>
+                    </m:r>
+                  </m:sup>
+                </m:sSubSup>
+                <m:r>
+                  <m:t>)</m:t>
+                </m:r>
+              </m:e>
+            </m:mr>
+            <m:mr>
+              <m:e>
+                <m:sSubSup>
+                  <m:e>
+                    <m:r>
+                      <m:t>a</m:t>
+                    </m:r>
+                  </m:e>
+                  <m:sub>
+                    <m:r>
+                      <m:t>t</m:t>
+                    </m:r>
+                    <m:r>
+                      <m:t>,</m:t>
+                    </m:r>
+                    <m:r>
+                      <m:t>h</m:t>
+                    </m:r>
+                    <m:r>
+                      <m:t>,</m:t>
+                    </m:r>
+                    <m:r>
+                      <m:t>s</m:t>
+                    </m:r>
+                  </m:sub>
+                  <m:sup>
+                    <m:r>
+                      <m:t>ψ</m:t>
+                    </m:r>
+                  </m:sup>
+                </m:sSubSup>
+              </m:e>
+              <m:e>
+                <m:r>
+                  <m:t>=</m:t>
+                </m:r>
+                <m:sSubSup>
+                  <m:e>
+                    <m:r>
+                      <m:t>μ</m:t>
+                    </m:r>
+                  </m:e>
+                  <m:sub>
+                    <m:r>
+                      <m:t>t</m:t>
+                    </m:r>
+                    <m:r>
+                      <m:t>,</m:t>
+                    </m:r>
+                    <m:r>
+                      <m:t>h</m:t>
+                    </m:r>
+                  </m:sub>
+                  <m:sup>
+                    <m:r>
+                      <m:t>ψ</m:t>
+                    </m:r>
+                  </m:sup>
+                </m:sSubSup>
+                <m:sSup>
+                  <m:e>
+                    <m:r>
+                      <m:t>ρ</m:t>
+                    </m:r>
+                  </m:e>
+                  <m:sup>
+                    <m:r>
+                      <m:t>ψ</m:t>
+                    </m:r>
+                  </m:sup>
+                </m:sSup>
+              </m:e>
+            </m:mr>
+            <m:mr>
+              <m:e>
+                <m:sSubSup>
+                  <m:e>
+                    <m:r>
+                      <m:t>b</m:t>
+                    </m:r>
+                  </m:e>
+                  <m:sub>
+                    <m:r>
+                      <m:t>t</m:t>
+                    </m:r>
+                    <m:r>
+                      <m:t>,</m:t>
+                    </m:r>
+                    <m:r>
+                      <m:t>h</m:t>
+                    </m:r>
+                    <m:r>
+                      <m:t>,</m:t>
+                    </m:r>
+                    <m:r>
+                      <m:t>s</m:t>
+                    </m:r>
+                  </m:sub>
+                  <m:sup>
+                    <m:r>
+                      <m:t>ψ</m:t>
+                    </m:r>
+                  </m:sup>
+                </m:sSubSup>
+              </m:e>
+              <m:e>
+                <m:r>
+                  <m:t>=</m:t>
+                </m:r>
+                <m:sSup>
+                  <m:e>
+                    <m:r>
+                      <m:t>ρ</m:t>
+                    </m:r>
+                  </m:e>
+                  <m:sup>
+                    <m:r>
+                      <m:t>ψ</m:t>
+                    </m:r>
+                  </m:sup>
+                </m:sSup>
+                <m:r>
+                  <m:t>−</m:t>
+                </m:r>
+                <m:sSubSup>
+                  <m:e>
+                    <m:r>
+                      <m:t>μ</m:t>
+                    </m:r>
+                  </m:e>
+                  <m:sub>
+                    <m:r>
+                      <m:t>t</m:t>
+                    </m:r>
+                    <m:r>
+                      <m:t>,</m:t>
+                    </m:r>
+                    <m:r>
+                      <m:t>h</m:t>
+                    </m:r>
+                  </m:sub>
+                  <m:sup>
+                    <m:r>
+                      <m:t>ψ</m:t>
+                    </m:r>
+                  </m:sup>
+                </m:sSubSup>
+                <m:sSup>
+                  <m:e>
+                    <m:r>
+                      <m:t>ρ</m:t>
+                    </m:r>
+                  </m:e>
+                  <m:sup>
+                    <m:r>
+                      <m:t>ψ</m:t>
+                    </m:r>
+                  </m:sup>
+                </m:sSup>
+              </m:e>
+            </m:mr>
+            <m:mr>
+              <m:e>
+                <m:r>
+                  <m:rPr>
+                    <m:sty m:val="p"/>
+                  </m:rPr>
+                  <m:t>logit</m:t>
+                </m:r>
+                <m:r>
+                  <m:t>(</m:t>
+                </m:r>
+                <m:sSubSup>
+                  <m:e>
+                    <m:r>
+                      <m:t>μ</m:t>
+                    </m:r>
+                  </m:e>
+                  <m:sub>
+                    <m:r>
+                      <m:t>t</m:t>
+                    </m:r>
+                    <m:r>
+                      <m:t>,</m:t>
+                    </m:r>
+                    <m:r>
+                      <m:t>h</m:t>
+                    </m:r>
+                  </m:sub>
+                  <m:sup>
+                    <m:r>
+                      <m:t>ψ</m:t>
+                    </m:r>
+                  </m:sup>
+                </m:sSubSup>
+                <m:r>
+                  <m:t>)</m:t>
+                </m:r>
+              </m:e>
+              <m:e>
+                <m:r>
+                  <m:t>=</m:t>
+                </m:r>
+                <m:r>
+                  <m:t>∼</m:t>
+                </m:r>
+                <m:r>
+                  <m:t>N</m:t>
+                </m:r>
+                <m:r>
+                  <m:t>(</m:t>
+                </m:r>
+                <m:r>
+                  <m:t>0</m:t>
+                </m:r>
+                <m:r>
+                  <m:t>,</m:t>
+                </m:r>
+                <m:r>
+                  <m:t>2.25</m:t>
+                </m:r>
+                <m:r>
+                  <m:t>)</m:t>
+                </m:r>
+              </m:e>
+            </m:mr>
+            <m:mr>
+              <m:e>
+                <m:r>
+                  <m:rPr>
+                    <m:sty m:val="p"/>
+                  </m:rPr>
+                  <m:t>ln</m:t>
+                </m:r>
+                <m:r>
+                  <m:t>(</m:t>
+                </m:r>
+                <m:sSup>
+                  <m:e>
+                    <m:r>
+                      <m:t>ρ</m:t>
+                    </m:r>
+                  </m:e>
+                  <m:sup>
+                    <m:r>
+                      <m:t>ψ</m:t>
+                    </m:r>
+                  </m:sup>
+                </m:sSup>
+                <m:r>
+                  <m:t>)</m:t>
+                </m:r>
+              </m:e>
+              <m:e>
+                <m:r>
+                  <m:t>∼</m:t>
+                </m:r>
+                <m:r>
+                  <m:t>N</m:t>
+                </m:r>
+                <m:r>
+                  <m:t>(</m:t>
+                </m:r>
+                <m:r>
+                  <m:t>5</m:t>
+                </m:r>
+                <m:r>
+                  <m:t>,</m:t>
+                </m:r>
+                <m:r>
+                  <m:t>1</m:t>
+                </m:r>
+                <m:r>
+                  <m:t>)</m:t>
+                </m:r>
+                <m:r>
+                  <m:rPr>
+                    <m:sty m:val="p"/>
+                  </m:rPr>
+                  <m:t>, truncated to (0.01,10)</m:t>
+                </m:r>
+              </m:e>
+            </m:mr>
+          </m:m>
+        </m:oMath>
+      </m:oMathPara>
+    </w:p>
+    <w:p>
+      <w:pPr>
+        <w:pStyle w:val="FirstParagraph"/>
+      </w:pPr>
+      <w:r>
+        <w:t xml:space="preserve">This parameterization allowed us to borrow strength across species in determining the mean probability of occupancy (</w:t>
+      </w:r>
+      <m:oMath>
+        <m:sSubSup>
+          <m:e>
+            <m:r>
+              <m:t>μ</m:t>
+            </m:r>
+          </m:e>
+          <m:sub>
+            <m:r>
+              <m:t>t</m:t>
+            </m:r>
+            <m:r>
+              <m:t>,</m:t>
+            </m:r>
+            <m:r>
+              <m:t>h</m:t>
+            </m:r>
+          </m:sub>
+          <m:sup>
+            <m:r>
+              <m:t>ψ</m:t>
+            </m:r>
+          </m:sup>
+        </m:sSubSup>
+      </m:oMath>
+      <w:r>
+        <w:t xml:space="preserve">) for each route and year</w:t>
+      </w:r>
+      <w:r>
+        <w:t xml:space="preserve"> </w:t>
+      </w:r>
+      <w:r>
+        <w:t xml:space="preserve">(Guillera-Arroita et al. 2019)</w:t>
+      </w:r>
+      <w:r>
+        <w:t xml:space="preserve">.</w:t>
+      </w:r>
+    </w:p>
+    <w:p>
+      <w:pPr>
+        <w:pStyle w:val="BodyText"/>
+      </w:pPr>
+      <w:r>
+        <w:t xml:space="preserve">Richness was conditional on each species' presence and was estimated as the sum of owl species present in each route and year:</w:t>
       </w:r>
     </w:p>
     <w:p>
@@ -4797,549 +5814,7 @@
         <w:pStyle w:val="FirstParagraph"/>
       </w:pPr>
       <w:r>
-        <w:t xml:space="preserve">To share information about occupancy amongst species, we incorporated random effects into the parameterization of</w:t>
-      </w:r>
-      <w:r>
-        <w:t xml:space="preserve"> </w:t>
-      </w:r>
-      <m:oMath>
-        <m:sSub>
-          <m:e>
-            <m:r>
-              <m:t>ψ</m:t>
-            </m:r>
-          </m:e>
-          <m:sub>
-            <m:r>
-              <m:t>t</m:t>
-            </m:r>
-            <m:r>
-              <m:t>,</m:t>
-            </m:r>
-            <m:r>
-              <m:t>h</m:t>
-            </m:r>
-            <m:r>
-              <m:t>,</m:t>
-            </m:r>
-            <m:r>
-              <m:t>s</m:t>
-            </m:r>
-          </m:sub>
-        </m:sSub>
-      </m:oMath>
-      <w:r>
-        <w:t xml:space="preserve">:</w:t>
-      </w:r>
-    </w:p>
-    <w:p>
-      <w:pPr>
-        <w:pStyle w:val="BodyText"/>
-      </w:pPr>
-      <m:oMathPara>
-        <m:oMathParaPr>
-          <m:jc m:val="center"/>
-        </m:oMathParaPr>
-        <m:oMath>
-          <m:m>
-            <m:mPr>
-              <m:baseJc m:val="center"/>
-              <m:plcHide m:val="1"/>
-              <m:mcs>
-                <m:mc>
-                  <m:mcPr>
-                    <m:mcJc m:val="right"/>
-                    <m:count m:val="1"/>
-                  </m:mcPr>
-                </m:mc>
-                <m:mc>
-                  <m:mcPr>
-                    <m:mcJc m:val="left"/>
-                    <m:count m:val="1"/>
-                  </m:mcPr>
-                </m:mc>
-              </m:mcs>
-            </m:mPr>
-            <m:mr>
-              <m:e>
-                <m:sSub>
-                  <m:e>
-                    <m:r>
-                      <m:t>ψ</m:t>
-                    </m:r>
-                  </m:e>
-                  <m:sub>
-                    <m:r>
-                      <m:t>t</m:t>
-                    </m:r>
-                    <m:r>
-                      <m:t>,</m:t>
-                    </m:r>
-                    <m:r>
-                      <m:t>h</m:t>
-                    </m:r>
-                    <m:r>
-                      <m:t>,</m:t>
-                    </m:r>
-                    <m:r>
-                      <m:t>s</m:t>
-                    </m:r>
-                  </m:sub>
-                </m:sSub>
-              </m:e>
-              <m:e>
-                <m:r>
-                  <m:t>∼</m:t>
-                </m:r>
-                <m:r>
-                  <m:rPr>
-                    <m:sty m:val="p"/>
-                  </m:rPr>
-                  <m:t>Beta</m:t>
-                </m:r>
-                <m:r>
-                  <m:t>(</m:t>
-                </m:r>
-                <m:sSubSup>
-                  <m:e>
-                    <m:r>
-                      <m:t>a</m:t>
-                    </m:r>
-                  </m:e>
-                  <m:sub>
-                    <m:r>
-                      <m:t>t</m:t>
-                    </m:r>
-                    <m:r>
-                      <m:t>,</m:t>
-                    </m:r>
-                    <m:r>
-                      <m:t>h</m:t>
-                    </m:r>
-                    <m:r>
-                      <m:t>,</m:t>
-                    </m:r>
-                    <m:r>
-                      <m:t>s</m:t>
-                    </m:r>
-                  </m:sub>
-                  <m:sup>
-                    <m:r>
-                      <m:t>ψ</m:t>
-                    </m:r>
-                  </m:sup>
-                </m:sSubSup>
-                <m:r>
-                  <m:t>,</m:t>
-                </m:r>
-                <m:sSubSup>
-                  <m:e>
-                    <m:r>
-                      <m:t>b</m:t>
-                    </m:r>
-                  </m:e>
-                  <m:sub>
-                    <m:r>
-                      <m:t>t</m:t>
-                    </m:r>
-                    <m:r>
-                      <m:t>,</m:t>
-                    </m:r>
-                    <m:r>
-                      <m:t>h</m:t>
-                    </m:r>
-                    <m:r>
-                      <m:t>,</m:t>
-                    </m:r>
-                    <m:r>
-                      <m:t>s</m:t>
-                    </m:r>
-                  </m:sub>
-                  <m:sup>
-                    <m:r>
-                      <m:t>ψ</m:t>
-                    </m:r>
-                  </m:sup>
-                </m:sSubSup>
-                <m:r>
-                  <m:t>)</m:t>
-                </m:r>
-              </m:e>
-            </m:mr>
-            <m:mr>
-              <m:e>
-                <m:sSubSup>
-                  <m:e>
-                    <m:r>
-                      <m:t>a</m:t>
-                    </m:r>
-                  </m:e>
-                  <m:sub>
-                    <m:r>
-                      <m:t>t</m:t>
-                    </m:r>
-                    <m:r>
-                      <m:t>,</m:t>
-                    </m:r>
-                    <m:r>
-                      <m:t>h</m:t>
-                    </m:r>
-                    <m:r>
-                      <m:t>,</m:t>
-                    </m:r>
-                    <m:r>
-                      <m:t>s</m:t>
-                    </m:r>
-                  </m:sub>
-                  <m:sup>
-                    <m:r>
-                      <m:t>ψ</m:t>
-                    </m:r>
-                  </m:sup>
-                </m:sSubSup>
-              </m:e>
-              <m:e>
-                <m:r>
-                  <m:t>=</m:t>
-                </m:r>
-                <m:sSubSup>
-                  <m:e>
-                    <m:r>
-                      <m:t>μ</m:t>
-                    </m:r>
-                  </m:e>
-                  <m:sub>
-                    <m:r>
-                      <m:t>t</m:t>
-                    </m:r>
-                    <m:r>
-                      <m:t>,</m:t>
-                    </m:r>
-                    <m:r>
-                      <m:t>h</m:t>
-                    </m:r>
-                  </m:sub>
-                  <m:sup>
-                    <m:r>
-                      <m:t>ψ</m:t>
-                    </m:r>
-                  </m:sup>
-                </m:sSubSup>
-                <m:sSup>
-                  <m:e>
-                    <m:r>
-                      <m:t>ρ</m:t>
-                    </m:r>
-                  </m:e>
-                  <m:sup>
-                    <m:r>
-                      <m:t>ψ</m:t>
-                    </m:r>
-                  </m:sup>
-                </m:sSup>
-              </m:e>
-            </m:mr>
-            <m:mr>
-              <m:e>
-                <m:sSubSup>
-                  <m:e>
-                    <m:r>
-                      <m:t>b</m:t>
-                    </m:r>
-                  </m:e>
-                  <m:sub>
-                    <m:r>
-                      <m:t>t</m:t>
-                    </m:r>
-                    <m:r>
-                      <m:t>,</m:t>
-                    </m:r>
-                    <m:r>
-                      <m:t>h</m:t>
-                    </m:r>
-                    <m:r>
-                      <m:t>,</m:t>
-                    </m:r>
-                    <m:r>
-                      <m:t>s</m:t>
-                    </m:r>
-                  </m:sub>
-                  <m:sup>
-                    <m:r>
-                      <m:t>ψ</m:t>
-                    </m:r>
-                  </m:sup>
-                </m:sSubSup>
-              </m:e>
-              <m:e>
-                <m:r>
-                  <m:t>=</m:t>
-                </m:r>
-                <m:sSup>
-                  <m:e>
-                    <m:r>
-                      <m:t>ρ</m:t>
-                    </m:r>
-                  </m:e>
-                  <m:sup>
-                    <m:r>
-                      <m:t>ψ</m:t>
-                    </m:r>
-                  </m:sup>
-                </m:sSup>
-                <m:r>
-                  <m:t>−</m:t>
-                </m:r>
-                <m:sSubSup>
-                  <m:e>
-                    <m:r>
-                      <m:t>μ</m:t>
-                    </m:r>
-                  </m:e>
-                  <m:sub>
-                    <m:r>
-                      <m:t>t</m:t>
-                    </m:r>
-                    <m:r>
-                      <m:t>,</m:t>
-                    </m:r>
-                    <m:r>
-                      <m:t>h</m:t>
-                    </m:r>
-                  </m:sub>
-                  <m:sup>
-                    <m:r>
-                      <m:t>ψ</m:t>
-                    </m:r>
-                  </m:sup>
-                </m:sSubSup>
-                <m:sSup>
-                  <m:e>
-                    <m:r>
-                      <m:t>ρ</m:t>
-                    </m:r>
-                  </m:e>
-                  <m:sup>
-                    <m:r>
-                      <m:t>ψ</m:t>
-                    </m:r>
-                  </m:sup>
-                </m:sSup>
-              </m:e>
-            </m:mr>
-            <m:mr>
-              <m:e>
-                <m:r>
-                  <m:rPr>
-                    <m:sty m:val="p"/>
-                  </m:rPr>
-                  <m:t>logit</m:t>
-                </m:r>
-                <m:r>
-                  <m:t>(</m:t>
-                </m:r>
-                <m:sSubSup>
-                  <m:e>
-                    <m:r>
-                      <m:t>μ</m:t>
-                    </m:r>
-                  </m:e>
-                  <m:sub>
-                    <m:r>
-                      <m:t>t</m:t>
-                    </m:r>
-                    <m:r>
-                      <m:t>,</m:t>
-                    </m:r>
-                    <m:r>
-                      <m:t>h</m:t>
-                    </m:r>
-                  </m:sub>
-                  <m:sup>
-                    <m:r>
-                      <m:t>ψ</m:t>
-                    </m:r>
-                  </m:sup>
-                </m:sSubSup>
-                <m:r>
-                  <m:t>)</m:t>
-                </m:r>
-              </m:e>
-              <m:e>
-                <m:r>
-                  <m:t>=</m:t>
-                </m:r>
-                <m:r>
-                  <m:rPr>
-                    <m:sty m:val="p"/>
-                  </m:rPr>
-                  <m:t>E</m:t>
-                </m:r>
-                <m:r>
-                  <m:t>(</m:t>
-                </m:r>
-                <m:sSub>
-                  <m:e>
-                    <m:r>
-                      <m:t>ψ</m:t>
-                    </m:r>
-                  </m:e>
-                  <m:sub>
-                    <m:r>
-                      <m:t>t</m:t>
-                    </m:r>
-                    <m:r>
-                      <m:t>,</m:t>
-                    </m:r>
-                    <m:r>
-                      <m:t>h</m:t>
-                    </m:r>
-                    <m:r>
-                      <m:t>,</m:t>
-                    </m:r>
-                    <m:r>
-                      <m:t>s</m:t>
-                    </m:r>
-                  </m:sub>
-                </m:sSub>
-                <m:r>
-                  <m:t>)</m:t>
-                </m:r>
-                <m:r>
-                  <m:t>∼</m:t>
-                </m:r>
-                <m:r>
-                  <m:t>N</m:t>
-                </m:r>
-                <m:r>
-                  <m:t>(</m:t>
-                </m:r>
-                <m:r>
-                  <m:t>0</m:t>
-                </m:r>
-                <m:r>
-                  <m:t>,</m:t>
-                </m:r>
-                <m:r>
-                  <m:t>2.25</m:t>
-                </m:r>
-                <m:r>
-                  <m:t>)</m:t>
-                </m:r>
-              </m:e>
-            </m:mr>
-            <m:mr>
-              <m:e>
-                <m:r>
-                  <m:rPr>
-                    <m:sty m:val="p"/>
-                  </m:rPr>
-                  <m:t>ln</m:t>
-                </m:r>
-                <m:r>
-                  <m:t>(</m:t>
-                </m:r>
-                <m:sSup>
-                  <m:e>
-                    <m:r>
-                      <m:t>ρ</m:t>
-                    </m:r>
-                  </m:e>
-                  <m:sup>
-                    <m:r>
-                      <m:t>ψ</m:t>
-                    </m:r>
-                  </m:sup>
-                </m:sSup>
-                <m:r>
-                  <m:t>)</m:t>
-                </m:r>
-              </m:e>
-              <m:e>
-                <m:r>
-                  <m:t>∼</m:t>
-                </m:r>
-                <m:r>
-                  <m:t>N</m:t>
-                </m:r>
-                <m:r>
-                  <m:t>(</m:t>
-                </m:r>
-                <m:r>
-                  <m:t>5</m:t>
-                </m:r>
-                <m:r>
-                  <m:t>,</m:t>
-                </m:r>
-                <m:r>
-                  <m:t>1</m:t>
-                </m:r>
-                <m:r>
-                  <m:t>)</m:t>
-                </m:r>
-                <m:r>
-                  <m:rPr>
-                    <m:sty m:val="p"/>
-                  </m:rPr>
-                  <m:t>, truncated to (0.01,10)</m:t>
-                </m:r>
-              </m:e>
-            </m:mr>
-          </m:m>
-        </m:oMath>
-      </m:oMathPara>
-    </w:p>
-    <w:p>
-      <w:pPr>
-        <w:pStyle w:val="FirstParagraph"/>
-      </w:pPr>
-      <w:r>
-        <w:t xml:space="preserve">This parameterization allowed us to borrow strength across species in determining the mean probability of occupancy (</w:t>
-      </w:r>
-      <m:oMath>
-        <m:sSubSup>
-          <m:e>
-            <m:r>
-              <m:t>μ</m:t>
-            </m:r>
-          </m:e>
-          <m:sub>
-            <m:r>
-              <m:t>t</m:t>
-            </m:r>
-            <m:r>
-              <m:t>,</m:t>
-            </m:r>
-            <m:r>
-              <m:t>h</m:t>
-            </m:r>
-          </m:sub>
-          <m:sup>
-            <m:r>
-              <m:t>ψ</m:t>
-            </m:r>
-          </m:sup>
-        </m:sSubSup>
-      </m:oMath>
-      <w:r>
-        <w:t xml:space="preserve">) for each route and year</w:t>
-      </w:r>
-      <w:r>
-        <w:t xml:space="preserve"> </w:t>
-      </w:r>
-      <w:r>
-        <w:t xml:space="preserve">(Guillera-Arroita et al. 2019)</w:t>
-      </w:r>
-      <w:r>
-        <w:t xml:space="preserve">.</w:t>
-      </w:r>
-    </w:p>
-    <w:p>
-      <w:pPr>
-        <w:pStyle w:val="BodyText"/>
-      </w:pPr>
-      <w:r>
-        <w:t xml:space="preserve">Consistent with our approach for the occupancy models, we assumed that detecting an owl depended on an owl of that species being present during that survey (</w:t>
+        <w:t xml:space="preserve">Consistent with our approach for the occupancy models, we assumed that detecting an owl depended on an individual of that species being present during that survey (</w:t>
       </w:r>
       <m:oMath>
         <m:sSub>
@@ -5380,7 +5855,7 @@
         </m:r>
       </m:oMath>
       <w:r>
-        <w:t xml:space="preserve">) and the probability of detection</w:t>
+        <w:t xml:space="preserve">) and the species-specific probability of detection</w:t>
       </w:r>
       <w:r>
         <w:t xml:space="preserve"> </w:t>
@@ -5430,7 +5905,7 @@
         </m:sSub>
       </m:oMath>
       <w:r>
-        <w:t xml:space="preserve">, which was related to the broadcast species:</w:t>
+        <w:t xml:space="preserve">, which was related to the broadcast call:</w:t>
       </w:r>
     </w:p>
     <w:p>
@@ -5674,7 +6149,7 @@
         <w:t xml:space="preserve"> </w:t>
       </w:r>
       <w:r>
-        <w:t xml:space="preserve">for each broadcast species</w:t>
+        <w:t xml:space="preserve">for each broadcast call</w:t>
       </w:r>
       <w:r>
         <w:t xml:space="preserve"> </w:t>
@@ -5688,7 +6163,7 @@
         <w:t xml:space="preserve"> </w:t>
       </w:r>
       <w:r>
-        <w:t xml:space="preserve">as described above. The coefficients of the detection model were thus assumed to be consistent for all owl species, which allowed us to borrow information about the detection process for undetected owls from those that were detected.</w:t>
+        <w:t xml:space="preserve">as described above. The coefficients of the detection model were thus assumed to be consistent for all owl species, which allowed us to borrow information about the detection process for undetected owl species from those that were detected.</w:t>
       </w:r>
     </w:p>
     <w:p>
@@ -5712,25 +6187,19 @@
         <w:t xml:space="preserve"> </w:t>
       </w:r>
       <w:r>
-        <w:t xml:space="preserve">(R Development Core Team 2014,</w:t>
-      </w:r>
-      <w:r>
-        <w:t xml:space="preserve">Plummer (2013)</w:t>
-      </w:r>
-      <w:r>
-        <w:t xml:space="preserve">)</w:t>
+        <w:t xml:space="preserve">(R Development Core Team 2014)</w:t>
       </w:r>
       <w:r>
         <w:t xml:space="preserve"> </w:t>
       </w:r>
       <w:r>
-        <w:t xml:space="preserve">to implement the richness model.</w:t>
+        <w:t xml:space="preserve">(Plummer 2013)</w:t>
       </w:r>
       <w:r>
         <w:t xml:space="preserve"> </w:t>
       </w:r>
       <w:r>
-        <w:t xml:space="preserve">We ran 3 chains for 20,000 iterations and 2000 iterations discarded as burn-in and a thinning rate of 2, for a total of 27,000 iterations comprising the posterior distributions for each model parameter. Initial values for</w:t>
+        <w:t xml:space="preserve">to implement the richness model. We ran 3 chains for 20,000 iterations with 2000 iterations discarded as burn-in and a thinning rate of 2, for a total of 27,000 iterations comprising the posterior distributions for each model parameter. Initial values for</w:t>
       </w:r>
       <w:r>
         <w:t xml:space="preserve"> </w:t>
@@ -5771,38 +6240,7 @@
         <w:t xml:space="preserve"> </w:t>
       </w:r>
       <w:r>
-        <w:t xml:space="preserve">were equivalent to one if that species of owl</w:t>
-      </w:r>
-      <w:r>
-        <w:t xml:space="preserve"> </w:t>
-      </w:r>
-      <m:oMath>
-        <m:r>
-          <m:t>s</m:t>
-        </m:r>
-      </m:oMath>
-      <w:r>
-        <w:t xml:space="preserve"> </w:t>
-      </w:r>
-      <w:r>
-        <w:t xml:space="preserve">was detected in that survey</w:t>
-      </w:r>
-      <w:r>
-        <w:t xml:space="preserve"> </w:t>
-      </w:r>
-      <m:oMath>
-        <m:r>
-          <m:t>i</m:t>
-        </m:r>
-      </m:oMath>
-      <w:r>
-        <w:t xml:space="preserve"> </w:t>
-      </w:r>
-      <w:r>
-        <w:t xml:space="preserve">and otherwise zero. Similarly, initial values for</w:t>
-      </w:r>
-      <w:r>
-        <w:t xml:space="preserve"> </w:t>
+        <w:t xml:space="preserve">were equivalent to one if that species of owl was detected in that survey and otherwise zero. Similarly, initial values for whether a species belonged to a route's community (</w:t>
       </w:r>
       <m:oMath>
         <m:sSub>
@@ -5831,10 +6269,7 @@
         </m:sSub>
       </m:oMath>
       <w:r>
-        <w:t xml:space="preserve"> </w:t>
-      </w:r>
-      <w:r>
-        <w:t xml:space="preserve">were equivalent to one if that species of owl was detected in that route and year and otherwise zero. We visually inspected traceplots to verify that chains mixed well (Supplemental information S4xx).</w:t>
+        <w:t xml:space="preserve">) were equivalent to one if that species of owl was detected in that route and year and otherwise zero. We visually inspected traceplots to verify that chains mixed well (Supplemental information S4xx).</w:t>
       </w:r>
     </w:p>
     <w:p>
@@ -5851,10 +6286,10 @@
       <w:pPr>
         <w:pStyle w:val="Heading2"/>
       </w:pPr>
-      <w:bookmarkStart w:id="27" w:name="occupancy-model-results"/>
+      <w:bookmarkStart w:id="27" w:name="single-species-occupancy-model-results"/>
       <w:bookmarkEnd w:id="27"/>
       <w:r>
-        <w:t xml:space="preserve">Occupancy Model Results</w:t>
+        <w:t xml:space="preserve">Single-Species Occupancy Model Results</w:t>
       </w:r>
     </w:p>
     <w:p>
@@ -5862,7 +6297,7 @@
         <w:pStyle w:val="FirstParagraph"/>
       </w:pPr>
       <w:r>
-        <w:t xml:space="preserve">Averaged across years, we found that the probability of occupancy was somewhat higher for Mottled owls than for FerPy or Spectacled owls in both routes of El Imposible and in M2 route of Montecristo (Fig. 1X). The probability of occupancy across all three species and both routes of Nancuchiname were relatively high (Fig. 1XX). We found that the probability of occupancy for Mottled owls was relatively consistent across time in El Imposible and in N2 route (Fig. 2XX), but that it seemed to increase in the last 6 or so years of the surveys in M2 and N1 routes (Fig. 2XX). The probability of occupancy in M1 seemed to have decreased through time for Mottled owls (Fig. 2XX).</w:t>
+        <w:t xml:space="preserve">Mottled, Spectacled, and Ferruginous Pygmy owls had 542, 137, and 187 positive detections over the 11 year period, respectively (Table 1XX). No other owl species had enough detections to analyze species-specific occupancy (Table 1XX). Averaged across years, we found that the probability of occupancy was somewhat higher for Mottled owls than for Ferruginous Pygmy or Spectacled owls in both routes of El Imposible and in M2 route of Montecristo (Fig. 1X). The probability of occupancy across all three species and both routes of Nancuchiname were relatively high (Fig. 1XX). We found that the probability of occupancy for Mottled owls was relatively consistent across time in El Imposible and in N2 route (Fig. 2XX), but that it seemed to increase in the last ~6 years of the surveys in M2 and N1 routes (Fig. 2XX). The probability of occupancy in M1 seemed to have decreased through time for Mottled owls (Fig. 2XX).</w:t>
       </w:r>
     </w:p>
     <w:p>
@@ -5870,7 +6305,7 @@
         <w:pStyle w:val="BodyText"/>
       </w:pPr>
       <w:r>
-        <w:t xml:space="preserve">The probability of occupancy for FerPy and Spectacled stayed relatively consistently low across time in routes EI1, EI2, and M2 other than a higher probability of occupancy for FerPy in EI1 in the early years of the surveys (Figs. 3XX and 4XX). FerPy probability of occupancy was relatively high in both routes of Nancuchaname except in 2008 and 2009 (Fig. 3XX), and the probability of occupancy for the Spectacled owl slightly fluctuated year to year in the Nancuchaname routes (Fig. 4XX).</w:t>
+        <w:t xml:space="preserve">For routes EI1, EI2, and M2, the probability of occupancy for Ferruginous Pygmy and Spectacled stayed relatively low across time other than a higher probability of occupancy for Ferruginous Pygmy in EI1 in the early years of the surveys (Figs. 3XX and 4XX). The probability of occupancy for Ferruginous Pygmy owls was relatively high in both routes of Nancuchaname except in 2008 and 2009 (Fig. 3XX), and the probability of occupancy for the Spectacled owl slightly fluctuated year to year in the Nancuchaname routes (Fig. 4XX).</w:t>
       </w:r>
     </w:p>
     <w:p>
@@ -5906,7 +6341,7 @@
         <w:pStyle w:val="FirstParagraph"/>
       </w:pPr>
       <w:r>
-        <w:t xml:space="preserve">Adding in all detected species to one richness model increased the precision of the estimates of the effect of broadcast species on detection probability (i.e., compare All Species with individual occupancy results in Fig. 6XXX). When incorporating all owl species, broadcasting calls from Mottled, Pacific, Crested, Black and White, and Spectacled Owls increased detection probability; whereas broadcasting the Great Horned owl calls decreased detection (Fig. 6XXX).</w:t>
+        <w:t xml:space="preserve">Including all detected species into one richness model increased the precision of the estimates of the effect of broadcast calls on detection probability (i.e., compare All Species with individual occupancy results in Fig. 6XXX). When incorporating all owl species, broadcasting calls from Mottled, Pacific, Crested, Black and White, and Spectacled Owls increased detection probability; whereas broadcasting the Great Horned owl calls decreased detection (Fig. 6XXX).</w:t>
       </w:r>
     </w:p>
     <w:p>
@@ -5914,7 +6349,7 @@
         <w:pStyle w:val="BodyText"/>
       </w:pPr>
       <w:r>
-        <w:t xml:space="preserve">The probability of detection when predicted through independent occupancy analyses varied little during the timeframe before broadcast recordings were played (Pre-broadcast); however, the probability of detecting owls after broadcast species were called varied by broadcast species and between Mottled, FerPy, and Spectacled owls (Fig. 6XX). The probability of detecting Mottled Owls increased after broadcasting Mottled, Pacific, Crested, Black and White, or Spectacled owls. The probability of detecting FerPy owls increased after broadcasting Mottled and Pacific owl calls, and the probability of detecting Spectacled owls increased after broadcasting Pacific, Black and White, and Spectacled owls (Fig. 6XX).</w:t>
+        <w:t xml:space="preserve">The probability of detection when analyzed with single-species occupancy models varied little during the timeframe before broadcast recordings were played (Pre-broadcast); however, the probability of detecting owls after broadcast calls were played varied by broadcast call and between Mottled, Ferruginous Pygmy, and Spectacled owls (Fig. 6XX). The probability of detecting Mottled Owls increased after broadcasting Mottled, Pacific, Crested, Black and White, or Spectacled owl calls. The probability of detecting Ferruginous Pygmy owls increased after broadcasting Mottled and Pacific owl calls, and the probability of detecting Spectacled owls increased after broadcasting Pacific, Black and White, and Spectacled owl calls (Fig. 6XX).</w:t>
       </w:r>
     </w:p>
     <w:p>
@@ -5936,7 +6371,7 @@
           <wp:inline>
             <wp:extent cx="5334000" cy="5334000"/>
             <wp:effectExtent b="0" l="0" r="0" t="0"/>
-            <wp:docPr descr="1XX. Probability of occupancy (\psi_{t,h}) averaged by route for Mottled, FerPy, and Spectacled Owls. Owl surveys were conducted from 2003 to 2013 in three different protected areas within El Salvador. Posteriors were summarized with median \pm 90% credible intervals. " id="1" name="Picture"/>
+            <wp:docPr descr="1XX. Probability of occupancy (\psi_{t,h}) averaged by route for Mottled, Ferruginous Pygmy, and Spectacled Owls. Owl surveys were conducted from 2003 to 2013 in three different protected areas within El Salvador. Posteriors were summarized with median \pm 90% credible intervals. " id="1" name="Picture"/>
             <a:graphic>
               <a:graphicData uri="http://schemas.openxmlformats.org/drawingml/2006/picture">
                 <pic:pic>
@@ -6002,7 +6437,7 @@
         </m:sSub>
       </m:oMath>
       <w:r>
-        <w:t xml:space="preserve">) averaged by route for Mottled, FerPy, and Spectacled Owls. Owl surveys were conducted from 2003 to 2013 in three different protected areas within El Salvador. Posteriors were summarized with median</w:t>
+        <w:t xml:space="preserve">) averaged by route for Mottled, Ferruginous Pygmy, and Spectacled Owls. Owl surveys were conducted from 2003 to 2013 in three different protected areas within El Salvador. Posteriors were summarized with median</w:t>
       </w:r>
       <w:r>
         <w:t xml:space="preserve"> </w:t>
@@ -6103,7 +6538,7 @@
           <wp:inline>
             <wp:extent cx="5334000" cy="5334000"/>
             <wp:effectExtent b="0" l="0" r="0" t="0"/>
-            <wp:docPr descr="3XX. Probability of occupancy by route and year for FerPy Owl. Owl surveys were conducted from 2003 to 2013 in three different protected areas within El Salvador. Posteriors were summarized with median \pm 90% credible intervals. " id="1" name="Picture"/>
+            <wp:docPr descr="3XX. Probability of occupancy by route and year for Ferruginous Pygmy Owl. Owl surveys were conducted from 2003 to 2013 in three different protected areas within El Salvador. Posteriors were summarized with median \pm 90% credible intervals. " id="1" name="Picture"/>
             <a:graphic>
               <a:graphicData uri="http://schemas.openxmlformats.org/drawingml/2006/picture">
                 <pic:pic>
@@ -6146,7 +6581,7 @@
         <w:pStyle w:val="ImageCaption"/>
       </w:pPr>
       <w:r>
-        <w:t xml:space="preserve">3XX. Probability of occupancy by route and year for FerPy Owl. Owl surveys were conducted from 2003 to 2013 in three different protected areas within El Salvador. Posteriors were summarized with median</w:t>
+        <w:t xml:space="preserve">3XX. Probability of occupancy by route and year for Ferruginous Pygmy Owl. Owl surveys were conducted from 2003 to 2013 in three different protected areas within El Salvador. Posteriors were summarized with median</w:t>
       </w:r>
       <w:r>
         <w:t xml:space="preserve"> </w:t>
@@ -6405,6 +6840,14 @@
         <w:pStyle w:val="Bibliography"/>
       </w:pPr>
       <w:r>
+        <w:t xml:space="preserve">Broms, K. M., M. B. Hooten, and R. M. Fitzpatrick. 2016. Model selection and assessment for multi-species occupancy models. Ecology 97:1759–1770.</w:t>
+      </w:r>
+    </w:p>
+    <w:p>
+      <w:pPr>
+        <w:pStyle w:val="Bibliography"/>
+      </w:pPr>
+      <w:r>
         <w:t xml:space="preserve">Gelman, A., A. Jakulin, M. G. Pittau, and Y.-S. Su. 2008. A weakly informative default prior distribution for logistic and other regression models. The Annals of Applied Statistics 2:1360–1383.</w:t>
       </w:r>
     </w:p>
@@ -6548,7 +6991,7 @@
     </w:lvl>
   </w:abstractNum>
   <w:abstractNum w:abstractNumId="990">
-    <w:nsid w:val="5cc0a390"/>
+    <w:nsid w:val="16134561"/>
     <w:multiLevelType w:val="multilevel"/>
     <w:lvl w:ilvl="0">
       <w:numFmt w:val="bullet"/>

</xml_diff>

<commit_message>
updating ms with richness model as w(h,s)
</commit_message>
<xml_diff>
--- a/manuscript_working/ms_working_RMD.docx
+++ b/manuscript_working/ms_working_RMD.docx
@@ -68,18 +68,18 @@
     <w:tbl>
       <w:tblPr>
         <w:tblStyle w:val="TableNormal"/>
-        <w:tblW w:type="pct" w:w="5000.0"/>
+        <w:tblW w:type="pct" w:w="4861.111111111111"/>
         <w:tblLook w:firstRow="1"/>
       </w:tblPr>
       <w:tblGrid>
-        <w:gridCol w:w="2292"/>
-        <w:gridCol w:w="2292"/>
-        <w:gridCol w:w="625"/>
-        <w:gridCol w:w="625"/>
-        <w:gridCol w:w="521"/>
-        <w:gridCol w:w="521"/>
-        <w:gridCol w:w="521"/>
-        <w:gridCol w:w="521"/>
+        <w:gridCol w:w="1760"/>
+        <w:gridCol w:w="2420"/>
+        <w:gridCol w:w="660"/>
+        <w:gridCol w:w="660"/>
+        <w:gridCol w:w="550"/>
+        <w:gridCol w:w="550"/>
+        <w:gridCol w:w="550"/>
+        <w:gridCol w:w="550"/>
       </w:tblGrid>
       <w:tr>
         <w:trPr>
@@ -1256,7 +1256,7 @@
               <w:rPr>
                 <w:b/>
               </w:rPr>
-              <w:t xml:space="preserve">Black-and-white</w:t>
+              <w:t xml:space="preserve">BW</w:t>
             </w:r>
           </w:p>
         </w:tc>
@@ -1590,17 +1590,6 @@
               <w:jc w:val="center"/>
             </w:pPr>
             <w:r>
-              <w:t xml:space="preserve">7</w:t>
-            </w:r>
-          </w:p>
-        </w:tc>
-        <w:tc>
-          <w:p>
-            <w:pPr>
-              <w:pStyle w:val="Compact"/>
-              <w:jc w:val="center"/>
-            </w:pPr>
-            <w:r>
               <w:t xml:space="preserve">0</w:t>
             </w:r>
           </w:p>
@@ -1612,7 +1601,18 @@
               <w:jc w:val="center"/>
             </w:pPr>
             <w:r>
-              <w:t xml:space="preserve">2</w:t>
+              <w:t xml:space="preserve">0</w:t>
+            </w:r>
+          </w:p>
+        </w:tc>
+        <w:tc>
+          <w:p>
+            <w:pPr>
+              <w:pStyle w:val="Compact"/>
+              <w:jc w:val="center"/>
+            </w:pPr>
+            <w:r>
+              <w:t xml:space="preserve">0</w:t>
             </w:r>
           </w:p>
         </w:tc>
@@ -3662,13 +3662,13 @@
         <w:tblLook w:firstRow="1"/>
       </w:tblPr>
       <w:tblGrid>
-        <w:gridCol w:w="1211"/>
-        <w:gridCol w:w="1211"/>
-        <w:gridCol w:w="1118"/>
-        <w:gridCol w:w="1118"/>
-        <w:gridCol w:w="1211"/>
-        <w:gridCol w:w="1211"/>
-        <w:gridCol w:w="838"/>
+        <w:gridCol w:w="1015"/>
+        <w:gridCol w:w="1015"/>
+        <w:gridCol w:w="1421"/>
+        <w:gridCol w:w="1421"/>
+        <w:gridCol w:w="1015"/>
+        <w:gridCol w:w="1015"/>
+        <w:gridCol w:w="1015"/>
       </w:tblGrid>
       <w:tr>
         <w:trPr>
@@ -3802,62 +3802,62 @@
               <w:jc w:val="center"/>
             </w:pPr>
             <w:r>
-              <w:t xml:space="preserve">pacific</w:t>
-            </w:r>
-          </w:p>
-        </w:tc>
-        <w:tc>
-          <w:p>
-            <w:pPr>
-              <w:pStyle w:val="Compact"/>
-              <w:jc w:val="center"/>
-            </w:pPr>
-            <w:r>
-              <w:t xml:space="preserve">pacific</w:t>
-            </w:r>
-          </w:p>
-        </w:tc>
-        <w:tc>
-          <w:p>
-            <w:pPr>
-              <w:pStyle w:val="Compact"/>
-              <w:jc w:val="center"/>
-            </w:pPr>
-            <w:r>
-              <w:t xml:space="preserve">whiskered</w:t>
-            </w:r>
-          </w:p>
-        </w:tc>
-        <w:tc>
-          <w:p>
-            <w:pPr>
-              <w:pStyle w:val="Compact"/>
-              <w:jc w:val="center"/>
-            </w:pPr>
-            <w:r>
-              <w:t xml:space="preserve">whiskered</w:t>
-            </w:r>
-          </w:p>
-        </w:tc>
-        <w:tc>
-          <w:p>
-            <w:pPr>
-              <w:pStyle w:val="Compact"/>
-              <w:jc w:val="center"/>
-            </w:pPr>
-            <w:r>
-              <w:t xml:space="preserve">pacific</w:t>
-            </w:r>
-          </w:p>
-        </w:tc>
-        <w:tc>
-          <w:p>
-            <w:pPr>
-              <w:pStyle w:val="Compact"/>
-              <w:jc w:val="center"/>
-            </w:pPr>
-            <w:r>
-              <w:t xml:space="preserve">pacific</w:t>
+              <w:t xml:space="preserve">PacSc</w:t>
+            </w:r>
+          </w:p>
+        </w:tc>
+        <w:tc>
+          <w:p>
+            <w:pPr>
+              <w:pStyle w:val="Compact"/>
+              <w:jc w:val="center"/>
+            </w:pPr>
+            <w:r>
+              <w:t xml:space="preserve">PacSc</w:t>
+            </w:r>
+          </w:p>
+        </w:tc>
+        <w:tc>
+          <w:p>
+            <w:pPr>
+              <w:pStyle w:val="Compact"/>
+              <w:jc w:val="center"/>
+            </w:pPr>
+            <w:r>
+              <w:t xml:space="preserve">Whisk</w:t>
+            </w:r>
+          </w:p>
+        </w:tc>
+        <w:tc>
+          <w:p>
+            <w:pPr>
+              <w:pStyle w:val="Compact"/>
+              <w:jc w:val="center"/>
+            </w:pPr>
+            <w:r>
+              <w:t xml:space="preserve">Whisk</w:t>
+            </w:r>
+          </w:p>
+        </w:tc>
+        <w:tc>
+          <w:p>
+            <w:pPr>
+              <w:pStyle w:val="Compact"/>
+              <w:jc w:val="center"/>
+            </w:pPr>
+            <w:r>
+              <w:t xml:space="preserve">PacSc</w:t>
+            </w:r>
+          </w:p>
+        </w:tc>
+        <w:tc>
+          <w:p>
+            <w:pPr>
+              <w:pStyle w:val="Compact"/>
+              <w:jc w:val="center"/>
+            </w:pPr>
+            <w:r>
+              <w:t xml:space="preserve">PacSc</w:t>
             </w:r>
           </w:p>
         </w:tc>
@@ -3881,62 +3881,62 @@
               <w:jc w:val="center"/>
             </w:pPr>
             <w:r>
-              <w:t xml:space="preserve">mottled</w:t>
-            </w:r>
-          </w:p>
-        </w:tc>
-        <w:tc>
-          <w:p>
-            <w:pPr>
-              <w:pStyle w:val="Compact"/>
-              <w:jc w:val="center"/>
-            </w:pPr>
-            <w:r>
-              <w:t xml:space="preserve">mottled</w:t>
-            </w:r>
-          </w:p>
-        </w:tc>
-        <w:tc>
-          <w:p>
-            <w:pPr>
-              <w:pStyle w:val="Compact"/>
-              <w:jc w:val="center"/>
-            </w:pPr>
-            <w:r>
-              <w:t xml:space="preserve">mottled</w:t>
-            </w:r>
-          </w:p>
-        </w:tc>
-        <w:tc>
-          <w:p>
-            <w:pPr>
-              <w:pStyle w:val="Compact"/>
-              <w:jc w:val="center"/>
-            </w:pPr>
-            <w:r>
-              <w:t xml:space="preserve">mottled</w:t>
-            </w:r>
-          </w:p>
-        </w:tc>
-        <w:tc>
-          <w:p>
-            <w:pPr>
-              <w:pStyle w:val="Compact"/>
-              <w:jc w:val="center"/>
-            </w:pPr>
-            <w:r>
-              <w:t xml:space="preserve">mottled</w:t>
-            </w:r>
-          </w:p>
-        </w:tc>
-        <w:tc>
-          <w:p>
-            <w:pPr>
-              <w:pStyle w:val="Compact"/>
-              <w:jc w:val="center"/>
-            </w:pPr>
-            <w:r>
-              <w:t xml:space="preserve">mottled</w:t>
+              <w:t xml:space="preserve">Mottd</w:t>
+            </w:r>
+          </w:p>
+        </w:tc>
+        <w:tc>
+          <w:p>
+            <w:pPr>
+              <w:pStyle w:val="Compact"/>
+              <w:jc w:val="center"/>
+            </w:pPr>
+            <w:r>
+              <w:t xml:space="preserve">Mottd</w:t>
+            </w:r>
+          </w:p>
+        </w:tc>
+        <w:tc>
+          <w:p>
+            <w:pPr>
+              <w:pStyle w:val="Compact"/>
+              <w:jc w:val="center"/>
+            </w:pPr>
+            <w:r>
+              <w:t xml:space="preserve">Mottd</w:t>
+            </w:r>
+          </w:p>
+        </w:tc>
+        <w:tc>
+          <w:p>
+            <w:pPr>
+              <w:pStyle w:val="Compact"/>
+              <w:jc w:val="center"/>
+            </w:pPr>
+            <w:r>
+              <w:t xml:space="preserve">Mottd</w:t>
+            </w:r>
+          </w:p>
+        </w:tc>
+        <w:tc>
+          <w:p>
+            <w:pPr>
+              <w:pStyle w:val="Compact"/>
+              <w:jc w:val="center"/>
+            </w:pPr>
+            <w:r>
+              <w:t xml:space="preserve">Mottd</w:t>
+            </w:r>
+          </w:p>
+        </w:tc>
+        <w:tc>
+          <w:p>
+            <w:pPr>
+              <w:pStyle w:val="Compact"/>
+              <w:jc w:val="center"/>
+            </w:pPr>
+            <w:r>
+              <w:t xml:space="preserve">Mottd</w:t>
             </w:r>
           </w:p>
         </w:tc>
@@ -3960,62 +3960,62 @@
               <w:jc w:val="center"/>
             </w:pPr>
             <w:r>
-              <w:t xml:space="preserve">crested</w:t>
-            </w:r>
-          </w:p>
-        </w:tc>
-        <w:tc>
-          <w:p>
-            <w:pPr>
-              <w:pStyle w:val="Compact"/>
-              <w:jc w:val="center"/>
-            </w:pPr>
-            <w:r>
-              <w:t xml:space="preserve">crested</w:t>
-            </w:r>
-          </w:p>
-        </w:tc>
-        <w:tc>
-          <w:p>
-            <w:pPr>
-              <w:pStyle w:val="Compact"/>
-              <w:jc w:val="center"/>
-            </w:pPr>
-            <w:r>
-              <w:t xml:space="preserve">gbarred</w:t>
-            </w:r>
-          </w:p>
-        </w:tc>
-        <w:tc>
-          <w:p>
-            <w:pPr>
-              <w:pStyle w:val="Compact"/>
-              <w:jc w:val="center"/>
-            </w:pPr>
-            <w:r>
-              <w:t xml:space="preserve">gbarred</w:t>
-            </w:r>
-          </w:p>
-        </w:tc>
-        <w:tc>
-          <w:p>
-            <w:pPr>
-              <w:pStyle w:val="Compact"/>
-              <w:jc w:val="center"/>
-            </w:pPr>
-            <w:r>
-              <w:t xml:space="preserve">crested</w:t>
-            </w:r>
-          </w:p>
-        </w:tc>
-        <w:tc>
-          <w:p>
-            <w:pPr>
-              <w:pStyle w:val="Compact"/>
-              <w:jc w:val="center"/>
-            </w:pPr>
-            <w:r>
-              <w:t xml:space="preserve">crested</w:t>
+              <w:t xml:space="preserve">Crested</w:t>
+            </w:r>
+          </w:p>
+        </w:tc>
+        <w:tc>
+          <w:p>
+            <w:pPr>
+              <w:pStyle w:val="Compact"/>
+              <w:jc w:val="center"/>
+            </w:pPr>
+            <w:r>
+              <w:t xml:space="preserve">Crested</w:t>
+            </w:r>
+          </w:p>
+        </w:tc>
+        <w:tc>
+          <w:p>
+            <w:pPr>
+              <w:pStyle w:val="Compact"/>
+              <w:jc w:val="center"/>
+            </w:pPr>
+            <w:r>
+              <w:t xml:space="preserve">Guat Barred</w:t>
+            </w:r>
+          </w:p>
+        </w:tc>
+        <w:tc>
+          <w:p>
+            <w:pPr>
+              <w:pStyle w:val="Compact"/>
+              <w:jc w:val="center"/>
+            </w:pPr>
+            <w:r>
+              <w:t xml:space="preserve">Guat Barred</w:t>
+            </w:r>
+          </w:p>
+        </w:tc>
+        <w:tc>
+          <w:p>
+            <w:pPr>
+              <w:pStyle w:val="Compact"/>
+              <w:jc w:val="center"/>
+            </w:pPr>
+            <w:r>
+              <w:t xml:space="preserve">Crested</w:t>
+            </w:r>
+          </w:p>
+        </w:tc>
+        <w:tc>
+          <w:p>
+            <w:pPr>
+              <w:pStyle w:val="Compact"/>
+              <w:jc w:val="center"/>
+            </w:pPr>
+            <w:r>
+              <w:t xml:space="preserve">Crested</w:t>
             </w:r>
           </w:p>
         </w:tc>
@@ -4039,62 +4039,62 @@
               <w:jc w:val="center"/>
             </w:pPr>
             <w:r>
-              <w:t xml:space="preserve">bw</w:t>
-            </w:r>
-          </w:p>
-        </w:tc>
-        <w:tc>
-          <w:p>
-            <w:pPr>
-              <w:pStyle w:val="Compact"/>
-              <w:jc w:val="center"/>
-            </w:pPr>
-            <w:r>
-              <w:t xml:space="preserve">bw</w:t>
-            </w:r>
-          </w:p>
-        </w:tc>
-        <w:tc>
-          <w:p>
-            <w:pPr>
-              <w:pStyle w:val="Compact"/>
-              <w:jc w:val="center"/>
-            </w:pPr>
-            <w:r>
-              <w:t xml:space="preserve">stygian</w:t>
-            </w:r>
-          </w:p>
-        </w:tc>
-        <w:tc>
-          <w:p>
-            <w:pPr>
-              <w:pStyle w:val="Compact"/>
-              <w:jc w:val="center"/>
-            </w:pPr>
-            <w:r>
-              <w:t xml:space="preserve">stygian</w:t>
-            </w:r>
-          </w:p>
-        </w:tc>
-        <w:tc>
-          <w:p>
-            <w:pPr>
-              <w:pStyle w:val="Compact"/>
-              <w:jc w:val="center"/>
-            </w:pPr>
-            <w:r>
-              <w:t xml:space="preserve">bw</w:t>
-            </w:r>
-          </w:p>
-        </w:tc>
-        <w:tc>
-          <w:p>
-            <w:pPr>
-              <w:pStyle w:val="Compact"/>
-              <w:jc w:val="center"/>
-            </w:pPr>
-            <w:r>
-              <w:t xml:space="preserve">bw</w:t>
+              <w:t xml:space="preserve">BW</w:t>
+            </w:r>
+          </w:p>
+        </w:tc>
+        <w:tc>
+          <w:p>
+            <w:pPr>
+              <w:pStyle w:val="Compact"/>
+              <w:jc w:val="center"/>
+            </w:pPr>
+            <w:r>
+              <w:t xml:space="preserve">BW</w:t>
+            </w:r>
+          </w:p>
+        </w:tc>
+        <w:tc>
+          <w:p>
+            <w:pPr>
+              <w:pStyle w:val="Compact"/>
+              <w:jc w:val="center"/>
+            </w:pPr>
+            <w:r>
+              <w:t xml:space="preserve">Styg</w:t>
+            </w:r>
+          </w:p>
+        </w:tc>
+        <w:tc>
+          <w:p>
+            <w:pPr>
+              <w:pStyle w:val="Compact"/>
+              <w:jc w:val="center"/>
+            </w:pPr>
+            <w:r>
+              <w:t xml:space="preserve">Styg</w:t>
+            </w:r>
+          </w:p>
+        </w:tc>
+        <w:tc>
+          <w:p>
+            <w:pPr>
+              <w:pStyle w:val="Compact"/>
+              <w:jc w:val="center"/>
+            </w:pPr>
+            <w:r>
+              <w:t xml:space="preserve">BW</w:t>
+            </w:r>
+          </w:p>
+        </w:tc>
+        <w:tc>
+          <w:p>
+            <w:pPr>
+              <w:pStyle w:val="Compact"/>
+              <w:jc w:val="center"/>
+            </w:pPr>
+            <w:r>
+              <w:t xml:space="preserve">BW</w:t>
             </w:r>
           </w:p>
         </w:tc>
@@ -4118,62 +4118,62 @@
               <w:jc w:val="center"/>
             </w:pPr>
             <w:r>
-              <w:t xml:space="preserve">spectacled</w:t>
-            </w:r>
-          </w:p>
-        </w:tc>
-        <w:tc>
-          <w:p>
-            <w:pPr>
-              <w:pStyle w:val="Compact"/>
-              <w:jc w:val="center"/>
-            </w:pPr>
-            <w:r>
-              <w:t xml:space="preserve">spectacled</w:t>
-            </w:r>
-          </w:p>
-        </w:tc>
-        <w:tc>
-          <w:p>
-            <w:pPr>
-              <w:pStyle w:val="Compact"/>
-              <w:jc w:val="center"/>
-            </w:pPr>
-            <w:r>
-              <w:t xml:space="preserve">ghorned</w:t>
-            </w:r>
-          </w:p>
-        </w:tc>
-        <w:tc>
-          <w:p>
-            <w:pPr>
-              <w:pStyle w:val="Compact"/>
-              <w:jc w:val="center"/>
-            </w:pPr>
-            <w:r>
-              <w:t xml:space="preserve">ghorned</w:t>
-            </w:r>
-          </w:p>
-        </w:tc>
-        <w:tc>
-          <w:p>
-            <w:pPr>
-              <w:pStyle w:val="Compact"/>
-              <w:jc w:val="center"/>
-            </w:pPr>
-            <w:r>
-              <w:t xml:space="preserve">spectacled</w:t>
-            </w:r>
-          </w:p>
-        </w:tc>
-        <w:tc>
-          <w:p>
-            <w:pPr>
-              <w:pStyle w:val="Compact"/>
-              <w:jc w:val="center"/>
-            </w:pPr>
-            <w:r>
-              <w:t xml:space="preserve">spectacled</w:t>
+              <w:t xml:space="preserve">Specd</w:t>
+            </w:r>
+          </w:p>
+        </w:tc>
+        <w:tc>
+          <w:p>
+            <w:pPr>
+              <w:pStyle w:val="Compact"/>
+              <w:jc w:val="center"/>
+            </w:pPr>
+            <w:r>
+              <w:t xml:space="preserve">Specd</w:t>
+            </w:r>
+          </w:p>
+        </w:tc>
+        <w:tc>
+          <w:p>
+            <w:pPr>
+              <w:pStyle w:val="Compact"/>
+              <w:jc w:val="center"/>
+            </w:pPr>
+            <w:r>
+              <w:t xml:space="preserve">GrHor</w:t>
+            </w:r>
+          </w:p>
+        </w:tc>
+        <w:tc>
+          <w:p>
+            <w:pPr>
+              <w:pStyle w:val="Compact"/>
+              <w:jc w:val="center"/>
+            </w:pPr>
+            <w:r>
+              <w:t xml:space="preserve">GrHor</w:t>
+            </w:r>
+          </w:p>
+        </w:tc>
+        <w:tc>
+          <w:p>
+            <w:pPr>
+              <w:pStyle w:val="Compact"/>
+              <w:jc w:val="center"/>
+            </w:pPr>
+            <w:r>
+              <w:t xml:space="preserve">Specd</w:t>
+            </w:r>
+          </w:p>
+        </w:tc>
+        <w:tc>
+          <w:p>
+            <w:pPr>
+              <w:pStyle w:val="Compact"/>
+              <w:jc w:val="center"/>
+            </w:pPr>
+            <w:r>
+              <w:t xml:space="preserve">Specd</w:t>
             </w:r>
           </w:p>
         </w:tc>
@@ -4197,62 +4197,62 @@
               <w:jc w:val="center"/>
             </w:pPr>
             <w:r>
-              <w:t xml:space="preserve">pacific</w:t>
-            </w:r>
-          </w:p>
-        </w:tc>
-        <w:tc>
-          <w:p>
-            <w:pPr>
-              <w:pStyle w:val="Compact"/>
-              <w:jc w:val="center"/>
-            </w:pPr>
-            <w:r>
-              <w:t xml:space="preserve">pacific</w:t>
-            </w:r>
-          </w:p>
-        </w:tc>
-        <w:tc>
-          <w:p>
-            <w:pPr>
-              <w:pStyle w:val="Compact"/>
-              <w:jc w:val="center"/>
-            </w:pPr>
-            <w:r>
-              <w:t xml:space="preserve">whiskered</w:t>
-            </w:r>
-          </w:p>
-        </w:tc>
-        <w:tc>
-          <w:p>
-            <w:pPr>
-              <w:pStyle w:val="Compact"/>
-              <w:jc w:val="center"/>
-            </w:pPr>
-            <w:r>
-              <w:t xml:space="preserve">whiskered</w:t>
-            </w:r>
-          </w:p>
-        </w:tc>
-        <w:tc>
-          <w:p>
-            <w:pPr>
-              <w:pStyle w:val="Compact"/>
-              <w:jc w:val="center"/>
-            </w:pPr>
-            <w:r>
-              <w:t xml:space="preserve">pacific</w:t>
-            </w:r>
-          </w:p>
-        </w:tc>
-        <w:tc>
-          <w:p>
-            <w:pPr>
-              <w:pStyle w:val="Compact"/>
-              <w:jc w:val="center"/>
-            </w:pPr>
-            <w:r>
-              <w:t xml:space="preserve">pacific</w:t>
+              <w:t xml:space="preserve">PacSc</w:t>
+            </w:r>
+          </w:p>
+        </w:tc>
+        <w:tc>
+          <w:p>
+            <w:pPr>
+              <w:pStyle w:val="Compact"/>
+              <w:jc w:val="center"/>
+            </w:pPr>
+            <w:r>
+              <w:t xml:space="preserve">PacSc</w:t>
+            </w:r>
+          </w:p>
+        </w:tc>
+        <w:tc>
+          <w:p>
+            <w:pPr>
+              <w:pStyle w:val="Compact"/>
+              <w:jc w:val="center"/>
+            </w:pPr>
+            <w:r>
+              <w:t xml:space="preserve">Whisk</w:t>
+            </w:r>
+          </w:p>
+        </w:tc>
+        <w:tc>
+          <w:p>
+            <w:pPr>
+              <w:pStyle w:val="Compact"/>
+              <w:jc w:val="center"/>
+            </w:pPr>
+            <w:r>
+              <w:t xml:space="preserve">Whisk</w:t>
+            </w:r>
+          </w:p>
+        </w:tc>
+        <w:tc>
+          <w:p>
+            <w:pPr>
+              <w:pStyle w:val="Compact"/>
+              <w:jc w:val="center"/>
+            </w:pPr>
+            <w:r>
+              <w:t xml:space="preserve">PacSc</w:t>
+            </w:r>
+          </w:p>
+        </w:tc>
+        <w:tc>
+          <w:p>
+            <w:pPr>
+              <w:pStyle w:val="Compact"/>
+              <w:jc w:val="center"/>
+            </w:pPr>
+            <w:r>
+              <w:t xml:space="preserve">PacSc</w:t>
             </w:r>
           </w:p>
         </w:tc>
@@ -4276,62 +4276,62 @@
               <w:jc w:val="center"/>
             </w:pPr>
             <w:r>
-              <w:t xml:space="preserve">mottled</w:t>
-            </w:r>
-          </w:p>
-        </w:tc>
-        <w:tc>
-          <w:p>
-            <w:pPr>
-              <w:pStyle w:val="Compact"/>
-              <w:jc w:val="center"/>
-            </w:pPr>
-            <w:r>
-              <w:t xml:space="preserve">mottled</w:t>
-            </w:r>
-          </w:p>
-        </w:tc>
-        <w:tc>
-          <w:p>
-            <w:pPr>
-              <w:pStyle w:val="Compact"/>
-              <w:jc w:val="center"/>
-            </w:pPr>
-            <w:r>
-              <w:t xml:space="preserve">mottled</w:t>
-            </w:r>
-          </w:p>
-        </w:tc>
-        <w:tc>
-          <w:p>
-            <w:pPr>
-              <w:pStyle w:val="Compact"/>
-              <w:jc w:val="center"/>
-            </w:pPr>
-            <w:r>
-              <w:t xml:space="preserve">mottled</w:t>
-            </w:r>
-          </w:p>
-        </w:tc>
-        <w:tc>
-          <w:p>
-            <w:pPr>
-              <w:pStyle w:val="Compact"/>
-              <w:jc w:val="center"/>
-            </w:pPr>
-            <w:r>
-              <w:t xml:space="preserve">mottled</w:t>
-            </w:r>
-          </w:p>
-        </w:tc>
-        <w:tc>
-          <w:p>
-            <w:pPr>
-              <w:pStyle w:val="Compact"/>
-              <w:jc w:val="center"/>
-            </w:pPr>
-            <w:r>
-              <w:t xml:space="preserve">mottled</w:t>
+              <w:t xml:space="preserve">Mottd</w:t>
+            </w:r>
+          </w:p>
+        </w:tc>
+        <w:tc>
+          <w:p>
+            <w:pPr>
+              <w:pStyle w:val="Compact"/>
+              <w:jc w:val="center"/>
+            </w:pPr>
+            <w:r>
+              <w:t xml:space="preserve">Mottd</w:t>
+            </w:r>
+          </w:p>
+        </w:tc>
+        <w:tc>
+          <w:p>
+            <w:pPr>
+              <w:pStyle w:val="Compact"/>
+              <w:jc w:val="center"/>
+            </w:pPr>
+            <w:r>
+              <w:t xml:space="preserve">Mottd</w:t>
+            </w:r>
+          </w:p>
+        </w:tc>
+        <w:tc>
+          <w:p>
+            <w:pPr>
+              <w:pStyle w:val="Compact"/>
+              <w:jc w:val="center"/>
+            </w:pPr>
+            <w:r>
+              <w:t xml:space="preserve">Mottd</w:t>
+            </w:r>
+          </w:p>
+        </w:tc>
+        <w:tc>
+          <w:p>
+            <w:pPr>
+              <w:pStyle w:val="Compact"/>
+              <w:jc w:val="center"/>
+            </w:pPr>
+            <w:r>
+              <w:t xml:space="preserve">Mottd</w:t>
+            </w:r>
+          </w:p>
+        </w:tc>
+        <w:tc>
+          <w:p>
+            <w:pPr>
+              <w:pStyle w:val="Compact"/>
+              <w:jc w:val="center"/>
+            </w:pPr>
+            <w:r>
+              <w:t xml:space="preserve">Mottd</w:t>
             </w:r>
           </w:p>
         </w:tc>
@@ -4355,62 +4355,62 @@
               <w:jc w:val="center"/>
             </w:pPr>
             <w:r>
-              <w:t xml:space="preserve">crested</w:t>
-            </w:r>
-          </w:p>
-        </w:tc>
-        <w:tc>
-          <w:p>
-            <w:pPr>
-              <w:pStyle w:val="Compact"/>
-              <w:jc w:val="center"/>
-            </w:pPr>
-            <w:r>
-              <w:t xml:space="preserve">crested</w:t>
-            </w:r>
-          </w:p>
-        </w:tc>
-        <w:tc>
-          <w:p>
-            <w:pPr>
-              <w:pStyle w:val="Compact"/>
-              <w:jc w:val="center"/>
-            </w:pPr>
-            <w:r>
-              <w:t xml:space="preserve">gbarred</w:t>
-            </w:r>
-          </w:p>
-        </w:tc>
-        <w:tc>
-          <w:p>
-            <w:pPr>
-              <w:pStyle w:val="Compact"/>
-              <w:jc w:val="center"/>
-            </w:pPr>
-            <w:r>
-              <w:t xml:space="preserve">gbarred</w:t>
-            </w:r>
-          </w:p>
-        </w:tc>
-        <w:tc>
-          <w:p>
-            <w:pPr>
-              <w:pStyle w:val="Compact"/>
-              <w:jc w:val="center"/>
-            </w:pPr>
-            <w:r>
-              <w:t xml:space="preserve">crested</w:t>
-            </w:r>
-          </w:p>
-        </w:tc>
-        <w:tc>
-          <w:p>
-            <w:pPr>
-              <w:pStyle w:val="Compact"/>
-              <w:jc w:val="center"/>
-            </w:pPr>
-            <w:r>
-              <w:t xml:space="preserve">crested</w:t>
+              <w:t xml:space="preserve">Crested</w:t>
+            </w:r>
+          </w:p>
+        </w:tc>
+        <w:tc>
+          <w:p>
+            <w:pPr>
+              <w:pStyle w:val="Compact"/>
+              <w:jc w:val="center"/>
+            </w:pPr>
+            <w:r>
+              <w:t xml:space="preserve">Crested</w:t>
+            </w:r>
+          </w:p>
+        </w:tc>
+        <w:tc>
+          <w:p>
+            <w:pPr>
+              <w:pStyle w:val="Compact"/>
+              <w:jc w:val="center"/>
+            </w:pPr>
+            <w:r>
+              <w:t xml:space="preserve">Guat Barred</w:t>
+            </w:r>
+          </w:p>
+        </w:tc>
+        <w:tc>
+          <w:p>
+            <w:pPr>
+              <w:pStyle w:val="Compact"/>
+              <w:jc w:val="center"/>
+            </w:pPr>
+            <w:r>
+              <w:t xml:space="preserve">Guat Barred</w:t>
+            </w:r>
+          </w:p>
+        </w:tc>
+        <w:tc>
+          <w:p>
+            <w:pPr>
+              <w:pStyle w:val="Compact"/>
+              <w:jc w:val="center"/>
+            </w:pPr>
+            <w:r>
+              <w:t xml:space="preserve">Crested</w:t>
+            </w:r>
+          </w:p>
+        </w:tc>
+        <w:tc>
+          <w:p>
+            <w:pPr>
+              <w:pStyle w:val="Compact"/>
+              <w:jc w:val="center"/>
+            </w:pPr>
+            <w:r>
+              <w:t xml:space="preserve">Crested</w:t>
             </w:r>
           </w:p>
         </w:tc>
@@ -4434,62 +4434,62 @@
               <w:jc w:val="center"/>
             </w:pPr>
             <w:r>
-              <w:t xml:space="preserve">bw</w:t>
-            </w:r>
-          </w:p>
-        </w:tc>
-        <w:tc>
-          <w:p>
-            <w:pPr>
-              <w:pStyle w:val="Compact"/>
-              <w:jc w:val="center"/>
-            </w:pPr>
-            <w:r>
-              <w:t xml:space="preserve">bw</w:t>
-            </w:r>
-          </w:p>
-        </w:tc>
-        <w:tc>
-          <w:p>
-            <w:pPr>
-              <w:pStyle w:val="Compact"/>
-              <w:jc w:val="center"/>
-            </w:pPr>
-            <w:r>
-              <w:t xml:space="preserve">stygian</w:t>
-            </w:r>
-          </w:p>
-        </w:tc>
-        <w:tc>
-          <w:p>
-            <w:pPr>
-              <w:pStyle w:val="Compact"/>
-              <w:jc w:val="center"/>
-            </w:pPr>
-            <w:r>
-              <w:t xml:space="preserve">stygian</w:t>
-            </w:r>
-          </w:p>
-        </w:tc>
-        <w:tc>
-          <w:p>
-            <w:pPr>
-              <w:pStyle w:val="Compact"/>
-              <w:jc w:val="center"/>
-            </w:pPr>
-            <w:r>
-              <w:t xml:space="preserve">bw</w:t>
-            </w:r>
-          </w:p>
-        </w:tc>
-        <w:tc>
-          <w:p>
-            <w:pPr>
-              <w:pStyle w:val="Compact"/>
-              <w:jc w:val="center"/>
-            </w:pPr>
-            <w:r>
-              <w:t xml:space="preserve">bw</w:t>
+              <w:t xml:space="preserve">BW</w:t>
+            </w:r>
+          </w:p>
+        </w:tc>
+        <w:tc>
+          <w:p>
+            <w:pPr>
+              <w:pStyle w:val="Compact"/>
+              <w:jc w:val="center"/>
+            </w:pPr>
+            <w:r>
+              <w:t xml:space="preserve">BW</w:t>
+            </w:r>
+          </w:p>
+        </w:tc>
+        <w:tc>
+          <w:p>
+            <w:pPr>
+              <w:pStyle w:val="Compact"/>
+              <w:jc w:val="center"/>
+            </w:pPr>
+            <w:r>
+              <w:t xml:space="preserve">Styg</w:t>
+            </w:r>
+          </w:p>
+        </w:tc>
+        <w:tc>
+          <w:p>
+            <w:pPr>
+              <w:pStyle w:val="Compact"/>
+              <w:jc w:val="center"/>
+            </w:pPr>
+            <w:r>
+              <w:t xml:space="preserve">Styg</w:t>
+            </w:r>
+          </w:p>
+        </w:tc>
+        <w:tc>
+          <w:p>
+            <w:pPr>
+              <w:pStyle w:val="Compact"/>
+              <w:jc w:val="center"/>
+            </w:pPr>
+            <w:r>
+              <w:t xml:space="preserve">BW</w:t>
+            </w:r>
+          </w:p>
+        </w:tc>
+        <w:tc>
+          <w:p>
+            <w:pPr>
+              <w:pStyle w:val="Compact"/>
+              <w:jc w:val="center"/>
+            </w:pPr>
+            <w:r>
+              <w:t xml:space="preserve">BW</w:t>
             </w:r>
           </w:p>
         </w:tc>
@@ -4513,62 +4513,62 @@
               <w:jc w:val="center"/>
             </w:pPr>
             <w:r>
-              <w:t xml:space="preserve">spectacled</w:t>
-            </w:r>
-          </w:p>
-        </w:tc>
-        <w:tc>
-          <w:p>
-            <w:pPr>
-              <w:pStyle w:val="Compact"/>
-              <w:jc w:val="center"/>
-            </w:pPr>
-            <w:r>
-              <w:t xml:space="preserve">spectacled</w:t>
-            </w:r>
-          </w:p>
-        </w:tc>
-        <w:tc>
-          <w:p>
-            <w:pPr>
-              <w:pStyle w:val="Compact"/>
-              <w:jc w:val="center"/>
-            </w:pPr>
-            <w:r>
-              <w:t xml:space="preserve">ghorned</w:t>
-            </w:r>
-          </w:p>
-        </w:tc>
-        <w:tc>
-          <w:p>
-            <w:pPr>
-              <w:pStyle w:val="Compact"/>
-              <w:jc w:val="center"/>
-            </w:pPr>
-            <w:r>
-              <w:t xml:space="preserve">ghorned</w:t>
-            </w:r>
-          </w:p>
-        </w:tc>
-        <w:tc>
-          <w:p>
-            <w:pPr>
-              <w:pStyle w:val="Compact"/>
-              <w:jc w:val="center"/>
-            </w:pPr>
-            <w:r>
-              <w:t xml:space="preserve">spectacled</w:t>
-            </w:r>
-          </w:p>
-        </w:tc>
-        <w:tc>
-          <w:p>
-            <w:pPr>
-              <w:pStyle w:val="Compact"/>
-              <w:jc w:val="center"/>
-            </w:pPr>
-            <w:r>
-              <w:t xml:space="preserve">spectacled</w:t>
+              <w:t xml:space="preserve">Specd</w:t>
+            </w:r>
+          </w:p>
+        </w:tc>
+        <w:tc>
+          <w:p>
+            <w:pPr>
+              <w:pStyle w:val="Compact"/>
+              <w:jc w:val="center"/>
+            </w:pPr>
+            <w:r>
+              <w:t xml:space="preserve">Specd</w:t>
+            </w:r>
+          </w:p>
+        </w:tc>
+        <w:tc>
+          <w:p>
+            <w:pPr>
+              <w:pStyle w:val="Compact"/>
+              <w:jc w:val="center"/>
+            </w:pPr>
+            <w:r>
+              <w:t xml:space="preserve">GrHor</w:t>
+            </w:r>
+          </w:p>
+        </w:tc>
+        <w:tc>
+          <w:p>
+            <w:pPr>
+              <w:pStyle w:val="Compact"/>
+              <w:jc w:val="center"/>
+            </w:pPr>
+            <w:r>
+              <w:t xml:space="preserve">GrHor</w:t>
+            </w:r>
+          </w:p>
+        </w:tc>
+        <w:tc>
+          <w:p>
+            <w:pPr>
+              <w:pStyle w:val="Compact"/>
+              <w:jc w:val="center"/>
+            </w:pPr>
+            <w:r>
+              <w:t xml:space="preserve">Specd</w:t>
+            </w:r>
+          </w:p>
+        </w:tc>
+        <w:tc>
+          <w:p>
+            <w:pPr>
+              <w:pStyle w:val="Compact"/>
+              <w:jc w:val="center"/>
+            </w:pPr>
+            <w:r>
+              <w:t xml:space="preserve">Specd</w:t>
             </w:r>
           </w:p>
         </w:tc>
@@ -6991,7 +6991,7 @@
     </w:lvl>
   </w:abstractNum>
   <w:abstractNum w:abstractNumId="990">
-    <w:nsid w:val="16134561"/>
+    <w:nsid w:val="9c354baa"/>
     <w:multiLevelType w:val="multilevel"/>
     <w:lvl w:ilvl="0">
       <w:numFmt w:val="bullet"/>

</xml_diff>

<commit_message>
ready for MRE v2
</commit_message>
<xml_diff>
--- a/manuscript_working/ms_working_RMD.docx
+++ b/manuscript_working/ms_working_RMD.docx
@@ -4765,12 +4765,6 @@
           </m:e>
           <m:sub>
             <m:r>
-              <m:t>t</m:t>
-            </m:r>
-            <m:r>
-              <m:t>,</m:t>
-            </m:r>
-            <m:r>
               <m:t>h</m:t>
             </m:r>
             <m:r>
@@ -4786,7 +4780,7 @@
         <w:t xml:space="preserve"> </w:t>
       </w:r>
       <w:r>
-        <w:t xml:space="preserve">was a binary indicator of whether that owl species was present in each route and year:</w:t>
+        <w:t xml:space="preserve">was a binary indicator of whether that owl species was present in each route:</w:t>
       </w:r>
     </w:p>
     <w:p>
@@ -4805,12 +4799,6 @@
               </m:r>
             </m:e>
             <m:sub>
-              <m:r>
-                <m:t>t</m:t>
-              </m:r>
-              <m:r>
-                <m:t>,</m:t>
-              </m:r>
               <m:r>
                 <m:t>h</m:t>
               </m:r>
@@ -5080,12 +5068,6 @@
           </m:e>
           <m:sub>
             <m:r>
-              <m:t>t</m:t>
-            </m:r>
-            <m:r>
-              <m:t>,</m:t>
-            </m:r>
-            <m:r>
               <m:t>h</m:t>
             </m:r>
             <m:r>
@@ -5159,12 +5141,6 @@
               </m:r>
             </m:e>
             <m:sub>
-              <m:r>
-                <m:t>t</m:t>
-              </m:r>
-              <m:r>
-                <m:t>,</m:t>
-              </m:r>
               <m:r>
                 <m:t>h</m:t>
               </m:r>
@@ -5720,7 +5696,7 @@
         <w:pStyle w:val="BodyText"/>
       </w:pPr>
       <w:r>
-        <w:t xml:space="preserve">Richness was conditional on each species' presence and was estimated as the sum of owl species present in each route and year:</w:t>
+        <w:t xml:space="preserve">Richness of each route was conditional on each species' presence and was estimated as the sum of owl species present in that route:</w:t>
       </w:r>
     </w:p>
     <w:p>
@@ -5742,12 +5718,6 @@
               </m:r>
             </m:e>
             <m:sub>
-              <m:r>
-                <m:t>t</m:t>
-              </m:r>
-              <m:r>
-                <m:t>,</m:t>
-              </m:r>
               <m:r>
                 <m:t>h</m:t>
               </m:r>
@@ -5776,7 +5746,7 @@
             </m:sub>
             <m:sup>
               <m:r>
-                <m:t>14</m:t>
+                <m:t>15</m:t>
               </m:r>
             </m:sup>
             <m:e>
@@ -5784,6 +5754,162 @@
                 <m:e>
                   <m:r>
                     <m:t>w</m:t>
+                  </m:r>
+                </m:e>
+                <m:sub>
+                  <m:r>
+                    <m:t>h</m:t>
+                  </m:r>
+                  <m:r>
+                    <m:t>,</m:t>
+                  </m:r>
+                  <m:r>
+                    <m:t>s</m:t>
+                  </m:r>
+                </m:sub>
+              </m:sSub>
+            </m:e>
+          </m:nary>
+        </m:oMath>
+      </m:oMathPara>
+    </w:p>
+    <w:p>
+      <w:pPr>
+        <w:pStyle w:val="FirstParagraph"/>
+      </w:pPr>
+      <w:r>
+        <w:t xml:space="preserve">We also estimated year-to-year richness (</w:t>
+      </w:r>
+      <m:oMath>
+        <m:sSubSup>
+          <m:e>
+            <m:r>
+              <m:rPr>
+                <m:sty m:val="p"/>
+              </m:rPr>
+              <m:t>Richness</m:t>
+            </m:r>
+          </m:e>
+          <m:sub>
+            <m:r>
+              <m:t>t</m:t>
+            </m:r>
+            <m:r>
+              <m:t>,</m:t>
+            </m:r>
+            <m:r>
+              <m:t>h</m:t>
+            </m:r>
+          </m:sub>
+          <m:sup>
+            <m:r>
+              <m:t>*</m:t>
+            </m:r>
+          </m:sup>
+        </m:sSubSup>
+      </m:oMath>
+      <w:r>
+        <w:t xml:space="preserve">) by route by adding up the number of unique species that were present in each route, year, and survey. We first determined if a species was present in any of that route and year's set of surveys with a species-specific binary indicator</w:t>
+      </w:r>
+      <w:r>
+        <w:t xml:space="preserve"> </w:t>
+      </w:r>
+      <m:oMath>
+        <m:sSub>
+          <m:e>
+            <m:r>
+              <m:t>ϑ</m:t>
+            </m:r>
+          </m:e>
+          <m:sub>
+            <m:r>
+              <m:t>t</m:t>
+            </m:r>
+            <m:r>
+              <m:t>,</m:t>
+            </m:r>
+            <m:r>
+              <m:t>h</m:t>
+            </m:r>
+            <m:r>
+              <m:t>,</m:t>
+            </m:r>
+            <m:r>
+              <m:t>s</m:t>
+            </m:r>
+          </m:sub>
+        </m:sSub>
+      </m:oMath>
+      <w:r>
+        <w:t xml:space="preserve">. Then, we summed up the number of species present in each year and route:</w:t>
+      </w:r>
+    </w:p>
+    <w:p>
+      <w:pPr>
+        <w:pStyle w:val="BodyText"/>
+      </w:pPr>
+      <m:oMathPara>
+        <m:oMathParaPr>
+          <m:jc m:val="center"/>
+        </m:oMathParaPr>
+        <m:oMath>
+          <m:sSubSup>
+            <m:e>
+              <m:r>
+                <m:rPr>
+                  <m:sty m:val="p"/>
+                </m:rPr>
+                <m:t>Richness</m:t>
+              </m:r>
+            </m:e>
+            <m:sub>
+              <m:r>
+                <m:t>t</m:t>
+              </m:r>
+              <m:r>
+                <m:t>,</m:t>
+              </m:r>
+              <m:r>
+                <m:t>h</m:t>
+              </m:r>
+            </m:sub>
+            <m:sup>
+              <m:r>
+                <m:t>*</m:t>
+              </m:r>
+            </m:sup>
+          </m:sSubSup>
+          <m:r>
+            <m:t>=</m:t>
+          </m:r>
+          <m:nary>
+            <m:naryPr>
+              <m:chr m:val="∑"/>
+              <m:limLoc m:val="undOvr"/>
+              <m:subHide m:val="0"/>
+              <m:supHide m:val="0"/>
+            </m:naryPr>
+            <m:sub>
+              <m:r>
+                <m:t>s</m:t>
+              </m:r>
+              <m:r>
+                <m:t>=</m:t>
+              </m:r>
+              <m:r>
+                <m:t>1</m:t>
+              </m:r>
+            </m:sub>
+            <m:sup>
+              <m:r>
+                <m:t>15</m:t>
+              </m:r>
+            </m:sup>
+            <m:e>
+              <m:sSub>
+                <m:e>
+                  <m:r>
+                    <m:t>ϑ</m:t>
                   </m:r>
                 </m:e>
                 <m:sub>
@@ -6251,12 +6377,6 @@
           </m:e>
           <m:sub>
             <m:r>
-              <m:t>t</m:t>
-            </m:r>
-            <m:r>
-              <m:t>,</m:t>
-            </m:r>
-            <m:r>
               <m:t>h</m:t>
             </m:r>
             <m:r>
@@ -6269,7 +6389,7 @@
         </m:sSub>
       </m:oMath>
       <w:r>
-        <w:t xml:space="preserve">) were equivalent to one if that species of owl was detected in that route and year and otherwise zero. We visually inspected traceplots to verify that chains mixed well (Supplemental information S4xx).</w:t>
+        <w:t xml:space="preserve">) were equivalent to one if that species of owl was detected in that route and otherwise zero. We visually inspected traceplots to verify that chains mixed well (Supplemental information S4xx).</w:t>
       </w:r>
     </w:p>
     <w:p>
@@ -6323,7 +6443,60 @@
         <w:pStyle w:val="FirstParagraph"/>
       </w:pPr>
       <w:r>
-        <w:t xml:space="preserve">Median species richness varied from 1 to 5, depending on route and year (Fig. 5XXX). At most, the median species richness was one species higher than the number of species detected at any single route and year; however, the 90% credible intervals of richness added up to 4 new undetected species in several years of EI1 surveys and two years of M2 surveys (Fig. 5XXX). The shared information through random effects by route tended to smooth out the year-to-year variation in predicted richness, which in a few instances meant that the median predicted richness was less than the number of observed species in that route and year (Fig. 5XXX)</w:t>
+        <w:t xml:space="preserve">Our estimates of each route's community richness (Richness</w:t>
+      </w:r>
+      <m:oMath>
+        <m:sSub>
+          <m:e>
+            <m:r>
+              <m:t/>
+            </m:r>
+          </m:e>
+          <m:sub>
+            <m:r>
+              <m:t>h</m:t>
+            </m:r>
+          </m:sub>
+        </m:sSub>
+      </m:oMath>
+      <w:r>
+        <w:t xml:space="preserve">) and 90% credible intervals were 4 (4,4), 5 (4,5), 3 (3,4), 4 (4,5), 5 (5,5), and 5 (5,5) for EI1, EI2, M1, M2, N1, and N2, respectively. These were equivalent to the number of species detected in each route (Table 1XX), indicating that the probability of occupancy for undetected species was low and no additional species were predicted to be present in a route's community, other than those deteced.</w:t>
+      </w:r>
+    </w:p>
+    <w:p>
+      <w:pPr>
+        <w:pStyle w:val="BodyText"/>
+      </w:pPr>
+      <w:r>
+        <w:t xml:space="preserve">When analyzed by year, median species richness (Richness</w:t>
+      </w:r>
+      <m:oMath>
+        <m:sSubSup>
+          <m:e>
+            <m:r>
+              <m:t/>
+            </m:r>
+          </m:e>
+          <m:sub>
+            <m:r>
+              <m:t>t</m:t>
+            </m:r>
+            <m:r>
+              <m:t>,</m:t>
+            </m:r>
+            <m:r>
+              <m:t>h</m:t>
+            </m:r>
+          </m:sub>
+          <m:sup>
+            <m:r>
+              <m:t>*</m:t>
+            </m:r>
+          </m:sup>
+        </m:sSubSup>
+      </m:oMath>
+      <w:r>
+        <w:t xml:space="preserve">) varied from 0 to 4, depending on route and year (Fig. 5XXX). At most, the median species richness was one species higher than the number of species detected at any single route and year; however, the 90% credible intervals of richness added up to 3 new undetected species 2004 in M2 (Fig. 5XXX). .</w:t>
       </w:r>
     </w:p>
     <w:p>
@@ -6682,7 +6855,7 @@
           <wp:inline>
             <wp:extent cx="5334000" cy="5334000"/>
             <wp:effectExtent b="0" l="0" r="0" t="0"/>
-            <wp:docPr descr="5XX. Species richness by route and year. Owl surveys were conducted from 2003 to 2013 in three different protected areas within El Salvador. Posteriors were summarized with median (black dot) \pm 90% credible intervals (black lines). The number of species detected at each route and year are indicated with a red dot. " id="1" name="Picture"/>
+            <wp:docPr descr="5XX. Species richness (Richness*) by route and year. Owl surveys were conducted from 2003 to 2013 in three different protected areas within El Salvador. Posteriors were summarized with median (black dot) \pm 90% credible intervals (black lines). The number of species detected at each route and year are indicated with a red dot. " id="1" name="Picture"/>
             <a:graphic>
               <a:graphicData uri="http://schemas.openxmlformats.org/drawingml/2006/picture">
                 <pic:pic>
@@ -6725,7 +6898,7 @@
         <w:pStyle w:val="ImageCaption"/>
       </w:pPr>
       <w:r>
-        <w:t xml:space="preserve">5XX. Species richness by route and year. Owl surveys were conducted from 2003 to 2013 in three different protected areas within El Salvador. Posteriors were summarized with median (black dot)</w:t>
+        <w:t xml:space="preserve">5XX. Species richness (Richness*) by route and year. Owl surveys were conducted from 2003 to 2013 in three different protected areas within El Salvador. Posteriors were summarized with median (black dot)</w:t>
       </w:r>
       <w:r>
         <w:t xml:space="preserve"> </w:t>
@@ -6991,7 +7164,7 @@
     </w:lvl>
   </w:abstractNum>
   <w:abstractNum w:abstractNumId="990">
-    <w:nsid w:val="9c354baa"/>
+    <w:nsid w:val="bfdd2215"/>
     <w:multiLevelType w:val="multilevel"/>
     <w:lvl w:ilvl="0">
       <w:numFmt w:val="bullet"/>

</xml_diff>

<commit_message>
incorporated MRE edits, sending to Jane
</commit_message>
<xml_diff>
--- a/manuscript_working/ms_working_RMD.docx
+++ b/manuscript_working/ms_working_RMD.docx
@@ -1524,99 +1524,6 @@
           </w:p>
         </w:tc>
       </w:tr>
-      <w:tr>
-        <w:tc>
-          <w:p>
-            <w:pPr>
-              <w:pStyle w:val="Compact"/>
-              <w:jc w:val="center"/>
-            </w:pPr>
-            <w:r>
-              <w:rPr>
-                <w:b/>
-              </w:rPr>
-              <w:t xml:space="preserve">Unk</w:t>
-            </w:r>
-          </w:p>
-        </w:tc>
-        <w:tc>
-          <w:p>
-            <w:pPr>
-              <w:pStyle w:val="Compact"/>
-              <w:jc w:val="center"/>
-            </w:pPr>
-            <w:r>
-              <w:t xml:space="preserve">Unknown</w:t>
-            </w:r>
-          </w:p>
-        </w:tc>
-        <w:tc>
-          <w:p>
-            <w:pPr>
-              <w:pStyle w:val="Compact"/>
-              <w:jc w:val="center"/>
-            </w:pPr>
-            <w:r>
-              <w:t xml:space="preserve">0</w:t>
-            </w:r>
-          </w:p>
-        </w:tc>
-        <w:tc>
-          <w:p>
-            <w:pPr>
-              <w:pStyle w:val="Compact"/>
-              <w:jc w:val="center"/>
-            </w:pPr>
-            <w:r>
-              <w:t xml:space="preserve">1</w:t>
-            </w:r>
-          </w:p>
-        </w:tc>
-        <w:tc>
-          <w:p>
-            <w:pPr>
-              <w:pStyle w:val="Compact"/>
-              <w:jc w:val="center"/>
-            </w:pPr>
-            <w:r>
-              <w:t xml:space="preserve">0</w:t>
-            </w:r>
-          </w:p>
-        </w:tc>
-        <w:tc>
-          <w:p>
-            <w:pPr>
-              <w:pStyle w:val="Compact"/>
-              <w:jc w:val="center"/>
-            </w:pPr>
-            <w:r>
-              <w:t xml:space="preserve">0</w:t>
-            </w:r>
-          </w:p>
-        </w:tc>
-        <w:tc>
-          <w:p>
-            <w:pPr>
-              <w:pStyle w:val="Compact"/>
-              <w:jc w:val="center"/>
-            </w:pPr>
-            <w:r>
-              <w:t xml:space="preserve">0</w:t>
-            </w:r>
-          </w:p>
-        </w:tc>
-        <w:tc>
-          <w:p>
-            <w:pPr>
-              <w:pStyle w:val="Compact"/>
-              <w:jc w:val="center"/>
-            </w:pPr>
-            <w:r>
-              <w:t xml:space="preserve">0</w:t>
-            </w:r>
-          </w:p>
-        </w:tc>
-      </w:tr>
     </w:tbl>
     <w:p>
       <w:pPr>
@@ -1633,7 +1540,7 @@
         <w:pStyle w:val="FirstParagraph"/>
       </w:pPr>
       <w:r>
-        <w:t xml:space="preserve">We modeled occupancy within each route, year, and survey assuming that the probability of occupancy would be closed across surveys of a given route in a given year. In other words, for any single species of owl, we assumed that the probability of a route being occupied by that owl species would not change between surveys within a year but that the probability of occupancy would vary between years. Let:</w:t>
+        <w:t xml:space="preserve">We modeled occupancy within each route, year, and survey assuming that the probability of occupancy would be closed across surveys of a given route in a given year. In other words, for any single species of owl, we assumed that the probability of a route being occupied would not change between surveys within a year but that the probability of occupancy would vary between years. Let:</w:t>
       </w:r>
     </w:p>
     <w:p>
@@ -1678,7 +1585,7 @@
                   <m:rPr>
                     <m:sty m:val="p"/>
                   </m:rPr>
-                  <m:t>the year each survey was conducted (here </m:t>
+                  <m:t>the year each survey was conducted (</m:t>
                 </m:r>
                 <m:r>
                   <m:t>t</m:t>
@@ -1714,7 +1621,7 @@
                   <m:rPr>
                     <m:sty m:val="p"/>
                   </m:rPr>
-                  <m:t> corresponding with 2003-2013</m:t>
+                  <m:t> representing 2003-2013</m:t>
                 </m:r>
               </m:e>
             </m:mr>
@@ -1732,7 +1639,7 @@
                   <m:rPr>
                     <m:sty m:val="p"/>
                   </m:rPr>
-                  <m:t>the individual route (here </m:t>
+                  <m:t>the individual route (</m:t>
                 </m:r>
                 <m:r>
                   <m:t>h</m:t>
@@ -1768,7 +1675,7 @@
                   <m:rPr>
                     <m:sty m:val="p"/>
                   </m:rPr>
-                  <m:t> corresponding with EI1, EI2, M1, M2, N1, N2</m:t>
+                  <m:t> representing EI1, EI2, M1, M2, N1, N2</m:t>
                 </m:r>
               </m:e>
             </m:mr>
@@ -1786,7 +1693,7 @@
                   <m:rPr>
                     <m:sty m:val="p"/>
                   </m:rPr>
-                  <m:t>the individual surveys conducted in each year and route (here </m:t>
+                  <m:t>the individual surveys conducted in each year and route (</m:t>
                 </m:r>
                 <m:r>
                   <m:t>i</m:t>
@@ -1828,7 +1735,7 @@
                   <m:rPr>
                     <m:sty m:val="p"/>
                   </m:rPr>
-                  <m:t>the individual stations along each route (here </m:t>
+                  <m:t>the individual stations along each route (</m:t>
                 </m:r>
                 <m:r>
                   <m:t>j</m:t>
@@ -1876,7 +1783,7 @@
                   <m:rPr>
                     <m:sty m:val="p"/>
                   </m:rPr>
-                  <m:t>the broadcast call species (here </m:t>
+                  <m:t>the broadcast call species (</m:t>
                 </m:r>
                 <m:r>
                   <m:t>k</m:t>
@@ -3514,7 +3421,7 @@
         <w:pStyle w:val="FirstParagraph"/>
       </w:pPr>
       <w:r>
-        <w:t xml:space="preserve">This model provides a consistent probability of detection for all surveys in the first two minutes of each observation period, before the broadcast call was played (</w:t>
+        <w:t xml:space="preserve">This model provided a consistent probability of detection for all surveys in the first two minutes of each observation period, before the broadcast call was played (</w:t>
       </w:r>
       <m:oMath>
         <m:r>
@@ -4618,7 +4525,7 @@
         <w:t xml:space="preserve"> </w:t>
       </w:r>
       <w:r>
-        <w:t xml:space="preserve">to implement the occupancy model for three owl species: Mottled, Spectacled, and Ferruginous Pygmy owls. These species had sufficient positive detections to analyze occupancy (Table 1XX). Based on our understanding of owl ecology, we assumed that Spectacled and Ferruginous Pygmy owls would not occupy route M1 in Montecristo, so we removed M1 from those species' occupancy analyses.</w:t>
+        <w:t xml:space="preserve">to implement the occupancy model for three owl species that had sufficient positive detections for analysis: Mottled, Spectacled, and Ferruginous Pygmy owls (Table 1XX). Based on our understanding of owl ecology, we assumed that Spectacled and Ferruginous Pygmy owls would not occupy route M1 in Montecristo, so we removed M1 from those species' occupancy analyses.</w:t>
       </w:r>
     </w:p>
     <w:p>
@@ -4693,7 +4600,7 @@
         <w:pStyle w:val="FirstParagraph"/>
       </w:pPr>
       <w:r>
-        <w:t xml:space="preserve">To model species richness at each route in each year, we assumed that there were 15 possible species present in El Salvador. This included the 10 species observed during our surveys (including unknown owl species) and an additional 5 species that we never observed during our surveys (Table 1XX). This upper limit to species richness relates directly to the 13 species known to inhabit El Salvador (cite Owls of El Salvador here) plus our unknown species and one species we identified (Stygian owl), which was previously undocumented in El Salvador. We thus augmented our owl detection data with 5 additional potential species with all-zero detection records</w:t>
+        <w:t xml:space="preserve">To model species richness at each route in each year, we assumed that there were 14 possible species present in El Salvador. This included the 9 species observed during our surveys and an additional 5 species that we never observed (Table 1XX). This upper limit to species richness relates directly to the 13 species known to inhabit El Salvador (cite Owls of El Salvador here) plus one species we identified (Stygian owl), which was previously undocumented in El Salvador. We thus augmented our owl detection data with 5 additional potential species with all-zero detection records</w:t>
       </w:r>
       <w:r>
         <w:t xml:space="preserve"> </w:t>
@@ -4885,7 +4792,7 @@
         <w:t xml:space="preserve">(Broms et al. 2016)</w:t>
       </w:r>
       <w:r>
-        <w:t xml:space="preserve">. We used prior recommended by</w:t>
+        <w:t xml:space="preserve">. We used prior distributions recommended by</w:t>
       </w:r>
       <w:r>
         <w:t xml:space="preserve"> </w:t>
@@ -4975,7 +4882,7 @@
         <w:pStyle w:val="BodyText"/>
       </w:pPr>
       <w:r>
-        <w:t xml:space="preserve">In the richness model, the presence of an owl species in any route, year, and survey,</w:t>
+        <w:t xml:space="preserve">In the richness model, the presence of an owl species in any year, route, and survey,</w:t>
       </w:r>
       <w:r>
         <w:t xml:space="preserve"> </w:t>
@@ -5559,9 +5466,6 @@
                 </m:r>
               </m:e>
               <m:e>
-                <m:r>
-                  <m:t>=</m:t>
-                </m:r>
                 <m:r>
                   <m:t>∼</m:t>
                 </m:r>
@@ -6389,7 +6293,7 @@
         </m:sSub>
       </m:oMath>
       <w:r>
-        <w:t xml:space="preserve">) were equivalent to one if that species of owl was detected in that route and otherwise zero. We visually inspected traceplots to verify that chains mixed well (Supplemental information S4xx).</w:t>
+        <w:t xml:space="preserve">) were equivalent to one if that species of owl was ever detected in that route and otherwise zero. We visually inspected traceplots to verify that chains mixed well (Supplemental information S4xx).</w:t>
       </w:r>
     </w:p>
     <w:p>
@@ -6417,7 +6321,7 @@
         <w:pStyle w:val="FirstParagraph"/>
       </w:pPr>
       <w:r>
-        <w:t xml:space="preserve">Mottled, Spectacled, and Ferruginous Pygmy owls had 542, 137, and 187 positive detections over the 11 year period, respectively (Table 1XX). No other owl species had enough detections to analyze species-specific occupancy (Table 1XX). Averaged across years, we found that the probability of occupancy was somewhat higher for Mottled owls than for Ferruginous Pygmy or Spectacled owls in both routes of El Imposible and in M2 route of Montecristo (Fig. 1X). The probability of occupancy across all three species and both routes of Nancuchiname were relatively high (Fig. 1XX). We found that the probability of occupancy for Mottled owls was relatively consistent across time in El Imposible and in N2 route (Fig. 2XX), but that it seemed to increase in the last ~6 years of the surveys in M2 and N1 routes (Fig. 2XX). The probability of occupancy in M1 seemed to have decreased through time for Mottled owls (Fig. 2XX).</w:t>
+        <w:t xml:space="preserve">Mottled, Spectacled, and Ferruginous Pygmy owls had 542, 137, and 187 positive detections over the 11 year period, respectively (Table 1XX). No other owl species had enough detections to analyze species-specific occupancy (Table 1XX). Averaged across years, we found that the probability of occupancy was somewhat higher for Mottled owls than for Ferruginous Pygmy or Spectacled owls in both routes of El Imposible and in M2 route of Montecristo (Fig. 1X). Occupancy probabilities were relatively high across all three species for both routes of Nancuchiname (Fig. 1XX). We found that the probability of occupancy for Mottled owls was relatively consistent across time in the El Imposible routes and in N2 (Fig. 2XX), but that it seemed to increase in the last ~6 years in M2 and N1 (Fig. 2XX). The probability of occupancy in M1 seemed to have decreased through time for Mottled owls (Fig. 2XX).</w:t>
       </w:r>
     </w:p>
     <w:p>
@@ -6425,7 +6329,7 @@
         <w:pStyle w:val="BodyText"/>
       </w:pPr>
       <w:r>
-        <w:t xml:space="preserve">For routes EI1, EI2, and M2, the probability of occupancy for Ferruginous Pygmy and Spectacled stayed relatively low across time other than a higher probability of occupancy for Ferruginous Pygmy in EI1 in the early years of the surveys (Figs. 3XX and 4XX). The probability of occupancy for Ferruginous Pygmy owls was relatively high in both routes of Nancuchaname except in 2008 and 2009 (Fig. 3XX), and the probability of occupancy for the Spectacled owl slightly fluctuated year to year in the Nancuchaname routes (Fig. 4XX).</w:t>
+        <w:t xml:space="preserve">For routes EI1, EI2, and M2, the probability of occupancy for Ferruginous Pygmy and Spectacled stayed relatively low across time other than a higher probability of occupancy for Ferruginous Pygmy in EI1 in the early years of the surveys (Figs. 3XX and 4XX). The probability of occupancy for Ferruginous Pygmy owls was relatively high in both routes of Nancuchaname except in 2008 and 2009 (Fig. 3XX), and the probability of occupancy for the Spectacled owl fluctuated slightly from year to year in the Nancuchaname routes (Fig. 4XX).</w:t>
       </w:r>
     </w:p>
     <w:p>
@@ -6443,47 +6347,19 @@
         <w:pStyle w:val="FirstParagraph"/>
       </w:pPr>
       <w:r>
-        <w:t xml:space="preserve">Our estimates of each route's community richness (Richness</w:t>
-      </w:r>
-      <m:oMath>
-        <m:sSub>
-          <m:e>
-            <m:r>
-              <m:t/>
-            </m:r>
-          </m:e>
-          <m:sub>
-            <m:r>
-              <m:t>h</m:t>
-            </m:r>
-          </m:sub>
-        </m:sSub>
-      </m:oMath>
-      <w:r>
-        <w:t xml:space="preserve">) and 90% credible intervals were 4 (4,4), 5 (4,5), 3 (3,4), 4 (4,5), 5 (5,5), and 5 (5,5) for EI1, EI2, M1, M2, N1, and N2, respectively. These were equivalent to the number of species detected in each route (Table 1XX), indicating that the probability of occupancy for undetected species was low and no additional species were predicted to be present in a route's community, other than those deteced.</w:t>
-      </w:r>
-    </w:p>
-    <w:p>
-      <w:pPr>
-        <w:pStyle w:val="BodyText"/>
-      </w:pPr>
-      <w:r>
-        <w:t xml:space="preserve">When analyzed by year, median species richness (Richness</w:t>
+        <w:t xml:space="preserve">Our estimates of each route's community richness (</w:t>
       </w:r>
       <m:oMath>
         <m:sSubSup>
           <m:e>
             <m:r>
-              <m:t/>
+              <m:rPr>
+                <m:sty m:val="p"/>
+              </m:rPr>
+              <m:t>Richness</m:t>
             </m:r>
           </m:e>
           <m:sub>
-            <m:r>
-              <m:t>t</m:t>
-            </m:r>
-            <m:r>
-              <m:t>,</m:t>
-            </m:r>
             <m:r>
               <m:t>h</m:t>
             </m:r>
@@ -6496,11 +6372,44 @@
         </m:sSubSup>
       </m:oMath>
       <w:r>
-        <w:t xml:space="preserve">) varied from 0 to 4, depending on route and year (Fig. 5XXX). At most, the median species richness was one species higher than the number of species detected at any single route and year; however, the 90% credible intervals of richness added up to 3 new undetected species 2004 in M2 (Fig. 5XXX). .</w:t>
+        <w:t xml:space="preserve">) and 90% credible intervals were 4 (4,4), 5 (4,5), 3 (3,4), 4 (4,5), 5 (5,5), and 5 (5,5) for EI1, EI2, M1, M2, N1, and N2, respectively. These were equivalent to the number of species detected in each route (Table 1XX), indicating that the probability of occupancy for undetected species was low and no additional species were predicted to be present in a route's community, other than those that were detected.</w:t>
       </w:r>
     </w:p>
     <w:p>
       <w:pPr>
+        <w:pStyle w:val="BodyText"/>
+      </w:pPr>
+      <w:r>
+        <w:t xml:space="preserve">When analyzed by year, median species richness (</w:t>
+      </w:r>
+      <m:oMath>
+        <m:sSubSup>
+          <m:e>
+            <m:r>
+              <m:rPr>
+                <m:sty m:val="p"/>
+              </m:rPr>
+              <m:t>Richness</m:t>
+            </m:r>
+          </m:e>
+          <m:sub>
+            <m:r>
+              <m:t>h</m:t>
+            </m:r>
+          </m:sub>
+          <m:sup>
+            <m:r>
+              <m:t>*</m:t>
+            </m:r>
+          </m:sup>
+        </m:sSubSup>
+      </m:oMath>
+      <w:r>
+        <w:t xml:space="preserve">) varied from 0 to 4, depending on route and year (Fig. 5XXX). At most, the median species richness was one species higher than the number of species detected at any single route and year; however, the 90% credible intervals of richness added up to 3 new undetected species in M2 during 2004 surveys (Fig. 5XXX).</w:t>
+      </w:r>
+    </w:p>
+    <w:p>
+      <w:pPr>
         <w:pStyle w:val="Heading2"/>
       </w:pPr>
       <w:bookmarkStart w:id="29" w:name="detection-results"/>
@@ -6522,7 +6431,7 @@
         <w:pStyle w:val="BodyText"/>
       </w:pPr>
       <w:r>
-        <w:t xml:space="preserve">The probability of detection when analyzed with single-species occupancy models varied little during the timeframe before broadcast recordings were played (Pre-broadcast); however, the probability of detecting owls after broadcast calls were played varied by broadcast call and between Mottled, Ferruginous Pygmy, and Spectacled owls (Fig. 6XX). The probability of detecting Mottled Owls increased after broadcasting Mottled, Pacific, Crested, Black and White, or Spectacled owl calls. The probability of detecting Ferruginous Pygmy owls increased after broadcasting Mottled and Pacific owl calls, and the probability of detecting Spectacled owls increased after broadcasting Pacific, Black and White, and Spectacled owl calls (Fig. 6XX).</w:t>
+        <w:t xml:space="preserve">The probability of detection when analyzed with single-species occupancy models varied little during the timeframe before broadcast recordings were played (Pre-broadcast); however, the probability of detecting owls after broadcast calls were played varied by call and between Mottled, Ferruginous Pygmy, and Spectacled owls (Fig. 6XX). The probability of detecting Mottled Owls increased after broadcasting Mottled, Pacific, Crested, Black and White, or Spectacled owl calls. The probability of detecting Ferruginous Pygmy owls increased after broadcasting Mottled and Pacific owl calls, and the probability of detecting Spectacled owls increased after broadcasting Pacific, Black and White, and Spectacled owl calls (Fig. 6XX).</w:t>
       </w:r>
     </w:p>
     <w:p>
@@ -7164,7 +7073,7 @@
     </w:lvl>
   </w:abstractNum>
   <w:abstractNum w:abstractNumId="990">
-    <w:nsid w:val="bfdd2215"/>
+    <w:nsid w:val="7dcbdfed"/>
     <w:multiLevelType w:val="multilevel"/>
     <w:lvl w:ilvl="0">
       <w:numFmt w:val="bullet"/>

</xml_diff>

<commit_message>
discussion, theme, and updated citations
</commit_message>
<xml_diff>
--- a/manuscript_working/ms_working_RMD.docx
+++ b/manuscript_working/ms_working_RMD.docx
@@ -147,7 +147,16 @@
         <w:pStyle w:val="FirstParagraph"/>
       </w:pPr>
       <w:r>
-        <w:t xml:space="preserve">Owls, as a keystone species, are an important, yet cryptic, bioindicator of ecosystem health. Top predators also often have long-lasting and wide-ranging effects through trophic cascades. The spotted owl species of North America have long been studied as an indicator species for the interactions between anthropogenic and environmental forces, demonstrating that even various sub-species of spotted owl have complex and contrasting behavior responses to environmental land use and management</w:t>
+        <w:t xml:space="preserve">Owls, as a keystone species, are an important, yet cryptic, bioindicator of ecosystem health. Top predators also often have long-lasting and wide-ranging effects through trophic cascades. The various spotted owl sub-species (</w:t>
+      </w:r>
+      <w:r>
+        <w:rPr>
+          <w:i/>
+        </w:rPr>
+        <w:t xml:space="preserve">Strix occidentalis</w:t>
+      </w:r>
+      <w:r>
+        <w:t xml:space="preserve">) of North America have long been studied as an indicator species for the interactions between anthropogenic and environmental forces, demonstrating that even various sub-species of spotted owl have complex and contrasting behavior responses to environmental land use and management</w:t>
       </w:r>
       <w:r>
         <w:t xml:space="preserve"> </w:t>
@@ -238,7 +247,22 @@
         <w:t xml:space="preserve">, Claus König and Weick 1999)</w:t>
       </w:r>
       <w:r>
-        <w:t xml:space="preserve">. Owls vocalize to communicate with the same species and to delimit territory</w:t>
+        <w:t xml:space="preserve">.</w:t>
+      </w:r>
+      <w:r>
+        <w:t xml:space="preserve"> </w:t>
+      </w:r>
+      <w:r>
+        <w:rPr>
+          <w:i/>
+        </w:rPr>
+        <w:t xml:space="preserve">springer and forsman not cited on doc from Jane xxx</w:t>
+      </w:r>
+      <w:r>
+        <w:t xml:space="preserve"> </w:t>
+      </w:r>
+      <w:r>
+        <w:t xml:space="preserve">Owls vocalize to communicate with the same species and to delimit territory</w:t>
       </w:r>
       <w:r>
         <w:t xml:space="preserve"> </w:t>
@@ -291,7 +315,7 @@
         <w:pStyle w:val="BodyText"/>
       </w:pPr>
       <w:r>
-        <w:t xml:space="preserve">The objective of our study was to monitor population dynamics of El Salvador owls through time to determine both individual species’ population dynamics and species community composition. We surveyed owls on foot using passive listening and broadcast vocalizations in two transects each within the three largest protected areas of El Salvador from 2003 through 2013.</w:t>
+        <w:t xml:space="preserve">The objective of our study was to monitor population dynamics of El Salvador owls through time to determine both individual species’ population dynamics and species community composition. El Salvador is located in the heart of the Mesoamerican Biodiversity Hotspot (Conservation International 2009 in Komar and Ibarra-Portillo 2009). We surveyed owls on foot using passive listening and broadcast vocalizations in two transects each within the three largest protected areas of El Salvador from 2003 through 2013.</w:t>
       </w:r>
     </w:p>
     <w:p>
@@ -318,7 +342,7 @@
       </w:pPr>
       <w:bookmarkStart w:id="23" w:name="study-area"/>
       <w:r>
-        <w:t xml:space="preserve">Study Area</w:t>
+        <w:t xml:space="preserve">Study area</w:t>
       </w:r>
       <w:bookmarkEnd w:id="23"/>
     </w:p>
@@ -328,6 +352,75 @@
       </w:pPr>
       <w:r>
         <w:t xml:space="preserve">El Salvador is the smallest and most densely populated (approximately 6.5 million) Central American country with 13.6% of its land forested</w:t>
+      </w:r>
+      <w:r>
+        <w:t xml:space="preserve"> </w:t>
+      </w:r>
+      <w:r>
+        <w:t xml:space="preserve">(Central Intelligence Agency 2020)</w:t>
+      </w:r>
+      <w:r>
+        <w:t xml:space="preserve">. It is bordered by the Pacific Ocean, Guatemala and Honduras (Fig. 1XXX). This project includes three protected natural areas located at different elevations (high, mid and low elevations) and in different types of forest vegetation (alluvial, deciduous, semi-deciduous, pine-oak and cloud forest) that are representative of several of the country’s protected natural areas (Table 1XXX).</w:t>
+      </w:r>
+    </w:p>
+    <w:p>
+      <w:pPr>
+        <w:pStyle w:val="BodyText"/>
+      </w:pPr>
+      <w:r>
+        <w:t xml:space="preserve">El Imposible National Park (NP) is located 119 km southwest of San Salvador (Fig. 1XXX, Table 1XXX). Its elevation ranges from 250 to 1425 m above sea level. It is the largest NP in the country, covering 3792 ha. The topography is extremely steep and broken, with many cliffs</w:t>
+      </w:r>
+      <w:r>
+        <w:t xml:space="preserve"> </w:t>
+      </w:r>
+      <w:r>
+        <w:t xml:space="preserve">( Juan Marco Álvarez and Komar 2003)</w:t>
+      </w:r>
+      <w:r>
+        <w:t xml:space="preserve">. The area contains deciduous and semi-deciduous forest, secondary growth vegetation on the edges and former pasture areas that were reforested with native species in 1997. In the western portion of this NP, one survey transect (EI-1) was set up in the lower elevation deciduous in an area of reforestation and the other (EI-2) was located in semi-deciduous forest.</w:t>
+      </w:r>
+    </w:p>
+    <w:p>
+      <w:pPr>
+        <w:pStyle w:val="BodyText"/>
+      </w:pPr>
+      <w:r>
+        <w:t xml:space="preserve">Montecristo NP is located 125 km northwest of San Salvador (Fig. 1XXX; Table 1XXX). Its altitude ranges from 730 to 2418 m above sea level and covers 1973 ha</w:t>
+      </w:r>
+      <w:r>
+        <w:t xml:space="preserve"> </w:t>
+      </w:r>
+      <w:r>
+        <w:t xml:space="preserve">(Ministerio de Medio Ambiente y Recursos Naturales 2010)</w:t>
+      </w:r>
+      <w:r>
+        <w:t xml:space="preserve">. The higher elevations contain cloud forest, middle elevations contain pine/oak forest (with some pine and cypress plantations) and the lower elevations contain a semi-deciduous tropical forest</w:t>
+      </w:r>
+      <w:r>
+        <w:t xml:space="preserve"> </w:t>
+      </w:r>
+      <w:r>
+        <w:t xml:space="preserve">(Ministerio de Medio Ambiente y Recursos Naturales 2015a)</w:t>
+      </w:r>
+      <w:r>
+        <w:t xml:space="preserve">. This NP is part of the Montecristo Tri-national Protected Area which includes extensive adjoining natural areas in Guatemala and Honduras</w:t>
+      </w:r>
+      <w:r>
+        <w:t xml:space="preserve"> </w:t>
+      </w:r>
+      <w:r>
+        <w:t xml:space="preserve">(Komar 2010)</w:t>
+      </w:r>
+      <w:r>
+        <w:t xml:space="preserve">. In this NP, one transect (M-1) was set up in a cloud forest and another (M-2) was located at a lower elevation in a pine/oak forest.</w:t>
+      </w:r>
+    </w:p>
+    <w:p>
+      <w:pPr>
+        <w:pStyle w:val="BodyText"/>
+      </w:pPr>
+      <w:r>
+        <w:t xml:space="preserve">Nancuchiname Forest, a Protected Natural Area, is located 95 km southeast of San Salvador in the coastal alluvial plain along the Lempa River (Fig. 1XXX). Its elevation ranges from 5 to 12 m above sea level and covers 797 ha. Nancuchiname Forest represents the largest remaining patch of tropical forest on the alluvial plain of the country</w:t>
       </w:r>
       <w:r>
         <w:t xml:space="preserve"> </w:t>
@@ -345,118 +438,16 @@
         <w:t xml:space="preserve">)</w:t>
       </w:r>
       <w:r>
-        <w:t xml:space="preserve">. It is bordered by the Pacific Ocean, Guatemala and Honduras (Fig. 1XXX). El Salvador is located in the heart of the Mesoamerican Biodiversity Hotspot (Conservation International 2009 in Komar and Ibarra-Portillo 2009). This project includes three protected natural areas located at different elevations (high, mid and low elevations) and in different types of forest vegetation (alluvial, deciduous, semi-deciduous, pine-oak and cloud forest) that are representative of several of the country’s protected natural areas (Table 1XXX).</w:t>
-      </w:r>
-    </w:p>
-    <w:p>
-      <w:pPr>
-        <w:pStyle w:val="BodyText"/>
-      </w:pPr>
-      <w:r>
-        <w:t xml:space="preserve">El Imposible National Park (NP) is located 119 km southwest of San Salvador (Fig. 1XXX, Table 1XXX). Its elevation ranges from 250 to 1425 m above sea level. It is the largest NP in the country, covering 3792 ha. The topography is extremely steep and broken, with many cliffs</w:t>
-      </w:r>
-      <w:r>
-        <w:t xml:space="preserve"> </w:t>
-      </w:r>
-      <w:r>
-        <w:t xml:space="preserve">(</w:t>
+        <w:t xml:space="preserve">xxx</w:t>
+      </w:r>
+      <w:r>
+        <w:t xml:space="preserve"> </w:t>
       </w:r>
       <w:r>
         <w:rPr>
           <w:b/>
         </w:rPr>
-        <w:t xml:space="preserve">???</w:t>
-      </w:r>
-      <w:r>
-        <w:t xml:space="preserve">)</w:t>
-      </w:r>
-      <w:r>
-        <w:t xml:space="preserve">. The area contains deciduous and semi-deciduous forest, secondary growth vegetation on the edges and former pasture areas that were reforested with native species in 1997. In the western portion of this NP, one survey transect (EI-1) was set up in the lower elevation deciduous in an area of reforestation and the other (EI-2) was located in semi-deciduous forest.</w:t>
-      </w:r>
-    </w:p>
-    <w:p>
-      <w:pPr>
-        <w:pStyle w:val="BodyText"/>
-      </w:pPr>
-      <w:r>
-        <w:t xml:space="preserve">Montecristo NP is located 125 km northwest of San Salvador (Fig. 1XXX; Table 1XXX). Its altitude ranges from 730 to 2418 m above sea level and covers 1973 ha</w:t>
-      </w:r>
-      <w:r>
-        <w:t xml:space="preserve"> </w:t>
-      </w:r>
-      <w:r>
-        <w:t xml:space="preserve">(</w:t>
-      </w:r>
-      <w:r>
-        <w:rPr>
-          <w:b/>
-        </w:rPr>
-        <w:t xml:space="preserve">???</w:t>
-      </w:r>
-      <w:r>
-        <w:t xml:space="preserve">)</w:t>
-      </w:r>
-      <w:r>
-        <w:t xml:space="preserve">. The higher elevations contain cloud forest, middle elevations contain pine/oak forest (with some pine and cypress plantations) and the lower elevations contain a semi-deciduous tropical forest</w:t>
-      </w:r>
-      <w:r>
-        <w:t xml:space="preserve"> </w:t>
-      </w:r>
-      <w:r>
-        <w:t xml:space="preserve">(</w:t>
-      </w:r>
-      <w:r>
-        <w:rPr>
-          <w:b/>
-        </w:rPr>
-        <w:t xml:space="preserve">???</w:t>
-      </w:r>
-      <w:r>
-        <w:t xml:space="preserve">)</w:t>
-      </w:r>
-      <w:r>
-        <w:t xml:space="preserve">. This NP is part of the Montecristo Tri-national Protected Area which includes extensive adjoining natural areas in Guatemala and Honduras</w:t>
-      </w:r>
-      <w:r>
-        <w:t xml:space="preserve"> </w:t>
-      </w:r>
-      <w:r>
-        <w:t xml:space="preserve">(</w:t>
-      </w:r>
-      <w:r>
-        <w:rPr>
-          <w:b/>
-        </w:rPr>
-        <w:t xml:space="preserve">???</w:t>
-      </w:r>
-      <w:r>
-        <w:t xml:space="preserve">)</w:t>
-      </w:r>
-      <w:r>
-        <w:t xml:space="preserve">. In this NP, one transect (M-1) was set up in a cloud forest and another (M-2) was located at a lower elevation in a pine/oak forest.</w:t>
-      </w:r>
-    </w:p>
-    <w:p>
-      <w:pPr>
-        <w:pStyle w:val="BodyText"/>
-      </w:pPr>
-      <w:r>
-        <w:t xml:space="preserve">Nancuchiname Forest, a Protected Natural Area, is located 95 km southeast of San Salvador in the coastal alluvial plain along the Lempa River (Fig. 1XXX). Its elevation ranges from 5 to 12 m above sea level and covers 797 ha. Nancuchiname Forest represents the largest remaining patch of tropical forest on the alluvial plain of the country</w:t>
-      </w:r>
-      <w:r>
-        <w:t xml:space="preserve"> </w:t>
-      </w:r>
-      <w:r>
-        <w:t xml:space="preserve">(</w:t>
-      </w:r>
-      <w:r>
-        <w:rPr>
-          <w:b/>
-        </w:rPr>
-        <w:t xml:space="preserve">???</w:t>
-      </w:r>
-      <w:r>
-        <w:t xml:space="preserve">)</w:t>
+        <w:t xml:space="preserve">we can’t site a geocities website</w:t>
       </w:r>
       <w:r>
         <w:t xml:space="preserve">. The area contains deciduous and semi-deciduous forest, second growth vegetation, native species reforestation and a dike. In Nancuchiname Forest, one survey transect (N-1) was set up in alluvial forest along a dike surrounded by second growth vegetation and another (N-2) in a semi-deciduous alluvial forest.</w:t>
@@ -1050,7 +1041,7 @@
       </w:pPr>
       <w:bookmarkStart w:id="24" w:name="survey-methods"/>
       <w:r>
-        <w:t xml:space="preserve">Survey Methods</w:t>
+        <w:t xml:space="preserve">Survey methods</w:t>
       </w:r>
       <w:bookmarkEnd w:id="24"/>
     </w:p>
@@ -1065,16 +1056,7 @@
         <w:t xml:space="preserve"> </w:t>
       </w:r>
       <w:r>
-        <w:t xml:space="preserve">(</w:t>
-      </w:r>
-      <w:r>
-        <w:rPr>
-          <w:b/>
-        </w:rPr>
-        <w:t xml:space="preserve">???</w:t>
-      </w:r>
-      <w:r>
-        <w:t xml:space="preserve">)</w:t>
+        <w:t xml:space="preserve">(Takats et al. 2001)</w:t>
       </w:r>
       <w:r>
         <w:t xml:space="preserve"> </w:t>
@@ -1086,16 +1068,7 @@
         <w:t xml:space="preserve"> </w:t>
       </w:r>
       <w:r>
-        <w:t xml:space="preserve">(</w:t>
-      </w:r>
-      <w:r>
-        <w:rPr>
-          <w:b/>
-        </w:rPr>
-        <w:t xml:space="preserve">???</w:t>
-      </w:r>
-      <w:r>
-        <w:t xml:space="preserve">)</w:t>
+        <w:t xml:space="preserve">(Enrı́quez and Rangel-Salazar 2001)</w:t>
       </w:r>
       <w:r>
         <w:t xml:space="preserve">. This study’s survey protocol was an extension of previous research completed in the western half of El Imposible NP</w:t>
@@ -1104,16 +1077,7 @@
         <w:t xml:space="preserve"> </w:t>
       </w:r>
       <w:r>
-        <w:t xml:space="preserve">(</w:t>
-      </w:r>
-      <w:r>
-        <w:rPr>
-          <w:b/>
-        </w:rPr>
-        <w:t xml:space="preserve">???</w:t>
-      </w:r>
-      <w:r>
-        <w:t xml:space="preserve">)</w:t>
+        <w:t xml:space="preserve">(West 1988)</w:t>
       </w:r>
       <w:r>
         <w:t xml:space="preserve">. For our surveys, we created six 2-km long survey routes (transects) that each included 10 permanent survey stations at 200 m intervals. Two routes were established in each protected area (Table 1xxx).</w:t>
@@ -1124,7 +1088,7 @@
         <w:pStyle w:val="BodyText"/>
       </w:pPr>
       <w:r>
-        <w:t xml:space="preserve">Surveys were begun at local twilight and took approximately five hours to complete. At each station, we measured and recorded environmental conditions (Brunton Sherpa, Brunton Incorporated) including temperature, precipitation, cloud cover, fog cover, wind speed, barometric pressure, moon phase, and noise level. The survey then began with passive listening for two minutes, followed by a three-minute broadcast call, and then seven minutes of silent listening. We recorded local owl vocalizations and used them for broadcast calls whenever possible. If an owl vocalized during broadcast playback, we stopped the broadcast and recorded the owl’s vocalization. When we detected an owl, we noted its location and angle relative to the station, and noted when the same owl was identified at consecutive stations. The broadcast calls varied between routes, but were consistent at each route and station across years. Specifically, we broadcasted the vocalizations of Pacific Screech-Owls, Mottled Owls, Crested Owls, Black-and-white Owls, Spectacled Owls, Pacific Screech-Owls, Mottled Owls, Crested Owls, Black-and-white Owls, and Spectacled Owls at stations 1 through 10, respectively, in all routes in El Imposible (EI-1 and EI-2) and Nancuchiname (N-1) and N-2). We broadcasted the vocalizations of Whiskered Owls, Mottled Owls, Fulvous Owls, Stygian Owls, Great Horned Owls, Whiskered Owls, Mottled Owls, Fulvous Owls, Stygian Owls, and Great Horned Owls at stations 1 through 10, respectively, in both routes of Montecristo (M-1 and M-2). Surveys were repeated at each route up to three times a year from 2003 through 2013, depending on site access and weather. We did not conduct any surveys in 2006. We georeferenced the owl detections for each survey and route to eliminate double counting of the owl observations.</w:t>
+        <w:t xml:space="preserve">Surveys began at local twilight and took approximately five hours to complete. At each station, we measured and recorded environmental conditions (Brunton Sherpa, Brunton Incorporated) including temperature, precipitation, cloud cover, fog cover, wind speed, barometric pressure, moon phase, and noise level. The survey then began with passive listening for two minutes, followed by a three-minute broadcast call, and then seven minutes of silent listening. We recorded local owl vocalizations and used them for broadcast calls whenever possible. If an owl vocalized during broadcast playback, we stopped the broadcast and recorded the owl’s vocalization. When we detected an owl, we noted its location and angle relative to the station, and we tracked when the same owl was identified at consecutive stations. The broadcast calls varied between routes, but were consistent at each route and station across years. Specifically, we broadcasted the vocalizations of Pacific Screech-Owls, Mottled Owls, Crested Owls, Black-and-white Owls, Spectacled Owls, Pacific Screech-Owls, Mottled Owls, Crested Owls, Black-and-white Owls, and Spectacled Owls at stations 1 through 10, respectively, in all routes in El Imposible (EI-1 and EI-2) and Nancuchiname (N-1) and N-2). We broadcasted the vocalizations of Whiskered Owls, Mottled Owls, Fulvous Owls, Stygian Owls, Great Horned Owls, Whiskered Owls, Mottled Owls, Fulvous Owls, Stygian Owls, and Great Horned Owls at stations 1 through 10, respectively, in both routes of Montecristo (M-1 and M-2). Surveys were repeated at each route up to three times a year from 2003 through 2013, depending on site access and weather. We did not conduct any surveys in 2006. We georeferenced the owl detections for each survey and route to eliminate double counting of the owl observations.</w:t>
       </w:r>
     </w:p>
     <w:p>
@@ -2838,20 +2802,7 @@
         <w:rPr>
           <w:i/>
         </w:rPr>
-        <w:t xml:space="preserve">(</w:t>
-      </w:r>
-      <w:r>
-        <w:rPr>
-          <w:b/>
-          <w:i/>
-        </w:rPr>
-        <w:t xml:space="preserve">???</w:t>
-      </w:r>
-      <w:r>
-        <w:rPr>
-          <w:i/>
-        </w:rPr>
-        <w:t xml:space="preserve">)</w:t>
+        <w:t xml:space="preserve">(Ministerio de Medio Ambiente y Recursos Naturales 2015b)</w:t>
       </w:r>
     </w:p>
     <w:p>
@@ -2860,7 +2811,7 @@
       </w:pPr>
       <w:bookmarkStart w:id="25" w:name="single-species-occupancy-model-framework"/>
       <w:r>
-        <w:t xml:space="preserve">Single-Species Occupancy Model Framework</w:t>
+        <w:t xml:space="preserve">Single-species occupancy model framework</w:t>
       </w:r>
       <w:bookmarkEnd w:id="25"/>
     </w:p>
@@ -3008,7 +2959,7 @@
                     <m:nor/>
                     <m:sty m:val="p"/>
                   </m:rPr>
-                  <m:t> representing EI1, EI2, M1, M2, N1, N2</m:t>
+                  <m:t> representing EI-1, EI-2, M-1, M-2, N-1, N-2</m:t>
                 </m:r>
               </m:e>
             </m:mr>
@@ -4965,7 +4916,7 @@
       </w:pPr>
       <w:bookmarkStart w:id="26" w:name="richness-model-framework"/>
       <w:r>
-        <w:t xml:space="preserve">Richness Model Framework</w:t>
+        <w:t xml:space="preserve">Richness model framework</w:t>
       </w:r>
       <w:bookmarkEnd w:id="26"/>
     </w:p>
@@ -6562,7 +6513,7 @@
       </w:pPr>
       <w:bookmarkStart w:id="27" w:name="model-implementation"/>
       <w:r>
-        <w:t xml:space="preserve">Model Implementation</w:t>
+        <w:t xml:space="preserve">Model implementation</w:t>
       </w:r>
       <w:bookmarkEnd w:id="27"/>
     </w:p>
@@ -6597,7 +6548,7 @@
         <w:pStyle w:val="BodyText"/>
       </w:pPr>
       <w:r>
-        <w:t xml:space="preserve">We applied the single-species occupancy model for three owl species that had sufficient positive detections for analysis: Mottled Owl, Spectacled Owl, and Ferruginous Pygmy-Owl (Table 2XX). Based on our understanding of owl ecology, we assumed that Spectacled and Ferruginous Pygmy owls would not occupy route M1 in Montecristo, so we removed M1 from those species’ occupancy analyses. For all three of the single-species occupancy models, we ran 3 chains for 10,000 iterations and 1000 iterations discarded as burn-in, for a total of 27,000 iterations comprising the posterior distributions for each model parameter. Initial values for</w:t>
+        <w:t xml:space="preserve">We applied the single-species occupancy model for three owl species that had sufficient positive detections for analysis: Mottled Owl, Spectacled Owl, and Ferruginous Pygmy-Owl (Table 2XX). Based on our understanding of owl ecology, we assumed that Spectacled and Ferruginous Pygmy owls would not occupy route M-1 in Montecristo, so we removed M-1 from those species’ occupancy analyses. For all three of the single-species occupancy models, we ran 3 chains for 10,000 iterations and 1000 iterations discarded as burn-in, for a total of 27,000 iterations comprising the posterior distributions for each model parameter. Initial values for</w:t>
       </w:r>
       <w:r>
         <w:t xml:space="preserve"> </w:t>
@@ -6733,11 +6684,27 @@
     </w:p>
     <w:p>
       <w:pPr>
+        <w:pStyle w:val="FirstParagraph"/>
+      </w:pPr>
+      <w:r>
+        <w:t xml:space="preserve">A total of 86 surveys were conducted between March and May from 2003 through 2005 and 2007 through 2013. No surveys were conducted in 2006.</w:t>
+      </w:r>
+    </w:p>
+    <w:p>
+      <w:pPr>
+        <w:pStyle w:val="BodyText"/>
+      </w:pPr>
+      <w:r>
+        <w:t xml:space="preserve">We detected nine species of owls during our surveys: Barn Owl, Whiskered Screech-Owl, Pacific Screech-Owl, Spectacled Owl, Great Horned Owl, Ferruginous Pygmy-Owl, Mottled Owl, Fulvous Owl, and c.f. Stygian Owl (Table 2xXX). We identified Whiskered Screech-Owls in Montecristo NP, which had previously been undocumented in that protected area. We also identified a c.f. Stygian Owl in Montecristo NP, which was a species not previously documented in the entire country of El Salvador. The c.f. Stygian Owl requires further investigation to determine true presence of that owl in El Salvador.</w:t>
+      </w:r>
+    </w:p>
+    <w:p>
+      <w:pPr>
         <w:pStyle w:val="Heading2"/>
       </w:pPr>
       <w:bookmarkStart w:id="29" w:name="single-species-occupancy-model-results"/>
       <w:r>
-        <w:t xml:space="preserve">Single-Species Occupancy Model Results</w:t>
+        <w:t xml:space="preserve">Single-species occupancy model results</w:t>
       </w:r>
       <w:bookmarkEnd w:id="29"/>
     </w:p>
@@ -6746,7 +6713,7 @@
         <w:pStyle w:val="FirstParagraph"/>
       </w:pPr>
       <w:r>
-        <w:t xml:space="preserve">We detected nine species of owls during our surveys: Barn Owl, Whiskered Screech-Owl, Pacific Screech-Owl, Spectacled Owl, Great Horned Owl, Ferruginous Pygmy-Owl, Mottled Owl, Fulvous Owl, and c.f. Stygian Owl (Table 2xXX). We identified Whiskered Screech-Owlsin Montecristo NP, which had previously been undocumented in that protected area. We also identified a c.f. Stygian Owl in Montecristo NP, which was a species not previously documented in the entire country of El Salvador.</w:t>
+        <w:t xml:space="preserve">Mottled Owls, Spectacled Owls, and Ferruginous Pygmy-Owls had 542, 137, and 187 positive detections over the 11 year period, respectively (Table 2XX). No other owl species had enough detections to analyze species-specific occupancy (Table 2XX). Averaged across years, we found that the probability of occupancy was somewhat higher for Mottled owls than for Ferruginous Pygmy or Spectacled owls in both routes of El Imposible and in M-2 route of Montecristo (Fig. 1X). Occupancy probabilities were relatively high across all three species for both routes of Nancuchiname (Fig. 1XX). We found that the probability of occupancy for Mottled owls was relatively consistent across time in the El Imposible routes and in N-2 (Fig. 2XX), but that it seemed to increase in the last ~6 years in M-2 and N-1 (Fig. 2XX). The probability of occupancy in M-1 seemed to have decreased through time for Mottled owls (Fig. 2XX).</w:t>
       </w:r>
     </w:p>
     <w:p>
@@ -6754,15 +6721,7 @@
         <w:pStyle w:val="BodyText"/>
       </w:pPr>
       <w:r>
-        <w:t xml:space="preserve">Mottled Owls, Spectacled Owls, and Ferruginous Pygmy owls had 542, 137, and 187 positive detections over the 11 year period, respectively (Table 2XX). No other owl species had enough detections to analyze species-specific occupancy (Table 2XX). Averaged across years, we found that the probability of occupancy was somewhat higher for Mottled owls than for Ferruginous Pygmy or Spectacled owls in both routes of El Imposible and in M2 route of Montecristo (Fig. 1X). Occupancy probabilities were relatively high across all three species for both routes of Nancuchiname (Fig. 1XX). We found that the probability of occupancy for Mottled owls was relatively consistent across time in the El Imposible routes and in N2 (Fig. 2XX), but that it seemed to increase in the last ~6 years in M2 and N1 (Fig. 2XX). The probability of occupancy in M1 seemed to have decreased through time for Mottled owls (Fig. 2XX).</w:t>
-      </w:r>
-    </w:p>
-    <w:p>
-      <w:pPr>
-        <w:pStyle w:val="BodyText"/>
-      </w:pPr>
-      <w:r>
-        <w:t xml:space="preserve">For routes EI1, EI2, and M2, the probability of occupancy for Ferruginous Pygmy and Spectacled stayed relatively low across time other than a higher probability of occupancy for Ferruginous Pygmy in EI1 in the early years of the surveys (Figs. 3XX and 4XX). The probability of occupancy for Ferruginous Pygmy owls was relatively high in both routes of Nancuchaname except in 2008 and 2009 (Fig. 3XX), and the probability of occupancy for the Spectacled owl fluctuated slightly from year to year in the Nancuchaname routes (Fig. 4XX).</w:t>
+        <w:t xml:space="preserve">For routes EI-1, EI-2, and M-2, the probability of occupancy for Ferruginous Pygmy and Spectacled stayed relatively low across time other than a higher probability of occupancy for Ferruginous Pygmy in EI-1 in the early years of the surveys (Figs. 3XX and 4XX). The probability of occupancy for Ferruginous Pygmy owls was relatively high in both routes of Nancuchaname except in 2008 and 2009 (Fig. 3XX), and the probability of occupancy for the Spectacled owl fluctuated slightly from year to year in the Nancuchaname routes (Fig. 4XX).</w:t>
       </w:r>
     </w:p>
     <w:p>
@@ -6771,7 +6730,7 @@
       </w:pPr>
       <w:bookmarkStart w:id="30" w:name="richness-model-results"/>
       <w:r>
-        <w:t xml:space="preserve">Richness Model Results</w:t>
+        <w:t xml:space="preserve">Richness model results</w:t>
       </w:r>
       <w:bookmarkEnd w:id="30"/>
     </w:p>
@@ -6801,7 +6760,7 @@
         </m:sSub>
       </m:oMath>
       <w:r>
-        <w:t xml:space="preserve">) and 90% credible intervals were 4 (4,4), 5 (4,5), 3 (3,4), 4 (4,5), 5 (5,5), and 5 (5,5) for EI1, EI2, M1, M2, N1, and N2, respectively. These were equivalent to the number of species detected in each route (Table 1XX), indicating that the probability of occupancy for undetected species was low and no additional species were predicted to be present in a route’s community, other than those that were detected.</w:t>
+        <w:t xml:space="preserve">) and 90% credible intervals were 4 (4,4), 5 (4,5), 3 (3,4), 4 (4,5), 5 (5,5), and 5 (5,5) for EI-1, EI-2, M-1, M-2, N-1, and N-2, respectively. These were equivalent to the number of species detected in each route (Table 1XX), indicating that the probability of occupancy for undetected species was low and no additional species were predicted to be present in a route’s community, other than those that were detected.</w:t>
       </w:r>
     </w:p>
     <w:p>
@@ -6850,7 +6809,7 @@
       </w:pPr>
       <w:bookmarkStart w:id="31" w:name="detection-results"/>
       <w:r>
-        <w:t xml:space="preserve">Detection Results</w:t>
+        <w:t xml:space="preserve">Detection results</w:t>
       </w:r>
       <w:bookmarkEnd w:id="31"/>
     </w:p>
@@ -6874,11 +6833,179 @@
       <w:pPr>
         <w:pStyle w:val="Heading1"/>
       </w:pPr>
-      <w:bookmarkStart w:id="32" w:name="figures"/>
+      <w:bookmarkStart w:id="32" w:name="discussion"/>
+      <w:r>
+        <w:t xml:space="preserve">Discussion</w:t>
+      </w:r>
+      <w:bookmarkEnd w:id="32"/>
+    </w:p>
+    <w:p>
+      <w:pPr>
+        <w:pStyle w:val="FirstParagraph"/>
+      </w:pPr>
+      <w:r>
+        <w:t xml:space="preserve">The goal of this long-term project was to complete two survey passes at each route for each year from 2003 through 2013. However, that was not always possible due to weather conditions, such as strong winds or rain. Access to the routes also precluded us from surveys in some instances. Rain and high winds diminish the vocalizations of owls as well as the ability for surveyors to detect any owl calls</w:t>
+      </w:r>
+      <w:r>
+        <w:t xml:space="preserve"> </w:t>
+      </w:r>
+      <w:r>
+        <w:t xml:space="preserve">(Takats et al. 2001, Andersen 2007)</w:t>
+      </w:r>
+      <w:r>
+        <w:t xml:space="preserve">. The survey was initially set up for 10 years based on recommendations from Mexican Spotted Owls researchers who stated that a monitoring period of 10 years would provide adequate information about population trends</w:t>
+      </w:r>
+      <w:r>
+        <w:t xml:space="preserve"> </w:t>
+      </w:r>
+      <w:r>
+        <w:t xml:space="preserve">(Fish and Service 1995)</w:t>
+      </w:r>
+      <w:r>
+        <w:t xml:space="preserve">.</w:t>
+      </w:r>
+    </w:p>
+    <w:p>
+      <w:pPr>
+        <w:pStyle w:val="BodyText"/>
+      </w:pPr>
+      <w:r>
+        <w:t xml:space="preserve">In Central America, the Mottled Owl is the most common and widespread owl</w:t>
+      </w:r>
+      <w:r>
+        <w:t xml:space="preserve"> </w:t>
+      </w:r>
+      <w:r>
+        <w:t xml:space="preserve">(Vallely and Dyer 2018)</w:t>
+      </w:r>
+      <w:r>
+        <w:t xml:space="preserve">.</w:t>
+      </w:r>
+      <w:r>
+        <w:t xml:space="preserve"> </w:t>
+      </w:r>
+      <w:r>
+        <w:t xml:space="preserve">Pérez-Léon et al. (2017)</w:t>
+      </w:r>
+      <w:r>
+        <w:t xml:space="preserve"> </w:t>
+      </w:r>
+      <w:r>
+        <w:t xml:space="preserve">stated that habitat loss has restricted the distribution of several owl species, but that populations of Barn Owls, Pacific Screech-owls, Mottled Owls, and Ferruginous Pygmy-owls have survived the fragmentation processes in El Salvador relative to other Neotropical species. Contrarily,</w:t>
+      </w:r>
+      <w:r>
+        <w:t xml:space="preserve"> </w:t>
+      </w:r>
+      <w:r>
+        <w:t xml:space="preserve">Enrı́quez and Rangel-Salazar (2001)</w:t>
+      </w:r>
+      <w:r>
+        <w:t xml:space="preserve"> </w:t>
+      </w:r>
+      <w:r>
+        <w:t xml:space="preserve">stated that Mottled Owl populations in La Selva may have decreased during the past 30 years. The results of this study indicated that Mottled Owls are still fairly common at each of the protected areas, although there seemed to be a downward trend in occupancy in M-2 (Fig xXX).</w:t>
+      </w:r>
+    </w:p>
+    <w:p>
+      <w:pPr>
+        <w:pStyle w:val="BodyText"/>
+      </w:pPr>
+      <w:r>
+        <w:t xml:space="preserve">Ferruginous Pygmy-owls were the second most-often detected owls in this study. Ferruginous Pygmy-owls were often detected at the beginning of survey routes, often closer to sunset than later at night, and Ferruginous Pygmy-owls demonstrated fairly low occupancy rates in El Imposible routes, other than in the first couple years of the survey in EI-1. Ferruginous Pygmy-owls prefer open habitats with a lot of edge.</w:t>
+      </w:r>
+      <w:r>
+        <w:t xml:space="preserve"> </w:t>
+      </w:r>
+      <w:r>
+        <w:t xml:space="preserve">West (1988)</w:t>
+      </w:r>
+      <w:r>
+        <w:t xml:space="preserve"> </w:t>
+      </w:r>
+      <w:r>
+        <w:t xml:space="preserve">observed that the lower elevation areas of El Imposible had been grazed and dotted with houses. The activities and vegetation structure of the area has changed overtime, and native species re-vegetation efforts began in that area in 1997. It is possible that Ferruginous Pygmy-owls are responding to the decrease in edge habitat in this park, and we recommend further surveys to determine the risk to Ferruginous Pygmy-owls in response to revegetation management.</w:t>
+      </w:r>
+    </w:p>
+    <w:p>
+      <w:pPr>
+        <w:pStyle w:val="BodyText"/>
+      </w:pPr>
+      <w:r>
+        <w:t xml:space="preserve">Stygian Owl was listed as an expected owl in El Salvador [</w:t>
+      </w:r>
+      <w:r>
+        <w:t xml:space="preserve">Pérez-Léon et al. (2017)</w:t>
+      </w:r>
+      <w:r>
+        <w:t xml:space="preserve">). On 26 March 2002, after listening to recordings and viewing photographs, the Montecristo NP guards stated that they thought c.f. Stygian owl was present in the park (personal communication). While there was only one c.f. Stygian Owl detected during the course of our surveys, we did also hear a c.f. Stygian Owl between the survey points on 25 April XXXXyear. We also heard c.f. Stygian Owl twice on M-2 between station points on 20 March 2005 and once between stations in 2007. We did not record any of these vocalizations by c.f. Stygian Owls. Detections that occurred between stations or away from survey routes were not included in our results. So while we are confident that c.f. Stygian Owls are present in Montecristo NP, we believe that further documentation of the species would be beneficial for confirmation of the species in El Salvador.</w:t>
+      </w:r>
+    </w:p>
+    <w:p>
+      <w:pPr>
+        <w:pStyle w:val="BodyText"/>
+      </w:pPr>
+      <w:r>
+        <w:t xml:space="preserve">During 1979-1981, in the western portion of El Imposible NP, West (1988) heard or observed six owl species, including two that were not detected during this study (Barn Owls and Black-and-white Owls) in that NP. In 1980, Barn Owls nested in a cave of Loma de Paja Mountain (opposite this study’s El Imposible transects). An 5 April 2002, Barn Owls were detected in that same location (Vidal Campos Aguirre, personal communication). Vidal Campos Aguirre also stated that Black-and-white Owls were observed in two areas of the Mistepe River Valley in that same timeframe. It is likely, then, that these two owls still occur in El Imposible, though we were not able to detect them. We also observed a Barn Owl nesting near the N-1 route; however, again, we did not include any visual or auditory detections of owls outside of the survey stations. Barn Owls were detected in both Nancuchiname routes, but Black-and-white Owls were not detected in any routes during our surveys.</w:t>
+      </w:r>
+    </w:p>
+    <w:p>
+      <w:pPr>
+        <w:pStyle w:val="BodyText"/>
+      </w:pPr>
+      <w:r>
+        <w:t xml:space="preserve">Nancuchiname Forest was the richest in diversity of our three protected areas; however, many of the more specialist species were only detected in Montecristo NP (e.g., Whiskered Owl, Great Horned Owl, Fulvous Owl, and c.f. Stygian Owl). The 2002 Nancuchiname Forest Management Plan only listed one owl, Ferruginous Pygmy-owl, as being present</w:t>
+      </w:r>
+      <w:r>
+        <w:t xml:space="preserve"> </w:t>
+      </w:r>
+      <w:r>
+        <w:t xml:space="preserve">(Zepeda 1995)</w:t>
+      </w:r>
+      <w:r>
+        <w:t xml:space="preserve">xx *why does year not match**, but we confirmed the presence of four additional owl species in that NP. Fulvous Owl is one of El Salvador’s 18 endemic bird species</w:t>
+      </w:r>
+      <w:r>
+        <w:t xml:space="preserve"> </w:t>
+      </w:r>
+      <w:r>
+        <w:t xml:space="preserve">(Komar 2002)</w:t>
+      </w:r>
+      <w:r>
+        <w:t xml:space="preserve">, and it was detected numerous times in the cloud forest of Montecristo NP (M-1). Fulvous Owl has also been recently photographed in Montecristo NP</w:t>
+      </w:r>
+      <w:r>
+        <w:t xml:space="preserve"> </w:t>
+      </w:r>
+      <w:r>
+        <w:t xml:space="preserve">(Gonzalez et al. 2017)</w:t>
+      </w:r>
+      <w:r>
+        <w:t xml:space="preserve">.</w:t>
+      </w:r>
+    </w:p>
+    <w:p>
+      <w:pPr>
+        <w:pStyle w:val="BodyText"/>
+      </w:pPr>
+      <w:r>
+        <w:t xml:space="preserve">Pérez-Léon et al. (2017)</w:t>
+      </w:r>
+      <w:r>
+        <w:t xml:space="preserve"> </w:t>
+      </w:r>
+      <w:r>
+        <w:t xml:space="preserve">stated that there are human activities affecting owl populations in El Salvador, including illegal hunting, trapping, persecution, killing, and wildlife trade. They also stated that, of eight species of owls confiscated from local markets in 1995 to 2008, the most frequent were Mottled Owls and Ferruginous Pygmy-owls.</w:t>
+      </w:r>
+    </w:p>
+    <w:p>
+      <w:pPr>
+        <w:pStyle w:val="Heading1"/>
+      </w:pPr>
+      <w:bookmarkStart w:id="33" w:name="figures"/>
       <w:r>
         <w:t xml:space="preserve">Figures</w:t>
       </w:r>
-      <w:bookmarkEnd w:id="32"/>
+      <w:bookmarkEnd w:id="33"/>
     </w:p>
     <w:p>
       <w:pPr>
@@ -6887,7 +7014,7 @@
       <w:r>
         <w:drawing>
           <wp:inline>
-            <wp:extent cx="5334000" cy="8471647"/>
+            <wp:extent cx="5943600" cy="9439835"/>
             <wp:effectExtent b="0" l="0" r="0" t="0"/>
             <wp:docPr descr="1XX. Probability of occupancy (\psi_{t,h}) averaged by route for Mottled, Ferruginous Pygmy, and Spectacled Owls. Owl surveys were conducted from 2003 to 2013 in three different protected areas within El Salvador. Posteriors were summarized with median \pm 90% credible intervals. " title="" id="1" name="Picture"/>
             <a:graphic>
@@ -6900,7 +7027,7 @@
                     </pic:cNvPicPr>
                   </pic:nvPicPr>
                   <pic:blipFill>
-                    <a:blip r:embed="rId33"/>
+                    <a:blip r:embed="rId34"/>
                     <a:stretch>
                       <a:fillRect/>
                     </a:stretch>
@@ -6908,7 +7035,7 @@
                   <pic:spPr bwMode="auto">
                     <a:xfrm>
                       <a:off x="0" y="0"/>
-                      <a:ext cx="5334000" cy="8471647"/>
+                      <a:ext cx="5943600" cy="9439835"/>
                     </a:xfrm>
                     <a:prstGeom prst="rect">
                       <a:avLst/>
@@ -6982,7 +7109,7 @@
       <w:r>
         <w:drawing>
           <wp:inline>
-            <wp:extent cx="5334000" cy="5334000"/>
+            <wp:extent cx="5943600" cy="5943600"/>
             <wp:effectExtent b="0" l="0" r="0" t="0"/>
             <wp:docPr descr="2XX. Probability of occupancy by route and year for Mottled Owl. Owl surveys were conducted from 2003 to 2013 in three different protected areas within El Salvador. Posteriors were summarized with median \pm 90% credible intervals. " title="" id="1" name="Picture"/>
             <a:graphic>
@@ -6995,7 +7122,7 @@
                     </pic:cNvPicPr>
                   </pic:nvPicPr>
                   <pic:blipFill>
-                    <a:blip r:embed="rId34"/>
+                    <a:blip r:embed="rId35"/>
                     <a:stretch>
                       <a:fillRect/>
                     </a:stretch>
@@ -7003,7 +7130,7 @@
                   <pic:spPr bwMode="auto">
                     <a:xfrm>
                       <a:off x="0" y="0"/>
-                      <a:ext cx="5334000" cy="5334000"/>
+                      <a:ext cx="5943600" cy="5943600"/>
                     </a:xfrm>
                     <a:prstGeom prst="rect">
                       <a:avLst/>
@@ -7054,7 +7181,7 @@
       <w:r>
         <w:drawing>
           <wp:inline>
-            <wp:extent cx="5334000" cy="5334000"/>
+            <wp:extent cx="5943600" cy="5943600"/>
             <wp:effectExtent b="0" l="0" r="0" t="0"/>
             <wp:docPr descr="3XX. Probability of occupancy by route and year for Ferruginous Pygmy Owl. Owl surveys were conducted from 2003 to 2013 in three different protected areas within El Salvador. Posteriors were summarized with median \pm 90% credible intervals. " title="" id="1" name="Picture"/>
             <a:graphic>
@@ -7067,7 +7194,7 @@
                     </pic:cNvPicPr>
                   </pic:nvPicPr>
                   <pic:blipFill>
-                    <a:blip r:embed="rId35"/>
+                    <a:blip r:embed="rId36"/>
                     <a:stretch>
                       <a:fillRect/>
                     </a:stretch>
@@ -7075,7 +7202,7 @@
                   <pic:spPr bwMode="auto">
                     <a:xfrm>
                       <a:off x="0" y="0"/>
-                      <a:ext cx="5334000" cy="5334000"/>
+                      <a:ext cx="5943600" cy="5943600"/>
                     </a:xfrm>
                     <a:prstGeom prst="rect">
                       <a:avLst/>
@@ -7126,7 +7253,7 @@
       <w:r>
         <w:drawing>
           <wp:inline>
-            <wp:extent cx="5334000" cy="5334000"/>
+            <wp:extent cx="5943600" cy="5943600"/>
             <wp:effectExtent b="0" l="0" r="0" t="0"/>
             <wp:docPr descr="4XX. Probability of occupancy by route and year for Spectacled Owl. Owl surveys were conducted from 2003 to 2013 in three different protected areas within El Salvador. Posteriors were summarized with median \pm 90% credible intervals. " title="" id="1" name="Picture"/>
             <a:graphic>
@@ -7139,7 +7266,7 @@
                     </pic:cNvPicPr>
                   </pic:nvPicPr>
                   <pic:blipFill>
-                    <a:blip r:embed="rId36"/>
+                    <a:blip r:embed="rId37"/>
                     <a:stretch>
                       <a:fillRect/>
                     </a:stretch>
@@ -7147,7 +7274,7 @@
                   <pic:spPr bwMode="auto">
                     <a:xfrm>
                       <a:off x="0" y="0"/>
-                      <a:ext cx="5334000" cy="5334000"/>
+                      <a:ext cx="5943600" cy="5943600"/>
                     </a:xfrm>
                     <a:prstGeom prst="rect">
                       <a:avLst/>
@@ -7198,7 +7325,7 @@
       <w:r>
         <w:drawing>
           <wp:inline>
-            <wp:extent cx="5334000" cy="4139259"/>
+            <wp:extent cx="5943600" cy="4612317"/>
             <wp:effectExtent b="0" l="0" r="0" t="0"/>
             <wp:docPr descr="5XX. Species richness (Richness*) by route and year. Owl surveys were conducted from 2003 to 2013 in three different protected areas within El Salvador. Posteriors were summarized with median (black dot) \pm 90% credible intervals (black lines). The number of species detected at each route and year are indicated with a red dot. " title="" id="1" name="Picture"/>
             <a:graphic>
@@ -7211,7 +7338,7 @@
                     </pic:cNvPicPr>
                   </pic:nvPicPr>
                   <pic:blipFill>
-                    <a:blip r:embed="rId37"/>
+                    <a:blip r:embed="rId38"/>
                     <a:stretch>
                       <a:fillRect/>
                     </a:stretch>
@@ -7219,7 +7346,7 @@
                   <pic:spPr bwMode="auto">
                     <a:xfrm>
                       <a:off x="0" y="0"/>
-                      <a:ext cx="5334000" cy="4139259"/>
+                      <a:ext cx="5943600" cy="4612317"/>
                     </a:xfrm>
                     <a:prstGeom prst="rect">
                       <a:avLst/>
@@ -7270,7 +7397,7 @@
       <w:r>
         <w:drawing>
           <wp:inline>
-            <wp:extent cx="5334000" cy="5647764"/>
+            <wp:extent cx="5943600" cy="6293223"/>
             <wp:effectExtent b="0" l="0" r="0" t="0"/>
             <wp:docPr descr="6XX. The logistic regression parameters that related the probability of detecting owls to the broadcast timeframe (pre-broadcast) or species. Owl surveys were conducted from 2003 to 2013 in three different protected areas within El Salvador. Posteriors were summarized with median \pm 90% credible intervals. " title="" id="1" name="Picture"/>
             <a:graphic>
@@ -7283,7 +7410,7 @@
                     </pic:cNvPicPr>
                   </pic:nvPicPr>
                   <pic:blipFill>
-                    <a:blip r:embed="rId38"/>
+                    <a:blip r:embed="rId39"/>
                     <a:stretch>
                       <a:fillRect/>
                     </a:stretch>
@@ -7291,7 +7418,7 @@
                   <pic:spPr bwMode="auto">
                     <a:xfrm>
                       <a:off x="0" y="0"/>
-                      <a:ext cx="5334000" cy="5647764"/>
+                      <a:ext cx="5943600" cy="6293223"/>
                     </a:xfrm>
                     <a:prstGeom prst="rect">
                       <a:avLst/>
@@ -7339,70 +7466,20 @@
       <w:pPr>
         <w:pStyle w:val="Heading1"/>
       </w:pPr>
-      <w:bookmarkStart w:id="39" w:name="references"/>
+      <w:bookmarkStart w:id="40" w:name="references"/>
       <w:r>
         <w:t xml:space="preserve">References</w:t>
       </w:r>
-      <w:bookmarkEnd w:id="39"/>
-    </w:p>
-    <w:bookmarkStart w:id="56" w:name="refs"/>
-    <w:bookmarkStart w:id="40" w:name="ref-Baumgardt:2019"/>
+      <w:bookmarkEnd w:id="40"/>
+    </w:p>
+    <w:bookmarkStart w:id="72" w:name="refs"/>
+    <w:bookmarkStart w:id="41" w:name="ref-Andersen:2007"/>
     <w:p>
       <w:pPr>
         <w:pStyle w:val="Bibliography"/>
       </w:pPr>
       <w:r>
-        <w:t xml:space="preserve">Baumgardt, J. A., M. L. Morrison, L. A. Brennan, and T. A. Campbell. 2019. Effects of broadcasting calls on detection probability in occupancy analyses of multiple raptor species. Western North American Naturalist 79:185–194.</w:t>
-      </w:r>
-    </w:p>
-    <w:bookmarkEnd w:id="40"/>
-    <w:bookmarkStart w:id="41" w:name="ref-Broms:2016"/>
-    <w:p>
-      <w:pPr>
-        <w:pStyle w:val="Bibliography"/>
-      </w:pPr>
-      <w:r>
-        <w:t xml:space="preserve">Broms, K. M., M. B. Hooten, and R. M. Fitzpatrick. 2016. Model selection and assessment for multi-species occupancy models. Ecology 97:1759–1770.</w:t>
-      </w:r>
-    </w:p>
-    <w:bookmarkEnd w:id="41"/>
-    <w:bookmarkStart w:id="42" w:name="ref-Clark:1978"/>
-    <w:p>
-      <w:pPr>
-        <w:pStyle w:val="Bibliography"/>
-      </w:pPr>
-      <w:r>
-        <w:t xml:space="preserve">Clark, R. J., D. G. Smith, and L. H. Kelso. 1978. Working bibliography of owls of the world. National Wildlife Federation Scientific and Technical Series.</w:t>
-      </w:r>
-    </w:p>
-    <w:bookmarkEnd w:id="42"/>
-    <w:bookmarkStart w:id="43" w:name="ref-Konig:1999"/>
-    <w:p>
-      <w:pPr>
-        <w:pStyle w:val="Bibliography"/>
-      </w:pPr>
-      <w:r>
-        <w:t xml:space="preserve">Claus König, and F. Weick. 1999. Owls: A guide to owls of the world. Yale University Press, New Haven, CT.</w:t>
-      </w:r>
-    </w:p>
-    <w:bookmarkEnd w:id="43"/>
-    <w:bookmarkStart w:id="44" w:name="ref-Corlett:2012"/>
-    <w:p>
-      <w:pPr>
-        <w:pStyle w:val="Bibliography"/>
-      </w:pPr>
-      <w:r>
-        <w:t xml:space="preserve">Corlett, R. T. 2012. Climate change in the tropics: The end of the world as we know it? Biological Conservation 151:22–25.</w:t>
-      </w:r>
-    </w:p>
-    <w:bookmarkEnd w:id="44"/>
-    <w:bookmarkStart w:id="45" w:name="ref-Enriquez:1997"/>
-    <w:p>
-      <w:pPr>
-        <w:pStyle w:val="Bibliography"/>
-      </w:pPr>
-      <w:r>
-        <w:t xml:space="preserve">Enrı́quez, P. L., and J. L. R. Salazar. 1997. Intra-and interspecific calling in a tropical owl community.</w:t>
+        <w:t xml:space="preserve">Andersen, D. E. 2007. Raptor research and management techniques. Pages 89–100</w:t>
       </w:r>
       <w:r>
         <w:t xml:space="preserve"> </w:t>
@@ -7417,17 +7494,77 @@
         <w:t xml:space="preserve"> </w:t>
       </w:r>
       <w:r>
-        <w:t xml:space="preserve">In: Duncan, james r.; johnson, david h.; nicholls, thomas h., eds. Biology and conservation of owls of the northern hemisphere: 2nd international symposium. Gen. Tech. Rep. NC-190. St. Paul, mn: US dept. Of agriculture, forest service, north central forest experiment station. 525-532.</w:t>
+        <w:t xml:space="preserve">D. M. Bird and K. L. Bildstein, editors. Hancock House Publishers, Blaine, WA USA.</w:t>
+      </w:r>
+    </w:p>
+    <w:bookmarkEnd w:id="41"/>
+    <w:bookmarkStart w:id="42" w:name="ref-Baumgardt:2019"/>
+    <w:p>
+      <w:pPr>
+        <w:pStyle w:val="Bibliography"/>
+      </w:pPr>
+      <w:r>
+        <w:t xml:space="preserve">Baumgardt, J. A., M. L. Morrison, L. A. Brennan, and T. A. Campbell. 2019. Effects of broadcasting calls on detection probability in occupancy analyses of multiple raptor species. Western North American Naturalist 79:185–194.</w:t>
+      </w:r>
+    </w:p>
+    <w:bookmarkEnd w:id="42"/>
+    <w:bookmarkStart w:id="43" w:name="ref-Broms:2016"/>
+    <w:p>
+      <w:pPr>
+        <w:pStyle w:val="Bibliography"/>
+      </w:pPr>
+      <w:r>
+        <w:t xml:space="preserve">Broms, K. M., M. B. Hooten, and R. M. Fitzpatrick. 2016. Model selection and assessment for multi-species occupancy models. Ecology 97:1759–1770.</w:t>
+      </w:r>
+    </w:p>
+    <w:bookmarkEnd w:id="43"/>
+    <w:bookmarkStart w:id="44" w:name="ref-CIA:2020"/>
+    <w:p>
+      <w:pPr>
+        <w:pStyle w:val="Bibliography"/>
+      </w:pPr>
+      <w:r>
+        <w:t xml:space="preserve">Central Intelligence Agency. 2020. The world factbook. www.cia.gov/the-world-factbook.</w:t>
+      </w:r>
+    </w:p>
+    <w:bookmarkEnd w:id="44"/>
+    <w:bookmarkStart w:id="45" w:name="ref-Clark:1978"/>
+    <w:p>
+      <w:pPr>
+        <w:pStyle w:val="Bibliography"/>
+      </w:pPr>
+      <w:r>
+        <w:t xml:space="preserve">Clark, R. J., D. G. Smith, and L. H. Kelso. 1978. Working bibliography of owls of the world. National Wildlife Federation Scientific and Technical Series.</w:t>
       </w:r>
     </w:p>
     <w:bookmarkEnd w:id="45"/>
-    <w:bookmarkStart w:id="46" w:name="ref-Enriquez:2006"/>
+    <w:bookmarkStart w:id="46" w:name="ref-Konig:1999"/>
     <w:p>
       <w:pPr>
         <w:pStyle w:val="Bibliography"/>
       </w:pPr>
       <w:r>
-        <w:t xml:space="preserve">Enríquez, P. L., D. H. Johnson, and J. L. Rangel-Salazar. 2006. Current Raptor Studies in México. Pages 254–307</w:t>
+        <w:t xml:space="preserve">Claus König, and F. Weick. 1999. Owls: A guide to owls of the world. Yale University Press, New Haven, CT.</w:t>
+      </w:r>
+    </w:p>
+    <w:bookmarkEnd w:id="46"/>
+    <w:bookmarkStart w:id="47" w:name="ref-Corlett:2012"/>
+    <w:p>
+      <w:pPr>
+        <w:pStyle w:val="Bibliography"/>
+      </w:pPr>
+      <w:r>
+        <w:t xml:space="preserve">Corlett, R. T. 2012. Climate change in the tropics: The end of the world as we know it? Biological Conservation 151:22–25.</w:t>
+      </w:r>
+    </w:p>
+    <w:bookmarkEnd w:id="47"/>
+    <w:bookmarkStart w:id="48" w:name="ref-Enriquez:1997"/>
+    <w:p>
+      <w:pPr>
+        <w:pStyle w:val="Bibliography"/>
+      </w:pPr>
+      <w:r>
+        <w:t xml:space="preserve">Enrı́quez, P. L., and J. L. R. Salazar. 1997. Intra-and interspecific calling in a tropical owl community.</w:t>
       </w:r>
       <w:r>
         <w:t xml:space="preserve"> </w:t>
@@ -7442,47 +7579,27 @@
         <w:t xml:space="preserve"> </w:t>
       </w:r>
       <w:r>
-        <w:t xml:space="preserve">R. Rodríguez-Estrella, editor. Comisión Nacional para el Conocimiento y Uso de la Biodiversidad.</w:t>
-      </w:r>
-    </w:p>
-    <w:bookmarkEnd w:id="46"/>
-    <w:bookmarkStart w:id="47" w:name="ref-Gelman:2008"/>
+        <w:t xml:space="preserve">In: Duncan, james r.; johnson, david h.; nicholls, thomas h., eds. Biology and conservation of owls of the northern hemisphere: 2nd international symposium. Gen. Tech. Rep. NC-190. St. Paul, mn: US dept. Of agriculture, forest service, north central forest experiment station. 525-532.</w:t>
+      </w:r>
+    </w:p>
+    <w:bookmarkEnd w:id="48"/>
+    <w:bookmarkStart w:id="49" w:name="ref-Enriquez:2001"/>
     <w:p>
       <w:pPr>
         <w:pStyle w:val="Bibliography"/>
       </w:pPr>
       <w:r>
-        <w:t xml:space="preserve">Gelman, A., A. Jakulin, M. G. Pittau, and Y.-S. Su. 2008. A weakly informative default prior distribution for logistic and other regression models. The Annals of Applied Statistics 2:1360–1383.</w:t>
-      </w:r>
-    </w:p>
-    <w:bookmarkEnd w:id="47"/>
-    <w:bookmarkStart w:id="48" w:name="ref-Guillera-Arroita:2019"/>
+        <w:t xml:space="preserve">Enrı́quez, P., and J. Rangel-Salazar. 2001. Owl occurrence and calling behavior in a tropical rain forest. Journal of Raptor Research 35:107–114.</w:t>
+      </w:r>
+    </w:p>
+    <w:bookmarkEnd w:id="49"/>
+    <w:bookmarkStart w:id="50" w:name="ref-Enriquez:2006"/>
     <w:p>
       <w:pPr>
         <w:pStyle w:val="Bibliography"/>
       </w:pPr>
       <w:r>
-        <w:t xml:space="preserve">Guillera-Arroita, G., M. Kéry, and J. J. Lohoz-Monfort. 2019. Inferring species richness using multispecies occupancy modeling: Estimation performance and interpretation. Ecology and Evolution 9:780–792.</w:t>
-      </w:r>
-    </w:p>
-    <w:bookmarkEnd w:id="48"/>
-    <w:bookmarkStart w:id="49" w:name="ref-Johnsgard:1988"/>
-    <w:p>
-      <w:pPr>
-        <w:pStyle w:val="Bibliography"/>
-      </w:pPr>
-      <w:r>
-        <w:t xml:space="preserve">Johnsgard, P. A. 1988. North american owls: Biology and natural history. Yale University Press, New Haven, CT.</w:t>
-      </w:r>
-    </w:p>
-    <w:bookmarkEnd w:id="49"/>
-    <w:bookmarkStart w:id="50" w:name="ref-Perez-Leon:2017"/>
-    <w:p>
-      <w:pPr>
-        <w:pStyle w:val="Bibliography"/>
-      </w:pPr>
-      <w:r>
-        <w:t xml:space="preserve">Pérez-Léon, R., I. Vega, and N. Herrera. 2017. Neotropical owls: Diversity and Conservation. Pages 397–418</w:t>
+        <w:t xml:space="preserve">Enríquez, P. L., D. H. Johnson, and J. L. Rangel-Salazar. 2006. Current Raptor Studies in México. Pages 254–307</w:t>
       </w:r>
       <w:r>
         <w:t xml:space="preserve"> </w:t>
@@ -7497,11 +7614,161 @@
         <w:t xml:space="preserve"> </w:t>
       </w:r>
       <w:r>
+        <w:t xml:space="preserve">R. Rodríguez-Estrella, editor. Comisión Nacional para el Conocimiento y Uso de la Biodiversidad.</w:t>
+      </w:r>
+    </w:p>
+    <w:bookmarkEnd w:id="50"/>
+    <w:bookmarkStart w:id="51" w:name="ref-USFWS:1995"/>
+    <w:p>
+      <w:pPr>
+        <w:pStyle w:val="Bibliography"/>
+      </w:pPr>
+      <w:r>
+        <w:t xml:space="preserve">Fish, U. S., and W. Service. 1995. Recovery plan for the Mexican Spotted Owl. Technical report, United States Department of the Interior.</w:t>
+      </w:r>
+    </w:p>
+    <w:bookmarkEnd w:id="51"/>
+    <w:bookmarkStart w:id="52" w:name="ref-Gelman:2008"/>
+    <w:p>
+      <w:pPr>
+        <w:pStyle w:val="Bibliography"/>
+      </w:pPr>
+      <w:r>
+        <w:t xml:space="preserve">Gelman, A., A. Jakulin, M. G. Pittau, and Y.-S. Su. 2008. A weakly informative default prior distribution for logistic and other regression models. The Annals of Applied Statistics 2:1360–1383.</w:t>
+      </w:r>
+    </w:p>
+    <w:bookmarkEnd w:id="52"/>
+    <w:bookmarkStart w:id="53" w:name="ref-Gonzalez:2017"/>
+    <w:p>
+      <w:pPr>
+        <w:pStyle w:val="Bibliography"/>
+      </w:pPr>
+      <w:r>
+        <w:t xml:space="preserve">Gonzalez, R., R. Pineda, and L. Pineda. 2017. Photographic documentation of Fulvous Owl (</w:t>
+      </w:r>
+      <w:r>
+        <w:rPr>
+          <w:i/>
+        </w:rPr>
+        <w:t xml:space="preserve">Strix fulvescens</w:t>
+      </w:r>
+      <w:r>
+        <w:t xml:space="preserve"> </w:t>
+      </w:r>
+      <w:r>
+        <w:t xml:space="preserve">in Montecristo National Park, El Salvador. Spizaetus Neotropical Raptor Network Newsletter. 24:16–21.</w:t>
+      </w:r>
+    </w:p>
+    <w:bookmarkEnd w:id="53"/>
+    <w:bookmarkStart w:id="54" w:name="ref-Guillera-Arroita:2019"/>
+    <w:p>
+      <w:pPr>
+        <w:pStyle w:val="Bibliography"/>
+      </w:pPr>
+      <w:r>
+        <w:t xml:space="preserve">Guillera-Arroita, G., M. Kéry, and J. J. Lohoz-Monfort. 2019. Inferring species richness using multispecies occupancy modeling: Estimation performance and interpretation. Ecology and Evolution 9:780–792.</w:t>
+      </w:r>
+    </w:p>
+    <w:bookmarkEnd w:id="54"/>
+    <w:bookmarkStart w:id="55" w:name="ref-Johnsgard:1988"/>
+    <w:p>
+      <w:pPr>
+        <w:pStyle w:val="Bibliography"/>
+      </w:pPr>
+      <w:r>
+        <w:t xml:space="preserve">Johnsgard, P. A. 1988. North american owls: Biology and natural history. Yale University Press, New Haven, CT.</w:t>
+      </w:r>
+    </w:p>
+    <w:bookmarkEnd w:id="55"/>
+    <w:bookmarkStart w:id="56" w:name="ref-Alvarez:2003"/>
+    <w:p>
+      <w:pPr>
+        <w:pStyle w:val="Bibliography"/>
+      </w:pPr>
+      <w:r>
+        <w:t xml:space="preserve"> </w:t>
+      </w:r>
+      <w:r>
+        <w:t xml:space="preserve">Juan Marco Álvarez, and O. Komar. 2003. El parque nacional el imposible y su vida silvestre. Salva Natura y Ministerio de Medio Ambiente y Recursos Naturales.</w:t>
+      </w:r>
+    </w:p>
+    <w:bookmarkEnd w:id="56"/>
+    <w:bookmarkStart w:id="57" w:name="ref-Komar:2002"/>
+    <w:p>
+      <w:pPr>
+        <w:pStyle w:val="Bibliography"/>
+      </w:pPr>
+      <w:r>
+        <w:t xml:space="preserve">Komar, O. 2002. Priority conservation areas for birds in El Salvador. Animal Conservation 5:173–183.</w:t>
+      </w:r>
+    </w:p>
+    <w:bookmarkEnd w:id="57"/>
+    <w:bookmarkStart w:id="58" w:name="ref-Komar:2010"/>
+    <w:p>
+      <w:pPr>
+        <w:pStyle w:val="Bibliography"/>
+      </w:pPr>
+      <w:r>
+        <w:t xml:space="preserve">Komar, O. 2010. Research stewardship strategy for Montecristo National Park, El Salvador. Technical report, USAID.</w:t>
+      </w:r>
+    </w:p>
+    <w:bookmarkEnd w:id="58"/>
+    <w:bookmarkStart w:id="59" w:name="ref-MARN:2010"/>
+    <w:p>
+      <w:pPr>
+        <w:pStyle w:val="Bibliography"/>
+      </w:pPr>
+      <w:r>
+        <w:t xml:space="preserve">Ministerio de Medio Ambiente y Recursos Naturales. 2010. Guía de Aves Parque Nacional Montecristo. Guías de la Biodiversidad del Parque Nacíonal Montecristo. San Salvador, El Salvador.</w:t>
+      </w:r>
+    </w:p>
+    <w:bookmarkEnd w:id="59"/>
+    <w:bookmarkStart w:id="60" w:name="ref-MARN:2015b"/>
+    <w:p>
+      <w:pPr>
+        <w:pStyle w:val="Bibliography"/>
+      </w:pPr>
+      <w:r>
+        <w:t xml:space="preserve">Ministerio de Medio Ambiente y Recursos Naturales. 2015a. La guía de aves del Parque Nacíonal Montecristo. Parte de la serie de guías de la biodiversidad del Parque Nacíonal Montecristo. San Salvador, El Salvador.</w:t>
+      </w:r>
+    </w:p>
+    <w:bookmarkEnd w:id="60"/>
+    <w:bookmarkStart w:id="61" w:name="ref-MARN:2015"/>
+    <w:p>
+      <w:pPr>
+        <w:pStyle w:val="Bibliography"/>
+      </w:pPr>
+      <w:r>
+        <w:t xml:space="preserve">Ministerio de Medio Ambiente y Recursos Naturales. 2015b. Acuerdo No. 74 Listado oficial de especíes de vida silvestre amenazadas o en peligro de extinción. San Salvador, El Salvador.</w:t>
+      </w:r>
+    </w:p>
+    <w:bookmarkEnd w:id="61"/>
+    <w:bookmarkStart w:id="62" w:name="ref-Perez-Leon:2017"/>
+    <w:p>
+      <w:pPr>
+        <w:pStyle w:val="Bibliography"/>
+      </w:pPr>
+      <w:r>
+        <w:t xml:space="preserve">Pérez-Léon, R., I. Vega, and N. Herrera. 2017. Neotropical owls: Diversity and Conservation. Pages 397–418</w:t>
+      </w:r>
+      <w:r>
+        <w:t xml:space="preserve"> </w:t>
+      </w:r>
+      <w:r>
+        <w:rPr>
+          <w:i/>
+        </w:rPr>
+        <w:t xml:space="preserve">in</w:t>
+      </w:r>
+      <w:r>
+        <w:t xml:space="preserve"> </w:t>
+      </w:r>
+      <w:r>
         <w:t xml:space="preserve">P. L. Enríquez, editor. Springer International Publishing AG, Cham, Switzerland.</w:t>
       </w:r>
     </w:p>
-    <w:bookmarkEnd w:id="50"/>
-    <w:bookmarkStart w:id="51" w:name="ref-Plummer:2013"/>
+    <w:bookmarkEnd w:id="62"/>
+    <w:bookmarkStart w:id="63" w:name="ref-Plummer:2013"/>
     <w:p>
       <w:pPr>
         <w:pStyle w:val="Bibliography"/>
@@ -7510,8 +7777,8 @@
         <w:t xml:space="preserve">Plummer, M. 2013. JAGS Version 3.4.0 user manual.</w:t>
       </w:r>
     </w:p>
-    <w:bookmarkEnd w:id="51"/>
-    <w:bookmarkStart w:id="52" w:name="ref-R:2014"/>
+    <w:bookmarkEnd w:id="63"/>
+    <w:bookmarkStart w:id="64" w:name="ref-R:2014"/>
     <w:p>
       <w:pPr>
         <w:pStyle w:val="Bibliography"/>
@@ -7520,8 +7787,8 @@
         <w:t xml:space="preserve">R Development Core Team. 2014. R: A Language and Environment for Statistical Computing. R Foundation for Statistical Computing, Vienna, Austria.</w:t>
       </w:r>
     </w:p>
-    <w:bookmarkEnd w:id="52"/>
-    <w:bookmarkStart w:id="53" w:name="ref-Royle:2007"/>
+    <w:bookmarkEnd w:id="64"/>
+    <w:bookmarkStart w:id="65" w:name="ref-Royle:2007"/>
     <w:p>
       <w:pPr>
         <w:pStyle w:val="Bibliography"/>
@@ -7530,29 +7797,74 @@
         <w:t xml:space="preserve">Royle, J. A. 2007. Analysis of multinomial models with unknown index using data augmentation. Journal of Computational and Graphical Statistics 16:67–85.</w:t>
       </w:r>
     </w:p>
-    <w:bookmarkEnd w:id="53"/>
-    <w:bookmarkStart w:id="54" w:name="ref-Wan:2018"/>
+    <w:bookmarkEnd w:id="65"/>
+    <w:bookmarkStart w:id="66" w:name="ref-Takats:2001"/>
     <w:p>
       <w:pPr>
         <w:pStyle w:val="Bibliography"/>
       </w:pPr>
       <w:r>
+        <w:t xml:space="preserve">Takats, D. L., C. M. Francis, G. L. Holroyd, J. R. Duncan, K. M. Mazur, R. J. Cannings, W. Harris, and D. Holt. 2001. Guidelines for nocturnal owl monitoring in North America. Beaverhill Bird Observatory and Bird Studies Canada.</w:t>
+      </w:r>
+    </w:p>
+    <w:bookmarkEnd w:id="66"/>
+    <w:bookmarkStart w:id="67" w:name="ref-Vallely:2018"/>
+    <w:p>
+      <w:pPr>
+        <w:pStyle w:val="Bibliography"/>
+      </w:pPr>
+      <w:r>
+        <w:t xml:space="preserve">Vallely, A. C., and D. Dyer. 2018. Birds Of Central America: BELIZE, GUATEMALA, HONDURAS, EL SALVADOR, NICARAGUA, COSTA RICA, and PANAMA. Princeton University Press, Princeton, NJ, USA.</w:t>
+      </w:r>
+    </w:p>
+    <w:bookmarkEnd w:id="67"/>
+    <w:bookmarkStart w:id="68" w:name="ref-Wan:2018"/>
+    <w:p>
+      <w:pPr>
+        <w:pStyle w:val="Bibliography"/>
+      </w:pPr>
+      <w:r>
         <w:t xml:space="preserve">Wan, H. Y., J. L. Ganey, C. D. Vojta, and S. A. Cushman. 2018. Managing emerging threats to spotted owls. The Journal of Wildlife Management 82:682–697.</w:t>
       </w:r>
     </w:p>
-    <w:bookmarkEnd w:id="54"/>
-    <w:bookmarkStart w:id="55" w:name="ref-White:2013"/>
+    <w:bookmarkEnd w:id="68"/>
+    <w:bookmarkStart w:id="69" w:name="ref-West:1988"/>
     <w:p>
       <w:pPr>
         <w:pStyle w:val="Bibliography"/>
       </w:pPr>
       <w:r>
+        <w:t xml:space="preserve">West, J. N. 1988. Raptors of El Imposible Forest, El Salvador. Masters thesis, Central Washington University, Ellensburg, WA.</w:t>
+      </w:r>
+    </w:p>
+    <w:bookmarkEnd w:id="69"/>
+    <w:bookmarkStart w:id="70" w:name="ref-White:2013"/>
+    <w:p>
+      <w:pPr>
+        <w:pStyle w:val="Bibliography"/>
+      </w:pPr>
+      <w:r>
         <w:t xml:space="preserve">White, A. M., E. F. Zipkin, P. N. Manley, and M. D. Schlesinger. 2013. Conservation of avian diversity in the Sierra Nevada: Moving beyond a single-species management focus. PLoS ONE 8:e63088.</w:t>
       </w:r>
     </w:p>
-    <w:bookmarkEnd w:id="55"/>
-    <w:bookmarkEnd w:id="56"/>
-    <w:sectPr/>
+    <w:bookmarkEnd w:id="70"/>
+    <w:bookmarkStart w:id="71" w:name="ref-Zepeda:1995"/>
+    <w:p>
+      <w:pPr>
+        <w:pStyle w:val="Bibliography"/>
+      </w:pPr>
+      <w:r>
+        <w:t xml:space="preserve">Zepeda, L. 1995. Plan de manejo del área natural silvestre Nancuchiname. Anexo 4 - listado preliminar de las aves del área, San Salvador, El Salvador.</w:t>
+      </w:r>
+    </w:p>
+    <w:bookmarkEnd w:id="71"/>
+    <w:bookmarkEnd w:id="72"/>
+    <w:sectPr>
+      <w:pgSz w:w="12240" w:h="15840"/>
+      <w:pgMar w:top="1440" w:right="1440" w:bottom="1440" w:left="1440" w:header="720" w:footer="720" w:gutter="0"/>
+      <w:cols w:space="720"/>
+      <w:docGrid w:linePitch="360"/>
+    </w:sectPr>
   </w:body>
 </w:document>
 </file>
@@ -7581,7 +7893,192 @@
 </file>
 
 <file path=word/numbering.xml><?xml version="1.0" encoding="utf-8"?>
-<w:numbering xmlns:w="http://schemas.openxmlformats.org/wordprocessingml/2006/main">
+<w:numbering xmlns:wpc="http://schemas.microsoft.com/office/word/2010/wordprocessingCanvas" xmlns:cx="http://schemas.microsoft.com/office/drawing/2014/chartex" xmlns:cx1="http://schemas.microsoft.com/office/drawing/2015/9/8/chartex" xmlns:cx2="http://schemas.microsoft.com/office/drawing/2015/10/21/chartex" xmlns:cx3="http://schemas.microsoft.com/office/drawing/2016/5/9/chartex" xmlns:cx4="http://schemas.microsoft.com/office/drawing/2016/5/10/chartex" xmlns:cx5="http://schemas.microsoft.com/office/drawing/2016/5/11/chartex" xmlns:cx6="http://schemas.microsoft.com/office/drawing/2016/5/12/chartex" xmlns:cx7="http://schemas.microsoft.com/office/drawing/2016/5/13/chartex" xmlns:cx8="http://schemas.microsoft.com/office/drawing/2016/5/14/chartex" xmlns:mc="http://schemas.openxmlformats.org/markup-compatibility/2006" xmlns:aink="http://schemas.microsoft.com/office/drawing/2016/ink" xmlns:am3d="http://schemas.microsoft.com/office/drawing/2017/model3d" xmlns:o="urn:schemas-microsoft-com:office:office" xmlns:r="http://schemas.openxmlformats.org/officeDocument/2006/relationships" xmlns:m="http://schemas.openxmlformats.org/officeDocument/2006/math" xmlns:v="urn:schemas-microsoft-com:vml" xmlns:wp14="http://schemas.microsoft.com/office/word/2010/wordprocessingDrawing" xmlns:wp="http://schemas.openxmlformats.org/drawingml/2006/wordprocessingDrawing" xmlns:w10="urn:schemas-microsoft-com:office:word" xmlns:w="http://schemas.openxmlformats.org/wordprocessingml/2006/main" xmlns:w14="http://schemas.microsoft.com/office/word/2010/wordml" xmlns:w15="http://schemas.microsoft.com/office/word/2012/wordml" xmlns:w16cex="http://schemas.microsoft.com/office/word/2018/wordml/cex" xmlns:w16cid="http://schemas.microsoft.com/office/word/2016/wordml/cid" xmlns:w16="http://schemas.microsoft.com/office/word/2018/wordml" xmlns:w16se="http://schemas.microsoft.com/office/word/2015/wordml/symex" xmlns:wpg="http://schemas.microsoft.com/office/word/2010/wordprocessingGroup" xmlns:wpi="http://schemas.microsoft.com/office/word/2010/wordprocessingInk" xmlns:wne="http://schemas.microsoft.com/office/word/2006/wordml" xmlns:wps="http://schemas.microsoft.com/office/word/2010/wordprocessingShape" mc:Ignorable="w14 w15 w16se w16cid w16 w16cex wp14">
+  <w:abstractNum w:abstractNumId="0" w15:restartNumberingAfterBreak="0">
+    <w:nsid w:val="FFFFFF7C"/>
+    <w:multiLevelType w:val="singleLevel"/>
+    <w:tmpl w:val="A90CE07C"/>
+    <w:lvl w:ilvl="0">
+      <w:start w:val="1"/>
+      <w:numFmt w:val="decimal"/>
+      <w:lvlText w:val="%1."/>
+      <w:lvlJc w:val="left"/>
+      <w:pPr>
+        <w:tabs>
+          <w:tab w:val="num" w:pos="1800"/>
+        </w:tabs>
+        <w:ind w:left="1800" w:hanging="360"/>
+      </w:pPr>
+    </w:lvl>
+  </w:abstractNum>
+  <w:abstractNum w:abstractNumId="1" w15:restartNumberingAfterBreak="0">
+    <w:nsid w:val="FFFFFF7D"/>
+    <w:multiLevelType w:val="singleLevel"/>
+    <w:tmpl w:val="AB5C8E8A"/>
+    <w:lvl w:ilvl="0">
+      <w:start w:val="1"/>
+      <w:numFmt w:val="decimal"/>
+      <w:lvlText w:val="%1."/>
+      <w:lvlJc w:val="left"/>
+      <w:pPr>
+        <w:tabs>
+          <w:tab w:val="num" w:pos="1440"/>
+        </w:tabs>
+        <w:ind w:left="1440" w:hanging="360"/>
+      </w:pPr>
+    </w:lvl>
+  </w:abstractNum>
+  <w:abstractNum w:abstractNumId="2" w15:restartNumberingAfterBreak="0">
+    <w:nsid w:val="FFFFFF7E"/>
+    <w:multiLevelType w:val="singleLevel"/>
+    <w:tmpl w:val="C9902FE0"/>
+    <w:lvl w:ilvl="0">
+      <w:start w:val="1"/>
+      <w:numFmt w:val="decimal"/>
+      <w:lvlText w:val="%1."/>
+      <w:lvlJc w:val="left"/>
+      <w:pPr>
+        <w:tabs>
+          <w:tab w:val="num" w:pos="1080"/>
+        </w:tabs>
+        <w:ind w:left="1080" w:hanging="360"/>
+      </w:pPr>
+    </w:lvl>
+  </w:abstractNum>
+  <w:abstractNum w:abstractNumId="3" w15:restartNumberingAfterBreak="0">
+    <w:nsid w:val="FFFFFF7F"/>
+    <w:multiLevelType w:val="singleLevel"/>
+    <w:tmpl w:val="2BE8B95C"/>
+    <w:lvl w:ilvl="0">
+      <w:start w:val="1"/>
+      <w:numFmt w:val="decimal"/>
+      <w:lvlText w:val="%1."/>
+      <w:lvlJc w:val="left"/>
+      <w:pPr>
+        <w:tabs>
+          <w:tab w:val="num" w:pos="720"/>
+        </w:tabs>
+        <w:ind w:left="720" w:hanging="360"/>
+      </w:pPr>
+    </w:lvl>
+  </w:abstractNum>
+  <w:abstractNum w:abstractNumId="4" w15:restartNumberingAfterBreak="0">
+    <w:nsid w:val="FFFFFF80"/>
+    <w:multiLevelType w:val="singleLevel"/>
+    <w:tmpl w:val="BBB80B6E"/>
+    <w:lvl w:ilvl="0">
+      <w:start w:val="1"/>
+      <w:numFmt w:val="bullet"/>
+      <w:lvlText w:val=""/>
+      <w:lvlJc w:val="left"/>
+      <w:pPr>
+        <w:tabs>
+          <w:tab w:val="num" w:pos="1800"/>
+        </w:tabs>
+        <w:ind w:left="1800" w:hanging="360"/>
+      </w:pPr>
+      <w:rPr>
+        <w:rFonts w:ascii="Symbol" w:hAnsi="Symbol" w:hint="default"/>
+      </w:rPr>
+    </w:lvl>
+  </w:abstractNum>
+  <w:abstractNum w:abstractNumId="5" w15:restartNumberingAfterBreak="0">
+    <w:nsid w:val="FFFFFF81"/>
+    <w:multiLevelType w:val="singleLevel"/>
+    <w:tmpl w:val="DDBAC7EE"/>
+    <w:lvl w:ilvl="0">
+      <w:start w:val="1"/>
+      <w:numFmt w:val="bullet"/>
+      <w:lvlText w:val=""/>
+      <w:lvlJc w:val="left"/>
+      <w:pPr>
+        <w:tabs>
+          <w:tab w:val="num" w:pos="1440"/>
+        </w:tabs>
+        <w:ind w:left="1440" w:hanging="360"/>
+      </w:pPr>
+      <w:rPr>
+        <w:rFonts w:ascii="Symbol" w:hAnsi="Symbol" w:hint="default"/>
+      </w:rPr>
+    </w:lvl>
+  </w:abstractNum>
+  <w:abstractNum w:abstractNumId="6" w15:restartNumberingAfterBreak="0">
+    <w:nsid w:val="FFFFFF82"/>
+    <w:multiLevelType w:val="singleLevel"/>
+    <w:tmpl w:val="8050F608"/>
+    <w:lvl w:ilvl="0">
+      <w:start w:val="1"/>
+      <w:numFmt w:val="bullet"/>
+      <w:lvlText w:val=""/>
+      <w:lvlJc w:val="left"/>
+      <w:pPr>
+        <w:tabs>
+          <w:tab w:val="num" w:pos="1080"/>
+        </w:tabs>
+        <w:ind w:left="1080" w:hanging="360"/>
+      </w:pPr>
+      <w:rPr>
+        <w:rFonts w:ascii="Symbol" w:hAnsi="Symbol" w:hint="default"/>
+      </w:rPr>
+    </w:lvl>
+  </w:abstractNum>
+  <w:abstractNum w:abstractNumId="7" w15:restartNumberingAfterBreak="0">
+    <w:nsid w:val="FFFFFF83"/>
+    <w:multiLevelType w:val="singleLevel"/>
+    <w:tmpl w:val="3AF418DA"/>
+    <w:lvl w:ilvl="0">
+      <w:start w:val="1"/>
+      <w:numFmt w:val="bullet"/>
+      <w:lvlText w:val=""/>
+      <w:lvlJc w:val="left"/>
+      <w:pPr>
+        <w:tabs>
+          <w:tab w:val="num" w:pos="720"/>
+        </w:tabs>
+        <w:ind w:left="720" w:hanging="360"/>
+      </w:pPr>
+      <w:rPr>
+        <w:rFonts w:ascii="Symbol" w:hAnsi="Symbol" w:hint="default"/>
+      </w:rPr>
+    </w:lvl>
+  </w:abstractNum>
+  <w:abstractNum w:abstractNumId="8" w15:restartNumberingAfterBreak="0">
+    <w:nsid w:val="FFFFFF88"/>
+    <w:multiLevelType w:val="singleLevel"/>
+    <w:tmpl w:val="7EE20F3C"/>
+    <w:lvl w:ilvl="0">
+      <w:start w:val="1"/>
+      <w:numFmt w:val="decimal"/>
+      <w:lvlText w:val="%1."/>
+      <w:lvlJc w:val="left"/>
+      <w:pPr>
+        <w:tabs>
+          <w:tab w:val="num" w:pos="360"/>
+        </w:tabs>
+        <w:ind w:left="360" w:hanging="360"/>
+      </w:pPr>
+    </w:lvl>
+  </w:abstractNum>
+  <w:abstractNum w:abstractNumId="9" w15:restartNumberingAfterBreak="0">
+    <w:nsid w:val="FFFFFF89"/>
+    <w:multiLevelType w:val="singleLevel"/>
+    <w:tmpl w:val="B9DA9206"/>
+    <w:lvl w:ilvl="0">
+      <w:start w:val="1"/>
+      <w:numFmt w:val="bullet"/>
+      <w:lvlText w:val=""/>
+      <w:lvlJc w:val="left"/>
+      <w:pPr>
+        <w:tabs>
+          <w:tab w:val="num" w:pos="360"/>
+        </w:tabs>
+        <w:ind w:left="360" w:hanging="360"/>
+      </w:pPr>
+      <w:rPr>
+        <w:rFonts w:ascii="Symbol" w:hAnsi="Symbol" w:hint="default"/>
+      </w:rPr>
+    </w:lvl>
+  </w:abstractNum>
   <w:abstractNum w:abstractNumId="990">
     <w:nsid w:val="2c1ae401"/>
     <w:multiLevelType w:val="multilevel"/>
@@ -7685,6 +8182,36 @@
       </w:pPr>
     </w:lvl>
   </w:abstractNum>
+  <w:num w:numId="1">
+    <w:abstractNumId w:val="0"/>
+  </w:num>
+  <w:num w:numId="2">
+    <w:abstractNumId w:val="1"/>
+  </w:num>
+  <w:num w:numId="3">
+    <w:abstractNumId w:val="2"/>
+  </w:num>
+  <w:num w:numId="4">
+    <w:abstractNumId w:val="3"/>
+  </w:num>
+  <w:num w:numId="5">
+    <w:abstractNumId w:val="8"/>
+  </w:num>
+  <w:num w:numId="6">
+    <w:abstractNumId w:val="4"/>
+  </w:num>
+  <w:num w:numId="7">
+    <w:abstractNumId w:val="5"/>
+  </w:num>
+  <w:num w:numId="8">
+    <w:abstractNumId w:val="6"/>
+  </w:num>
+  <w:num w:numId="9">
+    <w:abstractNumId w:val="7"/>
+  </w:num>
+  <w:num w:numId="10">
+    <w:abstractNumId w:val="9"/>
+  </w:num>
   <w:num w:numId="1000">
     <w:abstractNumId w:val="990"/>
   </w:num>
@@ -7692,7 +8219,7 @@
 </file>
 
 <file path=word/styles.xml><?xml version="1.0" encoding="utf-8"?>
-<w:styles xmlns:r="http://schemas.openxmlformats.org/officeDocument/2006/relationships" xmlns:w="http://schemas.openxmlformats.org/wordprocessingml/2006/main">
+<w:styles xmlns:mc="http://schemas.openxmlformats.org/markup-compatibility/2006" xmlns:r="http://schemas.openxmlformats.org/officeDocument/2006/relationships" xmlns:w="http://schemas.openxmlformats.org/wordprocessingml/2006/main" xmlns:w14="http://schemas.microsoft.com/office/word/2010/wordml" xmlns:w15="http://schemas.microsoft.com/office/word/2012/wordml" xmlns:w16cex="http://schemas.microsoft.com/office/word/2018/wordml/cex" xmlns:w16cid="http://schemas.microsoft.com/office/word/2016/wordml/cid" xmlns:w16="http://schemas.microsoft.com/office/word/2018/wordml" xmlns:w16se="http://schemas.microsoft.com/office/word/2015/wordml/symex" mc:Ignorable="w14 w15 w16se w16cid w16 w16cex">
   <w:docDefaults>
     <w:rPrDefault>
       <w:rPr>
@@ -7702,345 +8229,461 @@
         <w:lang w:val="en-US" w:eastAsia="en-US" w:bidi="ar-SA"/>
       </w:rPr>
     </w:rPrDefault>
-    <w:pPrDefault>
-      <w:pPr>
-        <w:spacing w:after="200"/>
-      </w:pPr>
-    </w:pPrDefault>
+    <w:pPrDefault/>
   </w:docDefaults>
-  <w:latentStyles w:defLockedState="0" w:defUIPriority="0" w:defSemiHidden="0" w:defUnhideWhenUsed="0" w:defQFormat="0" w:count="276"/>
+  <w:latentStyles w:defLockedState="0" w:defUIPriority="99" w:defSemiHidden="0" w:defUnhideWhenUsed="0" w:defQFormat="0" w:count="376">
+    <w:lsdException w:name="Normal" w:uiPriority="0" w:qFormat="1"/>
+    <w:lsdException w:name="heading 1" w:uiPriority="9" w:qFormat="1"/>
+    <w:lsdException w:name="heading 2" w:semiHidden="1" w:uiPriority="9" w:unhideWhenUsed="1" w:qFormat="1"/>
+    <w:lsdException w:name="heading 3" w:semiHidden="1" w:uiPriority="9" w:unhideWhenUsed="1" w:qFormat="1"/>
+    <w:lsdException w:name="heading 4" w:semiHidden="1" w:uiPriority="9" w:unhideWhenUsed="1" w:qFormat="1"/>
+    <w:lsdException w:name="heading 5" w:semiHidden="1" w:uiPriority="9" w:unhideWhenUsed="1" w:qFormat="1"/>
+    <w:lsdException w:name="heading 6" w:semiHidden="1" w:uiPriority="9" w:unhideWhenUsed="1" w:qFormat="1"/>
+    <w:lsdException w:name="heading 7" w:semiHidden="1" w:uiPriority="9" w:unhideWhenUsed="1" w:qFormat="1"/>
+    <w:lsdException w:name="heading 8" w:semiHidden="1" w:uiPriority="9" w:unhideWhenUsed="1" w:qFormat="1"/>
+    <w:lsdException w:name="heading 9" w:semiHidden="1" w:uiPriority="9" w:unhideWhenUsed="1" w:qFormat="1"/>
+    <w:lsdException w:name="index 1" w:semiHidden="1" w:unhideWhenUsed="1"/>
+    <w:lsdException w:name="index 2" w:semiHidden="1" w:unhideWhenUsed="1"/>
+    <w:lsdException w:name="index 3" w:semiHidden="1" w:unhideWhenUsed="1"/>
+    <w:lsdException w:name="index 4" w:semiHidden="1" w:unhideWhenUsed="1"/>
+    <w:lsdException w:name="index 5" w:semiHidden="1" w:unhideWhenUsed="1"/>
+    <w:lsdException w:name="index 6" w:semiHidden="1" w:unhideWhenUsed="1"/>
+    <w:lsdException w:name="index 7" w:semiHidden="1" w:unhideWhenUsed="1"/>
+    <w:lsdException w:name="index 8" w:semiHidden="1" w:unhideWhenUsed="1"/>
+    <w:lsdException w:name="index 9" w:semiHidden="1" w:unhideWhenUsed="1"/>
+    <w:lsdException w:name="toc 1" w:semiHidden="1" w:uiPriority="39" w:unhideWhenUsed="1"/>
+    <w:lsdException w:name="toc 2" w:semiHidden="1" w:uiPriority="39" w:unhideWhenUsed="1"/>
+    <w:lsdException w:name="toc 3" w:semiHidden="1" w:uiPriority="39" w:unhideWhenUsed="1"/>
+    <w:lsdException w:name="toc 4" w:semiHidden="1" w:uiPriority="39" w:unhideWhenUsed="1"/>
+    <w:lsdException w:name="toc 5" w:semiHidden="1" w:uiPriority="39" w:unhideWhenUsed="1"/>
+    <w:lsdException w:name="toc 6" w:semiHidden="1" w:uiPriority="39" w:unhideWhenUsed="1"/>
+    <w:lsdException w:name="toc 7" w:semiHidden="1" w:uiPriority="39" w:unhideWhenUsed="1"/>
+    <w:lsdException w:name="toc 8" w:semiHidden="1" w:uiPriority="39" w:unhideWhenUsed="1"/>
+    <w:lsdException w:name="toc 9" w:semiHidden="1" w:uiPriority="39" w:unhideWhenUsed="1"/>
+    <w:lsdException w:name="Normal Indent" w:semiHidden="1" w:unhideWhenUsed="1"/>
+    <w:lsdException w:name="footnote text" w:semiHidden="1" w:unhideWhenUsed="1"/>
+    <w:lsdException w:name="annotation text" w:semiHidden="1" w:unhideWhenUsed="1"/>
+    <w:lsdException w:name="header" w:semiHidden="1" w:unhideWhenUsed="1"/>
+    <w:lsdException w:name="footer" w:semiHidden="1" w:unhideWhenUsed="1"/>
+    <w:lsdException w:name="index heading" w:semiHidden="1" w:unhideWhenUsed="1"/>
+    <w:lsdException w:name="caption" w:semiHidden="1" w:uiPriority="35" w:unhideWhenUsed="1" w:qFormat="1"/>
+    <w:lsdException w:name="table of figures" w:semiHidden="1" w:unhideWhenUsed="1"/>
+    <w:lsdException w:name="envelope address" w:semiHidden="1" w:unhideWhenUsed="1"/>
+    <w:lsdException w:name="envelope return" w:semiHidden="1" w:unhideWhenUsed="1"/>
+    <w:lsdException w:name="footnote reference" w:semiHidden="1" w:unhideWhenUsed="1"/>
+    <w:lsdException w:name="annotation reference" w:semiHidden="1" w:unhideWhenUsed="1"/>
+    <w:lsdException w:name="line number" w:semiHidden="1" w:unhideWhenUsed="1"/>
+    <w:lsdException w:name="page number" w:semiHidden="1" w:unhideWhenUsed="1"/>
+    <w:lsdException w:name="endnote reference" w:semiHidden="1" w:unhideWhenUsed="1"/>
+    <w:lsdException w:name="endnote text" w:semiHidden="1" w:unhideWhenUsed="1"/>
+    <w:lsdException w:name="table of authorities" w:semiHidden="1" w:unhideWhenUsed="1"/>
+    <w:lsdException w:name="macro" w:semiHidden="1" w:unhideWhenUsed="1"/>
+    <w:lsdException w:name="toa heading" w:semiHidden="1" w:unhideWhenUsed="1"/>
+    <w:lsdException w:name="List" w:semiHidden="1" w:unhideWhenUsed="1"/>
+    <w:lsdException w:name="List Bullet" w:semiHidden="1" w:unhideWhenUsed="1"/>
+    <w:lsdException w:name="List Number" w:semiHidden="1" w:unhideWhenUsed="1"/>
+    <w:lsdException w:name="List 2" w:semiHidden="1" w:unhideWhenUsed="1"/>
+    <w:lsdException w:name="List 3" w:semiHidden="1" w:unhideWhenUsed="1"/>
+    <w:lsdException w:name="List 4" w:semiHidden="1" w:unhideWhenUsed="1"/>
+    <w:lsdException w:name="List 5" w:semiHidden="1" w:unhideWhenUsed="1"/>
+    <w:lsdException w:name="List Bullet 2" w:semiHidden="1" w:unhideWhenUsed="1"/>
+    <w:lsdException w:name="List Bullet 3" w:semiHidden="1" w:unhideWhenUsed="1"/>
+    <w:lsdException w:name="List Bullet 4" w:semiHidden="1" w:unhideWhenUsed="1"/>
+    <w:lsdException w:name="List Bullet 5" w:semiHidden="1" w:unhideWhenUsed="1"/>
+    <w:lsdException w:name="List Number 2" w:semiHidden="1" w:unhideWhenUsed="1"/>
+    <w:lsdException w:name="List Number 3" w:semiHidden="1" w:unhideWhenUsed="1"/>
+    <w:lsdException w:name="List Number 4" w:semiHidden="1" w:unhideWhenUsed="1"/>
+    <w:lsdException w:name="List Number 5" w:semiHidden="1" w:unhideWhenUsed="1"/>
+    <w:lsdException w:name="Title" w:uiPriority="10" w:qFormat="1"/>
+    <w:lsdException w:name="Closing" w:semiHidden="1" w:unhideWhenUsed="1"/>
+    <w:lsdException w:name="Signature" w:semiHidden="1" w:unhideWhenUsed="1"/>
+    <w:lsdException w:name="Default Paragraph Font" w:semiHidden="1" w:uiPriority="1" w:unhideWhenUsed="1"/>
+    <w:lsdException w:name="Body Text" w:semiHidden="1" w:unhideWhenUsed="1"/>
+    <w:lsdException w:name="Body Text Indent" w:semiHidden="1" w:unhideWhenUsed="1"/>
+    <w:lsdException w:name="List Continue" w:semiHidden="1" w:unhideWhenUsed="1"/>
+    <w:lsdException w:name="List Continue 2" w:semiHidden="1" w:unhideWhenUsed="1"/>
+    <w:lsdException w:name="List Continue 3" w:semiHidden="1" w:unhideWhenUsed="1"/>
+    <w:lsdException w:name="List Continue 4" w:semiHidden="1" w:unhideWhenUsed="1"/>
+    <w:lsdException w:name="List Continue 5" w:semiHidden="1" w:unhideWhenUsed="1"/>
+    <w:lsdException w:name="Message Header" w:semiHidden="1" w:unhideWhenUsed="1"/>
+    <w:lsdException w:name="Subtitle" w:uiPriority="11" w:qFormat="1"/>
+    <w:lsdException w:name="Salutation" w:semiHidden="1" w:unhideWhenUsed="1"/>
+    <w:lsdException w:name="Date" w:semiHidden="1" w:unhideWhenUsed="1"/>
+    <w:lsdException w:name="Body Text First Indent" w:semiHidden="1" w:unhideWhenUsed="1"/>
+    <w:lsdException w:name="Body Text First Indent 2" w:semiHidden="1" w:unhideWhenUsed="1"/>
+    <w:lsdException w:name="Note Heading" w:semiHidden="1" w:unhideWhenUsed="1"/>
+    <w:lsdException w:name="Body Text 2" w:semiHidden="1" w:unhideWhenUsed="1"/>
+    <w:lsdException w:name="Body Text 3" w:semiHidden="1" w:unhideWhenUsed="1"/>
+    <w:lsdException w:name="Body Text Indent 2" w:semiHidden="1" w:unhideWhenUsed="1"/>
+    <w:lsdException w:name="Body Text Indent 3" w:semiHidden="1" w:unhideWhenUsed="1"/>
+    <w:lsdException w:name="Block Text" w:semiHidden="1" w:unhideWhenUsed="1"/>
+    <w:lsdException w:name="Hyperlink" w:semiHidden="1" w:unhideWhenUsed="1"/>
+    <w:lsdException w:name="FollowedHyperlink" w:semiHidden="1" w:unhideWhenUsed="1"/>
+    <w:lsdException w:name="Strong" w:uiPriority="22" w:qFormat="1"/>
+    <w:lsdException w:name="Emphasis" w:uiPriority="20" w:qFormat="1"/>
+    <w:lsdException w:name="Document Map" w:semiHidden="1" w:unhideWhenUsed="1"/>
+    <w:lsdException w:name="Plain Text" w:semiHidden="1" w:unhideWhenUsed="1"/>
+    <w:lsdException w:name="E-mail Signature" w:semiHidden="1" w:unhideWhenUsed="1"/>
+    <w:lsdException w:name="HTML Top of Form" w:semiHidden="1" w:unhideWhenUsed="1"/>
+    <w:lsdException w:name="HTML Bottom of Form" w:semiHidden="1" w:unhideWhenUsed="1"/>
+    <w:lsdException w:name="Normal (Web)" w:semiHidden="1" w:unhideWhenUsed="1"/>
+    <w:lsdException w:name="HTML Acronym" w:semiHidden="1" w:unhideWhenUsed="1"/>
+    <w:lsdException w:name="HTML Address" w:semiHidden="1" w:unhideWhenUsed="1"/>
+    <w:lsdException w:name="HTML Cite" w:semiHidden="1" w:unhideWhenUsed="1"/>
+    <w:lsdException w:name="HTML Code" w:semiHidden="1" w:unhideWhenUsed="1"/>
+    <w:lsdException w:name="HTML Definition" w:semiHidden="1" w:unhideWhenUsed="1"/>
+    <w:lsdException w:name="HTML Keyboard" w:semiHidden="1" w:unhideWhenUsed="1"/>
+    <w:lsdException w:name="HTML Preformatted" w:semiHidden="1" w:unhideWhenUsed="1"/>
+    <w:lsdException w:name="HTML Sample" w:semiHidden="1" w:unhideWhenUsed="1"/>
+    <w:lsdException w:name="HTML Typewriter" w:semiHidden="1" w:unhideWhenUsed="1"/>
+    <w:lsdException w:name="HTML Variable" w:semiHidden="1" w:unhideWhenUsed="1"/>
+    <w:lsdException w:name="Normal Table" w:semiHidden="1" w:unhideWhenUsed="1"/>
+    <w:lsdException w:name="annotation subject" w:semiHidden="1" w:unhideWhenUsed="1"/>
+    <w:lsdException w:name="No List" w:semiHidden="1" w:unhideWhenUsed="1"/>
+    <w:lsdException w:name="Outline List 1" w:semiHidden="1" w:unhideWhenUsed="1"/>
+    <w:lsdException w:name="Outline List 2" w:semiHidden="1" w:unhideWhenUsed="1"/>
+    <w:lsdException w:name="Outline List 3" w:semiHidden="1" w:unhideWhenUsed="1"/>
+    <w:lsdException w:name="Table Simple 1" w:semiHidden="1" w:unhideWhenUsed="1"/>
+    <w:lsdException w:name="Table Simple 2" w:semiHidden="1" w:unhideWhenUsed="1"/>
+    <w:lsdException w:name="Table Simple 3" w:semiHidden="1" w:unhideWhenUsed="1"/>
+    <w:lsdException w:name="Table Classic 1" w:semiHidden="1" w:unhideWhenUsed="1"/>
+    <w:lsdException w:name="Table Classic 2" w:semiHidden="1" w:unhideWhenUsed="1"/>
+    <w:lsdException w:name="Table Classic 3" w:semiHidden="1" w:unhideWhenUsed="1"/>
+    <w:lsdException w:name="Table Classic 4" w:semiHidden="1" w:unhideWhenUsed="1"/>
+    <w:lsdException w:name="Table Colorful 1" w:semiHidden="1" w:unhideWhenUsed="1"/>
+    <w:lsdException w:name="Table Colorful 2" w:semiHidden="1" w:unhideWhenUsed="1"/>
+    <w:lsdException w:name="Table Colorful 3" w:semiHidden="1" w:unhideWhenUsed="1"/>
+    <w:lsdException w:name="Table Columns 1" w:semiHidden="1" w:unhideWhenUsed="1"/>
+    <w:lsdException w:name="Table Columns 2" w:semiHidden="1" w:unhideWhenUsed="1"/>
+    <w:lsdException w:name="Table Columns 3" w:semiHidden="1" w:unhideWhenUsed="1"/>
+    <w:lsdException w:name="Table Columns 4" w:semiHidden="1" w:unhideWhenUsed="1"/>
+    <w:lsdException w:name="Table Columns 5" w:semiHidden="1" w:unhideWhenUsed="1"/>
+    <w:lsdException w:name="Table Grid 1" w:semiHidden="1" w:unhideWhenUsed="1"/>
+    <w:lsdException w:name="Table Grid 2" w:semiHidden="1" w:unhideWhenUsed="1"/>
+    <w:lsdException w:name="Table Grid 3" w:semiHidden="1" w:unhideWhenUsed="1"/>
+    <w:lsdException w:name="Table Grid 4" w:semiHidden="1" w:unhideWhenUsed="1"/>
+    <w:lsdException w:name="Table Grid 5" w:semiHidden="1" w:unhideWhenUsed="1"/>
+    <w:lsdException w:name="Table Grid 6" w:semiHidden="1" w:unhideWhenUsed="1"/>
+    <w:lsdException w:name="Table Grid 7" w:semiHidden="1" w:unhideWhenUsed="1"/>
+    <w:lsdException w:name="Table Grid 8" w:semiHidden="1" w:unhideWhenUsed="1"/>
+    <w:lsdException w:name="Table List 1" w:semiHidden="1" w:unhideWhenUsed="1"/>
+    <w:lsdException w:name="Table List 2" w:semiHidden="1" w:unhideWhenUsed="1"/>
+    <w:lsdException w:name="Table List 3" w:semiHidden="1" w:unhideWhenUsed="1"/>
+    <w:lsdException w:name="Table List 4" w:semiHidden="1" w:unhideWhenUsed="1"/>
+    <w:lsdException w:name="Table List 5" w:semiHidden="1" w:unhideWhenUsed="1"/>
+    <w:lsdException w:name="Table List 6" w:semiHidden="1" w:unhideWhenUsed="1"/>
+    <w:lsdException w:name="Table List 7" w:semiHidden="1" w:unhideWhenUsed="1"/>
+    <w:lsdException w:name="Table List 8" w:semiHidden="1" w:unhideWhenUsed="1"/>
+    <w:lsdException w:name="Table 3D effects 1" w:semiHidden="1" w:unhideWhenUsed="1"/>
+    <w:lsdException w:name="Table 3D effects 2" w:semiHidden="1" w:unhideWhenUsed="1"/>
+    <w:lsdException w:name="Table 3D effects 3" w:semiHidden="1" w:unhideWhenUsed="1"/>
+    <w:lsdException w:name="Table Contemporary" w:semiHidden="1" w:unhideWhenUsed="1"/>
+    <w:lsdException w:name="Table Elegant" w:semiHidden="1" w:unhideWhenUsed="1"/>
+    <w:lsdException w:name="Table Professional" w:semiHidden="1" w:unhideWhenUsed="1"/>
+    <w:lsdException w:name="Table Subtle 1" w:semiHidden="1" w:unhideWhenUsed="1"/>
+    <w:lsdException w:name="Table Subtle 2" w:semiHidden="1" w:unhideWhenUsed="1"/>
+    <w:lsdException w:name="Table Web 1" w:semiHidden="1" w:unhideWhenUsed="1"/>
+    <w:lsdException w:name="Table Web 2" w:semiHidden="1" w:unhideWhenUsed="1"/>
+    <w:lsdException w:name="Table Web 3" w:semiHidden="1" w:unhideWhenUsed="1"/>
+    <w:lsdException w:name="Balloon Text" w:semiHidden="1" w:unhideWhenUsed="1"/>
+    <w:lsdException w:name="Table Grid" w:uiPriority="39"/>
+    <w:lsdException w:name="Table Theme" w:semiHidden="1" w:unhideWhenUsed="1"/>
+    <w:lsdException w:name="Placeholder Text" w:semiHidden="1"/>
+    <w:lsdException w:name="No Spacing" w:uiPriority="1" w:qFormat="1"/>
+    <w:lsdException w:name="Light Shading" w:uiPriority="60"/>
+    <w:lsdException w:name="Light List" w:uiPriority="61"/>
+    <w:lsdException w:name="Light Grid" w:uiPriority="62"/>
+    <w:lsdException w:name="Medium Shading 1" w:uiPriority="63"/>
+    <w:lsdException w:name="Medium Shading 2" w:uiPriority="64"/>
+    <w:lsdException w:name="Medium List 1" w:uiPriority="65"/>
+    <w:lsdException w:name="Medium List 2" w:uiPriority="66"/>
+    <w:lsdException w:name="Medium Grid 1" w:uiPriority="67"/>
+    <w:lsdException w:name="Medium Grid 2" w:uiPriority="68"/>
+    <w:lsdException w:name="Medium Grid 3" w:uiPriority="69"/>
+    <w:lsdException w:name="Dark List" w:uiPriority="70"/>
+    <w:lsdException w:name="Colorful Shading" w:uiPriority="71"/>
+    <w:lsdException w:name="Colorful List" w:uiPriority="72"/>
+    <w:lsdException w:name="Colorful Grid" w:uiPriority="73"/>
+    <w:lsdException w:name="Light Shading Accent 1" w:uiPriority="60"/>
+    <w:lsdException w:name="Light List Accent 1" w:uiPriority="61"/>
+    <w:lsdException w:name="Light Grid Accent 1" w:uiPriority="62"/>
+    <w:lsdException w:name="Medium Shading 1 Accent 1" w:uiPriority="63"/>
+    <w:lsdException w:name="Medium Shading 2 Accent 1" w:uiPriority="64"/>
+    <w:lsdException w:name="Medium List 1 Accent 1" w:uiPriority="65"/>
+    <w:lsdException w:name="Revision" w:semiHidden="1"/>
+    <w:lsdException w:name="List Paragraph" w:uiPriority="34" w:qFormat="1"/>
+    <w:lsdException w:name="Quote" w:uiPriority="29" w:qFormat="1"/>
+    <w:lsdException w:name="Intense Quote" w:uiPriority="30" w:qFormat="1"/>
+    <w:lsdException w:name="Medium List 2 Accent 1" w:uiPriority="66"/>
+    <w:lsdException w:name="Medium Grid 1 Accent 1" w:uiPriority="67"/>
+    <w:lsdException w:name="Medium Grid 2 Accent 1" w:uiPriority="68"/>
+    <w:lsdException w:name="Medium Grid 3 Accent 1" w:uiPriority="69"/>
+    <w:lsdException w:name="Dark List Accent 1" w:uiPriority="70"/>
+    <w:lsdException w:name="Colorful Shading Accent 1" w:uiPriority="71"/>
+    <w:lsdException w:name="Colorful List Accent 1" w:uiPriority="72"/>
+    <w:lsdException w:name="Colorful Grid Accent 1" w:uiPriority="73"/>
+    <w:lsdException w:name="Light Shading Accent 2" w:uiPriority="60"/>
+    <w:lsdException w:name="Light List Accent 2" w:uiPriority="61"/>
+    <w:lsdException w:name="Light Grid Accent 2" w:uiPriority="62"/>
+    <w:lsdException w:name="Medium Shading 1 Accent 2" w:uiPriority="63"/>
+    <w:lsdException w:name="Medium Shading 2 Accent 2" w:uiPriority="64"/>
+    <w:lsdException w:name="Medium List 1 Accent 2" w:uiPriority="65"/>
+    <w:lsdException w:name="Medium List 2 Accent 2" w:uiPriority="66"/>
+    <w:lsdException w:name="Medium Grid 1 Accent 2" w:uiPriority="67"/>
+    <w:lsdException w:name="Medium Grid 2 Accent 2" w:uiPriority="68"/>
+    <w:lsdException w:name="Medium Grid 3 Accent 2" w:uiPriority="69"/>
+    <w:lsdException w:name="Dark List Accent 2" w:uiPriority="70"/>
+    <w:lsdException w:name="Colorful Shading Accent 2" w:uiPriority="71"/>
+    <w:lsdException w:name="Colorful List Accent 2" w:uiPriority="72"/>
+    <w:lsdException w:name="Colorful Grid Accent 2" w:uiPriority="73"/>
+    <w:lsdException w:name="Light Shading Accent 3" w:uiPriority="60"/>
+    <w:lsdException w:name="Light List Accent 3" w:uiPriority="61"/>
+    <w:lsdException w:name="Light Grid Accent 3" w:uiPriority="62"/>
+    <w:lsdException w:name="Medium Shading 1 Accent 3" w:uiPriority="63"/>
+    <w:lsdException w:name="Medium Shading 2 Accent 3" w:uiPriority="64"/>
+    <w:lsdException w:name="Medium List 1 Accent 3" w:uiPriority="65"/>
+    <w:lsdException w:name="Medium List 2 Accent 3" w:uiPriority="66"/>
+    <w:lsdException w:name="Medium Grid 1 Accent 3" w:uiPriority="67"/>
+    <w:lsdException w:name="Medium Grid 2 Accent 3" w:uiPriority="68"/>
+    <w:lsdException w:name="Medium Grid 3 Accent 3" w:uiPriority="69"/>
+    <w:lsdException w:name="Dark List Accent 3" w:uiPriority="70"/>
+    <w:lsdException w:name="Colorful Shading Accent 3" w:uiPriority="71"/>
+    <w:lsdException w:name="Colorful List Accent 3" w:uiPriority="72"/>
+    <w:lsdException w:name="Colorful Grid Accent 3" w:uiPriority="73"/>
+    <w:lsdException w:name="Light Shading Accent 4" w:uiPriority="60"/>
+    <w:lsdException w:name="Light List Accent 4" w:uiPriority="61"/>
+    <w:lsdException w:name="Light Grid Accent 4" w:uiPriority="62"/>
+    <w:lsdException w:name="Medium Shading 1 Accent 4" w:uiPriority="63"/>
+    <w:lsdException w:name="Medium Shading 2 Accent 4" w:uiPriority="64"/>
+    <w:lsdException w:name="Medium List 1 Accent 4" w:uiPriority="65"/>
+    <w:lsdException w:name="Medium List 2 Accent 4" w:uiPriority="66"/>
+    <w:lsdException w:name="Medium Grid 1 Accent 4" w:uiPriority="67"/>
+    <w:lsdException w:name="Medium Grid 2 Accent 4" w:uiPriority="68"/>
+    <w:lsdException w:name="Medium Grid 3 Accent 4" w:uiPriority="69"/>
+    <w:lsdException w:name="Dark List Accent 4" w:uiPriority="70"/>
+    <w:lsdException w:name="Colorful Shading Accent 4" w:uiPriority="71"/>
+    <w:lsdException w:name="Colorful List Accent 4" w:uiPriority="72"/>
+    <w:lsdException w:name="Colorful Grid Accent 4" w:uiPriority="73"/>
+    <w:lsdException w:name="Light Shading Accent 5" w:uiPriority="60"/>
+    <w:lsdException w:name="Light List Accent 5" w:uiPriority="61"/>
+    <w:lsdException w:name="Light Grid Accent 5" w:uiPriority="62"/>
+    <w:lsdException w:name="Medium Shading 1 Accent 5" w:uiPriority="63"/>
+    <w:lsdException w:name="Medium Shading 2 Accent 5" w:uiPriority="64"/>
+    <w:lsdException w:name="Medium List 1 Accent 5" w:uiPriority="65"/>
+    <w:lsdException w:name="Medium List 2 Accent 5" w:uiPriority="66"/>
+    <w:lsdException w:name="Medium Grid 1 Accent 5" w:uiPriority="67"/>
+    <w:lsdException w:name="Medium Grid 2 Accent 5" w:uiPriority="68"/>
+    <w:lsdException w:name="Medium Grid 3 Accent 5" w:uiPriority="69"/>
+    <w:lsdException w:name="Dark List Accent 5" w:uiPriority="70"/>
+    <w:lsdException w:name="Colorful Shading Accent 5" w:uiPriority="71"/>
+    <w:lsdException w:name="Colorful List Accent 5" w:uiPriority="72"/>
+    <w:lsdException w:name="Colorful Grid Accent 5" w:uiPriority="73"/>
+    <w:lsdException w:name="Light Shading Accent 6" w:uiPriority="60"/>
+    <w:lsdException w:name="Light List Accent 6" w:uiPriority="61"/>
+    <w:lsdException w:name="Light Grid Accent 6" w:uiPriority="62"/>
+    <w:lsdException w:name="Medium Shading 1 Accent 6" w:uiPriority="63"/>
+    <w:lsdException w:name="Medium Shading 2 Accent 6" w:uiPriority="64"/>
+    <w:lsdException w:name="Medium List 1 Accent 6" w:uiPriority="65"/>
+    <w:lsdException w:name="Medium List 2 Accent 6" w:uiPriority="66"/>
+    <w:lsdException w:name="Medium Grid 1 Accent 6" w:uiPriority="67"/>
+    <w:lsdException w:name="Medium Grid 2 Accent 6" w:uiPriority="68"/>
+    <w:lsdException w:name="Medium Grid 3 Accent 6" w:uiPriority="69"/>
+    <w:lsdException w:name="Dark List Accent 6" w:uiPriority="70"/>
+    <w:lsdException w:name="Colorful Shading Accent 6" w:uiPriority="71"/>
+    <w:lsdException w:name="Colorful List Accent 6" w:uiPriority="72"/>
+    <w:lsdException w:name="Colorful Grid Accent 6" w:uiPriority="73"/>
+    <w:lsdException w:name="Subtle Emphasis" w:uiPriority="19" w:qFormat="1"/>
+    <w:lsdException w:name="Intense Emphasis" w:uiPriority="21" w:qFormat="1"/>
+    <w:lsdException w:name="Subtle Reference" w:uiPriority="31" w:qFormat="1"/>
+    <w:lsdException w:name="Intense Reference" w:uiPriority="32" w:qFormat="1"/>
+    <w:lsdException w:name="Book Title" w:uiPriority="33" w:qFormat="1"/>
+    <w:lsdException w:name="Bibliography" w:semiHidden="1" w:uiPriority="37" w:unhideWhenUsed="1"/>
+    <w:lsdException w:name="TOC Heading" w:semiHidden="1" w:uiPriority="39" w:unhideWhenUsed="1" w:qFormat="1"/>
+    <w:lsdException w:name="Plain Table 1" w:uiPriority="41"/>
+    <w:lsdException w:name="Plain Table 2" w:uiPriority="42"/>
+    <w:lsdException w:name="Plain Table 3" w:uiPriority="43"/>
+    <w:lsdException w:name="Plain Table 4" w:uiPriority="44"/>
+    <w:lsdException w:name="Plain Table 5" w:uiPriority="45"/>
+    <w:lsdException w:name="Grid Table Light" w:uiPriority="40"/>
+    <w:lsdException w:name="Grid Table 1 Light" w:uiPriority="46"/>
+    <w:lsdException w:name="Grid Table 2" w:uiPriority="47"/>
+    <w:lsdException w:name="Grid Table 3" w:uiPriority="48"/>
+    <w:lsdException w:name="Grid Table 4" w:uiPriority="49"/>
+    <w:lsdException w:name="Grid Table 5 Dark" w:uiPriority="50"/>
+    <w:lsdException w:name="Grid Table 6 Colorful" w:uiPriority="51"/>
+    <w:lsdException w:name="Grid Table 7 Colorful" w:uiPriority="52"/>
+    <w:lsdException w:name="Grid Table 1 Light Accent 1" w:uiPriority="46"/>
+    <w:lsdException w:name="Grid Table 2 Accent 1" w:uiPriority="47"/>
+    <w:lsdException w:name="Grid Table 3 Accent 1" w:uiPriority="48"/>
+    <w:lsdException w:name="Grid Table 4 Accent 1" w:uiPriority="49"/>
+    <w:lsdException w:name="Grid Table 5 Dark Accent 1" w:uiPriority="50"/>
+    <w:lsdException w:name="Grid Table 6 Colorful Accent 1" w:uiPriority="51"/>
+    <w:lsdException w:name="Grid Table 7 Colorful Accent 1" w:uiPriority="52"/>
+    <w:lsdException w:name="Grid Table 1 Light Accent 2" w:uiPriority="46"/>
+    <w:lsdException w:name="Grid Table 2 Accent 2" w:uiPriority="47"/>
+    <w:lsdException w:name="Grid Table 3 Accent 2" w:uiPriority="48"/>
+    <w:lsdException w:name="Grid Table 4 Accent 2" w:uiPriority="49"/>
+    <w:lsdException w:name="Grid Table 5 Dark Accent 2" w:uiPriority="50"/>
+    <w:lsdException w:name="Grid Table 6 Colorful Accent 2" w:uiPriority="51"/>
+    <w:lsdException w:name="Grid Table 7 Colorful Accent 2" w:uiPriority="52"/>
+    <w:lsdException w:name="Grid Table 1 Light Accent 3" w:uiPriority="46"/>
+    <w:lsdException w:name="Grid Table 2 Accent 3" w:uiPriority="47"/>
+    <w:lsdException w:name="Grid Table 3 Accent 3" w:uiPriority="48"/>
+    <w:lsdException w:name="Grid Table 4 Accent 3" w:uiPriority="49"/>
+    <w:lsdException w:name="Grid Table 5 Dark Accent 3" w:uiPriority="50"/>
+    <w:lsdException w:name="Grid Table 6 Colorful Accent 3" w:uiPriority="51"/>
+    <w:lsdException w:name="Grid Table 7 Colorful Accent 3" w:uiPriority="52"/>
+    <w:lsdException w:name="Grid Table 1 Light Accent 4" w:uiPriority="46"/>
+    <w:lsdException w:name="Grid Table 2 Accent 4" w:uiPriority="47"/>
+    <w:lsdException w:name="Grid Table 3 Accent 4" w:uiPriority="48"/>
+    <w:lsdException w:name="Grid Table 4 Accent 4" w:uiPriority="49"/>
+    <w:lsdException w:name="Grid Table 5 Dark Accent 4" w:uiPriority="50"/>
+    <w:lsdException w:name="Grid Table 6 Colorful Accent 4" w:uiPriority="51"/>
+    <w:lsdException w:name="Grid Table 7 Colorful Accent 4" w:uiPriority="52"/>
+    <w:lsdException w:name="Grid Table 1 Light Accent 5" w:uiPriority="46"/>
+    <w:lsdException w:name="Grid Table 2 Accent 5" w:uiPriority="47"/>
+    <w:lsdException w:name="Grid Table 3 Accent 5" w:uiPriority="48"/>
+    <w:lsdException w:name="Grid Table 4 Accent 5" w:uiPriority="49"/>
+    <w:lsdException w:name="Grid Table 5 Dark Accent 5" w:uiPriority="50"/>
+    <w:lsdException w:name="Grid Table 6 Colorful Accent 5" w:uiPriority="51"/>
+    <w:lsdException w:name="Grid Table 7 Colorful Accent 5" w:uiPriority="52"/>
+    <w:lsdException w:name="Grid Table 1 Light Accent 6" w:uiPriority="46"/>
+    <w:lsdException w:name="Grid Table 2 Accent 6" w:uiPriority="47"/>
+    <w:lsdException w:name="Grid Table 3 Accent 6" w:uiPriority="48"/>
+    <w:lsdException w:name="Grid Table 4 Accent 6" w:uiPriority="49"/>
+    <w:lsdException w:name="Grid Table 5 Dark Accent 6" w:uiPriority="50"/>
+    <w:lsdException w:name="Grid Table 6 Colorful Accent 6" w:uiPriority="51"/>
+    <w:lsdException w:name="Grid Table 7 Colorful Accent 6" w:uiPriority="52"/>
+    <w:lsdException w:name="List Table 1 Light" w:uiPriority="46"/>
+    <w:lsdException w:name="List Table 2" w:uiPriority="47"/>
+    <w:lsdException w:name="List Table 3" w:uiPriority="48"/>
+    <w:lsdException w:name="List Table 4" w:uiPriority="49"/>
+    <w:lsdException w:name="List Table 5 Dark" w:uiPriority="50"/>
+    <w:lsdException w:name="List Table 6 Colorful" w:uiPriority="51"/>
+    <w:lsdException w:name="List Table 7 Colorful" w:uiPriority="52"/>
+    <w:lsdException w:name="List Table 1 Light Accent 1" w:uiPriority="46"/>
+    <w:lsdException w:name="List Table 2 Accent 1" w:uiPriority="47"/>
+    <w:lsdException w:name="List Table 3 Accent 1" w:uiPriority="48"/>
+    <w:lsdException w:name="List Table 4 Accent 1" w:uiPriority="49"/>
+    <w:lsdException w:name="List Table 5 Dark Accent 1" w:uiPriority="50"/>
+    <w:lsdException w:name="List Table 6 Colorful Accent 1" w:uiPriority="51"/>
+    <w:lsdException w:name="List Table 7 Colorful Accent 1" w:uiPriority="52"/>
+    <w:lsdException w:name="List Table 1 Light Accent 2" w:uiPriority="46"/>
+    <w:lsdException w:name="List Table 2 Accent 2" w:uiPriority="47"/>
+    <w:lsdException w:name="List Table 3 Accent 2" w:uiPriority="48"/>
+    <w:lsdException w:name="List Table 4 Accent 2" w:uiPriority="49"/>
+    <w:lsdException w:name="List Table 5 Dark Accent 2" w:uiPriority="50"/>
+    <w:lsdException w:name="List Table 6 Colorful Accent 2" w:uiPriority="51"/>
+    <w:lsdException w:name="List Table 7 Colorful Accent 2" w:uiPriority="52"/>
+    <w:lsdException w:name="List Table 1 Light Accent 3" w:uiPriority="46"/>
+    <w:lsdException w:name="List Table 2 Accent 3" w:uiPriority="47"/>
+    <w:lsdException w:name="List Table 3 Accent 3" w:uiPriority="48"/>
+    <w:lsdException w:name="List Table 4 Accent 3" w:uiPriority="49"/>
+    <w:lsdException w:name="List Table 5 Dark Accent 3" w:uiPriority="50"/>
+    <w:lsdException w:name="List Table 6 Colorful Accent 3" w:uiPriority="51"/>
+    <w:lsdException w:name="List Table 7 Colorful Accent 3" w:uiPriority="52"/>
+    <w:lsdException w:name="List Table 1 Light Accent 4" w:uiPriority="46"/>
+    <w:lsdException w:name="List Table 2 Accent 4" w:uiPriority="47"/>
+    <w:lsdException w:name="List Table 3 Accent 4" w:uiPriority="48"/>
+    <w:lsdException w:name="List Table 4 Accent 4" w:uiPriority="49"/>
+    <w:lsdException w:name="List Table 5 Dark Accent 4" w:uiPriority="50"/>
+    <w:lsdException w:name="List Table 6 Colorful Accent 4" w:uiPriority="51"/>
+    <w:lsdException w:name="List Table 7 Colorful Accent 4" w:uiPriority="52"/>
+    <w:lsdException w:name="List Table 1 Light Accent 5" w:uiPriority="46"/>
+    <w:lsdException w:name="List Table 2 Accent 5" w:uiPriority="47"/>
+    <w:lsdException w:name="List Table 3 Accent 5" w:uiPriority="48"/>
+    <w:lsdException w:name="List Table 4 Accent 5" w:uiPriority="49"/>
+    <w:lsdException w:name="List Table 5 Dark Accent 5" w:uiPriority="50"/>
+    <w:lsdException w:name="List Table 6 Colorful Accent 5" w:uiPriority="51"/>
+    <w:lsdException w:name="List Table 7 Colorful Accent 5" w:uiPriority="52"/>
+    <w:lsdException w:name="List Table 1 Light Accent 6" w:uiPriority="46"/>
+    <w:lsdException w:name="List Table 2 Accent 6" w:uiPriority="47"/>
+    <w:lsdException w:name="List Table 3 Accent 6" w:uiPriority="48"/>
+    <w:lsdException w:name="List Table 4 Accent 6" w:uiPriority="49"/>
+    <w:lsdException w:name="List Table 5 Dark Accent 6" w:uiPriority="50"/>
+    <w:lsdException w:name="List Table 6 Colorful Accent 6" w:uiPriority="51"/>
+    <w:lsdException w:name="List Table 7 Colorful Accent 6" w:uiPriority="52"/>
+    <w:lsdException w:name="Mention" w:semiHidden="1" w:unhideWhenUsed="1"/>
+    <w:lsdException w:name="Smart Hyperlink" w:semiHidden="1" w:unhideWhenUsed="1"/>
+    <w:lsdException w:name="Hashtag" w:semiHidden="1" w:unhideWhenUsed="1"/>
+    <w:lsdException w:name="Unresolved Mention" w:semiHidden="1" w:unhideWhenUsed="1"/>
+    <w:lsdException w:name="Smart Link" w:semiHidden="1" w:unhideWhenUsed="1"/>
+  </w:latentStyles>
   <w:style w:type="paragraph" w:default="1" w:styleId="Normal">
     <w:name w:val="Normal"/>
     <w:qFormat/>
+    <w:rsid w:val="001438E0"/>
+    <w:pPr>
+      <w:spacing w:line="480" w:lineRule="auto"/>
+    </w:pPr>
+    <w:rPr>
+      <w:rFonts w:ascii="Times New Roman" w:hAnsi="Times New Roman" w:cs="Times New Roman"/>
+    </w:rPr>
   </w:style>
-  <w:style w:type="paragraph" w:styleId="BodyText">
-    <w:name w:val="Body Text"/>
+  <w:style w:type="paragraph" w:styleId="Heading1">
+    <w:name w:val="heading 1"/>
     <w:basedOn w:val="Normal"/>
-    <w:link w:val="BodyTextChar"/>
+    <w:next w:val="Normal"/>
+    <w:link w:val="Heading1Char"/>
+    <w:uiPriority w:val="9"/>
+    <w:qFormat/>
+    <w:rsid w:val="00CE1B4C"/>
     <w:pPr>
-      <w:spacing w:before="180" w:after="180"/>
+      <w:outlineLvl w:val="0"/>
     </w:pPr>
+    <w:rPr>
+      <w:caps/>
+    </w:rPr>
+  </w:style>
+  <w:style w:type="paragraph" w:styleId="Heading2">
+    <w:name w:val="heading 2"/>
+    <w:basedOn w:val="Normal"/>
+    <w:next w:val="Normal"/>
+    <w:link w:val="Heading2Char"/>
+    <w:uiPriority w:val="9"/>
+    <w:unhideWhenUsed/>
     <w:qFormat/>
+    <w:rsid w:val="00CE1B4C"/>
+    <w:pPr>
+      <w:outlineLvl w:val="1"/>
+    </w:pPr>
+    <w:rPr>
+      <w:b/>
+      <w:bCs/>
+    </w:rPr>
   </w:style>
-  <w:style w:type="paragraph" w:customStyle="1" w:styleId="FirstParagraph">
-    <w:name w:val="First Paragraph"/>
-    <w:basedOn w:val="BodyText"/>
-    <w:next w:val="BodyText"/>
+  <w:style w:type="paragraph" w:styleId="Heading3">
+    <w:name w:val="heading 3"/>
+    <w:basedOn w:val="Normal"/>
+    <w:next w:val="Normal"/>
+    <w:link w:val="Heading3Char"/>
+    <w:uiPriority w:val="9"/>
+    <w:unhideWhenUsed/>
     <w:qFormat/>
-  </w:style>
-  <w:style w:type="paragraph" w:customStyle="1" w:styleId="Compact">
-    <w:name w:val="Compact"/>
-    <w:basedOn w:val="BodyText"/>
-    <w:qFormat/>
-    <w:pPr>
-      <w:spacing w:before="36" w:after="36"/>
-    </w:pPr>
-  </w:style>
-  <w:style w:type="paragraph" w:styleId="Title">
-    <w:name w:val="Title"/>
-    <w:basedOn w:val="Normal"/>
-    <w:next w:val="BodyText"/>
-    <w:qFormat/>
+    <w:rsid w:val="00CE1B4C"/>
     <w:pPr>
       <w:keepNext/>
       <w:keepLines/>
-      <w:spacing w:before="480" w:after="240"/>
-      <w:jc w:val="center"/>
-    </w:pPr>
-    <w:rPr>
-      <w:rFonts w:asciiTheme="majorHAnsi" w:eastAsiaTheme="majorEastAsia" w:hAnsiTheme="majorHAnsi" w:cstheme="majorBidi"/>
-      <w:b/>
-      <w:bCs/>
-      <w:color w:val="345A8A" w:themeColor="accent1" w:themeShade="B5"/>
-      <w:sz w:val="36"/>
-      <w:szCs w:val="36"/>
-    </w:rPr>
-  </w:style>
-  <w:style w:type="paragraph" w:styleId="Subtitle">
-    <w:name w:val="Subtitle"/>
-    <w:basedOn w:val="Title"/>
-    <w:next w:val="BodyText"/>
-    <w:qFormat/>
-    <w:pPr>
-      <w:keepNext/>
-      <w:keepLines/>
-      <w:spacing w:before="240" w:after="240"/>
-      <w:jc w:val="center"/>
-    </w:pPr>
-    <w:rPr>
-      <w:sz w:val="30"/>
-      <w:szCs w:val="30"/>
-    </w:rPr>
-  </w:style>
-  <w:style w:type="paragraph" w:customStyle="1" w:styleId="Author">
-    <w:name w:val="Author"/>
-    <w:next w:val="BodyText"/>
-    <w:qFormat/>
-    <w:pPr>
-      <w:keepNext/>
-      <w:keepLines/>
-      <w:jc w:val="center"/>
-    </w:pPr>
-  </w:style>
-  <w:style w:type="paragraph" w:styleId="Date">
-    <w:name w:val="Date"/>
-    <w:next w:val="BodyText"/>
-    <w:qFormat/>
-    <w:pPr>
-      <w:keepNext/>
-      <w:keepLines/>
-      <w:jc w:val="center"/>
-    </w:pPr>
-  </w:style>
-  <w:style w:type="paragraph" w:customStyle="1" w:styleId="Abstract">
-    <w:name w:val="Abstract"/>
-    <w:basedOn w:val="Normal"/>
-    <w:next w:val="BodyText"/>
-    <w:qFormat/>
-    <w:pPr>
-      <w:keepNext/>
-      <w:keepLines/>
-      <w:spacing w:before="300" w:after="300"/>
-    </w:pPr>
-    <w:rPr>
-      <w:sz w:val="20"/>
-      <w:szCs w:val="20"/>
-    </w:rPr>
-  </w:style>
-  <w:style w:type="paragraph" w:styleId="Bibliography">
-    <w:name w:val="Bibliography"/>
-    <w:basedOn w:val="Normal"/>
-    <w:next w:val="Bibliography"/>
-    <w:qFormat/>
-    <w:pPr/>
-    <w:rPr/>
-  </w:style>
-  <w:style w:type="paragraph" w:styleId="Heading1">
-    <w:name w:val="Heading 1"/>
-    <w:basedOn w:val="Normal"/>
-    <w:next w:val="BodyText"/>
-    <w:uiPriority w:val="9"/>
-    <w:qFormat/>
-    <w:pPr>
-      <w:keepNext/>
-      <w:keepLines/>
-      <w:spacing w:before="480" w:after="0"/>
-      <w:outlineLvl w:val="0"/>
-    </w:pPr>
-    <w:rPr>
-      <w:rFonts w:asciiTheme="majorHAnsi" w:eastAsiaTheme="majorEastAsia" w:hAnsiTheme="majorHAnsi" w:cstheme="majorBidi"/>
-      <w:b/>
-      <w:bCs/>
-      <w:color w:val="345A8A" w:themeColor="accent1" w:themeShade="B5"/>
-      <w:sz w:val="32"/>
-      <w:szCs w:val="32"/>
-    </w:rPr>
-  </w:style>
-  <w:style w:type="paragraph" w:styleId="Heading2">
-    <w:name w:val="Heading 2"/>
-    <w:basedOn w:val="Normal"/>
-    <w:next w:val="BodyText"/>
-    <w:uiPriority w:val="9"/>
-    <w:unhideWhenUsed/>
-    <w:qFormat/>
-    <w:pPr>
-      <w:keepNext/>
-      <w:keepLines/>
-      <w:spacing w:before="200" w:after="0"/>
-      <w:outlineLvl w:val="1"/>
-    </w:pPr>
-    <w:rPr>
-      <w:rFonts w:asciiTheme="majorHAnsi" w:eastAsiaTheme="majorEastAsia" w:hAnsiTheme="majorHAnsi" w:cstheme="majorBidi"/>
-      <w:b/>
-      <w:bCs/>
-      <w:color w:val="4F81BD" w:themeColor="accent1"/>
-      <w:sz w:val="32"/>
-      <w:szCs w:val="32"/>
-    </w:rPr>
-  </w:style>
-  <w:style w:type="paragraph" w:styleId="Heading3">
-    <w:name w:val="Heading 3"/>
-    <w:basedOn w:val="Normal"/>
-    <w:next w:val="BodyText"/>
-    <w:uiPriority w:val="9"/>
-    <w:unhideWhenUsed/>
-    <w:qFormat/>
-    <w:pPr>
-      <w:keepNext/>
-      <w:keepLines/>
-      <w:spacing w:before="200" w:after="0"/>
+      <w:spacing w:before="40"/>
       <w:outlineLvl w:val="2"/>
     </w:pPr>
     <w:rPr>
-      <w:rFonts w:asciiTheme="majorHAnsi" w:eastAsiaTheme="majorEastAsia" w:hAnsiTheme="majorHAnsi" w:cstheme="majorBidi"/>
-      <w:b/>
-      <w:bCs/>
-      <w:color w:val="4F81BD" w:themeColor="accent1"/>
-      <w:sz w:val="28"/>
-      <w:szCs w:val="28"/>
-    </w:rPr>
-  </w:style>
-  <w:style w:type="paragraph" w:styleId="Heading4">
-    <w:name w:val="Heading 4"/>
-    <w:basedOn w:val="Normal"/>
-    <w:next w:val="BodyText"/>
-    <w:uiPriority w:val="9"/>
-    <w:unhideWhenUsed/>
-    <w:qFormat/>
-    <w:pPr>
-      <w:keepNext/>
-      <w:keepLines/>
-      <w:spacing w:before="200" w:after="0"/>
-      <w:outlineLvl w:val="3"/>
-    </w:pPr>
-    <w:rPr>
-      <w:rFonts w:asciiTheme="majorHAnsi" w:eastAsiaTheme="majorEastAsia" w:hAnsiTheme="majorHAnsi" w:cstheme="majorBidi"/>
-      <w:b/>
-      <w:bCs/>
-      <w:color w:val="4F81BD" w:themeColor="accent1"/>
-      <w:sz w:val="24"/>
-      <w:szCs w:val="24"/>
-    </w:rPr>
-  </w:style>
-  <w:style w:type="paragraph" w:styleId="Heading5">
-    <w:name w:val="Heading 5"/>
-    <w:basedOn w:val="Normal"/>
-    <w:next w:val="BodyText"/>
-    <w:uiPriority w:val="9"/>
-    <w:unhideWhenUsed/>
-    <w:qFormat/>
-    <w:pPr>
-      <w:keepNext/>
-      <w:keepLines/>
-      <w:spacing w:before="200" w:after="0"/>
-      <w:outlineLvl w:val="4"/>
-    </w:pPr>
-    <w:rPr>
-      <w:rFonts w:asciiTheme="majorHAnsi" w:eastAsiaTheme="majorEastAsia" w:hAnsiTheme="majorHAnsi" w:cstheme="majorBidi"/>
+      <w:rFonts w:eastAsiaTheme="majorEastAsia"/>
       <w:i/>
       <w:iCs/>
-      <w:color w:val="4F81BD" w:themeColor="accent1"/>
-      <w:sz w:val="24"/>
-      <w:szCs w:val="24"/>
     </w:rPr>
-  </w:style>
-  <w:style w:type="paragraph" w:styleId="Heading6">
-    <w:name w:val="Heading 6"/>
-    <w:basedOn w:val="Normal"/>
-    <w:next w:val="BodyText"/>
-    <w:uiPriority w:val="9"/>
-    <w:unhideWhenUsed/>
-    <w:qFormat/>
-    <w:pPr>
-      <w:keepNext/>
-      <w:keepLines/>
-      <w:spacing w:before="200" w:after="0"/>
-      <w:outlineLvl w:val="5"/>
-    </w:pPr>
-    <w:rPr>
-      <w:rFonts w:asciiTheme="majorHAnsi" w:eastAsiaTheme="majorEastAsia" w:hAnsiTheme="majorHAnsi" w:cstheme="majorBidi"/>
-      <w:color w:val="4F81BD" w:themeColor="accent1"/>
-      <w:sz w:val="24"/>
-      <w:szCs w:val="24"/>
-    </w:rPr>
-  </w:style>
-  <w:style w:type="paragraph" w:styleId="Heading7">
-    <w:name w:val="Heading 7"/>
-    <w:basedOn w:val="Normal"/>
-    <w:next w:val="BodyText"/>
-    <w:uiPriority w:val="9"/>
-    <w:unhideWhenUsed/>
-    <w:qFormat/>
-    <w:pPr>
-      <w:keepNext/>
-      <w:keepLines/>
-      <w:spacing w:before="200" w:after="0"/>
-      <w:outlineLvl w:val="6"/>
-    </w:pPr>
-    <w:rPr>
-      <w:rFonts w:asciiTheme="majorHAnsi" w:eastAsiaTheme="majorEastAsia" w:hAnsiTheme="majorHAnsi" w:cstheme="majorBidi"/>
-      <w:color w:val="4F81BD" w:themeColor="accent1"/>
-      <w:sz w:val="24"/>
-      <w:szCs w:val="24"/>
-    </w:rPr>
-  </w:style>
-  <w:style w:type="paragraph" w:styleId="Heading8">
-    <w:name w:val="Heading 8"/>
-    <w:basedOn w:val="Normal"/>
-    <w:next w:val="BodyText"/>
-    <w:uiPriority w:val="9"/>
-    <w:unhideWhenUsed/>
-    <w:qFormat/>
-    <w:pPr>
-      <w:keepNext/>
-      <w:keepLines/>
-      <w:spacing w:before="200" w:after="0"/>
-      <w:outlineLvl w:val="7"/>
-    </w:pPr>
-    <w:rPr>
-      <w:rFonts w:asciiTheme="majorHAnsi" w:eastAsiaTheme="majorEastAsia" w:hAnsiTheme="majorHAnsi" w:cstheme="majorBidi"/>
-      <w:color w:val="4F81BD" w:themeColor="accent1"/>
-      <w:sz w:val="24"/>
-      <w:szCs w:val="24"/>
-    </w:rPr>
-  </w:style>
-  <w:style w:type="paragraph" w:styleId="Heading9">
-    <w:name w:val="Heading 9"/>
-    <w:basedOn w:val="Normal"/>
-    <w:next w:val="BodyText"/>
-    <w:uiPriority w:val="9"/>
-    <w:unhideWhenUsed/>
-    <w:qFormat/>
-    <w:pPr>
-      <w:keepNext/>
-      <w:keepLines/>
-      <w:spacing w:before="200" w:after="0"/>
-      <w:outlineLvl w:val="8"/>
-    </w:pPr>
-    <w:rPr>
-      <w:rFonts w:asciiTheme="majorHAnsi" w:eastAsiaTheme="majorEastAsia" w:hAnsiTheme="majorHAnsi" w:cstheme="majorBidi"/>
-      <w:color w:val="4F81BD" w:themeColor="accent1"/>
-      <w:sz w:val="24"/>
-      <w:szCs w:val="24"/>
-    </w:rPr>
-  </w:style>
-  <w:style w:type="paragraph" w:styleId="BlockText">
-    <w:name w:val="Block Text"/>
-    <w:basedOn w:val="BodyText"/>
-    <w:next w:val="BodyText"/>
-    <w:uiPriority w:val="9"/>
-    <w:unhideWhenUsed/>
-    <w:qFormat/>
-    <w:pPr>
-      <w:spacing w:before="100" w:after="100"/>
-      <w:ind w:firstLine="0"/>
-    </w:pPr>
-    <w:rPr>
-      <w:rFonts w:asciiTheme="majorHAnsi" w:eastAsiaTheme="majorEastAsia" w:hAnsiTheme="majorHAnsi" w:cstheme="majorBidi"/>
-      <w:bCs/>
-      <w:sz w:val="20"/>
-      <w:szCs w:val="20"/>
-    </w:rPr>
-  </w:style>
-  <w:style w:type="paragraph" w:styleId="FootnoteText">
-    <w:name w:val="Footnote Text"/>
-    <w:basedOn w:val="Normal"/>
-    <w:next w:val="FootnoteText"/>
-    <w:uiPriority w:val="9"/>
-    <w:unhideWhenUsed/>
-    <w:qFormat/>
   </w:style>
   <w:style w:type="character" w:default="1" w:styleId="DefaultParagraphFont">
     <w:name w:val="Default Paragraph Font"/>
+    <w:uiPriority w:val="1"/>
     <w:semiHidden/>
     <w:unhideWhenUsed/>
   </w:style>
-  <w:style w:type="table" w:default="1" w:styleId="Table">
-    <w:name w:val="Table"/>
-    <w:basedOn w:val="TableNormal"/>
+  <w:style w:type="table" w:default="1" w:styleId="TableNormal">
+    <w:name w:val="Normal Table"/>
+    <w:uiPriority w:val="99"/>
     <w:semiHidden/>
     <w:unhideWhenUsed/>
-    <w:qFormat/>
     <w:tblPr>
       <w:tblInd w:w="0" w:type="dxa"/>
       <w:tblCellMar>
@@ -8051,99 +8694,94 @@
       </w:tblCellMar>
     </w:tblPr>
   </w:style>
-  <w:style w:type="paragraph" w:customStyle="1" w:styleId="DefinitionTerm">
-    <w:name w:val="Definition Term"/>
+  <w:style w:type="numbering" w:default="1" w:styleId="NoList">
+    <w:name w:val="No List"/>
+    <w:uiPriority w:val="99"/>
+    <w:semiHidden/>
+    <w:unhideWhenUsed/>
+  </w:style>
+  <w:style w:type="paragraph" w:styleId="Title">
+    <w:name w:val="Title"/>
     <w:basedOn w:val="Normal"/>
-    <w:next w:val="Definition"/>
+    <w:next w:val="Normal"/>
+    <w:link w:val="TitleChar"/>
+    <w:uiPriority w:val="10"/>
+    <w:qFormat/>
+    <w:rsid w:val="00CE1B4C"/>
     <w:pPr>
-      <w:keepNext/>
-      <w:keepLines/>
-      <w:spacing w:after="0"/>
+      <w:contextualSpacing/>
     </w:pPr>
     <w:rPr>
+      <w:rFonts w:eastAsiaTheme="majorEastAsia"/>
       <w:b/>
+      <w:bCs/>
+      <w:spacing w:val="-10"/>
+      <w:kern w:val="28"/>
     </w:rPr>
   </w:style>
-  <w:style w:type="paragraph" w:customStyle="1" w:styleId="Definition">
-    <w:name w:val="Definition"/>
-    <w:basedOn w:val="Normal"/>
-  </w:style>
-  <w:style w:type="paragraph" w:styleId="Caption">
-    <w:name w:val="Caption"/>
-    <w:basedOn w:val="Normal"/>
-    <w:link w:val="BodyTextChar"/>
-    <w:pPr>
-      <w:spacing w:before="0" w:after="120"/>
-    </w:pPr>
+  <w:style w:type="character" w:customStyle="1" w:styleId="TitleChar">
+    <w:name w:val="Title Char"/>
+    <w:basedOn w:val="DefaultParagraphFont"/>
+    <w:link w:val="Title"/>
+    <w:uiPriority w:val="10"/>
+    <w:rsid w:val="00CE1B4C"/>
     <w:rPr>
-      <w:i/>
+      <w:rFonts w:ascii="Times New Roman" w:eastAsiaTheme="majorEastAsia" w:hAnsi="Times New Roman" w:cs="Times New Roman"/>
+      <w:b/>
+      <w:bCs/>
+      <w:spacing w:val="-10"/>
+      <w:kern w:val="28"/>
     </w:rPr>
   </w:style>
-  <w:style w:type="paragraph" w:customStyle="1" w:styleId="TableCaption">
-    <w:name w:val="Table Caption"/>
-    <w:basedOn w:val="Caption"/>
-    <w:pPr>
-      <w:keepNext/>
-    </w:pPr>
-  </w:style>
-  <w:style w:type="paragraph" w:customStyle="1" w:styleId="ImageCaption">
-    <w:name w:val="Image Caption"/>
-    <w:basedOn w:val="Caption"/>
-  </w:style>
-  <w:style w:type="paragraph" w:customStyle="1" w:styleId="Figure">
-    <w:name w:val="Figure"/>
-    <w:basedOn w:val="Normal"/>
-  </w:style>
-  <w:style w:type="paragraph" w:customStyle="1" w:styleId="CaptionedFigure">
-    <w:name w:val="Captioned Figure"/>
-    <w:basedOn w:val="Figure"/>
-    <w:pPr>
-      <w:keepNext/>
-    </w:pPr>
-  </w:style>
-  <w:style w:type="character" w:customStyle="1" w:styleId="BodyTextChar">
-    <w:name w:val="Body Text Char"/>
+  <w:style w:type="character" w:customStyle="1" w:styleId="Heading1Char">
+    <w:name w:val="Heading 1 Char"/>
     <w:basedOn w:val="DefaultParagraphFont"/>
-    <w:link w:val="BodyText"/>
-  </w:style>
-  <w:style w:type="character" w:customStyle="1" w:styleId="VerbatimChar">
-    <w:name w:val="Verbatim Char"/>
-    <w:basedOn w:val="BodyTextChar"/>
+    <w:link w:val="Heading1"/>
+    <w:uiPriority w:val="9"/>
+    <w:rsid w:val="00CE1B4C"/>
     <w:rPr>
-      <w:rFonts w:ascii="Consolas" w:hAnsi="Consolas"/>
-      <w:sz w:val="22"/>
+      <w:rFonts w:ascii="Times New Roman" w:hAnsi="Times New Roman" w:cs="Times New Roman"/>
+      <w:caps/>
     </w:rPr>
   </w:style>
-  <w:style w:type="character" w:styleId="FootnoteReference">
-    <w:name w:val="Footnote Reference"/>
-    <w:basedOn w:val="BodyTextChar"/>
+  <w:style w:type="character" w:customStyle="1" w:styleId="Heading2Char">
+    <w:name w:val="Heading 2 Char"/>
+    <w:basedOn w:val="DefaultParagraphFont"/>
+    <w:link w:val="Heading2"/>
+    <w:uiPriority w:val="9"/>
+    <w:rsid w:val="00CE1B4C"/>
     <w:rPr>
-      <w:vertAlign w:val="superscript"/>
+      <w:rFonts w:ascii="Times New Roman" w:hAnsi="Times New Roman" w:cs="Times New Roman"/>
+      <w:b/>
+      <w:bCs/>
     </w:rPr>
   </w:style>
-  <w:style w:type="character" w:styleId="Hyperlink">
-    <w:name w:val="Hyperlink"/>
-    <w:basedOn w:val="BodyTextChar"/>
+  <w:style w:type="table" w:styleId="TableGrid">
+    <w:name w:val="Table Grid"/>
+    <w:basedOn w:val="TableNormal"/>
+    <w:uiPriority w:val="39"/>
+    <w:rsid w:val="005B03A8"/>
+    <w:tblPr>
+      <w:tblBorders>
+        <w:top w:val="single" w:sz="4" w:space="0" w:color="auto"/>
+        <w:left w:val="single" w:sz="4" w:space="0" w:color="auto"/>
+        <w:bottom w:val="single" w:sz="4" w:space="0" w:color="auto"/>
+        <w:right w:val="single" w:sz="4" w:space="0" w:color="auto"/>
+        <w:insideH w:val="single" w:sz="4" w:space="0" w:color="auto"/>
+        <w:insideV w:val="single" w:sz="4" w:space="0" w:color="auto"/>
+      </w:tblBorders>
+    </w:tblPr>
+  </w:style>
+  <w:style w:type="character" w:customStyle="1" w:styleId="Heading3Char">
+    <w:name w:val="Heading 3 Char"/>
+    <w:basedOn w:val="DefaultParagraphFont"/>
+    <w:link w:val="Heading3"/>
+    <w:uiPriority w:val="9"/>
+    <w:rsid w:val="00CE1B4C"/>
     <w:rPr>
-      <w:color w:val="4F81BD" w:themeColor="accent1"/>
-    </w:rPr>
-  </w:style>
-  <w:style w:type="paragraph" w:styleId="TOCHeading">
-    <w:name w:val="TOC Heading"/>
-    <w:basedOn w:val="Heading1"/>
-    <w:next w:val="BodyText"/>
-    <w:uiPriority w:val="39"/>
-    <w:unhideWhenUsed/>
-    <w:qFormat/>
-    <w:pPr>
-      <w:spacing w:before="240" w:line="259" w:lineRule="auto"/>
-      <w:outlineLvl w:val="9"/>
-    </w:pPr>
-    <w:rPr>
-      <w:rFonts w:asciiTheme="majorHAnsi" w:eastAsiaTheme="majorEastAsia" w:hAnsiTheme="majorHAnsi" w:cstheme="majorBidi"/>
-      <w:b w:val="0"/>
-      <w:bCs w:val="0"/>
-      <w:color w:val="365F91" w:themeColor="accent1" w:themeShade="BF"/>
+      <w:rFonts w:ascii="Times New Roman" w:eastAsiaTheme="majorEastAsia" w:hAnsi="Times New Roman" w:cs="Times New Roman"/>
+      <w:i/>
+      <w:iCs/>
     </w:rPr>
   </w:style>
   <w:style w:type="paragraph" w:customStyle="1" w:styleId="SourceCode">
@@ -8428,44 +9066,44 @@
         <a:sysClr val="window" lastClr="FFFFFF"/>
       </a:lt1>
       <a:dk2>
-        <a:srgbClr val="1F497D"/>
+        <a:srgbClr val="44546A"/>
       </a:dk2>
       <a:lt2>
-        <a:srgbClr val="EEECE1"/>
+        <a:srgbClr val="E7E6E6"/>
       </a:lt2>
       <a:accent1>
-        <a:srgbClr val="4F81BD"/>
+        <a:srgbClr val="4472C4"/>
       </a:accent1>
       <a:accent2>
-        <a:srgbClr val="C0504D"/>
+        <a:srgbClr val="ED7D31"/>
       </a:accent2>
       <a:accent3>
-        <a:srgbClr val="9BBB59"/>
+        <a:srgbClr val="A5A5A5"/>
       </a:accent3>
       <a:accent4>
-        <a:srgbClr val="8064A2"/>
+        <a:srgbClr val="FFC000"/>
       </a:accent4>
       <a:accent5>
-        <a:srgbClr val="4BACC6"/>
+        <a:srgbClr val="5B9BD5"/>
       </a:accent5>
       <a:accent6>
-        <a:srgbClr val="F79646"/>
+        <a:srgbClr val="70AD47"/>
       </a:accent6>
       <a:hlink>
-        <a:srgbClr val="0000FF"/>
+        <a:srgbClr val="0563C1"/>
       </a:hlink>
       <a:folHlink>
-        <a:srgbClr val="800080"/>
+        <a:srgbClr val="954F72"/>
       </a:folHlink>
     </a:clrScheme>
     <a:fontScheme name="Office">
       <a:majorFont>
-        <a:latin typeface="Calibri"/>
+        <a:latin typeface="Calibri Light" panose="020F0302020204030204"/>
         <a:ea typeface=""/>
         <a:cs typeface=""/>
-        <a:font script="Jpan" typeface="ＭＳ ゴシック"/>
+        <a:font script="Jpan" typeface="游ゴシック Light"/>
         <a:font script="Hang" typeface="맑은 고딕"/>
-        <a:font script="Hans" typeface="宋体"/>
+        <a:font script="Hans" typeface="等线 Light"/>
         <a:font script="Hant" typeface="新細明體"/>
         <a:font script="Arab" typeface="Times New Roman"/>
         <a:font script="Hebr" typeface="Times New Roman"/>
@@ -8492,14 +9130,32 @@
         <a:font script="Mong" typeface="Mongolian Baiti"/>
         <a:font script="Viet" typeface="Times New Roman"/>
         <a:font script="Uigh" typeface="Microsoft Uighur"/>
+        <a:font script="Geor" typeface="Sylfaen"/>
+        <a:font script="Armn" typeface="Arial"/>
+        <a:font script="Bugi" typeface="Leelawadee UI"/>
+        <a:font script="Bopo" typeface="Microsoft JhengHei"/>
+        <a:font script="Java" typeface="Javanese Text"/>
+        <a:font script="Lisu" typeface="Segoe UI"/>
+        <a:font script="Mymr" typeface="Myanmar Text"/>
+        <a:font script="Nkoo" typeface="Ebrima"/>
+        <a:font script="Olck" typeface="Nirmala UI"/>
+        <a:font script="Osma" typeface="Ebrima"/>
+        <a:font script="Phag" typeface="Phagspa"/>
+        <a:font script="Syrn" typeface="Estrangelo Edessa"/>
+        <a:font script="Syrj" typeface="Estrangelo Edessa"/>
+        <a:font script="Syre" typeface="Estrangelo Edessa"/>
+        <a:font script="Sora" typeface="Nirmala UI"/>
+        <a:font script="Tale" typeface="Microsoft Tai Le"/>
+        <a:font script="Talu" typeface="Microsoft New Tai Lue"/>
+        <a:font script="Tfng" typeface="Ebrima"/>
       </a:majorFont>
       <a:minorFont>
-        <a:latin typeface="Cambria"/>
+        <a:latin typeface="Calibri" panose="020F0502020204030204"/>
         <a:ea typeface=""/>
         <a:cs typeface=""/>
-        <a:font script="Jpan" typeface="ＭＳ 明朝"/>
+        <a:font script="Jpan" typeface="游明朝"/>
         <a:font script="Hang" typeface="맑은 고딕"/>
-        <a:font script="Hans" typeface="宋体"/>
+        <a:font script="Hans" typeface="等线"/>
         <a:font script="Hant" typeface="新細明體"/>
         <a:font script="Arab" typeface="Arial"/>
         <a:font script="Hebr" typeface="Arial"/>
@@ -8526,6 +9182,24 @@
         <a:font script="Mong" typeface="Mongolian Baiti"/>
         <a:font script="Viet" typeface="Arial"/>
         <a:font script="Uigh" typeface="Microsoft Uighur"/>
+        <a:font script="Geor" typeface="Sylfaen"/>
+        <a:font script="Armn" typeface="Arial"/>
+        <a:font script="Bugi" typeface="Leelawadee UI"/>
+        <a:font script="Bopo" typeface="Microsoft JhengHei"/>
+        <a:font script="Java" typeface="Javanese Text"/>
+        <a:font script="Lisu" typeface="Segoe UI"/>
+        <a:font script="Mymr" typeface="Myanmar Text"/>
+        <a:font script="Nkoo" typeface="Ebrima"/>
+        <a:font script="Olck" typeface="Nirmala UI"/>
+        <a:font script="Osma" typeface="Ebrima"/>
+        <a:font script="Phag" typeface="Phagspa"/>
+        <a:font script="Syrn" typeface="Estrangelo Edessa"/>
+        <a:font script="Syrj" typeface="Estrangelo Edessa"/>
+        <a:font script="Syre" typeface="Estrangelo Edessa"/>
+        <a:font script="Sora" typeface="Nirmala UI"/>
+        <a:font script="Tale" typeface="Microsoft Tai Le"/>
+        <a:font script="Talu" typeface="Microsoft New Tai Lue"/>
+        <a:font script="Tfng" typeface="Ebrima"/>
       </a:minorFont>
     </a:fontScheme>
     <a:fmtScheme name="Office">
@@ -8537,200 +9211,141 @@
           <a:gsLst>
             <a:gs pos="0">
               <a:schemeClr val="phClr">
-                <a:tint val="50000"/>
-                <a:satMod val="300000"/>
+                <a:lumMod val="110000"/>
+                <a:satMod val="105000"/>
+                <a:tint val="67000"/>
               </a:schemeClr>
             </a:gs>
-            <a:gs pos="35000">
+            <a:gs pos="50000">
               <a:schemeClr val="phClr">
-                <a:tint val="37000"/>
-                <a:satMod val="300000"/>
+                <a:lumMod val="105000"/>
+                <a:satMod val="103000"/>
+                <a:tint val="73000"/>
               </a:schemeClr>
             </a:gs>
             <a:gs pos="100000">
               <a:schemeClr val="phClr">
-                <a:tint val="15000"/>
-                <a:satMod val="350000"/>
+                <a:lumMod val="105000"/>
+                <a:satMod val="109000"/>
+                <a:tint val="81000"/>
               </a:schemeClr>
             </a:gs>
           </a:gsLst>
-          <a:lin ang="16200000" scaled="1"/>
+          <a:lin ang="5400000" scaled="0"/>
         </a:gradFill>
         <a:gradFill rotWithShape="1">
           <a:gsLst>
             <a:gs pos="0">
               <a:schemeClr val="phClr">
-                <a:tint val="100000"/>
+                <a:satMod val="103000"/>
+                <a:lumMod val="102000"/>
+                <a:tint val="94000"/>
+              </a:schemeClr>
+            </a:gs>
+            <a:gs pos="50000">
+              <a:schemeClr val="phClr">
+                <a:satMod val="110000"/>
+                <a:lumMod val="100000"/>
                 <a:shade val="100000"/>
-                <a:satMod val="130000"/>
               </a:schemeClr>
             </a:gs>
             <a:gs pos="100000">
               <a:schemeClr val="phClr">
-                <a:tint val="50000"/>
-                <a:shade val="100000"/>
-                <a:satMod val="350000"/>
+                <a:lumMod val="99000"/>
+                <a:satMod val="120000"/>
+                <a:shade val="78000"/>
               </a:schemeClr>
             </a:gs>
           </a:gsLst>
-          <a:lin ang="16200000" scaled="0"/>
+          <a:lin ang="5400000" scaled="0"/>
         </a:gradFill>
       </a:fillStyleLst>
       <a:lnStyleLst>
-        <a:ln w="9525" cap="flat" cmpd="sng" algn="ctr">
-          <a:solidFill>
-            <a:schemeClr val="phClr">
-              <a:shade val="95000"/>
-              <a:satMod val="105000"/>
-            </a:schemeClr>
-          </a:solidFill>
-          <a:prstDash val="solid"/>
-        </a:ln>
-        <a:ln w="25400" cap="flat" cmpd="sng" algn="ctr">
+        <a:ln w="6350" cap="flat" cmpd="sng" algn="ctr">
           <a:solidFill>
             <a:schemeClr val="phClr"/>
           </a:solidFill>
           <a:prstDash val="solid"/>
+          <a:miter lim="800000"/>
         </a:ln>
-        <a:ln w="38100" cap="flat" cmpd="sng" algn="ctr">
+        <a:ln w="12700" cap="flat" cmpd="sng" algn="ctr">
           <a:solidFill>
             <a:schemeClr val="phClr"/>
           </a:solidFill>
           <a:prstDash val="solid"/>
+          <a:miter lim="800000"/>
+        </a:ln>
+        <a:ln w="19050" cap="flat" cmpd="sng" algn="ctr">
+          <a:solidFill>
+            <a:schemeClr val="phClr"/>
+          </a:solidFill>
+          <a:prstDash val="solid"/>
+          <a:miter lim="800000"/>
         </a:ln>
       </a:lnStyleLst>
       <a:effectStyleLst>
         <a:effectStyle>
+          <a:effectLst/>
+        </a:effectStyle>
+        <a:effectStyle>
+          <a:effectLst/>
+        </a:effectStyle>
+        <a:effectStyle>
           <a:effectLst>
-            <a:outerShdw blurRad="40000" dist="20000" dir="5400000" rotWithShape="0">
+            <a:outerShdw blurRad="57150" dist="19050" dir="5400000" algn="ctr" rotWithShape="0">
               <a:srgbClr val="000000">
-                <a:alpha val="38000"/>
+                <a:alpha val="63000"/>
               </a:srgbClr>
             </a:outerShdw>
           </a:effectLst>
-        </a:effectStyle>
-        <a:effectStyle>
-          <a:effectLst>
-            <a:outerShdw blurRad="40000" dist="23000" dir="5400000" rotWithShape="0">
-              <a:srgbClr val="000000">
-                <a:alpha val="35000"/>
-              </a:srgbClr>
-            </a:outerShdw>
-          </a:effectLst>
-        </a:effectStyle>
-        <a:effectStyle>
-          <a:effectLst>
-            <a:outerShdw blurRad="40000" dist="23000" dir="5400000" rotWithShape="0">
-              <a:srgbClr val="000000">
-                <a:alpha val="35000"/>
-              </a:srgbClr>
-            </a:outerShdw>
-          </a:effectLst>
-          <a:scene3d>
-            <a:camera prst="orthographicFront">
-              <a:rot lat="0" lon="0" rev="0"/>
-            </a:camera>
-            <a:lightRig rig="threePt" dir="t">
-              <a:rot lat="0" lon="0" rev="1200000"/>
-            </a:lightRig>
-          </a:scene3d>
-          <a:sp3d>
-            <a:bevelT w="63500" h="25400"/>
-          </a:sp3d>
         </a:effectStyle>
       </a:effectStyleLst>
       <a:bgFillStyleLst>
         <a:solidFill>
           <a:schemeClr val="phClr"/>
         </a:solidFill>
+        <a:solidFill>
+          <a:schemeClr val="phClr">
+            <a:tint val="95000"/>
+            <a:satMod val="170000"/>
+          </a:schemeClr>
+        </a:solidFill>
         <a:gradFill rotWithShape="1">
           <a:gsLst>
             <a:gs pos="0">
               <a:schemeClr val="phClr">
-                <a:tint val="40000"/>
-                <a:satMod val="350000"/>
+                <a:tint val="93000"/>
+                <a:satMod val="150000"/>
+                <a:shade val="98000"/>
+                <a:lumMod val="102000"/>
               </a:schemeClr>
             </a:gs>
-            <a:gs pos="40000">
+            <a:gs pos="50000">
               <a:schemeClr val="phClr">
-                <a:tint val="45000"/>
-                <a:shade val="99000"/>
-                <a:satMod val="350000"/>
+                <a:tint val="98000"/>
+                <a:satMod val="130000"/>
+                <a:shade val="90000"/>
+                <a:lumMod val="103000"/>
               </a:schemeClr>
             </a:gs>
             <a:gs pos="100000">
               <a:schemeClr val="phClr">
-                <a:shade val="20000"/>
-                <a:satMod val="255000"/>
+                <a:shade val="63000"/>
+                <a:satMod val="120000"/>
               </a:schemeClr>
             </a:gs>
           </a:gsLst>
-          <a:path path="circle">
-            <a:fillToRect l="50000" t="-80000" r="50000" b="180000"/>
-          </a:path>
-        </a:gradFill>
-        <a:gradFill rotWithShape="1">
-          <a:gsLst>
-            <a:gs pos="0">
-              <a:schemeClr val="phClr">
-                <a:tint val="80000"/>
-                <a:satMod val="300000"/>
-              </a:schemeClr>
-            </a:gs>
-            <a:gs pos="100000">
-              <a:schemeClr val="phClr">
-                <a:shade val="30000"/>
-                <a:satMod val="200000"/>
-              </a:schemeClr>
-            </a:gs>
-          </a:gsLst>
-          <a:path path="circle">
-            <a:fillToRect l="50000" t="50000" r="50000" b="50000"/>
-          </a:path>
+          <a:lin ang="5400000" scaled="0"/>
         </a:gradFill>
       </a:bgFillStyleLst>
     </a:fmtScheme>
   </a:themeElements>
-  <a:objectDefaults>
-    <a:spDef>
-      <a:spPr/>
-      <a:bodyPr/>
-      <a:lstStyle/>
-      <a:style>
-        <a:lnRef idx="1">
-          <a:schemeClr val="accent1"/>
-        </a:lnRef>
-        <a:fillRef idx="3">
-          <a:schemeClr val="accent1"/>
-        </a:fillRef>
-        <a:effectRef idx="2">
-          <a:schemeClr val="accent1"/>
-        </a:effectRef>
-        <a:fontRef idx="minor">
-          <a:schemeClr val="lt1"/>
-        </a:fontRef>
-      </a:style>
-    </a:spDef>
-    <a:lnDef>
-      <a:spPr/>
-      <a:bodyPr/>
-      <a:lstStyle/>
-      <a:style>
-        <a:lnRef idx="2">
-          <a:schemeClr val="accent1"/>
-        </a:lnRef>
-        <a:fillRef idx="0">
-          <a:schemeClr val="accent1"/>
-        </a:fillRef>
-        <a:effectRef idx="1">
-          <a:schemeClr val="accent1"/>
-        </a:effectRef>
-        <a:fontRef idx="minor">
-          <a:schemeClr val="tx1"/>
-        </a:fontRef>
-      </a:style>
-    </a:lnDef>
-  </a:objectDefaults>
+  <a:objectDefaults/>
   <a:extraClrSchemeLst/>
+  <a:extLst>
+    <a:ext uri="{05A4C25C-085E-4340-85A3-A5531E510DB2}">
+      <thm15:themeFamily xmlns:thm15="http://schemas.microsoft.com/office/thememl/2012/main" name="Office Theme" id="{62F939B6-93AF-4DB8-9C6B-D6C7DFDC589F}" vid="{4A3C46E8-61CC-4603-A589-7422A47A8E4A}"/>
+    </a:ext>
+  </a:extLst>
 </a:theme>
 </file>
</xml_diff>

<commit_message>
updated as many references as I could
</commit_message>
<xml_diff>
--- a/manuscript_working/ms_working_RMD.docx
+++ b/manuscript_working/ms_working_RMD.docx
@@ -119,7 +119,7 @@
         <w:pStyle w:val="Date"/>
       </w:pPr>
       <w:r>
-        <w:t xml:space="preserve">1/2/2021</w:t>
+        <w:t xml:space="preserve">1/11/2021</w:t>
       </w:r>
     </w:p>
     <w:p>
@@ -179,7 +179,7 @@
         <w:t xml:space="preserve"> </w:t>
       </w:r>
       <w:r>
-        <w:t xml:space="preserve">(Clark et al. 1978, Enríquez et al. 2006, Pérez-Léon et al. 2017)</w:t>
+        <w:t xml:space="preserve">(Clark et al. 1978, Enríquez et al. 2006, Pérez-Léon et al. 2017, Rangel-Salazar and Enríquez 2017)</w:t>
       </w:r>
       <w:r>
         <w:t xml:space="preserve">. Yet, neotropical owls are reliant upon ecosystems under tremendous anthropogenic pressure and rapid and unpredictable responses to climate change</w:t>
@@ -197,7 +197,7 @@
         <w:t xml:space="preserve"> </w:t>
       </w:r>
       <w:r>
-        <w:t xml:space="preserve">(Claus König and Weick 1999)</w:t>
+        <w:t xml:space="preserve">(König and Weick 1999)</w:t>
       </w:r>
       <w:r>
         <w:t xml:space="preserve">. In general, while our knowledge about the conservation status of neotropical populations is limited, we do know that owl abundance and distribution is decreasing in several regions, where species have been added to endangered species lists or have become locally extirpated</w:t>
@@ -244,7 +244,7 @@
         <w:t xml:space="preserve">???</w:t>
       </w:r>
       <w:r>
-        <w:t xml:space="preserve">, Claus König and Weick 1999)</w:t>
+        <w:t xml:space="preserve">, König and Weick 1999)</w:t>
       </w:r>
       <w:r>
         <w:t xml:space="preserve">.</w:t>
@@ -315,7 +315,16 @@
         <w:pStyle w:val="BodyText"/>
       </w:pPr>
       <w:r>
-        <w:t xml:space="preserve">The objective of our study was to monitor population dynamics of El Salvador owls through time to determine both individual species’ population dynamics and species community composition. El Salvador is located in the heart of the Mesoamerican Biodiversity Hotspot (Conservation International 2009 in Komar and Ibarra-Portillo 2009). We surveyed owls on foot using passive listening and broadcast vocalizations in two transects each within the three largest protected areas of El Salvador from 2003 through 2013.</w:t>
+        <w:t xml:space="preserve">The objective of our study was to monitor population dynamics of El Salvador owls through time to determine both individual species’ population dynamics and species community composition. El Salvador is located in the heart of the Mesoamerican Biodiversity Hotspot</w:t>
+      </w:r>
+      <w:r>
+        <w:t xml:space="preserve"> </w:t>
+      </w:r>
+      <w:r>
+        <w:t xml:space="preserve">(Myers and Mittermeier 2000)</w:t>
+      </w:r>
+      <w:r>
+        <w:t xml:space="preserve">. We surveyed owls on foot using passive listening and broadcast vocalizations in two transects each within the three largest protected areas of El Salvador from 2003 through 2013.</w:t>
       </w:r>
     </w:p>
     <w:p>
@@ -374,7 +383,7 @@
         <w:t xml:space="preserve"> </w:t>
       </w:r>
       <w:r>
-        <w:t xml:space="preserve">( Juan Marco Álvarez and Komar 2003)</w:t>
+        <w:t xml:space="preserve">(Álvarez and Komar 2003)</w:t>
       </w:r>
       <w:r>
         <w:t xml:space="preserve">. The area contains deciduous and semi-deciduous forest, secondary growth vegetation on the edges and former pasture areas that were reforested with native species in 1997. In the western portion of this NP, one survey transect (EI-1) was set up in the lower elevation deciduous in an area of reforestation and the other (EI-2) was located in semi-deciduous forest.</w:t>
@@ -1059,16 +1068,22 @@
         <w:t xml:space="preserve">(Takats et al. 2001)</w:t>
       </w:r>
       <w:r>
-        <w:t xml:space="preserve"> </w:t>
-      </w:r>
-      <w:r>
-        <w:t xml:space="preserve">and a similar protocol developed for Costa Rica</w:t>
+        <w:t xml:space="preserve">, a similar protocol developed for Costa Rica</w:t>
       </w:r>
       <w:r>
         <w:t xml:space="preserve"> </w:t>
       </w:r>
       <w:r>
         <w:t xml:space="preserve">(Enrı́quez and Rangel-Salazar 2001)</w:t>
+      </w:r>
+      <w:r>
+        <w:t xml:space="preserve">, and raptor research guidelines</w:t>
+      </w:r>
+      <w:r>
+        <w:t xml:space="preserve"> </w:t>
+      </w:r>
+      <w:r>
+        <w:t xml:space="preserve">(Fuller and Mosher 1987)</w:t>
       </w:r>
       <w:r>
         <w:t xml:space="preserve">. This study’s survey protocol was an extension of previous research completed in the western half of El Imposible NP</w:t>
@@ -4925,7 +4940,19 @@
         <w:pStyle w:val="FirstParagraph"/>
       </w:pPr>
       <w:r>
-        <w:t xml:space="preserve">To model species richness at each route in each year, we assumed that there were 14 possible species present in El Salvador. This included the 9 species observed during our surveys and an additional 5 species that we never observed (Table 1XX). This upper limit to species richness relates directly to the 13 species known to inhabit El Salvador (cite Owls of El Salvador here) plus one species we identified (Stygian owl), which was previously undocumented in El Salvador. We thus augmented our owl detection data with 5 additional potential species with all-zero detection records</w:t>
+        <w:t xml:space="preserve">To model species richness at each route in each year, we assumed that there were 14 possible species present in El Salvador. This included the 9 species observed during our surveys and an additional 5 species that we never observed (Table 1XX). This upper limit to expected species richness relates directly to the 13 species known to inhabit El Salvador</w:t>
+      </w:r>
+      <w:r>
+        <w:t xml:space="preserve"> </w:t>
+      </w:r>
+      <w:r>
+        <w:t xml:space="preserve">(Dickey and van Rossem 1938)</w:t>
+      </w:r>
+      <w:r>
+        <w:t xml:space="preserve"> </w:t>
+      </w:r>
+      <w:r>
+        <w:t xml:space="preserve">plus one species we identified (c.f. Stygian owl), which was previously undocumented in El Salvador. We thus augmented our owl detection data with 5 additional potential species with all-zero detection records</w:t>
       </w:r>
       <w:r>
         <w:t xml:space="preserve"> </w:t>
@@ -6859,7 +6886,7 @@
         <w:t xml:space="preserve"> </w:t>
       </w:r>
       <w:r>
-        <w:t xml:space="preserve">(Fish and Service 1995)</w:t>
+        <w:t xml:space="preserve">(United States Fish and Wildlife Service 1995)</w:t>
       </w:r>
       <w:r>
         <w:t xml:space="preserve">.</w:t>
@@ -6870,6 +6897,77 @@
         <w:pStyle w:val="BodyText"/>
       </w:pPr>
       <w:r>
+        <w:t xml:space="preserve">An estimated 75% of the nearly 250 surviving species of owls are associated with dense and undisturbed forests</w:t>
+      </w:r>
+      <w:r>
+        <w:t xml:space="preserve"> </w:t>
+      </w:r>
+      <w:r>
+        <w:t xml:space="preserve">(Mikkola 2012)</w:t>
+      </w:r>
+      <w:r>
+        <w:t xml:space="preserve">.</w:t>
+      </w:r>
+      <w:r>
+        <w:t xml:space="preserve"> </w:t>
+      </w:r>
+      <w:r>
+        <w:t xml:space="preserve">Pérez-Léon et al. (2017)</w:t>
+      </w:r>
+      <w:r>
+        <w:t xml:space="preserve"> </w:t>
+      </w:r>
+      <w:r>
+        <w:t xml:space="preserve">stated that within El Salvador, natural ecosystems were the most diverse, specifically natural habitats of cloud, deciduous, riparian and pine-oak forests. In El Salvador, 13.6% of its land is forested</w:t>
+      </w:r>
+      <w:r>
+        <w:t xml:space="preserve"> </w:t>
+      </w:r>
+      <w:r>
+        <w:t xml:space="preserve">(Central Intelligence Agency 2020)</w:t>
+      </w:r>
+      <w:r>
+        <w:t xml:space="preserve">. The country has continued with the traditional shade-growing coffee farming, which helps maintain forest cover. Coffee plantations account for around 7% of its forested land because of the intensive use of shade-cover farming practices</w:t>
+      </w:r>
+      <w:r>
+        <w:t xml:space="preserve"> </w:t>
+      </w:r>
+      <w:r>
+        <w:t xml:space="preserve">(Silva 2016)</w:t>
+      </w:r>
+      <w:r>
+        <w:t xml:space="preserve">.</w:t>
+      </w:r>
+      <w:r>
+        <w:t xml:space="preserve"> </w:t>
+      </w:r>
+      <w:r>
+        <w:t xml:space="preserve">Silva (2016)</w:t>
+      </w:r>
+      <w:r>
+        <w:t xml:space="preserve"> </w:t>
+      </w:r>
+      <w:r>
+        <w:t xml:space="preserve">also stated that almost all primary or closed forest is surrounded by coffee farms, which act as a buffer zone against land use change.</w:t>
+      </w:r>
+      <w:r>
+        <w:t xml:space="preserve"> </w:t>
+      </w:r>
+      <w:r>
+        <w:t xml:space="preserve">Pérez-Léon et al. (2017)</w:t>
+      </w:r>
+      <w:r>
+        <w:t xml:space="preserve"> </w:t>
+      </w:r>
+      <w:r>
+        <w:t xml:space="preserve">stated that coffee plantations are the most important agroecosystem for owl communities’ survival in El Salvador.</w:t>
+      </w:r>
+    </w:p>
+    <w:p>
+      <w:pPr>
+        <w:pStyle w:val="BodyText"/>
+      </w:pPr>
+      <w:r>
         <w:t xml:space="preserve">In Central America, the Mottled Owl is the most common and widespread owl</w:t>
       </w:r>
       <w:r>
@@ -6981,6 +7079,132 @@
       </w:r>
       <w:r>
         <w:t xml:space="preserve">.</w:t>
+      </w:r>
+    </w:p>
+    <w:p>
+      <w:pPr>
+        <w:pStyle w:val="BodyText"/>
+      </w:pPr>
+      <w:r>
+        <w:t xml:space="preserve">Distinguishing individuals by non-invasive means, such as vocal traits, is preferable when species are rare, sensitive to handling, elusive, or when other techniques are unfeasible</w:t>
+      </w:r>
+      <w:r>
+        <w:t xml:space="preserve"> </w:t>
+      </w:r>
+      <w:r>
+        <w:t xml:space="preserve">(Terry et al. 2005)</w:t>
+      </w:r>
+      <w:r>
+        <w:t xml:space="preserve">. Overall, the probability of detection was fairly low for all species (median values</w:t>
+      </w:r>
+      <w:r>
+        <w:t xml:space="preserve"> </w:t>
+      </w:r>
+      <m:oMath>
+        <m:r>
+          <m:t>≤</m:t>
+        </m:r>
+        <m:r>
+          <m:t>0.50</m:t>
+        </m:r>
+      </m:oMath>
+      <w:r>
+        <w:t xml:space="preserve">, even though we used locally recorded owl vocalizations when possible. In Guatemala,</w:t>
+      </w:r>
+      <w:r>
+        <w:t xml:space="preserve"> </w:t>
+      </w:r>
+      <w:r>
+        <w:t xml:space="preserve">Gerhardt (1989)</w:t>
+      </w:r>
+      <w:r>
+        <w:t xml:space="preserve"> </w:t>
+      </w:r>
+      <w:r>
+        <w:t xml:space="preserve">found that a series of vocalizations obtained from a non-local ornithological laboratory, which were identified as vocalizations of the Mottled Owl, could not generate a response from Guatemalan owls. We found that the probability of detecting most owls increased after we broadcasted the vocalizations of Mottled Owls, Pacific Screech-owls, Crested Owls, and Spectacled Owls. On the other hand, owls were less likely to call or be detected after we played Great Horned Owl calls. Because owls, like many birds of prey, are sensitive to interactions with other owls</w:t>
+      </w:r>
+      <w:r>
+        <w:t xml:space="preserve"> </w:t>
+      </w:r>
+      <w:r>
+        <w:t xml:space="preserve">(Enrı́quez and Salazar 1997, Baumgardt et al. 2019)</w:t>
+      </w:r>
+      <w:r>
+        <w:t xml:space="preserve">, we recommend that surveyors carefully consider the intra- and inter-species interactions that may affect detectability after playing specific bird vocalizations.</w:t>
+      </w:r>
+    </w:p>
+    <w:p>
+      <w:pPr>
+        <w:pStyle w:val="BodyText"/>
+      </w:pPr>
+      <w:r>
+        <w:t xml:space="preserve">We did not use spectogram analysis to determine any of the specific individuals of owls that we detected. Spectograms of acoustic signals, such as owl vocalizations, are capable of not only recognizing differences between species, but even potentially individual owls of the same species or owl gender</w:t>
+      </w:r>
+      <w:r>
+        <w:t xml:space="preserve"> </w:t>
+      </w:r>
+      <w:r>
+        <w:t xml:space="preserve">(</w:t>
+      </w:r>
+      <w:r>
+        <w:rPr>
+          <w:b/>
+        </w:rPr>
+        <w:t xml:space="preserve">???</w:t>
+      </w:r>
+      <w:r>
+        <w:t xml:space="preserve">,</w:t>
+      </w:r>
+      <w:r>
+        <w:t xml:space="preserve"> </w:t>
+      </w:r>
+      <w:r>
+        <w:rPr>
+          <w:b/>
+        </w:rPr>
+        <w:t xml:space="preserve">???</w:t>
+      </w:r>
+      <w:r>
+        <w:t xml:space="preserve">,</w:t>
+      </w:r>
+      <w:r>
+        <w:t xml:space="preserve"> </w:t>
+      </w:r>
+      <w:r>
+        <w:rPr>
+          <w:b/>
+        </w:rPr>
+        <w:t xml:space="preserve">???</w:t>
+      </w:r>
+      <w:r>
+        <w:t xml:space="preserve">, Rognan et al. 2009)</w:t>
+      </w:r>
+      <w:r>
+        <w:t xml:space="preserve">.</w:t>
+      </w:r>
+      <w:r>
+        <w:t xml:space="preserve"> </w:t>
+      </w:r>
+      <w:r>
+        <w:rPr>
+          <w:i/>
+        </w:rPr>
+        <w:t xml:space="preserve">xx can’t find Eakle 1989, Farquahar 1993, Galeotii 1993</w:t>
+      </w:r>
+      <w:r>
+        <w:t xml:space="preserve"> </w:t>
+      </w:r>
+      <w:r>
+        <w:t xml:space="preserve">Identifying individuals within a population can improve census estimates and provide useful information on demographics, life history traits, and behavior–all of which often influence management decisions</w:t>
+      </w:r>
+      <w:r>
+        <w:t xml:space="preserve"> </w:t>
+      </w:r>
+      <w:r>
+        <w:t xml:space="preserve">(Terry et al. 2005)</w:t>
+      </w:r>
+      <w:r>
+        <w:t xml:space="preserve">. Spectogram analysis could help future owl researchers in El Salvadar determine more accurate population sizes of the more rare species we detected, such as Whiskered Screech-owls, c.f. Stygian Owls, and Great Horned Owls.</w:t>
       </w:r>
     </w:p>
     <w:p>
@@ -7472,14 +7696,14 @@
       </w:r>
       <w:bookmarkEnd w:id="40"/>
     </w:p>
-    <w:bookmarkStart w:id="72" w:name="refs"/>
+    <w:bookmarkStart w:id="81" w:name="refs"/>
     <w:bookmarkStart w:id="41" w:name="ref-Andersen:2007"/>
     <w:p>
       <w:pPr>
         <w:pStyle w:val="Bibliography"/>
       </w:pPr>
       <w:r>
-        <w:t xml:space="preserve">Andersen, D. E. 2007. Raptor research and management techniques. Pages 89–100</w:t>
+        <w:t xml:space="preserve">Andersen, D. E. 2007. Survey techniques. Pages 89–100</w:t>
       </w:r>
       <w:r>
         <w:t xml:space="preserve"> </w:t>
@@ -7494,21 +7718,31 @@
         <w:t xml:space="preserve"> </w:t>
       </w:r>
       <w:r>
-        <w:t xml:space="preserve">D. M. Bird and K. L. Bildstein, editors. Hancock House Publishers, Blaine, WA USA.</w:t>
+        <w:t xml:space="preserve">D. M. Bird and K. L. Bildstein, editors. Raptor research and management techniques. Hancock House Publishers, Blaine, WA USA.</w:t>
       </w:r>
     </w:p>
     <w:bookmarkEnd w:id="41"/>
-    <w:bookmarkStart w:id="42" w:name="ref-Baumgardt:2019"/>
+    <w:bookmarkStart w:id="42" w:name="ref-Alvarez:2003"/>
     <w:p>
       <w:pPr>
         <w:pStyle w:val="Bibliography"/>
       </w:pPr>
       <w:r>
+        <w:t xml:space="preserve">Álvarez, J. M., and O. Komar. 2003. El parque nacional el imposible y su vida silvestre. Salva Natura y Ministerio de Medio Ambiente y Recursos Naturales.</w:t>
+      </w:r>
+    </w:p>
+    <w:bookmarkEnd w:id="42"/>
+    <w:bookmarkStart w:id="43" w:name="ref-Baumgardt:2019"/>
+    <w:p>
+      <w:pPr>
+        <w:pStyle w:val="Bibliography"/>
+      </w:pPr>
+      <w:r>
         <w:t xml:space="preserve">Baumgardt, J. A., M. L. Morrison, L. A. Brennan, and T. A. Campbell. 2019. Effects of broadcasting calls on detection probability in occupancy analyses of multiple raptor species. Western North American Naturalist 79:185–194.</w:t>
       </w:r>
     </w:p>
-    <w:bookmarkEnd w:id="42"/>
-    <w:bookmarkStart w:id="43" w:name="ref-Broms:2016"/>
+    <w:bookmarkEnd w:id="43"/>
+    <w:bookmarkStart w:id="44" w:name="ref-Broms:2016"/>
     <w:p>
       <w:pPr>
         <w:pStyle w:val="Bibliography"/>
@@ -7517,8 +7751,8 @@
         <w:t xml:space="preserve">Broms, K. M., M. B. Hooten, and R. M. Fitzpatrick. 2016. Model selection and assessment for multi-species occupancy models. Ecology 97:1759–1770.</w:t>
       </w:r>
     </w:p>
-    <w:bookmarkEnd w:id="43"/>
-    <w:bookmarkStart w:id="44" w:name="ref-CIA:2020"/>
+    <w:bookmarkEnd w:id="44"/>
+    <w:bookmarkStart w:id="45" w:name="ref-CIA:2020"/>
     <w:p>
       <w:pPr>
         <w:pStyle w:val="Bibliography"/>
@@ -7527,24 +7761,14 @@
         <w:t xml:space="preserve">Central Intelligence Agency. 2020. The world factbook. www.cia.gov/the-world-factbook.</w:t>
       </w:r>
     </w:p>
-    <w:bookmarkEnd w:id="44"/>
-    <w:bookmarkStart w:id="45" w:name="ref-Clark:1978"/>
+    <w:bookmarkEnd w:id="45"/>
+    <w:bookmarkStart w:id="46" w:name="ref-Clark:1978"/>
     <w:p>
       <w:pPr>
         <w:pStyle w:val="Bibliography"/>
       </w:pPr>
       <w:r>
         <w:t xml:space="preserve">Clark, R. J., D. G. Smith, and L. H. Kelso. 1978. Working bibliography of owls of the world. National Wildlife Federation Scientific and Technical Series.</w:t>
-      </w:r>
-    </w:p>
-    <w:bookmarkEnd w:id="45"/>
-    <w:bookmarkStart w:id="46" w:name="ref-Konig:1999"/>
-    <w:p>
-      <w:pPr>
-        <w:pStyle w:val="Bibliography"/>
-      </w:pPr>
-      <w:r>
-        <w:t xml:space="preserve">Claus König, and F. Weick. 1999. Owls: A guide to owls of the world. Yale University Press, New Haven, CT.</w:t>
       </w:r>
     </w:p>
     <w:bookmarkEnd w:id="46"/>
@@ -7558,7 +7782,17 @@
       </w:r>
     </w:p>
     <w:bookmarkEnd w:id="47"/>
-    <w:bookmarkStart w:id="48" w:name="ref-Enriquez:1997"/>
+    <w:bookmarkStart w:id="48" w:name="ref-Dickey:1938"/>
+    <w:p>
+      <w:pPr>
+        <w:pStyle w:val="Bibliography"/>
+      </w:pPr>
+      <w:r>
+        <w:t xml:space="preserve">Dickey, D. R., and A. J. van Rossem. 1938. The birds of El Salvador. Field Museum of Natural History.</w:t>
+      </w:r>
+    </w:p>
+    <w:bookmarkEnd w:id="48"/>
+    <w:bookmarkStart w:id="49" w:name="ref-Enriquez:1997"/>
     <w:p>
       <w:pPr>
         <w:pStyle w:val="Bibliography"/>
@@ -7582,8 +7816,8 @@
         <w:t xml:space="preserve">In: Duncan, james r.; johnson, david h.; nicholls, thomas h., eds. Biology and conservation of owls of the northern hemisphere: 2nd international symposium. Gen. Tech. Rep. NC-190. St. Paul, mn: US dept. Of agriculture, forest service, north central forest experiment station. 525-532.</w:t>
       </w:r>
     </w:p>
-    <w:bookmarkEnd w:id="48"/>
-    <w:bookmarkStart w:id="49" w:name="ref-Enriquez:2001"/>
+    <w:bookmarkEnd w:id="49"/>
+    <w:bookmarkStart w:id="50" w:name="ref-Enriquez:2001"/>
     <w:p>
       <w:pPr>
         <w:pStyle w:val="Bibliography"/>
@@ -7592,14 +7826,14 @@
         <w:t xml:space="preserve">Enrı́quez, P., and J. Rangel-Salazar. 2001. Owl occurrence and calling behavior in a tropical rain forest. Journal of Raptor Research 35:107–114.</w:t>
       </w:r>
     </w:p>
-    <w:bookmarkEnd w:id="49"/>
-    <w:bookmarkStart w:id="50" w:name="ref-Enriquez:2006"/>
+    <w:bookmarkEnd w:id="50"/>
+    <w:bookmarkStart w:id="51" w:name="ref-Enriquez:2006"/>
     <w:p>
       <w:pPr>
         <w:pStyle w:val="Bibliography"/>
       </w:pPr>
       <w:r>
-        <w:t xml:space="preserve">Enríquez, P. L., D. H. Johnson, and J. L. Rangel-Salazar. 2006. Current Raptor Studies in México. Pages 254–307</w:t>
+        <w:t xml:space="preserve">Enríquez, P. L., D. H. Johnson, and J. L. Rangel-Salazar. 2006. Taxonomy, distribution and conservation of owls in the Neotropics: A review. Pages 254–307</w:t>
       </w:r>
       <w:r>
         <w:t xml:space="preserve"> </w:t>
@@ -7614,21 +7848,36 @@
         <w:t xml:space="preserve"> </w:t>
       </w:r>
       <w:r>
-        <w:t xml:space="preserve">R. Rodríguez-Estrella, editor. Comisión Nacional para el Conocimiento y Uso de la Biodiversidad.</w:t>
-      </w:r>
-    </w:p>
-    <w:bookmarkEnd w:id="50"/>
-    <w:bookmarkStart w:id="51" w:name="ref-USFWS:1995"/>
+        <w:t xml:space="preserve">R. Rodríguez-Estrella, editor. Current Raptor Studies in México. Comisión Nacional para el Conocimiento y Uso de la Biodiversidad.</w:t>
+      </w:r>
+    </w:p>
+    <w:bookmarkEnd w:id="51"/>
+    <w:bookmarkStart w:id="52" w:name="ref-Fuller:1987"/>
     <w:p>
       <w:pPr>
         <w:pStyle w:val="Bibliography"/>
       </w:pPr>
       <w:r>
-        <w:t xml:space="preserve">Fish, U. S., and W. Service. 1995. Recovery plan for the Mexican Spotted Owl. Technical report, United States Department of the Interior.</w:t>
-      </w:r>
-    </w:p>
-    <w:bookmarkEnd w:id="51"/>
-    <w:bookmarkStart w:id="52" w:name="ref-Gelman:2008"/>
+        <w:t xml:space="preserve">Fuller, M. R., and J. A. Mosher. 1987. Raptor survey techniques.</w:t>
+      </w:r>
+      <w:r>
+        <w:t xml:space="preserve"> </w:t>
+      </w:r>
+      <w:r>
+        <w:rPr>
+          <w:i/>
+        </w:rPr>
+        <w:t xml:space="preserve">in</w:t>
+      </w:r>
+      <w:r>
+        <w:t xml:space="preserve"> </w:t>
+      </w:r>
+      <w:r>
+        <w:t xml:space="preserve">Raptor research techniques manual. US Fish and Wildlife Service.</w:t>
+      </w:r>
+    </w:p>
+    <w:bookmarkEnd w:id="52"/>
+    <w:bookmarkStart w:id="53" w:name="ref-Gelman:2008"/>
     <w:p>
       <w:pPr>
         <w:pStyle w:val="Bibliography"/>
@@ -7637,8 +7886,42 @@
         <w:t xml:space="preserve">Gelman, A., A. Jakulin, M. G. Pittau, and Y.-S. Su. 2008. A weakly informative default prior distribution for logistic and other regression models. The Annals of Applied Statistics 2:1360–1383.</w:t>
       </w:r>
     </w:p>
-    <w:bookmarkEnd w:id="52"/>
-    <w:bookmarkStart w:id="53" w:name="ref-Gonzalez:2017"/>
+    <w:bookmarkEnd w:id="53"/>
+    <w:bookmarkStart w:id="54" w:name="ref-Gerhardt:1989"/>
+    <w:p>
+      <w:pPr>
+        <w:pStyle w:val="Bibliography"/>
+      </w:pPr>
+      <w:r>
+        <w:t xml:space="preserve">Gerhardt, R. P. 1989. Response of the Mottled Owl (</w:t>
+      </w:r>
+      <w:r>
+        <w:rPr>
+          <w:i/>
+        </w:rPr>
+        <w:t xml:space="preserve">Ciccaba virgata</w:t>
+      </w:r>
+      <w:r>
+        <w:t xml:space="preserve">) to broadcast of conspecific call.</w:t>
+      </w:r>
+      <w:r>
+        <w:t xml:space="preserve"> </w:t>
+      </w:r>
+      <w:r>
+        <w:rPr>
+          <w:i/>
+        </w:rPr>
+        <w:t xml:space="preserve">in</w:t>
+      </w:r>
+      <w:r>
+        <w:t xml:space="preserve"> </w:t>
+      </w:r>
+      <w:r>
+        <w:t xml:space="preserve">W. A. Burnham, J. P. Jenny, and C. W. Turley, editors. Maya project: Use of raptors as environmental indices for design and management of protected areas and for building local capacity for conservation in latin america. The Peregrine Fund, Inc., World Center for Birds of Prey.</w:t>
+      </w:r>
+    </w:p>
+    <w:bookmarkEnd w:id="54"/>
+    <w:bookmarkStart w:id="55" w:name="ref-Gonzalez:2017"/>
     <w:p>
       <w:pPr>
         <w:pStyle w:val="Bibliography"/>
@@ -7659,8 +7942,8 @@
         <w:t xml:space="preserve">in Montecristo National Park, El Salvador. Spizaetus Neotropical Raptor Network Newsletter. 24:16–21.</w:t>
       </w:r>
     </w:p>
-    <w:bookmarkEnd w:id="53"/>
-    <w:bookmarkStart w:id="54" w:name="ref-Guillera-Arroita:2019"/>
+    <w:bookmarkEnd w:id="55"/>
+    <w:bookmarkStart w:id="56" w:name="ref-Guillera-Arroita:2019"/>
     <w:p>
       <w:pPr>
         <w:pStyle w:val="Bibliography"/>
@@ -7669,8 +7952,8 @@
         <w:t xml:space="preserve">Guillera-Arroita, G., M. Kéry, and J. J. Lohoz-Monfort. 2019. Inferring species richness using multispecies occupancy modeling: Estimation performance and interpretation. Ecology and Evolution 9:780–792.</w:t>
       </w:r>
     </w:p>
-    <w:bookmarkEnd w:id="54"/>
-    <w:bookmarkStart w:id="55" w:name="ref-Johnsgard:1988"/>
+    <w:bookmarkEnd w:id="56"/>
+    <w:bookmarkStart w:id="57" w:name="ref-Johnsgard:1988"/>
     <w:p>
       <w:pPr>
         <w:pStyle w:val="Bibliography"/>
@@ -7679,51 +7962,58 @@
         <w:t xml:space="preserve">Johnsgard, P. A. 1988. North american owls: Biology and natural history. Yale University Press, New Haven, CT.</w:t>
       </w:r>
     </w:p>
-    <w:bookmarkEnd w:id="55"/>
-    <w:bookmarkStart w:id="56" w:name="ref-Alvarez:2003"/>
+    <w:bookmarkEnd w:id="57"/>
+    <w:bookmarkStart w:id="58" w:name="ref-Komar:2002"/>
     <w:p>
       <w:pPr>
         <w:pStyle w:val="Bibliography"/>
       </w:pPr>
       <w:r>
-        <w:t xml:space="preserve"> </w:t>
-      </w:r>
-      <w:r>
-        <w:t xml:space="preserve">Juan Marco Álvarez, and O. Komar. 2003. El parque nacional el imposible y su vida silvestre. Salva Natura y Ministerio de Medio Ambiente y Recursos Naturales.</w:t>
-      </w:r>
-    </w:p>
-    <w:bookmarkEnd w:id="56"/>
-    <w:bookmarkStart w:id="57" w:name="ref-Komar:2002"/>
+        <w:t xml:space="preserve">Komar, O. 2002. Priority conservation areas for birds in El Salvador. Animal Conservation 5:173–183.</w:t>
+      </w:r>
+    </w:p>
+    <w:bookmarkEnd w:id="58"/>
+    <w:bookmarkStart w:id="59" w:name="ref-Komar:2010"/>
     <w:p>
       <w:pPr>
         <w:pStyle w:val="Bibliography"/>
       </w:pPr>
       <w:r>
-        <w:t xml:space="preserve">Komar, O. 2002. Priority conservation areas for birds in El Salvador. Animal Conservation 5:173–183.</w:t>
-      </w:r>
-    </w:p>
-    <w:bookmarkEnd w:id="57"/>
-    <w:bookmarkStart w:id="58" w:name="ref-Komar:2010"/>
+        <w:t xml:space="preserve">Komar, O. 2010. Research stewardship strategy for Montecristo National Park, El Salvador. Technical report, USAID.</w:t>
+      </w:r>
+    </w:p>
+    <w:bookmarkEnd w:id="59"/>
+    <w:bookmarkStart w:id="60" w:name="ref-Konig:1999"/>
     <w:p>
       <w:pPr>
         <w:pStyle w:val="Bibliography"/>
       </w:pPr>
       <w:r>
-        <w:t xml:space="preserve">Komar, O. 2010. Research stewardship strategy for Montecristo National Park, El Salvador. Technical report, USAID.</w:t>
-      </w:r>
-    </w:p>
-    <w:bookmarkEnd w:id="58"/>
-    <w:bookmarkStart w:id="59" w:name="ref-MARN:2010"/>
+        <w:t xml:space="preserve">König, C., and F. Weick. 1999. Owls: A guide to owls of the world. Yale University Press, New Haven, CT.</w:t>
+      </w:r>
+    </w:p>
+    <w:bookmarkEnd w:id="60"/>
+    <w:bookmarkStart w:id="61" w:name="ref-Mikkola:2012"/>
     <w:p>
       <w:pPr>
         <w:pStyle w:val="Bibliography"/>
       </w:pPr>
       <w:r>
+        <w:t xml:space="preserve">Mikkola, H. 2012. Owls of the world-a photographic guide. Firefly Books, Buffalo, New York, NY, USA.</w:t>
+      </w:r>
+    </w:p>
+    <w:bookmarkEnd w:id="61"/>
+    <w:bookmarkStart w:id="62" w:name="ref-MARN:2010"/>
+    <w:p>
+      <w:pPr>
+        <w:pStyle w:val="Bibliography"/>
+      </w:pPr>
+      <w:r>
         <w:t xml:space="preserve">Ministerio de Medio Ambiente y Recursos Naturales. 2010. Guía de Aves Parque Nacional Montecristo. Guías de la Biodiversidad del Parque Nacíonal Montecristo. San Salvador, El Salvador.</w:t>
       </w:r>
     </w:p>
-    <w:bookmarkEnd w:id="59"/>
-    <w:bookmarkStart w:id="60" w:name="ref-MARN:2015b"/>
+    <w:bookmarkEnd w:id="62"/>
+    <w:bookmarkStart w:id="63" w:name="ref-MARN:2015b"/>
     <w:p>
       <w:pPr>
         <w:pStyle w:val="Bibliography"/>
@@ -7732,8 +8022,8 @@
         <w:t xml:space="preserve">Ministerio de Medio Ambiente y Recursos Naturales. 2015a. La guía de aves del Parque Nacíonal Montecristo. Parte de la serie de guías de la biodiversidad del Parque Nacíonal Montecristo. San Salvador, El Salvador.</w:t>
       </w:r>
     </w:p>
-    <w:bookmarkEnd w:id="60"/>
-    <w:bookmarkStart w:id="61" w:name="ref-MARN:2015"/>
+    <w:bookmarkEnd w:id="63"/>
+    <w:bookmarkStart w:id="64" w:name="ref-MARN:2015"/>
     <w:p>
       <w:pPr>
         <w:pStyle w:val="Bibliography"/>
@@ -7742,14 +8032,24 @@
         <w:t xml:space="preserve">Ministerio de Medio Ambiente y Recursos Naturales. 2015b. Acuerdo No. 74 Listado oficial de especíes de vida silvestre amenazadas o en peligro de extinción. San Salvador, El Salvador.</w:t>
       </w:r>
     </w:p>
-    <w:bookmarkEnd w:id="61"/>
-    <w:bookmarkStart w:id="62" w:name="ref-Perez-Leon:2017"/>
+    <w:bookmarkEnd w:id="64"/>
+    <w:bookmarkStart w:id="65" w:name="ref-Myers:2000"/>
     <w:p>
       <w:pPr>
         <w:pStyle w:val="Bibliography"/>
       </w:pPr>
       <w:r>
-        <w:t xml:space="preserve">Pérez-Léon, R., I. Vega, and N. Herrera. 2017. Neotropical owls: Diversity and Conservation. Pages 397–418</w:t>
+        <w:t xml:space="preserve">Myers, N., and R. A. Mittermeier. 2000. Biodiversity hotspots for conservation priorities. Nature 403:853.</w:t>
+      </w:r>
+    </w:p>
+    <w:bookmarkEnd w:id="65"/>
+    <w:bookmarkStart w:id="66" w:name="ref-Perez-Leon:2017"/>
+    <w:p>
+      <w:pPr>
+        <w:pStyle w:val="Bibliography"/>
+      </w:pPr>
+      <w:r>
+        <w:t xml:space="preserve">Pérez-Léon, R., I. Vega, and N. Herrera. 2017. The owls of El Salvador. Pages 397–418</w:t>
       </w:r>
       <w:r>
         <w:t xml:space="preserve"> </w:t>
@@ -7764,11 +8064,11 @@
         <w:t xml:space="preserve"> </w:t>
       </w:r>
       <w:r>
-        <w:t xml:space="preserve">P. L. Enríquez, editor. Springer International Publishing AG, Cham, Switzerland.</w:t>
-      </w:r>
-    </w:p>
-    <w:bookmarkEnd w:id="62"/>
-    <w:bookmarkStart w:id="63" w:name="ref-Plummer:2013"/>
+        <w:t xml:space="preserve">P. L. Enríquez, editor. Neotropical owls: Diversity and Conservation. Springer International Publishing AG, Cham, Switzerland.</w:t>
+      </w:r>
+    </w:p>
+    <w:bookmarkEnd w:id="66"/>
+    <w:bookmarkStart w:id="67" w:name="ref-Plummer:2013"/>
     <w:p>
       <w:pPr>
         <w:pStyle w:val="Bibliography"/>
@@ -7777,48 +8077,113 @@
         <w:t xml:space="preserve">Plummer, M. 2013. JAGS Version 3.4.0 user manual.</w:t>
       </w:r>
     </w:p>
-    <w:bookmarkEnd w:id="63"/>
-    <w:bookmarkStart w:id="64" w:name="ref-R:2014"/>
+    <w:bookmarkEnd w:id="67"/>
+    <w:bookmarkStart w:id="68" w:name="ref-Rangel-Salazar:2017"/>
     <w:p>
       <w:pPr>
         <w:pStyle w:val="Bibliography"/>
       </w:pPr>
       <w:r>
+        <w:t xml:space="preserve">Rangel-Salazar, J. L., and P. L. Enríquez. 2017. Introduction: The birds in the neotropical region. Pages 1–6</w:t>
+      </w:r>
+      <w:r>
+        <w:t xml:space="preserve"> </w:t>
+      </w:r>
+      <w:r>
+        <w:rPr>
+          <w:i/>
+        </w:rPr>
+        <w:t xml:space="preserve">in</w:t>
+      </w:r>
+      <w:r>
+        <w:t xml:space="preserve"> </w:t>
+      </w:r>
+      <w:r>
+        <w:t xml:space="preserve">Neotropical owls. Springer.</w:t>
+      </w:r>
+    </w:p>
+    <w:bookmarkEnd w:id="68"/>
+    <w:bookmarkStart w:id="69" w:name="ref-R:2014"/>
+    <w:p>
+      <w:pPr>
+        <w:pStyle w:val="Bibliography"/>
+      </w:pPr>
+      <w:r>
         <w:t xml:space="preserve">R Development Core Team. 2014. R: A Language and Environment for Statistical Computing. R Foundation for Statistical Computing, Vienna, Austria.</w:t>
       </w:r>
     </w:p>
-    <w:bookmarkEnd w:id="64"/>
-    <w:bookmarkStart w:id="65" w:name="ref-Royle:2007"/>
+    <w:bookmarkEnd w:id="69"/>
+    <w:bookmarkStart w:id="70" w:name="ref-Rognan:2009"/>
     <w:p>
       <w:pPr>
         <w:pStyle w:val="Bibliography"/>
       </w:pPr>
       <w:r>
+        <w:t xml:space="preserve">Rognan, C. B., J. M. Szewczak, and M. L. Morrison. 2009. Vocal individuality of Great Gray Owls in the Sierra Nevada. The Journal of Wildlife Management 73:755–760.</w:t>
+      </w:r>
+    </w:p>
+    <w:bookmarkEnd w:id="70"/>
+    <w:bookmarkStart w:id="71" w:name="ref-Royle:2007"/>
+    <w:p>
+      <w:pPr>
+        <w:pStyle w:val="Bibliography"/>
+      </w:pPr>
+      <w:r>
         <w:t xml:space="preserve">Royle, J. A. 2007. Analysis of multinomial models with unknown index using data augmentation. Journal of Computational and Graphical Statistics 16:67–85.</w:t>
       </w:r>
     </w:p>
-    <w:bookmarkEnd w:id="65"/>
-    <w:bookmarkStart w:id="66" w:name="ref-Takats:2001"/>
+    <w:bookmarkEnd w:id="71"/>
+    <w:bookmarkStart w:id="72" w:name="ref-Silva:2016"/>
     <w:p>
       <w:pPr>
         <w:pStyle w:val="Bibliography"/>
       </w:pPr>
       <w:r>
+        <w:t xml:space="preserve">Silva, R. O. 2016. Country coffee profile: El Salvador. Technical report, International Coffee Organization.</w:t>
+      </w:r>
+    </w:p>
+    <w:bookmarkEnd w:id="72"/>
+    <w:bookmarkStart w:id="73" w:name="ref-Takats:2001"/>
+    <w:p>
+      <w:pPr>
+        <w:pStyle w:val="Bibliography"/>
+      </w:pPr>
+      <w:r>
         <w:t xml:space="preserve">Takats, D. L., C. M. Francis, G. L. Holroyd, J. R. Duncan, K. M. Mazur, R. J. Cannings, W. Harris, and D. Holt. 2001. Guidelines for nocturnal owl monitoring in North America. Beaverhill Bird Observatory and Bird Studies Canada.</w:t>
       </w:r>
     </w:p>
-    <w:bookmarkEnd w:id="66"/>
-    <w:bookmarkStart w:id="67" w:name="ref-Vallely:2018"/>
+    <w:bookmarkEnd w:id="73"/>
+    <w:bookmarkStart w:id="74" w:name="ref-Terry:2005"/>
     <w:p>
       <w:pPr>
         <w:pStyle w:val="Bibliography"/>
       </w:pPr>
       <w:r>
+        <w:t xml:space="preserve">Terry, A. M., T. M. Peake, and P. K. McGregor. 2005. The role of vocal individuality in conservation. Frontiers in Zoology 2:10.</w:t>
+      </w:r>
+    </w:p>
+    <w:bookmarkEnd w:id="74"/>
+    <w:bookmarkStart w:id="75" w:name="ref-USFWS:1995"/>
+    <w:p>
+      <w:pPr>
+        <w:pStyle w:val="Bibliography"/>
+      </w:pPr>
+      <w:r>
+        <w:t xml:space="preserve">United States Fish and Wildlife Service. 1995. Recovery plan for the Mexican Spotted Owl. Technical report, United States Department of the Interior.</w:t>
+      </w:r>
+    </w:p>
+    <w:bookmarkEnd w:id="75"/>
+    <w:bookmarkStart w:id="76" w:name="ref-Vallely:2018"/>
+    <w:p>
+      <w:pPr>
+        <w:pStyle w:val="Bibliography"/>
+      </w:pPr>
+      <w:r>
         <w:t xml:space="preserve">Vallely, A. C., and D. Dyer. 2018. Birds Of Central America: BELIZE, GUATEMALA, HONDURAS, EL SALVADOR, NICARAGUA, COSTA RICA, and PANAMA. Princeton University Press, Princeton, NJ, USA.</w:t>
       </w:r>
     </w:p>
-    <w:bookmarkEnd w:id="67"/>
-    <w:bookmarkStart w:id="68" w:name="ref-Wan:2018"/>
+    <w:bookmarkEnd w:id="76"/>
+    <w:bookmarkStart w:id="77" w:name="ref-Wan:2018"/>
     <w:p>
       <w:pPr>
         <w:pStyle w:val="Bibliography"/>
@@ -7827,8 +8192,8 @@
         <w:t xml:space="preserve">Wan, H. Y., J. L. Ganey, C. D. Vojta, and S. A. Cushman. 2018. Managing emerging threats to spotted owls. The Journal of Wildlife Management 82:682–697.</w:t>
       </w:r>
     </w:p>
-    <w:bookmarkEnd w:id="68"/>
-    <w:bookmarkStart w:id="69" w:name="ref-West:1988"/>
+    <w:bookmarkEnd w:id="77"/>
+    <w:bookmarkStart w:id="78" w:name="ref-West:1988"/>
     <w:p>
       <w:pPr>
         <w:pStyle w:val="Bibliography"/>
@@ -7837,8 +8202,8 @@
         <w:t xml:space="preserve">West, J. N. 1988. Raptors of El Imposible Forest, El Salvador. Masters thesis, Central Washington University, Ellensburg, WA.</w:t>
       </w:r>
     </w:p>
-    <w:bookmarkEnd w:id="69"/>
-    <w:bookmarkStart w:id="70" w:name="ref-White:2013"/>
+    <w:bookmarkEnd w:id="78"/>
+    <w:bookmarkStart w:id="79" w:name="ref-White:2013"/>
     <w:p>
       <w:pPr>
         <w:pStyle w:val="Bibliography"/>
@@ -7847,8 +8212,8 @@
         <w:t xml:space="preserve">White, A. M., E. F. Zipkin, P. N. Manley, and M. D. Schlesinger. 2013. Conservation of avian diversity in the Sierra Nevada: Moving beyond a single-species management focus. PLoS ONE 8:e63088.</w:t>
       </w:r>
     </w:p>
-    <w:bookmarkEnd w:id="70"/>
-    <w:bookmarkStart w:id="71" w:name="ref-Zepeda:1995"/>
+    <w:bookmarkEnd w:id="79"/>
+    <w:bookmarkStart w:id="80" w:name="ref-Zepeda:1995"/>
     <w:p>
       <w:pPr>
         <w:pStyle w:val="Bibliography"/>
@@ -7857,8 +8222,8 @@
         <w:t xml:space="preserve">Zepeda, L. 1995. Plan de manejo del área natural silvestre Nancuchiname. Anexo 4 - listado preliminar de las aves del área, San Salvador, El Salvador.</w:t>
       </w:r>
     </w:p>
-    <w:bookmarkEnd w:id="71"/>
-    <w:bookmarkEnd w:id="72"/>
+    <w:bookmarkEnd w:id="80"/>
+    <w:bookmarkEnd w:id="81"/>
     <w:sectPr>
       <w:pgSz w:w="12240" w:h="15840"/>
       <w:pgMar w:top="1440" w:right="1440" w:bottom="1440" w:left="1440" w:header="720" w:footer="720" w:gutter="0"/>

</xml_diff>

<commit_message>
renumbered figures and rewrote fig captions
</commit_message>
<xml_diff>
--- a/manuscript_working/ms_working_RMD.docx
+++ b/manuscript_working/ms_working_RMD.docx
@@ -4940,7 +4940,7 @@
         <w:pStyle w:val="FirstParagraph"/>
       </w:pPr>
       <w:r>
-        <w:t xml:space="preserve">To model species richness at each route in each year, we assumed that there were 14 possible species present in El Salvador. This included the 9 species observed during our surveys and an additional 5 species that we never observed (Table 1XX). This upper limit to expected species richness relates directly to the 13 species known to inhabit El Salvador</w:t>
+        <w:t xml:space="preserve">To model species richness at each route in each year, we assumed that there were 14 possible species present in El Salvador. This included the 9 species observed during our surveys and an additional 5 species that we never observed (Table 2XX). This upper limit to expected species richness relates directly to the 13 species known to inhabit El Salvador</w:t>
       </w:r>
       <w:r>
         <w:t xml:space="preserve"> </w:t>
@@ -6740,7 +6740,7 @@
         <w:pStyle w:val="FirstParagraph"/>
       </w:pPr>
       <w:r>
-        <w:t xml:space="preserve">Mottled Owls, Spectacled Owls, and Ferruginous Pygmy-Owls had 542, 137, and 187 positive detections over the 11 year period, respectively (Table 2XX). No other owl species had enough detections to analyze species-specific occupancy (Table 2XX). Averaged across years, we found that the probability of occupancy was somewhat higher for Mottled owls than for Ferruginous Pygmy or Spectacled owls in both routes of El Imposible and in M-2 route of Montecristo (Fig. 1X). Occupancy probabilities were relatively high across all three species for both routes of Nancuchiname (Fig. 1XX). We found that the probability of occupancy for Mottled owls was relatively consistent across time in the El Imposible routes and in N-2 (Fig. 2XX), but that it seemed to increase in the last ~6 years in M-2 and N-1 (Fig. 2XX). The probability of occupancy in M-1 seemed to have decreased through time for Mottled owls (Fig. 2XX).</w:t>
+        <w:t xml:space="preserve">Mottled Owls, Spectacled Owls, and Ferruginous Pygmy-Owls had 542, 137, and 187 positive detections over the 11 year period, respectively (Table 2XX). No other owl species had enough detections to analyze species-specific occupancy (Table 2XX). Averaged across years, we found that the probability of occupancy was somewhat higher for Mottled owls than for Ferruginous Pygmy or Spectacled owls in both routes of El Imposible and in M-2 route of Montecristo (Fig. 1X). Occupancy probabilities were relatively high across all three species for both routes of Nancuchiname (Fig. 2XX). We found that the probability of occupancy for Mottled owls was relatively consistent across time in the El Imposible routes and in N-2 (Fig. 3XX), but that it seemed to increase in the last ~6 years in M-2 and N-1 (Fig. 3XX). The probability of occupancy in M-1 seemed to have decreased through time for Mottled owls (Fig. 3XX).</w:t>
       </w:r>
     </w:p>
     <w:p>
@@ -6748,7 +6748,7 @@
         <w:pStyle w:val="BodyText"/>
       </w:pPr>
       <w:r>
-        <w:t xml:space="preserve">For routes EI-1, EI-2, and M-2, the probability of occupancy for Ferruginous Pygmy and Spectacled stayed relatively low across time other than a higher probability of occupancy for Ferruginous Pygmy in EI-1 in the early years of the surveys (Figs. 3XX and 4XX). The probability of occupancy for Ferruginous Pygmy owls was relatively high in both routes of Nancuchaname except in 2008 and 2009 (Fig. 3XX), and the probability of occupancy for the Spectacled owl fluctuated slightly from year to year in the Nancuchaname routes (Fig. 4XX).</w:t>
+        <w:t xml:space="preserve">For routes EI-1, EI-2, and M-2, the probability of occupancy for Ferruginous Pygmy and Spectacled stayed relatively low across time other than a higher probability of occupancy for Ferruginous Pygmy in EI-1 in the early years of the surveys (Fig. 3XX). The probability of occupancy for Ferruginous Pygmy owls was relatively high in both routes of Nancuchaname except in 2008 and 2009 (Fig. 3XX), and the probability of occupancy for the Spectacled owl fluctuated slightly from year to year in the Nancuchaname routes (Fig. 3XX).</w:t>
       </w:r>
     </w:p>
     <w:p>
@@ -6787,7 +6787,7 @@
         </m:sSub>
       </m:oMath>
       <w:r>
-        <w:t xml:space="preserve">) and 90% credible intervals were 4 (4,4), 5 (4,5), 3 (3,4), 4 (4,5), 5 (5,5), and 5 (5,5) for EI-1, EI-2, M-1, M-2, N-1, and N-2, respectively. These were equivalent to the number of species detected in each route (Table 1XX), indicating that the probability of occupancy for undetected species was low and no additional species were predicted to be present in a route’s community, other than those that were detected.</w:t>
+        <w:t xml:space="preserve">) and 90% credible intervals were 4 (4,4), 5 (4,5), 3 (3,4), 4 (4,5), 5 (5,5), and 5 (5,5) for EI-1, EI-2, M-1, M-2, N-1, and N-2, respectively. These were equivalent to the number of species detected in each route (Table 2XX), indicating that the probability of occupancy for undetected species was low and no additional species were predicted to be present in a route’s community, other than those that were detected.</w:t>
       </w:r>
     </w:p>
     <w:p>
@@ -6827,7 +6827,7 @@
         </m:sSubSup>
       </m:oMath>
       <w:r>
-        <w:t xml:space="preserve">) varied from 0 to 5, depending on route and year (Fig. 5XXX). At most, the median species richness was one species higher than the number of species detected at any single route and year; however, the 90% credible intervals of richness added up to 4 new undetected species (e.g., in M-2 during 2004 where we detected zero species (Fig. 5XXX).</w:t>
+        <w:t xml:space="preserve">) varied from 0 to 5, depending on route and year (Fig. 4XXX). At most, the median species richness was one species higher than the number of species detected at any single route and year; however, the 90% credible intervals of richness added up to 4 new undetected species (e.g., in M-2 during 2004 where we detected zero species (Fig. 4XXX).</w:t>
       </w:r>
     </w:p>
     <w:p>
@@ -6845,7 +6845,7 @@
         <w:pStyle w:val="FirstParagraph"/>
       </w:pPr>
       <w:r>
-        <w:t xml:space="preserve">Including all detected species into one richness model increased the precision of the estimates of the effect of broadcast calls on detection probability (i.e., compare All Species with individual occupancy results in Fig. 6XXX). When incorporating all owl species, broadcasting calls from Mottled, Pacific, Crested, Black and White, and Spectacled Owls increased detection probability; whereas broadcasting the Great Horned owl calls decreased detection (Fig. 6XXX).</w:t>
+        <w:t xml:space="preserve">Including all detected species into one richness model increased the precision of the estimates of the effect of broadcast calls on detection probability (i.e., compare All Species with individual occupancy results in Fig. 5XXX). When incorporating all owl species, broadcasting calls from Mottled, Pacific, Crested, Black and White, and Spectacled Owls increased detection probability; whereas broadcasting the Great Horned owl calls decreased detection (Fig. 5XXX).</w:t>
       </w:r>
     </w:p>
     <w:p>
@@ -6853,7 +6853,7 @@
         <w:pStyle w:val="BodyText"/>
       </w:pPr>
       <w:r>
-        <w:t xml:space="preserve">The probability of detection when analyzed with single-species occupancy models varied little during the timeframe before broadcast recordings were played (Pre-broadcast); however, the probability of detecting owls after broadcast calls were played varied by call and between Mottled, Ferruginous Pygmy, and Spectacled owls (Fig. 6XX). The probability of detecting Mottled Owls increased after broadcasting Mottled, Pacific, Crested, Black and White, or Spectacled owl calls. The probability of detecting Ferruginous Pygmy owls increased after broadcasting Mottled and Pacific owl calls, and the probability of detecting Spectacled owls increased after broadcasting Pacific, Black and White, and Spectacled owl calls (Fig. 6XX).</w:t>
+        <w:t xml:space="preserve">The probability of detection when analyzed with single-species occupancy models varied little during the timeframe before broadcast recordings were played (Pre-broadcast); however, the probability of detecting owls after broadcast calls were played varied by call and between Mottled, Ferruginous Pygmy, and Spectacled owls (Fig. 5XX). The probability of detecting Mottled Owls increased after broadcasting Mottled, Pacific, Crested, Black and White, or Spectacled owl calls. The probability of detecting Ferruginous Pygmy owls increased after broadcasting Mottled and Pacific owl calls, and the probability of detecting Spectacled owls increased after broadcasting Pacific, Black and White, and Spectacled owl calls (Fig. 5XX).</w:t>
       </w:r>
     </w:p>
     <w:p>
@@ -7001,7 +7001,7 @@
         <w:t xml:space="preserve"> </w:t>
       </w:r>
       <w:r>
-        <w:t xml:space="preserve">stated that Mottled Owl populations in La Selva may have decreased during the past 30 years. The results of this study indicated that Mottled Owls are still fairly common at each of the protected areas, although there seemed to be a downward trend in occupancy in M-2 (Fig xXX).</w:t>
+        <w:t xml:space="preserve">stated that Mottled Owl populations in La Selva may have decreased during the past 30 years. The results of this study indicated that Mottled Owls are still fairly common at each of the protected areas, although there seemed to be a downward trend in occupancy in M-2 (Fig 3XX).</w:t>
       </w:r>
     </w:p>
     <w:p>
@@ -7236,11 +7236,33 @@
         <w:pStyle w:val="CaptionedFigure"/>
       </w:pPr>
       <w:r>
+        <w:t xml:space="preserve">1XX. Map of El Salvador. Owl surveys were conducted from 2003 to 2013 in three different protected areas within El Salvador: El Imposible National Park (EI-1 and EI-2), Montecristo National Park (M-1 and M-2) and Nancuchiname Forest (N-1 and N-2).</w:t>
+      </w:r>
+      <w:r>
+        <w:t xml:space="preserve"> </w:t>
+      </w:r>
+    </w:p>
+    <w:p>
+      <w:pPr>
+        <w:pStyle w:val="ImageCaption"/>
+      </w:pPr>
+      <w:r>
+        <w:t xml:space="preserve">1XX. Map of El Salvador. Owl surveys were conducted from 2003 to 2013 in three different protected areas within El Salvador: El Imposible National Park (EI-1 and EI-2), Montecristo National Park (M-1 and M-2) and Nancuchiname Forest (N-1 and N-2).</w:t>
+      </w:r>
+      <w:r>
+        <w:t xml:space="preserve"> </w:t>
+      </w:r>
+    </w:p>
+    <w:p>
+      <w:pPr>
+        <w:pStyle w:val="CaptionedFigure"/>
+      </w:pPr>
+      <w:r>
         <w:drawing>
           <wp:inline>
             <wp:extent cx="5943600" cy="9439835"/>
             <wp:effectExtent b="0" l="0" r="0" t="0"/>
-            <wp:docPr descr="1XX. Probability of occupancy (\psi_{t,h}) averaged by route for Mottled, Ferruginous Pygmy, and Spectacled Owls. Owl surveys were conducted from 2003 to 2013 in three different protected areas within El Salvador. Posteriors were summarized with median \pm 90% credible intervals. " title="" id="1" name="Picture"/>
+            <wp:docPr descr="2XX. Probability of occupancy (\psi_{t,h}) averaged by route for Ferruginous Pygmy-owl (FEPO), Mottled Owl (MOOW), and Spectacled Owl (SPEO). Owl surveys were conducted from 2003 to 2013 in three different protected areas within El Salvador: El Imposible National Park (EI-1 and EI-2), Montecristo National Park (M-1 and M-2) and Nancuchiname Forest (N-1 and N-2). Posteriors were summarized with median \pm 90% credible intervals. " title="" id="1" name="Picture"/>
             <a:graphic>
               <a:graphicData uri="http://schemas.openxmlformats.org/drawingml/2006/picture">
                 <pic:pic>
@@ -7283,7 +7305,7 @@
         <w:pStyle w:val="ImageCaption"/>
       </w:pPr>
       <w:r>
-        <w:t xml:space="preserve">1XX. Probability of occupancy (</w:t>
+        <w:t xml:space="preserve">2XX. Probability of occupancy (</w:t>
       </w:r>
       <m:oMath>
         <m:sSub>
@@ -7306,7 +7328,7 @@
         </m:sSub>
       </m:oMath>
       <w:r>
-        <w:t xml:space="preserve">) averaged by route for Mottled, Ferruginous Pygmy, and Spectacled Owls. Owl surveys were conducted from 2003 to 2013 in three different protected areas within El Salvador. Posteriors were summarized with median</w:t>
+        <w:t xml:space="preserve">) averaged by route for Ferruginous Pygmy-owl (FEPO), Mottled Owl (MOOW), and Spectacled Owl (SPEO). Owl surveys were conducted from 2003 to 2013 in three different protected areas within El Salvador: El Imposible National Park (EI-1 and EI-2), Montecristo National Park (M-1 and M-2) and Nancuchiname Forest (N-1 and N-2). Posteriors were summarized with median</w:t>
       </w:r>
       <w:r>
         <w:t xml:space="preserve"> </w:t>
@@ -7333,14 +7355,14 @@
       <w:r>
         <w:drawing>
           <wp:inline>
-            <wp:extent cx="5943600" cy="5943600"/>
+            <wp:extent cx="5943600" cy="4821968"/>
             <wp:effectExtent b="0" l="0" r="0" t="0"/>
-            <wp:docPr descr="2XX. Probability of occupancy by route and year for Mottled Owl. Owl surveys were conducted from 2003 to 2013 in three different protected areas within El Salvador. Posteriors were summarized with median \pm 90% credible intervals. " title="" id="1" name="Picture"/>
+            <wp:docPr descr="3XX. Probability of occupancy by route and year for Ferruginous Pygmy-owl (FEPO), Mottled Owl (MOOW), and Spectacled Owl (SPEO). Owl surveys were conducted from 2003 to 2013 in three different protected areas within El Salvador: El Imposible National Park (EI-1 and EI-2), Montecristo National Park (M-1 and M-2) and Nancuchiname Forest (N-1 and N-2). Posteriors were summarized with median \pm 90% credible intervals. " title="" id="1" name="Picture"/>
             <a:graphic>
               <a:graphicData uri="http://schemas.openxmlformats.org/drawingml/2006/picture">
                 <pic:pic>
                   <pic:nvPicPr>
-                    <pic:cNvPr descr="../output/figures/mottd_psi_byYr-1.png" id="0" name="Picture"/>
+                    <pic:cNvPr descr="../output/figures/psi_byYr-1.png" id="0" name="Picture"/>
                     <pic:cNvPicPr>
                       <a:picLocks noChangeArrowheads="1" noChangeAspect="1"/>
                     </pic:cNvPicPr>
@@ -7354,7 +7376,7 @@
                   <pic:spPr bwMode="auto">
                     <a:xfrm>
                       <a:off x="0" y="0"/>
-                      <a:ext cx="5943600" cy="5943600"/>
+                      <a:ext cx="5943600" cy="4821968"/>
                     </a:xfrm>
                     <a:prstGeom prst="rect">
                       <a:avLst/>
@@ -7378,7 +7400,7 @@
         <w:pStyle w:val="ImageCaption"/>
       </w:pPr>
       <w:r>
-        <w:t xml:space="preserve">2XX. Probability of occupancy by route and year for Mottled Owl. Owl surveys were conducted from 2003 to 2013 in three different protected areas within El Salvador. Posteriors were summarized with median</w:t>
+        <w:t xml:space="preserve">3XX. Probability of occupancy by route and year for Ferruginous Pygmy-owl (FEPO), Mottled Owl (MOOW), and Spectacled Owl (SPEO). Owl surveys were conducted from 2003 to 2013 in three different protected areas within El Salvador: El Imposible National Park (EI-1 and EI-2), Montecristo National Park (M-1 and M-2) and Nancuchiname Forest (N-1 and N-2). Posteriors were summarized with median</w:t>
       </w:r>
       <w:r>
         <w:t xml:space="preserve"> </w:t>
@@ -7405,153 +7427,9 @@
       <w:r>
         <w:drawing>
           <wp:inline>
-            <wp:extent cx="5943600" cy="5943600"/>
-            <wp:effectExtent b="0" l="0" r="0" t="0"/>
-            <wp:docPr descr="3XX. Probability of occupancy by route and year for Ferruginous Pygmy Owl. Owl surveys were conducted from 2003 to 2013 in three different protected areas within El Salvador. Posteriors were summarized with median \pm 90% credible intervals. " title="" id="1" name="Picture"/>
-            <a:graphic>
-              <a:graphicData uri="http://schemas.openxmlformats.org/drawingml/2006/picture">
-                <pic:pic>
-                  <pic:nvPicPr>
-                    <pic:cNvPr descr="../output/figures/ferpy_psi_byYr-1.png" id="0" name="Picture"/>
-                    <pic:cNvPicPr>
-                      <a:picLocks noChangeArrowheads="1" noChangeAspect="1"/>
-                    </pic:cNvPicPr>
-                  </pic:nvPicPr>
-                  <pic:blipFill>
-                    <a:blip r:embed="rId36"/>
-                    <a:stretch>
-                      <a:fillRect/>
-                    </a:stretch>
-                  </pic:blipFill>
-                  <pic:spPr bwMode="auto">
-                    <a:xfrm>
-                      <a:off x="0" y="0"/>
-                      <a:ext cx="5943600" cy="5943600"/>
-                    </a:xfrm>
-                    <a:prstGeom prst="rect">
-                      <a:avLst/>
-                    </a:prstGeom>
-                    <a:noFill/>
-                    <a:ln w="9525">
-                      <a:noFill/>
-                      <a:headEnd/>
-                      <a:tailEnd/>
-                    </a:ln>
-                  </pic:spPr>
-                </pic:pic>
-              </a:graphicData>
-            </a:graphic>
-          </wp:inline>
-        </w:drawing>
-      </w:r>
-    </w:p>
-    <w:p>
-      <w:pPr>
-        <w:pStyle w:val="ImageCaption"/>
-      </w:pPr>
-      <w:r>
-        <w:t xml:space="preserve">3XX. Probability of occupancy by route and year for Ferruginous Pygmy Owl. Owl surveys were conducted from 2003 to 2013 in three different protected areas within El Salvador. Posteriors were summarized with median</w:t>
-      </w:r>
-      <w:r>
-        <w:t xml:space="preserve"> </w:t>
-      </w:r>
-      <m:oMath>
-        <m:r>
-          <m:t>±</m:t>
-        </m:r>
-      </m:oMath>
-      <w:r>
-        <w:t xml:space="preserve"> </w:t>
-      </w:r>
-      <w:r>
-        <w:t xml:space="preserve">90% credible intervals.</w:t>
-      </w:r>
-      <w:r>
-        <w:t xml:space="preserve"> </w:t>
-      </w:r>
-    </w:p>
-    <w:p>
-      <w:pPr>
-        <w:pStyle w:val="CaptionedFigure"/>
-      </w:pPr>
-      <w:r>
-        <w:drawing>
-          <wp:inline>
-            <wp:extent cx="5943600" cy="5943600"/>
-            <wp:effectExtent b="0" l="0" r="0" t="0"/>
-            <wp:docPr descr="4XX. Probability of occupancy by route and year for Spectacled Owl. Owl surveys were conducted from 2003 to 2013 in three different protected areas within El Salvador. Posteriors were summarized with median \pm 90% credible intervals. " title="" id="1" name="Picture"/>
-            <a:graphic>
-              <a:graphicData uri="http://schemas.openxmlformats.org/drawingml/2006/picture">
-                <pic:pic>
-                  <pic:nvPicPr>
-                    <pic:cNvPr descr="../output/figures/specd_psi_byYr-1.png" id="0" name="Picture"/>
-                    <pic:cNvPicPr>
-                      <a:picLocks noChangeArrowheads="1" noChangeAspect="1"/>
-                    </pic:cNvPicPr>
-                  </pic:nvPicPr>
-                  <pic:blipFill>
-                    <a:blip r:embed="rId37"/>
-                    <a:stretch>
-                      <a:fillRect/>
-                    </a:stretch>
-                  </pic:blipFill>
-                  <pic:spPr bwMode="auto">
-                    <a:xfrm>
-                      <a:off x="0" y="0"/>
-                      <a:ext cx="5943600" cy="5943600"/>
-                    </a:xfrm>
-                    <a:prstGeom prst="rect">
-                      <a:avLst/>
-                    </a:prstGeom>
-                    <a:noFill/>
-                    <a:ln w="9525">
-                      <a:noFill/>
-                      <a:headEnd/>
-                      <a:tailEnd/>
-                    </a:ln>
-                  </pic:spPr>
-                </pic:pic>
-              </a:graphicData>
-            </a:graphic>
-          </wp:inline>
-        </w:drawing>
-      </w:r>
-    </w:p>
-    <w:p>
-      <w:pPr>
-        <w:pStyle w:val="ImageCaption"/>
-      </w:pPr>
-      <w:r>
-        <w:t xml:space="preserve">4XX. Probability of occupancy by route and year for Spectacled Owl. Owl surveys were conducted from 2003 to 2013 in three different protected areas within El Salvador. Posteriors were summarized with median</w:t>
-      </w:r>
-      <w:r>
-        <w:t xml:space="preserve"> </w:t>
-      </w:r>
-      <m:oMath>
-        <m:r>
-          <m:t>±</m:t>
-        </m:r>
-      </m:oMath>
-      <w:r>
-        <w:t xml:space="preserve"> </w:t>
-      </w:r>
-      <w:r>
-        <w:t xml:space="preserve">90% credible intervals.</w:t>
-      </w:r>
-      <w:r>
-        <w:t xml:space="preserve"> </w:t>
-      </w:r>
-    </w:p>
-    <w:p>
-      <w:pPr>
-        <w:pStyle w:val="CaptionedFigure"/>
-      </w:pPr>
-      <w:r>
-        <w:drawing>
-          <wp:inline>
             <wp:extent cx="5943600" cy="4612317"/>
             <wp:effectExtent b="0" l="0" r="0" t="0"/>
-            <wp:docPr descr="5XX. Species richness (Richness*) by route and year. Owl surveys were conducted from 2003 to 2013 in three different protected areas within El Salvador. Posteriors were summarized with median (black dot) \pm 90% credible intervals (black lines). The number of species detected at each route and year are indicated with a red dot. " title="" id="1" name="Picture"/>
+            <wp:docPr descr="4XX. Species richness (Richness*) by route and year. Owl surveys were conducted from 2003 to 2013 in three different protected areas within El Salvador: El Imposible National Park (EI-1 and EI-2), Montecristo National Park (M-1 and M-2) and Nancuchiname Forest (N-1 and N-2). Posteriors were summarized with median (black dot) \pm 90% credible intervals (dark grey shading and vertical black lines). The number of owl species detected at each route and year is indicated with the light grey area. " title="" id="1" name="Picture"/>
             <a:graphic>
               <a:graphicData uri="http://schemas.openxmlformats.org/drawingml/2006/picture">
                 <pic:pic>
@@ -7562,7 +7440,7 @@
                     </pic:cNvPicPr>
                   </pic:nvPicPr>
                   <pic:blipFill>
-                    <a:blip r:embed="rId38"/>
+                    <a:blip r:embed="rId36"/>
                     <a:stretch>
                       <a:fillRect/>
                     </a:stretch>
@@ -7594,7 +7472,7 @@
         <w:pStyle w:val="ImageCaption"/>
       </w:pPr>
       <w:r>
-        <w:t xml:space="preserve">5XX. Species richness (Richness*) by route and year. Owl surveys were conducted from 2003 to 2013 in three different protected areas within El Salvador. Posteriors were summarized with median (black dot)</w:t>
+        <w:t xml:space="preserve">4XX. Species richness (Richness*) by route and year. Owl surveys were conducted from 2003 to 2013 in three different protected areas within El Salvador: El Imposible National Park (EI-1 and EI-2), Montecristo National Park (M-1 and M-2) and Nancuchiname Forest (N-1 and N-2). Posteriors were summarized with median (black dot)</w:t>
       </w:r>
       <w:r>
         <w:t xml:space="preserve"> </w:t>
@@ -7608,7 +7486,7 @@
         <w:t xml:space="preserve"> </w:t>
       </w:r>
       <w:r>
-        <w:t xml:space="preserve">90% credible intervals (black lines). The number of species detected at each route and year are indicated with a red dot.</w:t>
+        <w:t xml:space="preserve">90% credible intervals (dark grey shading and vertical black lines). The number of owl species detected at each route and year is indicated with the light grey area.</w:t>
       </w:r>
       <w:r>
         <w:t xml:space="preserve"> </w:t>
@@ -7623,7 +7501,7 @@
           <wp:inline>
             <wp:extent cx="5943600" cy="6293223"/>
             <wp:effectExtent b="0" l="0" r="0" t="0"/>
-            <wp:docPr descr="6XX. The logistic regression parameters that related the probability of detecting owls to the broadcast timeframe (pre-broadcast) or species. Owl surveys were conducted from 2003 to 2013 in three different protected areas within El Salvador. Posteriors were summarized with median \pm 90% credible intervals. " title="" id="1" name="Picture"/>
+            <wp:docPr descr="5XX. The probabiliity of detecting owls during spontaneous surveys (i.e., pre-broadcast) and after broadcast, depending on the species of owl used for broadcast vocalization. These logistic regression coefficients were evaluated from the richness model, which combined all detected species (All Species) and the single-species occupancy models for Ferruginous Pygmy-owls (FEPO), Mottled Owls (MOOW), and Spectacled Owls (SPEO). Owl surveys were conducted from 2003 to 2013 in three different protected areas within El Salvador. Posteriors were summarized with median \pm 90% credible intervals. " title="" id="1" name="Picture"/>
             <a:graphic>
               <a:graphicData uri="http://schemas.openxmlformats.org/drawingml/2006/picture">
                 <pic:pic>
@@ -7634,7 +7512,7 @@
                     </pic:cNvPicPr>
                   </pic:nvPicPr>
                   <pic:blipFill>
-                    <a:blip r:embed="rId39"/>
+                    <a:blip r:embed="rId37"/>
                     <a:stretch>
                       <a:fillRect/>
                     </a:stretch>
@@ -7666,7 +7544,7 @@
         <w:pStyle w:val="ImageCaption"/>
       </w:pPr>
       <w:r>
-        <w:t xml:space="preserve">6XX. The logistic regression parameters that related the probability of detecting owls to the broadcast timeframe (pre-broadcast) or species. Owl surveys were conducted from 2003 to 2013 in three different protected areas within El Salvador. Posteriors were summarized with median</w:t>
+        <w:t xml:space="preserve">5XX. The probabiliity of detecting owls during spontaneous surveys (i.e., pre-broadcast) and after broadcast, depending on the species of owl used for broadcast vocalization. These logistic regression coefficients were evaluated from the richness model, which combined all detected species (All Species) and the single-species occupancy models for Ferruginous Pygmy-owls (FEPO), Mottled Owls (MOOW), and Spectacled Owls (SPEO). Owl surveys were conducted from 2003 to 2013 in three different protected areas within El Salvador. Posteriors were summarized with median</w:t>
       </w:r>
       <w:r>
         <w:t xml:space="preserve"> </w:t>
@@ -7690,14 +7568,14 @@
       <w:pPr>
         <w:pStyle w:val="Heading1"/>
       </w:pPr>
-      <w:bookmarkStart w:id="40" w:name="references"/>
+      <w:bookmarkStart w:id="38" w:name="references"/>
       <w:r>
         <w:t xml:space="preserve">References</w:t>
       </w:r>
-      <w:bookmarkEnd w:id="40"/>
-    </w:p>
-    <w:bookmarkStart w:id="81" w:name="refs"/>
-    <w:bookmarkStart w:id="41" w:name="ref-Andersen:2007"/>
+      <w:bookmarkEnd w:id="38"/>
+    </w:p>
+    <w:bookmarkStart w:id="79" w:name="refs"/>
+    <w:bookmarkStart w:id="39" w:name="ref-Andersen:2007"/>
     <w:p>
       <w:pPr>
         <w:pStyle w:val="Bibliography"/>
@@ -7721,78 +7599,78 @@
         <w:t xml:space="preserve">D. M. Bird and K. L. Bildstein, editors. Raptor research and management techniques. Hancock House Publishers, Blaine, WA USA.</w:t>
       </w:r>
     </w:p>
+    <w:bookmarkEnd w:id="39"/>
+    <w:bookmarkStart w:id="40" w:name="ref-Alvarez:2003"/>
+    <w:p>
+      <w:pPr>
+        <w:pStyle w:val="Bibliography"/>
+      </w:pPr>
+      <w:r>
+        <w:t xml:space="preserve">Álvarez, J. M., and O. Komar. 2003. El parque nacional el imposible y su vida silvestre. Salva Natura y Ministerio de Medio Ambiente y Recursos Naturales.</w:t>
+      </w:r>
+    </w:p>
+    <w:bookmarkEnd w:id="40"/>
+    <w:bookmarkStart w:id="41" w:name="ref-Baumgardt:2019"/>
+    <w:p>
+      <w:pPr>
+        <w:pStyle w:val="Bibliography"/>
+      </w:pPr>
+      <w:r>
+        <w:t xml:space="preserve">Baumgardt, J. A., M. L. Morrison, L. A. Brennan, and T. A. Campbell. 2019. Effects of broadcasting calls on detection probability in occupancy analyses of multiple raptor species. Western North American Naturalist 79:185–194.</w:t>
+      </w:r>
+    </w:p>
     <w:bookmarkEnd w:id="41"/>
-    <w:bookmarkStart w:id="42" w:name="ref-Alvarez:2003"/>
+    <w:bookmarkStart w:id="42" w:name="ref-Broms:2016"/>
     <w:p>
       <w:pPr>
         <w:pStyle w:val="Bibliography"/>
       </w:pPr>
       <w:r>
-        <w:t xml:space="preserve">Álvarez, J. M., and O. Komar. 2003. El parque nacional el imposible y su vida silvestre. Salva Natura y Ministerio de Medio Ambiente y Recursos Naturales.</w:t>
+        <w:t xml:space="preserve">Broms, K. M., M. B. Hooten, and R. M. Fitzpatrick. 2016. Model selection and assessment for multi-species occupancy models. Ecology 97:1759–1770.</w:t>
       </w:r>
     </w:p>
     <w:bookmarkEnd w:id="42"/>
-    <w:bookmarkStart w:id="43" w:name="ref-Baumgardt:2019"/>
+    <w:bookmarkStart w:id="43" w:name="ref-CIA:2020"/>
     <w:p>
       <w:pPr>
         <w:pStyle w:val="Bibliography"/>
       </w:pPr>
       <w:r>
-        <w:t xml:space="preserve">Baumgardt, J. A., M. L. Morrison, L. A. Brennan, and T. A. Campbell. 2019. Effects of broadcasting calls on detection probability in occupancy analyses of multiple raptor species. Western North American Naturalist 79:185–194.</w:t>
+        <w:t xml:space="preserve">Central Intelligence Agency. 2020. The world factbook. www.cia.gov/the-world-factbook.</w:t>
       </w:r>
     </w:p>
     <w:bookmarkEnd w:id="43"/>
-    <w:bookmarkStart w:id="44" w:name="ref-Broms:2016"/>
+    <w:bookmarkStart w:id="44" w:name="ref-Clark:1978"/>
     <w:p>
       <w:pPr>
         <w:pStyle w:val="Bibliography"/>
       </w:pPr>
       <w:r>
-        <w:t xml:space="preserve">Broms, K. M., M. B. Hooten, and R. M. Fitzpatrick. 2016. Model selection and assessment for multi-species occupancy models. Ecology 97:1759–1770.</w:t>
+        <w:t xml:space="preserve">Clark, R. J., D. G. Smith, and L. H. Kelso. 1978. Working bibliography of owls of the world. National Wildlife Federation Scientific and Technical Series.</w:t>
       </w:r>
     </w:p>
     <w:bookmarkEnd w:id="44"/>
-    <w:bookmarkStart w:id="45" w:name="ref-CIA:2020"/>
+    <w:bookmarkStart w:id="45" w:name="ref-Corlett:2012"/>
     <w:p>
       <w:pPr>
         <w:pStyle w:val="Bibliography"/>
       </w:pPr>
       <w:r>
-        <w:t xml:space="preserve">Central Intelligence Agency. 2020. The world factbook. www.cia.gov/the-world-factbook.</w:t>
+        <w:t xml:space="preserve">Corlett, R. T. 2012. Climate change in the tropics: The end of the world as we know it? Biological Conservation 151:22–25.</w:t>
       </w:r>
     </w:p>
     <w:bookmarkEnd w:id="45"/>
-    <w:bookmarkStart w:id="46" w:name="ref-Clark:1978"/>
+    <w:bookmarkStart w:id="46" w:name="ref-Dickey:1938"/>
     <w:p>
       <w:pPr>
         <w:pStyle w:val="Bibliography"/>
       </w:pPr>
       <w:r>
-        <w:t xml:space="preserve">Clark, R. J., D. G. Smith, and L. H. Kelso. 1978. Working bibliography of owls of the world. National Wildlife Federation Scientific and Technical Series.</w:t>
+        <w:t xml:space="preserve">Dickey, D. R., and A. J. van Rossem. 1938. The birds of El Salvador. Field Museum of Natural History.</w:t>
       </w:r>
     </w:p>
     <w:bookmarkEnd w:id="46"/>
-    <w:bookmarkStart w:id="47" w:name="ref-Corlett:2012"/>
-    <w:p>
-      <w:pPr>
-        <w:pStyle w:val="Bibliography"/>
-      </w:pPr>
-      <w:r>
-        <w:t xml:space="preserve">Corlett, R. T. 2012. Climate change in the tropics: The end of the world as we know it? Biological Conservation 151:22–25.</w:t>
-      </w:r>
-    </w:p>
-    <w:bookmarkEnd w:id="47"/>
-    <w:bookmarkStart w:id="48" w:name="ref-Dickey:1938"/>
-    <w:p>
-      <w:pPr>
-        <w:pStyle w:val="Bibliography"/>
-      </w:pPr>
-      <w:r>
-        <w:t xml:space="preserve">Dickey, D. R., and A. J. van Rossem. 1938. The birds of El Salvador. Field Museum of Natural History.</w:t>
-      </w:r>
-    </w:p>
-    <w:bookmarkEnd w:id="48"/>
-    <w:bookmarkStart w:id="49" w:name="ref-Enriquez:1997"/>
+    <w:bookmarkStart w:id="47" w:name="ref-Enriquez:1997"/>
     <w:p>
       <w:pPr>
         <w:pStyle w:val="Bibliography"/>
@@ -7816,8 +7694,8 @@
         <w:t xml:space="preserve">In: Duncan, james r.; johnson, david h.; nicholls, thomas h., eds. Biology and conservation of owls of the northern hemisphere: 2nd international symposium. Gen. Tech. Rep. NC-190. St. Paul, mn: US dept. Of agriculture, forest service, north central forest experiment station. 525-532.</w:t>
       </w:r>
     </w:p>
-    <w:bookmarkEnd w:id="49"/>
-    <w:bookmarkStart w:id="50" w:name="ref-Enriquez:2001"/>
+    <w:bookmarkEnd w:id="47"/>
+    <w:bookmarkStart w:id="48" w:name="ref-Enriquez:2001"/>
     <w:p>
       <w:pPr>
         <w:pStyle w:val="Bibliography"/>
@@ -7826,8 +7704,8 @@
         <w:t xml:space="preserve">Enrı́quez, P., and J. Rangel-Salazar. 2001. Owl occurrence and calling behavior in a tropical rain forest. Journal of Raptor Research 35:107–114.</w:t>
       </w:r>
     </w:p>
-    <w:bookmarkEnd w:id="50"/>
-    <w:bookmarkStart w:id="51" w:name="ref-Enriquez:2006"/>
+    <w:bookmarkEnd w:id="48"/>
+    <w:bookmarkStart w:id="49" w:name="ref-Enriquez:2006"/>
     <w:p>
       <w:pPr>
         <w:pStyle w:val="Bibliography"/>
@@ -7851,8 +7729,8 @@
         <w:t xml:space="preserve">R. Rodríguez-Estrella, editor. Current Raptor Studies in México. Comisión Nacional para el Conocimiento y Uso de la Biodiversidad.</w:t>
       </w:r>
     </w:p>
-    <w:bookmarkEnd w:id="51"/>
-    <w:bookmarkStart w:id="52" w:name="ref-Fuller:1987"/>
+    <w:bookmarkEnd w:id="49"/>
+    <w:bookmarkStart w:id="50" w:name="ref-Fuller:1987"/>
     <w:p>
       <w:pPr>
         <w:pStyle w:val="Bibliography"/>
@@ -7876,8 +7754,8 @@
         <w:t xml:space="preserve">Raptor research techniques manual. US Fish and Wildlife Service.</w:t>
       </w:r>
     </w:p>
-    <w:bookmarkEnd w:id="52"/>
-    <w:bookmarkStart w:id="53" w:name="ref-Gelman:2008"/>
+    <w:bookmarkEnd w:id="50"/>
+    <w:bookmarkStart w:id="51" w:name="ref-Gelman:2008"/>
     <w:p>
       <w:pPr>
         <w:pStyle w:val="Bibliography"/>
@@ -7886,8 +7764,8 @@
         <w:t xml:space="preserve">Gelman, A., A. Jakulin, M. G. Pittau, and Y.-S. Su. 2008. A weakly informative default prior distribution for logistic and other regression models. The Annals of Applied Statistics 2:1360–1383.</w:t>
       </w:r>
     </w:p>
-    <w:bookmarkEnd w:id="53"/>
-    <w:bookmarkStart w:id="54" w:name="ref-Gerhardt:1989"/>
+    <w:bookmarkEnd w:id="51"/>
+    <w:bookmarkStart w:id="52" w:name="ref-Gerhardt:1989"/>
     <w:p>
       <w:pPr>
         <w:pStyle w:val="Bibliography"/>
@@ -7920,8 +7798,8 @@
         <w:t xml:space="preserve">W. A. Burnham, J. P. Jenny, and C. W. Turley, editors. Maya project: Use of raptors as environmental indices for design and management of protected areas and for building local capacity for conservation in latin america. The Peregrine Fund, Inc., World Center for Birds of Prey.</w:t>
       </w:r>
     </w:p>
-    <w:bookmarkEnd w:id="54"/>
-    <w:bookmarkStart w:id="55" w:name="ref-Gonzalez:2017"/>
+    <w:bookmarkEnd w:id="52"/>
+    <w:bookmarkStart w:id="53" w:name="ref-Gonzalez:2017"/>
     <w:p>
       <w:pPr>
         <w:pStyle w:val="Bibliography"/>
@@ -7942,108 +7820,108 @@
         <w:t xml:space="preserve">in Montecristo National Park, El Salvador. Spizaetus Neotropical Raptor Network Newsletter. 24:16–21.</w:t>
       </w:r>
     </w:p>
+    <w:bookmarkEnd w:id="53"/>
+    <w:bookmarkStart w:id="54" w:name="ref-Guillera-Arroita:2019"/>
+    <w:p>
+      <w:pPr>
+        <w:pStyle w:val="Bibliography"/>
+      </w:pPr>
+      <w:r>
+        <w:t xml:space="preserve">Guillera-Arroita, G., M. Kéry, and J. J. Lohoz-Monfort. 2019. Inferring species richness using multispecies occupancy modeling: Estimation performance and interpretation. Ecology and Evolution 9:780–792.</w:t>
+      </w:r>
+    </w:p>
+    <w:bookmarkEnd w:id="54"/>
+    <w:bookmarkStart w:id="55" w:name="ref-Johnsgard:1988"/>
+    <w:p>
+      <w:pPr>
+        <w:pStyle w:val="Bibliography"/>
+      </w:pPr>
+      <w:r>
+        <w:t xml:space="preserve">Johnsgard, P. A. 1988. North american owls: Biology and natural history. Yale University Press, New Haven, CT.</w:t>
+      </w:r>
+    </w:p>
     <w:bookmarkEnd w:id="55"/>
-    <w:bookmarkStart w:id="56" w:name="ref-Guillera-Arroita:2019"/>
+    <w:bookmarkStart w:id="56" w:name="ref-Komar:2002"/>
     <w:p>
       <w:pPr>
         <w:pStyle w:val="Bibliography"/>
       </w:pPr>
       <w:r>
-        <w:t xml:space="preserve">Guillera-Arroita, G., M. Kéry, and J. J. Lohoz-Monfort. 2019. Inferring species richness using multispecies occupancy modeling: Estimation performance and interpretation. Ecology and Evolution 9:780–792.</w:t>
+        <w:t xml:space="preserve">Komar, O. 2002. Priority conservation areas for birds in El Salvador. Animal Conservation 5:173–183.</w:t>
       </w:r>
     </w:p>
     <w:bookmarkEnd w:id="56"/>
-    <w:bookmarkStart w:id="57" w:name="ref-Johnsgard:1988"/>
+    <w:bookmarkStart w:id="57" w:name="ref-Komar:2010"/>
     <w:p>
       <w:pPr>
         <w:pStyle w:val="Bibliography"/>
       </w:pPr>
       <w:r>
-        <w:t xml:space="preserve">Johnsgard, P. A. 1988. North american owls: Biology and natural history. Yale University Press, New Haven, CT.</w:t>
+        <w:t xml:space="preserve">Komar, O. 2010. Research stewardship strategy for Montecristo National Park, El Salvador. Technical report, USAID.</w:t>
       </w:r>
     </w:p>
     <w:bookmarkEnd w:id="57"/>
-    <w:bookmarkStart w:id="58" w:name="ref-Komar:2002"/>
+    <w:bookmarkStart w:id="58" w:name="ref-Konig:1999"/>
     <w:p>
       <w:pPr>
         <w:pStyle w:val="Bibliography"/>
       </w:pPr>
       <w:r>
-        <w:t xml:space="preserve">Komar, O. 2002. Priority conservation areas for birds in El Salvador. Animal Conservation 5:173–183.</w:t>
+        <w:t xml:space="preserve">König, C., and F. Weick. 1999. Owls: A guide to owls of the world. Yale University Press, New Haven, CT.</w:t>
       </w:r>
     </w:p>
     <w:bookmarkEnd w:id="58"/>
-    <w:bookmarkStart w:id="59" w:name="ref-Komar:2010"/>
+    <w:bookmarkStart w:id="59" w:name="ref-Mikkola:2012"/>
     <w:p>
       <w:pPr>
         <w:pStyle w:val="Bibliography"/>
       </w:pPr>
       <w:r>
-        <w:t xml:space="preserve">Komar, O. 2010. Research stewardship strategy for Montecristo National Park, El Salvador. Technical report, USAID.</w:t>
+        <w:t xml:space="preserve">Mikkola, H. 2012. Owls of the world-a photographic guide. Firefly Books, Buffalo, New York, NY, USA.</w:t>
       </w:r>
     </w:p>
     <w:bookmarkEnd w:id="59"/>
-    <w:bookmarkStart w:id="60" w:name="ref-Konig:1999"/>
+    <w:bookmarkStart w:id="60" w:name="ref-MARN:2010"/>
     <w:p>
       <w:pPr>
         <w:pStyle w:val="Bibliography"/>
       </w:pPr>
       <w:r>
-        <w:t xml:space="preserve">König, C., and F. Weick. 1999. Owls: A guide to owls of the world. Yale University Press, New Haven, CT.</w:t>
+        <w:t xml:space="preserve">Ministerio de Medio Ambiente y Recursos Naturales. 2010. Guía de Aves Parque Nacional Montecristo. Guías de la Biodiversidad del Parque Nacíonal Montecristo. San Salvador, El Salvador.</w:t>
       </w:r>
     </w:p>
     <w:bookmarkEnd w:id="60"/>
-    <w:bookmarkStart w:id="61" w:name="ref-Mikkola:2012"/>
+    <w:bookmarkStart w:id="61" w:name="ref-MARN:2015b"/>
     <w:p>
       <w:pPr>
         <w:pStyle w:val="Bibliography"/>
       </w:pPr>
       <w:r>
-        <w:t xml:space="preserve">Mikkola, H. 2012. Owls of the world-a photographic guide. Firefly Books, Buffalo, New York, NY, USA.</w:t>
+        <w:t xml:space="preserve">Ministerio de Medio Ambiente y Recursos Naturales. 2015a. La guía de aves del Parque Nacíonal Montecristo. Parte de la serie de guías de la biodiversidad del Parque Nacíonal Montecristo. San Salvador, El Salvador.</w:t>
       </w:r>
     </w:p>
     <w:bookmarkEnd w:id="61"/>
-    <w:bookmarkStart w:id="62" w:name="ref-MARN:2010"/>
+    <w:bookmarkStart w:id="62" w:name="ref-MARN:2015"/>
     <w:p>
       <w:pPr>
         <w:pStyle w:val="Bibliography"/>
       </w:pPr>
       <w:r>
-        <w:t xml:space="preserve">Ministerio de Medio Ambiente y Recursos Naturales. 2010. Guía de Aves Parque Nacional Montecristo. Guías de la Biodiversidad del Parque Nacíonal Montecristo. San Salvador, El Salvador.</w:t>
+        <w:t xml:space="preserve">Ministerio de Medio Ambiente y Recursos Naturales. 2015b. Acuerdo No. 74 Listado oficial de especíes de vida silvestre amenazadas o en peligro de extinción. San Salvador, El Salvador.</w:t>
       </w:r>
     </w:p>
     <w:bookmarkEnd w:id="62"/>
-    <w:bookmarkStart w:id="63" w:name="ref-MARN:2015b"/>
+    <w:bookmarkStart w:id="63" w:name="ref-Myers:2000"/>
     <w:p>
       <w:pPr>
         <w:pStyle w:val="Bibliography"/>
       </w:pPr>
       <w:r>
-        <w:t xml:space="preserve">Ministerio de Medio Ambiente y Recursos Naturales. 2015a. La guía de aves del Parque Nacíonal Montecristo. Parte de la serie de guías de la biodiversidad del Parque Nacíonal Montecristo. San Salvador, El Salvador.</w:t>
+        <w:t xml:space="preserve">Myers, N., and R. A. Mittermeier. 2000. Biodiversity hotspots for conservation priorities. Nature 403:853.</w:t>
       </w:r>
     </w:p>
     <w:bookmarkEnd w:id="63"/>
-    <w:bookmarkStart w:id="64" w:name="ref-MARN:2015"/>
-    <w:p>
-      <w:pPr>
-        <w:pStyle w:val="Bibliography"/>
-      </w:pPr>
-      <w:r>
-        <w:t xml:space="preserve">Ministerio de Medio Ambiente y Recursos Naturales. 2015b. Acuerdo No. 74 Listado oficial de especíes de vida silvestre amenazadas o en peligro de extinción. San Salvador, El Salvador.</w:t>
-      </w:r>
-    </w:p>
-    <w:bookmarkEnd w:id="64"/>
-    <w:bookmarkStart w:id="65" w:name="ref-Myers:2000"/>
-    <w:p>
-      <w:pPr>
-        <w:pStyle w:val="Bibliography"/>
-      </w:pPr>
-      <w:r>
-        <w:t xml:space="preserve">Myers, N., and R. A. Mittermeier. 2000. Biodiversity hotspots for conservation priorities. Nature 403:853.</w:t>
-      </w:r>
-    </w:p>
-    <w:bookmarkEnd w:id="65"/>
-    <w:bookmarkStart w:id="66" w:name="ref-Perez-Leon:2017"/>
+    <w:bookmarkStart w:id="64" w:name="ref-Perez-Leon:2017"/>
     <w:p>
       <w:pPr>
         <w:pStyle w:val="Bibliography"/>
@@ -8067,8 +7945,8 @@
         <w:t xml:space="preserve">P. L. Enríquez, editor. Neotropical owls: Diversity and Conservation. Springer International Publishing AG, Cham, Switzerland.</w:t>
       </w:r>
     </w:p>
-    <w:bookmarkEnd w:id="66"/>
-    <w:bookmarkStart w:id="67" w:name="ref-Plummer:2013"/>
+    <w:bookmarkEnd w:id="64"/>
+    <w:bookmarkStart w:id="65" w:name="ref-Plummer:2013"/>
     <w:p>
       <w:pPr>
         <w:pStyle w:val="Bibliography"/>
@@ -8077,8 +7955,8 @@
         <w:t xml:space="preserve">Plummer, M. 2013. JAGS Version 3.4.0 user manual.</w:t>
       </w:r>
     </w:p>
-    <w:bookmarkEnd w:id="67"/>
-    <w:bookmarkStart w:id="68" w:name="ref-Rangel-Salazar:2017"/>
+    <w:bookmarkEnd w:id="65"/>
+    <w:bookmarkStart w:id="66" w:name="ref-Rangel-Salazar:2017"/>
     <w:p>
       <w:pPr>
         <w:pStyle w:val="Bibliography"/>
@@ -8102,128 +7980,128 @@
         <w:t xml:space="preserve">Neotropical owls. Springer.</w:t>
       </w:r>
     </w:p>
+    <w:bookmarkEnd w:id="66"/>
+    <w:bookmarkStart w:id="67" w:name="ref-R:2014"/>
+    <w:p>
+      <w:pPr>
+        <w:pStyle w:val="Bibliography"/>
+      </w:pPr>
+      <w:r>
+        <w:t xml:space="preserve">R Development Core Team. 2014. R: A Language and Environment for Statistical Computing. R Foundation for Statistical Computing, Vienna, Austria.</w:t>
+      </w:r>
+    </w:p>
+    <w:bookmarkEnd w:id="67"/>
+    <w:bookmarkStart w:id="68" w:name="ref-Rognan:2009"/>
+    <w:p>
+      <w:pPr>
+        <w:pStyle w:val="Bibliography"/>
+      </w:pPr>
+      <w:r>
+        <w:t xml:space="preserve">Rognan, C. B., J. M. Szewczak, and M. L. Morrison. 2009. Vocal individuality of Great Gray Owls in the Sierra Nevada. The Journal of Wildlife Management 73:755–760.</w:t>
+      </w:r>
+    </w:p>
     <w:bookmarkEnd w:id="68"/>
-    <w:bookmarkStart w:id="69" w:name="ref-R:2014"/>
+    <w:bookmarkStart w:id="69" w:name="ref-Royle:2007"/>
     <w:p>
       <w:pPr>
         <w:pStyle w:val="Bibliography"/>
       </w:pPr>
       <w:r>
-        <w:t xml:space="preserve">R Development Core Team. 2014. R: A Language and Environment for Statistical Computing. R Foundation for Statistical Computing, Vienna, Austria.</w:t>
+        <w:t xml:space="preserve">Royle, J. A. 2007. Analysis of multinomial models with unknown index using data augmentation. Journal of Computational and Graphical Statistics 16:67–85.</w:t>
       </w:r>
     </w:p>
     <w:bookmarkEnd w:id="69"/>
-    <w:bookmarkStart w:id="70" w:name="ref-Rognan:2009"/>
+    <w:bookmarkStart w:id="70" w:name="ref-Silva:2016"/>
     <w:p>
       <w:pPr>
         <w:pStyle w:val="Bibliography"/>
       </w:pPr>
       <w:r>
-        <w:t xml:space="preserve">Rognan, C. B., J. M. Szewczak, and M. L. Morrison. 2009. Vocal individuality of Great Gray Owls in the Sierra Nevada. The Journal of Wildlife Management 73:755–760.</w:t>
+        <w:t xml:space="preserve">Silva, R. O. 2016. Country coffee profile: El Salvador. Technical report, International Coffee Organization.</w:t>
       </w:r>
     </w:p>
     <w:bookmarkEnd w:id="70"/>
-    <w:bookmarkStart w:id="71" w:name="ref-Royle:2007"/>
+    <w:bookmarkStart w:id="71" w:name="ref-Takats:2001"/>
     <w:p>
       <w:pPr>
         <w:pStyle w:val="Bibliography"/>
       </w:pPr>
       <w:r>
-        <w:t xml:space="preserve">Royle, J. A. 2007. Analysis of multinomial models with unknown index using data augmentation. Journal of Computational and Graphical Statistics 16:67–85.</w:t>
+        <w:t xml:space="preserve">Takats, D. L., C. M. Francis, G. L. Holroyd, J. R. Duncan, K. M. Mazur, R. J. Cannings, W. Harris, and D. Holt. 2001. Guidelines for nocturnal owl monitoring in North America. Beaverhill Bird Observatory and Bird Studies Canada.</w:t>
       </w:r>
     </w:p>
     <w:bookmarkEnd w:id="71"/>
-    <w:bookmarkStart w:id="72" w:name="ref-Silva:2016"/>
+    <w:bookmarkStart w:id="72" w:name="ref-Terry:2005"/>
     <w:p>
       <w:pPr>
         <w:pStyle w:val="Bibliography"/>
       </w:pPr>
       <w:r>
-        <w:t xml:space="preserve">Silva, R. O. 2016. Country coffee profile: El Salvador. Technical report, International Coffee Organization.</w:t>
+        <w:t xml:space="preserve">Terry, A. M., T. M. Peake, and P. K. McGregor. 2005. The role of vocal individuality in conservation. Frontiers in Zoology 2:10.</w:t>
       </w:r>
     </w:p>
     <w:bookmarkEnd w:id="72"/>
-    <w:bookmarkStart w:id="73" w:name="ref-Takats:2001"/>
+    <w:bookmarkStart w:id="73" w:name="ref-USFWS:1995"/>
     <w:p>
       <w:pPr>
         <w:pStyle w:val="Bibliography"/>
       </w:pPr>
       <w:r>
-        <w:t xml:space="preserve">Takats, D. L., C. M. Francis, G. L. Holroyd, J. R. Duncan, K. M. Mazur, R. J. Cannings, W. Harris, and D. Holt. 2001. Guidelines for nocturnal owl monitoring in North America. Beaverhill Bird Observatory and Bird Studies Canada.</w:t>
+        <w:t xml:space="preserve">United States Fish and Wildlife Service. 1995. Recovery plan for the Mexican Spotted Owl. Technical report, United States Department of the Interior.</w:t>
       </w:r>
     </w:p>
     <w:bookmarkEnd w:id="73"/>
-    <w:bookmarkStart w:id="74" w:name="ref-Terry:2005"/>
+    <w:bookmarkStart w:id="74" w:name="ref-Vallely:2018"/>
     <w:p>
       <w:pPr>
         <w:pStyle w:val="Bibliography"/>
       </w:pPr>
       <w:r>
-        <w:t xml:space="preserve">Terry, A. M., T. M. Peake, and P. K. McGregor. 2005. The role of vocal individuality in conservation. Frontiers in Zoology 2:10.</w:t>
+        <w:t xml:space="preserve">Vallely, A. C., and D. Dyer. 2018. Birds Of Central America: BELIZE, GUATEMALA, HONDURAS, EL SALVADOR, NICARAGUA, COSTA RICA, and PANAMA. Princeton University Press, Princeton, NJ, USA.</w:t>
       </w:r>
     </w:p>
     <w:bookmarkEnd w:id="74"/>
-    <w:bookmarkStart w:id="75" w:name="ref-USFWS:1995"/>
+    <w:bookmarkStart w:id="75" w:name="ref-Wan:2018"/>
     <w:p>
       <w:pPr>
         <w:pStyle w:val="Bibliography"/>
       </w:pPr>
       <w:r>
-        <w:t xml:space="preserve">United States Fish and Wildlife Service. 1995. Recovery plan for the Mexican Spotted Owl. Technical report, United States Department of the Interior.</w:t>
+        <w:t xml:space="preserve">Wan, H. Y., J. L. Ganey, C. D. Vojta, and S. A. Cushman. 2018. Managing emerging threats to spotted owls. The Journal of Wildlife Management 82:682–697.</w:t>
       </w:r>
     </w:p>
     <w:bookmarkEnd w:id="75"/>
-    <w:bookmarkStart w:id="76" w:name="ref-Vallely:2018"/>
+    <w:bookmarkStart w:id="76" w:name="ref-West:1988"/>
     <w:p>
       <w:pPr>
         <w:pStyle w:val="Bibliography"/>
       </w:pPr>
       <w:r>
-        <w:t xml:space="preserve">Vallely, A. C., and D. Dyer. 2018. Birds Of Central America: BELIZE, GUATEMALA, HONDURAS, EL SALVADOR, NICARAGUA, COSTA RICA, and PANAMA. Princeton University Press, Princeton, NJ, USA.</w:t>
+        <w:t xml:space="preserve">West, J. N. 1988. Raptors of El Imposible Forest, El Salvador. Masters thesis, Central Washington University, Ellensburg, WA.</w:t>
       </w:r>
     </w:p>
     <w:bookmarkEnd w:id="76"/>
-    <w:bookmarkStart w:id="77" w:name="ref-Wan:2018"/>
+    <w:bookmarkStart w:id="77" w:name="ref-White:2013"/>
     <w:p>
       <w:pPr>
         <w:pStyle w:val="Bibliography"/>
       </w:pPr>
       <w:r>
-        <w:t xml:space="preserve">Wan, H. Y., J. L. Ganey, C. D. Vojta, and S. A. Cushman. 2018. Managing emerging threats to spotted owls. The Journal of Wildlife Management 82:682–697.</w:t>
+        <w:t xml:space="preserve">White, A. M., E. F. Zipkin, P. N. Manley, and M. D. Schlesinger. 2013. Conservation of avian diversity in the Sierra Nevada: Moving beyond a single-species management focus. PLoS ONE 8:e63088.</w:t>
       </w:r>
     </w:p>
     <w:bookmarkEnd w:id="77"/>
-    <w:bookmarkStart w:id="78" w:name="ref-West:1988"/>
+    <w:bookmarkStart w:id="78" w:name="ref-Zepeda:1995"/>
     <w:p>
       <w:pPr>
         <w:pStyle w:val="Bibliography"/>
       </w:pPr>
       <w:r>
-        <w:t xml:space="preserve">West, J. N. 1988. Raptors of El Imposible Forest, El Salvador. Masters thesis, Central Washington University, Ellensburg, WA.</w:t>
+        <w:t xml:space="preserve">Zepeda, L. 1995. Plan de manejo del área natural silvestre Nancuchiname. Anexo 4 - listado preliminar de las aves del área, San Salvador, El Salvador.</w:t>
       </w:r>
     </w:p>
     <w:bookmarkEnd w:id="78"/>
-    <w:bookmarkStart w:id="79" w:name="ref-White:2013"/>
-    <w:p>
-      <w:pPr>
-        <w:pStyle w:val="Bibliography"/>
-      </w:pPr>
-      <w:r>
-        <w:t xml:space="preserve">White, A. M., E. F. Zipkin, P. N. Manley, and M. D. Schlesinger. 2013. Conservation of avian diversity in the Sierra Nevada: Moving beyond a single-species management focus. PLoS ONE 8:e63088.</w:t>
-      </w:r>
-    </w:p>
     <w:bookmarkEnd w:id="79"/>
-    <w:bookmarkStart w:id="80" w:name="ref-Zepeda:1995"/>
-    <w:p>
-      <w:pPr>
-        <w:pStyle w:val="Bibliography"/>
-      </w:pPr>
-      <w:r>
-        <w:t xml:space="preserve">Zepeda, L. 1995. Plan de manejo del área natural silvestre Nancuchiname. Anexo 4 - listado preliminar de las aves del área, San Salvador, El Salvador.</w:t>
-      </w:r>
-    </w:p>
-    <w:bookmarkEnd w:id="80"/>
-    <w:bookmarkEnd w:id="81"/>
     <w:sectPr>
       <w:pgSz w:w="12240" w:h="15840"/>
       <w:pgMar w:top="1440" w:right="1440" w:bottom="1440" w:left="1440" w:header="720" w:footer="720" w:gutter="0"/>

</xml_diff>

<commit_message>
beginning to fix survey methods section, do i have coordinates?
</commit_message>
<xml_diff>
--- a/manuscript_working/ms_working_RMD.docx
+++ b/manuscript_working/ms_working_RMD.docx
@@ -147,7 +147,7 @@
         <w:pStyle w:val="FirstParagraph"/>
       </w:pPr>
       <w:r>
-        <w:t xml:space="preserve">Owls, as a keystone species, are an important, yet cryptic, bioindicator of ecosystem health. Top predators also often have long-lasting and wide-ranging effects through trophic cascades. The various spotted owl sub-species (</w:t>
+        <w:t xml:space="preserve">Owls are a keystone species in many ecosystems, and as such are an important bioindicator of ecosystem health. Top predators such as owls affect communities through their top-down control on biodiversity and their presence or absence can cause trophic cascades. However, owls are also cryptic, nocturnal predators that are difficult to accurately census. The Mexican Spotted Owl (</w:t>
       </w:r>
       <w:r>
         <w:rPr>
@@ -156,7 +156,7 @@
         <w:t xml:space="preserve">Strix occidentalis</w:t>
       </w:r>
       <w:r>
-        <w:t xml:space="preserve">) of North America have long been studied as an indicator species for the interactions between anthropogenic and environmental forces, demonstrating that even various sub-species of spotted owl have complex and contrasting behavior responses to environmental land use and management</w:t>
+        <w:t xml:space="preserve">) and its sub-species have long been studied as an indicator species for the interactions between anthropogenic and environmental forces, demonstrating that even various sub-species of spotted owls have complex and often contrasting responses to environmental land use and management</w:t>
       </w:r>
       <w:r>
         <w:t xml:space="preserve"> </w:t>
@@ -173,7 +173,7 @@
         <w:pStyle w:val="BodyText"/>
       </w:pPr>
       <w:r>
-        <w:t xml:space="preserve">Neotropical owls are less well-studied than temperate species, such as the spotted owls of North America, and we have limited understanding of their ecological requirements, population dynamics, reproductive behavior, or conservation status</w:t>
+        <w:t xml:space="preserve">Neotropical owls are less well-studied than temperate species, and we have limited understanding of their ecological requirements, population dynamics, reproductive behavior, or conservation status</w:t>
       </w:r>
       <w:r>
         <w:t xml:space="preserve"> </w:t>
@@ -191,7 +191,7 @@
         <w:t xml:space="preserve">(Corlett 2012)</w:t>
       </w:r>
       <w:r>
-        <w:t xml:space="preserve">. In the tropics, particularly in rain and cloud forests, owl studies are more difficult than in temperate regions, although there are more species living in the same habitat</w:t>
+        <w:t xml:space="preserve">. In the tropics, particularly in rain and cloud forests, owl studies are even more difficult than in temperate regions, regardless of denser populations</w:t>
       </w:r>
       <w:r>
         <w:t xml:space="preserve"> </w:t>
@@ -200,7 +200,7 @@
         <w:t xml:space="preserve">(König and Weick 1999)</w:t>
       </w:r>
       <w:r>
-        <w:t xml:space="preserve">. In general, while our knowledge about the conservation status of neotropical populations is limited, we do know that owl abundance and distribution is decreasing in several regions, where species have been added to endangered species lists or have become locally extirpated</w:t>
+        <w:t xml:space="preserve">. In general, while our knowledge about the conservation status of neotropical populations is limited, we do know that owl abundance and distribution is decreasing in several regions where species have been added to endangered species lists or have become locally extirpated</w:t>
       </w:r>
       <w:r>
         <w:t xml:space="preserve"> </w:t>
@@ -217,7 +217,7 @@
         <w:pStyle w:val="BodyText"/>
       </w:pPr>
       <w:r>
-        <w:t xml:space="preserve">The vocalization of crepuscular and cryptic animals such as owls are often leveraged for surveying, and vocal patterns are often considered more important than coloration of plumage as an aid to identification</w:t>
+        <w:t xml:space="preserve">The vocalization of crepuscular and cryptic animals such as owls are often leveraged for surveying, and vocal patterns are often considered more important than coloration as an aid to identification</w:t>
       </w:r>
       <w:r>
         <w:t xml:space="preserve"> </w:t>
@@ -271,7 +271,7 @@
         <w:t xml:space="preserve">(Johnsgard 1988)</w:t>
       </w:r>
       <w:r>
-        <w:t xml:space="preserve">. Spontaneous and provocation listening are two methods for auditory surveys that have been used with increasing frequency in surveys of nocturnal birds of prey</w:t>
+        <w:t xml:space="preserve">. Spontaneous and provocation listening are two methods that researchers use with increasing frequency to survey nocturnal birds of prey</w:t>
       </w:r>
       <w:r>
         <w:t xml:space="preserve"> </w:t>
@@ -298,7 +298,7 @@
         <w:t xml:space="preserve"> </w:t>
       </w:r>
       <w:r>
-        <w:t xml:space="preserve">One benefit of auditory surveys (including both spontaneous and broadcast) is being able to identify multiple species simultaneously. Adding in provocation to auditory surveys can increase the detection probability of owls, although the intra- and interspecific responses to broadcast calls could play a role in response patterns</w:t>
+        <w:t xml:space="preserve">One benefit of auditory surveys (including both spontaneous and broadcast) is being able to identify multiple species simultaneously. Adding in provocation to auditory surveys can increase the detection probability of owls, although intra- and inter-species interactions can play a role whether owls are more likely or less likely to call in response to a vocalization simulus</w:t>
       </w:r>
       <w:r>
         <w:t xml:space="preserve"> </w:t>
@@ -315,7 +315,7 @@
         <w:pStyle w:val="BodyText"/>
       </w:pPr>
       <w:r>
-        <w:t xml:space="preserve">The objective of our study was to monitor population dynamics of El Salvador owls through time to determine both individual species’ population dynamics and species community composition. El Salvador is located in the heart of the Mesoamerican Biodiversity Hotspot</w:t>
+        <w:t xml:space="preserve">The objective of our study was to monitor population dynamics of El Salvador owls through time to determine both individual species’ population dynamics and community composition. El Salvador is located in the heart of the Mesoamerican Biodiversity Hotspot</w:t>
       </w:r>
       <w:r>
         <w:t xml:space="preserve"> </w:t>
@@ -324,7 +324,44 @@
         <w:t xml:space="preserve">(Myers and Mittermeier 2000)</w:t>
       </w:r>
       <w:r>
-        <w:t xml:space="preserve">. We surveyed owls on foot using passive listening and broadcast vocalizations in two transects each within the three largest protected areas of El Salvador from 2003 through 2013.</w:t>
+        <w:t xml:space="preserve">, and we selected the three survey areas to represent ecosystem diversity across El Salvador. We set up two routes in each protected area to further represent the habitats diversity of this heterogeneous country. We conducted nighttime foot surveys using passive listening and broadcast calls during the breeding season for three weeks each year from from 2003 through 2013.</w:t>
+      </w:r>
+    </w:p>
+    <w:p>
+      <w:pPr>
+        <w:pStyle w:val="Heading1"/>
+      </w:pPr>
+      <w:bookmarkStart w:id="22" w:name="methods"/>
+      <w:r>
+        <w:t xml:space="preserve">Methods</w:t>
+      </w:r>
+      <w:bookmarkEnd w:id="22"/>
+    </w:p>
+    <w:p>
+      <w:pPr>
+        <w:pStyle w:val="Heading2"/>
+      </w:pPr>
+      <w:bookmarkStart w:id="23" w:name="study-area"/>
+      <w:r>
+        <w:t xml:space="preserve">Study area</w:t>
+      </w:r>
+      <w:bookmarkEnd w:id="23"/>
+    </w:p>
+    <w:p>
+      <w:pPr>
+        <w:pStyle w:val="FirstParagraph"/>
+      </w:pPr>
+      <w:r>
+        <w:t xml:space="preserve">El Salvador is the smallest and most densely populated Central American country with 13.6% of its land forested</w:t>
+      </w:r>
+      <w:r>
+        <w:t xml:space="preserve"> </w:t>
+      </w:r>
+      <w:r>
+        <w:t xml:space="preserve">(Central Intelligence Agency 2020)</w:t>
+      </w:r>
+      <w:r>
+        <w:t xml:space="preserve">. It is bordered by the Pacific Ocean, Guatemala and Honduras (Fig. 1XXX). We conducted surveys in three protected natural areas located at different elevations (high, mid and low elevations) and in different types of forest vegetation (alluvial, deciduous, semi-deciduous, pine-oak and cloud forest) that are representative of the country’s diverse ecosystems (Fig. 1xxx, Table 1XXX).</w:t>
       </w:r>
     </w:p>
     <w:p>
@@ -332,44 +369,16 @@
         <w:pStyle w:val="BodyText"/>
       </w:pPr>
       <w:r>
-        <w:t xml:space="preserve">This project was carried out during the breeding season (March-May) for three weeks each year over a 10-year period in the three previously mentioned protected natural areas. These areas were selected to represent different ecosystems found in the country and the transect routes were selected to represent the habitats in the protected natural areas.</w:t>
-      </w:r>
-    </w:p>
-    <w:p>
-      <w:pPr>
-        <w:pStyle w:val="Heading1"/>
-      </w:pPr>
-      <w:bookmarkStart w:id="22" w:name="methods"/>
-      <w:r>
-        <w:t xml:space="preserve">Methods</w:t>
-      </w:r>
-      <w:bookmarkEnd w:id="22"/>
-    </w:p>
-    <w:p>
-      <w:pPr>
-        <w:pStyle w:val="Heading2"/>
-      </w:pPr>
-      <w:bookmarkStart w:id="23" w:name="study-area"/>
-      <w:r>
-        <w:t xml:space="preserve">Study area</w:t>
-      </w:r>
-      <w:bookmarkEnd w:id="23"/>
-    </w:p>
-    <w:p>
-      <w:pPr>
-        <w:pStyle w:val="FirstParagraph"/>
-      </w:pPr>
-      <w:r>
-        <w:t xml:space="preserve">El Salvador is the smallest and most densely populated (approximately 6.5 million) Central American country with 13.6% of its land forested</w:t>
-      </w:r>
-      <w:r>
-        <w:t xml:space="preserve"> </w:t>
-      </w:r>
-      <w:r>
-        <w:t xml:space="preserve">(Central Intelligence Agency 2020)</w:t>
-      </w:r>
-      <w:r>
-        <w:t xml:space="preserve">. It is bordered by the Pacific Ocean, Guatemala and Honduras (Fig. 1XXX). This project includes three protected natural areas located at different elevations (high, mid and low elevations) and in different types of forest vegetation (alluvial, deciduous, semi-deciduous, pine-oak and cloud forest) that are representative of several of the country’s protected natural areas (Table 1XXX).</w:t>
+        <w:t xml:space="preserve">El Imposible National Park (NP) was located 119 km southwest of San Salvador (Fig. 1XXX, Table 1XXX). Its elevation ranged from 250 to 1425 m above sea level. It was the largest NP in the country, covering 3792 ha. The topography was extremely steep and broken, with many cliffs</w:t>
+      </w:r>
+      <w:r>
+        <w:t xml:space="preserve"> </w:t>
+      </w:r>
+      <w:r>
+        <w:t xml:space="preserve">(Álvarez and Komar 2003)</w:t>
+      </w:r>
+      <w:r>
+        <w:t xml:space="preserve">. The area contained deciduous and semi-deciduous forest, secondary growth vegetation on the edges, and former pasture areas that were reforested with native species in 1997. We set up one survey route (EI-1) in the western portion of El Imposible in an area of reforestation and at a low elevation. We set up the other survey route (EI-2) in an area of semi-deciduous forest.</w:t>
       </w:r>
     </w:p>
     <w:p>
@@ -377,16 +386,34 @@
         <w:pStyle w:val="BodyText"/>
       </w:pPr>
       <w:r>
-        <w:t xml:space="preserve">El Imposible National Park (NP) is located 119 km southwest of San Salvador (Fig. 1XXX, Table 1XXX). Its elevation ranges from 250 to 1425 m above sea level. It is the largest NP in the country, covering 3792 ha. The topography is extremely steep and broken, with many cliffs</w:t>
-      </w:r>
-      <w:r>
-        <w:t xml:space="preserve"> </w:t>
-      </w:r>
-      <w:r>
-        <w:t xml:space="preserve">(Álvarez and Komar 2003)</w:t>
-      </w:r>
-      <w:r>
-        <w:t xml:space="preserve">. The area contains deciduous and semi-deciduous forest, secondary growth vegetation on the edges and former pasture areas that were reforested with native species in 1997. In the western portion of this NP, one survey transect (EI-1) was set up in the lower elevation deciduous in an area of reforestation and the other (EI-2) was located in semi-deciduous forest.</w:t>
+        <w:t xml:space="preserve">Montecristo NP was located 125 km northwest of San Salvador (Fig. 1XXX; Table 1XXX). Its altitude ranged from 730 to 2418 m above sea level, and the NP covered 1973 ha</w:t>
+      </w:r>
+      <w:r>
+        <w:t xml:space="preserve"> </w:t>
+      </w:r>
+      <w:r>
+        <w:t xml:space="preserve">(Ministerio de Medio Ambiente y Recursos Naturales 2010)</w:t>
+      </w:r>
+      <w:r>
+        <w:t xml:space="preserve">. The higher elevations contained cloud forest, middle elevations contained pine/oak forest (with some pine and cypress plantations) and the lower elevations contained a semi-deciduous tropical forest</w:t>
+      </w:r>
+      <w:r>
+        <w:t xml:space="preserve"> </w:t>
+      </w:r>
+      <w:r>
+        <w:t xml:space="preserve">(Ministerio de Medio Ambiente y Recursos Naturales 2015a)</w:t>
+      </w:r>
+      <w:r>
+        <w:t xml:space="preserve">. This NP was part of the Montecristo Tri-national Protected Area which included extensive adjoining natural areas in Guatemala and Honduras</w:t>
+      </w:r>
+      <w:r>
+        <w:t xml:space="preserve"> </w:t>
+      </w:r>
+      <w:r>
+        <w:t xml:space="preserve">(Komar 2010)</w:t>
+      </w:r>
+      <w:r>
+        <w:t xml:space="preserve">. In this NP, one survey route (M-1) was set up in a cloud forest and another (M-2) was located at a lower elevation in a pine/oak forest.</w:t>
       </w:r>
     </w:p>
     <w:p>
@@ -394,42 +421,7 @@
         <w:pStyle w:val="BodyText"/>
       </w:pPr>
       <w:r>
-        <w:t xml:space="preserve">Montecristo NP is located 125 km northwest of San Salvador (Fig. 1XXX; Table 1XXX). Its altitude ranges from 730 to 2418 m above sea level and covers 1973 ha</w:t>
-      </w:r>
-      <w:r>
-        <w:t xml:space="preserve"> </w:t>
-      </w:r>
-      <w:r>
-        <w:t xml:space="preserve">(Ministerio de Medio Ambiente y Recursos Naturales 2010)</w:t>
-      </w:r>
-      <w:r>
-        <w:t xml:space="preserve">. The higher elevations contain cloud forest, middle elevations contain pine/oak forest (with some pine and cypress plantations) and the lower elevations contain a semi-deciduous tropical forest</w:t>
-      </w:r>
-      <w:r>
-        <w:t xml:space="preserve"> </w:t>
-      </w:r>
-      <w:r>
-        <w:t xml:space="preserve">(Ministerio de Medio Ambiente y Recursos Naturales 2015a)</w:t>
-      </w:r>
-      <w:r>
-        <w:t xml:space="preserve">. This NP is part of the Montecristo Tri-national Protected Area which includes extensive adjoining natural areas in Guatemala and Honduras</w:t>
-      </w:r>
-      <w:r>
-        <w:t xml:space="preserve"> </w:t>
-      </w:r>
-      <w:r>
-        <w:t xml:space="preserve">(Komar 2010)</w:t>
-      </w:r>
-      <w:r>
-        <w:t xml:space="preserve">. In this NP, one transect (M-1) was set up in a cloud forest and another (M-2) was located at a lower elevation in a pine/oak forest.</w:t>
-      </w:r>
-    </w:p>
-    <w:p>
-      <w:pPr>
-        <w:pStyle w:val="BodyText"/>
-      </w:pPr>
-      <w:r>
-        <w:t xml:space="preserve">Nancuchiname Forest, a Protected Natural Area, is located 95 km southeast of San Salvador in the coastal alluvial plain along the Lempa River (Fig. 1XXX). Its elevation ranges from 5 to 12 m above sea level and covers 797 ha. Nancuchiname Forest represents the largest remaining patch of tropical forest on the alluvial plain of the country</w:t>
+        <w:t xml:space="preserve">Nancuchiname Forest, a Protected Natural Area, was located 95 km southeast of San Salvador in the coastal alluvial plain along the Lempa River (Fig. 1XXX). Its elevation ranged from 5 to 12 m above sea level and the protected area covered 797 ha. Nancuchiname Forest represented the largest remaining patch of tropical forest on the alluvial plain of the country</w:t>
       </w:r>
       <w:r>
         <w:t xml:space="preserve"> </w:t>
@@ -459,7 +451,7 @@
         <w:t xml:space="preserve">we can’t site a geocities website</w:t>
       </w:r>
       <w:r>
-        <w:t xml:space="preserve">. The area contains deciduous and semi-deciduous forest, second growth vegetation, native species reforestation and a dike. In Nancuchiname Forest, one survey transect (N-1) was set up in alluvial forest along a dike surrounded by second growth vegetation and another (N-2) in a semi-deciduous alluvial forest.</w:t>
+        <w:t xml:space="preserve">. The area contained deciduous and semi-deciduous forest, second growth vegetation, native species reforestation and a dike. In Nancuchiname Forest, we set up one survey route (N-1) in alluvial forest along the dike, which was surrounded by secondary growth, and we set up the other route (N-2) in a semi-deciduous alluvial forest.</w:t>
       </w:r>
     </w:p>
     <w:p>
@@ -470,30 +462,27 @@
         <w:rPr>
           <w:i/>
         </w:rPr>
-        <w:t xml:space="preserve">Table 1XX. Route locations and habitats.</w:t>
-      </w:r>
-    </w:p>
-    <w:p>
-      <w:pPr>
-        <w:pStyle w:val="TableCaption"/>
-      </w:pPr>
-      <w:r>
-        <w:t xml:space="preserve">Table continues below</w:t>
+        <w:t xml:space="preserve">Table 1XX. Route locations and habitats. Owl surveys were conducted from 2003 to 2013 in three different protected areas within El Salvador: El Imposible National Park (EI-1 and EI-2), Montecristo National Park (M-1 and M-2) and Nancuchiname Forest (N-1 and N-2).</w:t>
+      </w:r>
+      <w:r>
+        <w:rPr>
+          <w:i/>
+        </w:rPr>
+        <w:t xml:space="preserve"> </w:t>
       </w:r>
     </w:p>
     <w:tbl>
       <w:tblPr>
         <w:tblStyle w:val="Table"/>
-        <w:tblW w:type="pct" w:w="4027.7777777777774"/>
+        <w:tblW w:type="pct" w:w="5000.0"/>
         <w:tblLook w:firstRow="1"/>
-        <w:tblCaption w:val="Table continues below"/>
       </w:tblPr>
       <w:tblGrid>
-        <w:gridCol w:w="1650"/>
-        <w:gridCol w:w="880"/>
-        <w:gridCol w:w="1210"/>
-        <w:gridCol w:w="1320"/>
-        <w:gridCol w:w="1320"/>
+        <w:gridCol w:w="833"/>
+        <w:gridCol w:w="1146"/>
+        <w:gridCol w:w="1250"/>
+        <w:gridCol w:w="1250"/>
+        <w:gridCol w:w="3438"/>
       </w:tblGrid>
       <w:tr>
         <w:trPr>
@@ -512,7 +501,7 @@
               <w:jc w:val="center"/>
             </w:pPr>
             <w:r>
-              <w:t xml:space="preserve">Area</w:t>
+              <w:t xml:space="preserve">Route</w:t>
             </w:r>
           </w:p>
         </w:tc>
@@ -529,7 +518,7 @@
               <w:jc w:val="center"/>
             </w:pPr>
             <w:r>
-              <w:t xml:space="preserve">Route</w:t>
+              <w:t xml:space="preserve">Latitude</w:t>
             </w:r>
           </w:p>
         </w:tc>
@@ -546,7 +535,7 @@
               <w:jc w:val="center"/>
             </w:pPr>
             <w:r>
-              <w:t xml:space="preserve">Latitude</w:t>
+              <w:t xml:space="preserve">Longitude</w:t>
             </w:r>
           </w:p>
         </w:tc>
@@ -563,7 +552,7 @@
               <w:jc w:val="center"/>
             </w:pPr>
             <w:r>
-              <w:t xml:space="preserve">Longitude</w:t>
+              <w:t xml:space="preserve">Elevation</w:t>
             </w:r>
           </w:p>
         </w:tc>
@@ -580,7 +569,7 @@
               <w:jc w:val="center"/>
             </w:pPr>
             <w:r>
-              <w:t xml:space="preserve">Elevation</w:t>
+              <w:t xml:space="preserve">Habitat</w:t>
             </w:r>
           </w:p>
         </w:tc>
@@ -593,17 +582,6 @@
               <w:jc w:val="center"/>
             </w:pPr>
             <w:r>
-              <w:t xml:space="preserve">El Imposible</w:t>
-            </w:r>
-          </w:p>
-        </w:tc>
-        <w:tc>
-          <w:p>
-            <w:pPr>
-              <w:pStyle w:val="Compact"/>
-              <w:jc w:val="center"/>
-            </w:pPr>
-            <w:r>
               <w:t xml:space="preserve">EI-1</w:t>
             </w:r>
           </w:p>
@@ -638,6 +616,17 @@
             </w:pPr>
             <w:r>
               <w:t xml:space="preserve">xxx</w:t>
+            </w:r>
+          </w:p>
+        </w:tc>
+        <w:tc>
+          <w:p>
+            <w:pPr>
+              <w:pStyle w:val="Compact"/>
+              <w:jc w:val="center"/>
+            </w:pPr>
+            <w:r>
+              <w:t xml:space="preserve">Reforested Deciduous Forest</w:t>
             </w:r>
           </w:p>
         </w:tc>
@@ -650,17 +639,6 @@
               <w:jc w:val="center"/>
             </w:pPr>
             <w:r>
-              <w:t xml:space="preserve">NP</w:t>
-            </w:r>
-          </w:p>
-        </w:tc>
-        <w:tc>
-          <w:p>
-            <w:pPr>
-              <w:pStyle w:val="Compact"/>
-              <w:jc w:val="center"/>
-            </w:pPr>
-            <w:r>
               <w:t xml:space="preserve">EI-2</w:t>
             </w:r>
           </w:p>
@@ -695,6 +673,17 @@
             </w:pPr>
             <w:r>
               <w:t xml:space="preserve">xxx</w:t>
+            </w:r>
+          </w:p>
+        </w:tc>
+        <w:tc>
+          <w:p>
+            <w:pPr>
+              <w:pStyle w:val="Compact"/>
+              <w:jc w:val="center"/>
+            </w:pPr>
+            <w:r>
+              <w:t xml:space="preserve">Semi-Deciduous Forest</w:t>
             </w:r>
           </w:p>
         </w:tc>
@@ -707,17 +696,6 @@
               <w:jc w:val="center"/>
             </w:pPr>
             <w:r>
-              <w:t xml:space="preserve">Montecristo</w:t>
-            </w:r>
-          </w:p>
-        </w:tc>
-        <w:tc>
-          <w:p>
-            <w:pPr>
-              <w:pStyle w:val="Compact"/>
-              <w:jc w:val="center"/>
-            </w:pPr>
-            <w:r>
               <w:t xml:space="preserve">M-1</w:t>
             </w:r>
           </w:p>
@@ -752,6 +730,17 @@
             </w:pPr>
             <w:r>
               <w:t xml:space="preserve">xxx</w:t>
+            </w:r>
+          </w:p>
+        </w:tc>
+        <w:tc>
+          <w:p>
+            <w:pPr>
+              <w:pStyle w:val="Compact"/>
+              <w:jc w:val="center"/>
+            </w:pPr>
+            <w:r>
+              <w:t xml:space="preserve">Cloud Forest</w:t>
             </w:r>
           </w:p>
         </w:tc>
@@ -764,17 +753,6 @@
               <w:jc w:val="center"/>
             </w:pPr>
             <w:r>
-              <w:t xml:space="preserve">NP</w:t>
-            </w:r>
-          </w:p>
-        </w:tc>
-        <w:tc>
-          <w:p>
-            <w:pPr>
-              <w:pStyle w:val="Compact"/>
-              <w:jc w:val="center"/>
-            </w:pPr>
-            <w:r>
               <w:t xml:space="preserve">M-2</w:t>
             </w:r>
           </w:p>
@@ -809,6 +787,17 @@
             </w:pPr>
             <w:r>
               <w:t xml:space="preserve">xxx</w:t>
+            </w:r>
+          </w:p>
+        </w:tc>
+        <w:tc>
+          <w:p>
+            <w:pPr>
+              <w:pStyle w:val="Compact"/>
+              <w:jc w:val="center"/>
+            </w:pPr>
+            <w:r>
+              <w:t xml:space="preserve">Pine/Oak Forest</w:t>
             </w:r>
           </w:p>
         </w:tc>
@@ -821,17 +810,6 @@
               <w:jc w:val="center"/>
             </w:pPr>
             <w:r>
-              <w:t xml:space="preserve">Nancuchiname</w:t>
-            </w:r>
-          </w:p>
-        </w:tc>
-        <w:tc>
-          <w:p>
-            <w:pPr>
-              <w:pStyle w:val="Compact"/>
-              <w:jc w:val="center"/>
-            </w:pPr>
-            <w:r>
               <w:t xml:space="preserve">N-1</w:t>
             </w:r>
           </w:p>
@@ -866,6 +844,23 @@
             </w:pPr>
             <w:r>
               <w:t xml:space="preserve">xxx</w:t>
+            </w:r>
+          </w:p>
+        </w:tc>
+        <w:tc>
+          <w:p>
+            <w:pPr>
+              <w:pStyle w:val="Compact"/>
+              <w:jc w:val="center"/>
+            </w:pPr>
+            <w:r>
+              <w:t xml:space="preserve">Alluvial Forest with Secondary</w:t>
+            </w:r>
+            <w:r>
+              <w:t xml:space="preserve"> </w:t>
+            </w:r>
+            <w:r>
+              <w:t xml:space="preserve">Growth</w:t>
             </w:r>
           </w:p>
         </w:tc>
@@ -878,17 +873,6 @@
               <w:jc w:val="center"/>
             </w:pPr>
             <w:r>
-              <w:t xml:space="preserve">Forest</w:t>
-            </w:r>
-          </w:p>
-        </w:tc>
-        <w:tc>
-          <w:p>
-            <w:pPr>
-              <w:pStyle w:val="Compact"/>
-              <w:jc w:val="center"/>
-            </w:pPr>
-            <w:r>
               <w:t xml:space="preserve">N-2</w:t>
             </w:r>
           </w:p>
@@ -923,127 +907,22 @@
             </w:pPr>
             <w:r>
               <w:t xml:space="preserve">xxx</w:t>
+            </w:r>
+          </w:p>
+        </w:tc>
+        <w:tc>
+          <w:p>
+            <w:pPr>
+              <w:pStyle w:val="Compact"/>
+              <w:jc w:val="center"/>
+            </w:pPr>
+            <w:r>
+              <w:t xml:space="preserve">Alluvial Forest</w:t>
             </w:r>
           </w:p>
         </w:tc>
       </w:tr>
     </w:tbl>
-    <w:tbl>
-      <w:tblPr>
-        <w:tblStyle w:val="Table"/>
-        <w:tblW w:type="pct" w:w="2291.6666666666665"/>
-        <w:tblLook w:firstRow="1"/>
-      </w:tblPr>
-      <w:tblGrid>
-        <w:gridCol w:w="3630"/>
-      </w:tblGrid>
-      <w:tr>
-        <w:trPr>
-          <w:cnfStyle w:firstRow="1"/>
-        </w:trPr>
-        <w:tc>
-          <w:tcPr>
-            <w:tcBorders>
-              <w:bottom w:val="single"/>
-            </w:tcBorders>
-            <w:vAlign w:val="bottom"/>
-          </w:tcPr>
-          <w:p>
-            <w:pPr>
-              <w:pStyle w:val="Compact"/>
-              <w:jc w:val="center"/>
-            </w:pPr>
-            <w:r>
-              <w:t xml:space="preserve">Habitat</w:t>
-            </w:r>
-          </w:p>
-        </w:tc>
-      </w:tr>
-      <w:tr>
-        <w:tc>
-          <w:p>
-            <w:pPr>
-              <w:pStyle w:val="Compact"/>
-              <w:jc w:val="center"/>
-            </w:pPr>
-            <w:r>
-              <w:t xml:space="preserve">Reforested Deciduous Forest</w:t>
-            </w:r>
-          </w:p>
-        </w:tc>
-      </w:tr>
-      <w:tr>
-        <w:tc>
-          <w:p>
-            <w:pPr>
-              <w:pStyle w:val="Compact"/>
-              <w:jc w:val="center"/>
-            </w:pPr>
-            <w:r>
-              <w:t xml:space="preserve">Semi-Deciduous Forest</w:t>
-            </w:r>
-          </w:p>
-        </w:tc>
-      </w:tr>
-      <w:tr>
-        <w:tc>
-          <w:p>
-            <w:pPr>
-              <w:pStyle w:val="Compact"/>
-              <w:jc w:val="center"/>
-            </w:pPr>
-            <w:r>
-              <w:t xml:space="preserve">Cloud Forest</w:t>
-            </w:r>
-          </w:p>
-        </w:tc>
-      </w:tr>
-      <w:tr>
-        <w:tc>
-          <w:p>
-            <w:pPr>
-              <w:pStyle w:val="Compact"/>
-              <w:jc w:val="center"/>
-            </w:pPr>
-            <w:r>
-              <w:t xml:space="preserve">Pine/Oak Forest</w:t>
-            </w:r>
-          </w:p>
-        </w:tc>
-      </w:tr>
-      <w:tr>
-        <w:tc>
-          <w:p>
-            <w:pPr>
-              <w:pStyle w:val="Compact"/>
-              <w:jc w:val="center"/>
-            </w:pPr>
-            <w:r>
-              <w:t xml:space="preserve">Alluvial Forest with Secondary</w:t>
-            </w:r>
-            <w:r>
-              <w:t xml:space="preserve"> </w:t>
-            </w:r>
-            <w:r>
-              <w:t xml:space="preserve">Growth</w:t>
-            </w:r>
-          </w:p>
-        </w:tc>
-      </w:tr>
-      <w:tr>
-        <w:tc>
-          <w:p>
-            <w:pPr>
-              <w:pStyle w:val="Compact"/>
-              <w:jc w:val="center"/>
-            </w:pPr>
-            <w:r>
-              <w:t xml:space="preserve">Alluvial Forest</w:t>
-            </w:r>
-          </w:p>
-        </w:tc>
-      </w:tr>
-    </w:tbl>
     <w:p>
       <w:pPr>
         <w:pStyle w:val="Heading2"/>
@@ -1077,7 +956,7 @@
         <w:t xml:space="preserve">(Enrı́quez and Rangel-Salazar 2001)</w:t>
       </w:r>
       <w:r>
-        <w:t xml:space="preserve">, and raptor research guidelines</w:t>
+        <w:t xml:space="preserve">, and other raptor research guidelines</w:t>
       </w:r>
       <w:r>
         <w:t xml:space="preserve"> </w:t>
@@ -1095,7 +974,7 @@
         <w:t xml:space="preserve">(West 1988)</w:t>
       </w:r>
       <w:r>
-        <w:t xml:space="preserve">. For our surveys, we created six 2-km long survey routes (transects) that each included 10 permanent survey stations at 200 m intervals. Two routes were established in each protected area (Table 1xxx).</w:t>
+        <w:t xml:space="preserve">. For our surveys, we created six 2-km long survey routes (transects) that each included 10 permanent survey stations set at 200 m intervals. Two routes were established in each protected area (Table 1xxx).</w:t>
       </w:r>
     </w:p>
     <w:p>
@@ -7035,7 +6914,7 @@
         <w:t xml:space="preserve">Pérez-Léon et al. (2017)</w:t>
       </w:r>
       <w:r>
-        <w:t xml:space="preserve">). On 26 March 2002, after listening to recordings and viewing photographs, the Montecristo NP guards stated that they thought c.f. Stygian owl was present in the park (personal communication). While there was only one c.f. Stygian Owl detected during the course of our surveys, we did also hear a c.f. Stygian Owl between the survey points on 25 April XXXXyear. We also heard c.f. Stygian Owl twice on M-2 between station points on 20 March 2005 and once between stations in 2007. We did not record any of these vocalizations by c.f. Stygian Owls. Detections that occurred between stations or away from survey routes were not included in our results. So while we are confident that c.f. Stygian Owls are present in Montecristo NP, we believe that further documentation of the species would be beneficial for confirmation of the species in El Salvador.</w:t>
+        <w:t xml:space="preserve">). On 26 March 2002, after listening to recordings and viewing photographs, the Montecristo NP guards stated that they thought c.f. Stygian owl was present in the park (personal communication). While there was only one c.f. Stygian Owl detected during the course of our surveys, we did also hear a c.f. Stygian Owl between the survey stations on 25 April XXXXyear. We also heard c.f. Stygian Owl twice on M-2 between station points on 20 March 2005 and once between stations in 2007. We did not record any of these vocalizations by c.f. Stygian Owls. Detections that occurred between stations or away from survey routes were not included in our results. So while we are confident that c.f. Stygian Owls are present in Montecristo NP, we believe that further documentation of the species would be beneficial for confirmation of the species in El Salvador.</w:t>
       </w:r>
     </w:p>
     <w:p>
@@ -7043,7 +6922,7 @@
         <w:pStyle w:val="BodyText"/>
       </w:pPr>
       <w:r>
-        <w:t xml:space="preserve">During 1979-1981, in the western portion of El Imposible NP, West (1988) heard or observed six owl species, including two that were not detected during this study (Barn Owls and Black-and-white Owls) in that NP. In 1980, Barn Owls nested in a cave of Loma de Paja Mountain (opposite this study’s El Imposible transects). An 5 April 2002, Barn Owls were detected in that same location (Vidal Campos Aguirre, personal communication). Vidal Campos Aguirre also stated that Black-and-white Owls were observed in two areas of the Mistepe River Valley in that same timeframe. It is likely, then, that these two owls still occur in El Imposible, though we were not able to detect them. We also observed a Barn Owl nesting near the N-1 route; however, again, we did not include any visual or auditory detections of owls outside of the survey stations. Barn Owls were detected in both Nancuchiname routes, but Black-and-white Owls were not detected in any routes during our surveys.</w:t>
+        <w:t xml:space="preserve">During 1979-1981, in the western portion of El Imposible NP, West (1988) heard or observed six owl species, including two that were not detected during this study (Barn Owls and Black-and-white Owls) in that NP. In 1980, Barn Owls nested in a cave of Loma de Paja Mountain (opposite this study’s El Imposible routes). An 5 April 2002, Barn Owls were detected in that same location (Vidal Campos Aguirre, personal communication). Vidal Campos Aguirre also stated that Black-and-white Owls were observed in two areas of the Mistepe River Valley in that same timeframe. It is likely, then, that these two owls still occur in El Imposible, though we were not able to detect them. We also observed a Barn Owl nesting near the N-1 route; however, again, we did not include any visual or auditory detections of owls outside of the survey stations. Barn Owls were detected in both Nancuchiname routes, but Black-and-white Owls were not detected in any routes during our surveys.</w:t>
       </w:r>
     </w:p>
     <w:p>

</xml_diff>

<commit_message>
updating owl name format in ms and figures
</commit_message>
<xml_diff>
--- a/manuscript_working/ms_working_RMD.docx
+++ b/manuscript_working/ms_working_RMD.docx
@@ -256,13 +256,13 @@
         <w:rPr>
           <w:i/>
         </w:rPr>
-        <w:t xml:space="preserve">springer and forsman not cited on doc from Jane xxx</w:t>
-      </w:r>
-      <w:r>
-        <w:t xml:space="preserve"> </w:t>
-      </w:r>
-      <w:r>
-        <w:t xml:space="preserve">Owls vocalize to communicate with the same species and to delimit territory</w:t>
+        <w:t xml:space="preserve">springer 1978 and forsman 1983 are not cited on previous ms draft xxx</w:t>
+      </w:r>
+      <w:r>
+        <w:t xml:space="preserve"> </w:t>
+      </w:r>
+      <w:r>
+        <w:t xml:space="preserve">Owls vocalize to communicate with the same species, threaten or provoke other species, or to delimit territory</w:t>
       </w:r>
       <w:r>
         <w:t xml:space="preserve"> </w:t>
@@ -271,7 +271,7 @@
         <w:t xml:space="preserve">(Johnsgard 1988)</w:t>
       </w:r>
       <w:r>
-        <w:t xml:space="preserve">. Spontaneous and provocation listening are two methods that researchers use with increasing frequency to survey nocturnal birds of prey</w:t>
+        <w:t xml:space="preserve">. Spontaneous and provocation listening are two methods that researchers use with increasing frequency during acoustic surveys of nocturnal birds of prey</w:t>
       </w:r>
       <w:r>
         <w:t xml:space="preserve"> </w:t>
@@ -298,7 +298,7 @@
         <w:t xml:space="preserve"> </w:t>
       </w:r>
       <w:r>
-        <w:t xml:space="preserve">One benefit of auditory surveys (including both spontaneous and broadcast) is being able to identify multiple species simultaneously. Adding in provocation to auditory surveys can increase the detection probability of owls, although intra- and inter-species interactions can play a role whether owls are more likely or less likely to call in response to a vocalization simulus</w:t>
+        <w:t xml:space="preserve">One benefit of auditory surveys, whether spontaneous or broadcast, is being able to identify multiple species during the same survey period. Adding in provocation to auditory surveys can increase the detection probability of owls, although intra- and inter-species interactions can play a role whether owls are more likely or less likely to call in response to a vocalization simulus</w:t>
       </w:r>
       <w:r>
         <w:t xml:space="preserve"> </w:t>
@@ -324,7 +324,7 @@
         <w:t xml:space="preserve">(Myers and Mittermeier 2000)</w:t>
       </w:r>
       <w:r>
-        <w:t xml:space="preserve">, and we selected the three survey areas to represent ecosystem diversity across El Salvador. We set up two routes in each protected area to further represent the habitats diversity of this heterogeneous country. We conducted nighttime foot surveys using passive listening and broadcast calls during the breeding season for three weeks each year from from 2003 through 2013.</w:t>
+        <w:t xml:space="preserve">, and we selected the three survey areas to represent ecosystem diversity across El Salvador. We set up two routes in each protected area to further represent the habitats diversity of this heterogeneous country. We conducted nighttime foot surveys using passive listening and broadcast calls during the breeding season for three weeks each year from 2003 through 2013.</w:t>
       </w:r>
     </w:p>
     <w:p>
@@ -413,7 +413,7 @@
         <w:t xml:space="preserve">(Komar 2010)</w:t>
       </w:r>
       <w:r>
-        <w:t xml:space="preserve">. In this NP, one survey route (M-1) was set up in a cloud forest and another (M-2) was located at a lower elevation in a pine/oak forest.</w:t>
+        <w:t xml:space="preserve">. In this NP, one survey route (M-1) was set up in a cloud forest and another (M-2) was located at a moderate elevation in a pine/oak forest.</w:t>
       </w:r>
     </w:p>
     <w:p>
@@ -982,7 +982,7 @@
         <w:pStyle w:val="BodyText"/>
       </w:pPr>
       <w:r>
-        <w:t xml:space="preserve">Surveys began at local twilight and took approximately five hours to complete. At each station, we measured and recorded environmental conditions (Brunton Sherpa, Brunton Incorporated) including temperature, precipitation, cloud cover, fog cover, wind speed, barometric pressure, moon phase, and noise level. The survey then began with passive listening for two minutes, followed by a three-minute broadcast call, and then seven minutes of silent listening. We recorded local owl vocalizations and used them for broadcast calls whenever possible. If an owl vocalized during broadcast playback, we stopped the broadcast and recorded the owl’s vocalization. When we detected an owl, we noted its location and angle relative to the station, and we tracked when the same owl was identified at consecutive stations. The broadcast calls varied between routes, but were consistent at each route and station across years. Specifically, we broadcasted the vocalizations of Pacific Screech-Owls, Mottled Owls, Crested Owls, Black-and-white Owls, Spectacled Owls, Pacific Screech-Owls, Mottled Owls, Crested Owls, Black-and-white Owls, and Spectacled Owls at stations 1 through 10, respectively, in all routes in El Imposible (EI-1 and EI-2) and Nancuchiname (N-1) and N-2). We broadcasted the vocalizations of Whiskered Owls, Mottled Owls, Fulvous Owls, Stygian Owls, Great Horned Owls, Whiskered Owls, Mottled Owls, Fulvous Owls, Stygian Owls, and Great Horned Owls at stations 1 through 10, respectively, in both routes of Montecristo (M-1 and M-2). Surveys were repeated at each route up to three times a year from 2003 through 2013, depending on site access and weather. We did not conduct any surveys in 2006. We georeferenced the owl detections for each survey and route to eliminate double counting of the owl observations.</w:t>
+        <w:t xml:space="preserve">Surveys began at local twilight and took approximately five hours to complete. At each station, we measured and recorded environmental conditions (Brunton Sherpa, Brunton Incorporated) including temperature, precipitation, cloud cover, fog cover, wind speed, barometric pressure, moon phase, and noise level. The survey then began with passive listening for two minutes, followed by a three-minute broadcast call, and then seven minutes of silent listening. We recorded local owl vocalizations and used them for broadcast calls whenever possible. If an owl vocalized during broadcast playback, we stopped the broadcast and recorded the owl’s vocalization. When we detected an owl, we noted its location and angle relative to the station, and we tracked when the same owl was identified at consecutive stations. The broadcast calls varied between routes, but were consistent at each route and station across years. Specifically, we broadcasted the vocalizations of Pacific Screech-Owls, Mottled Owls, Crested Owls, Black-and-white Owls, Spectacled Owls, Pacific Screech-Owls, Mottled Owls, Crested Owls, Black-and-white Owls, and Spectacled Owls at stations 1 through 10, respectively, in all routes in El Imposible NP (EI-1 and EI-2) and Nancuchiname Forest (N-1 and N-2). We broadcasted the vocalizations of Whiskered Owls, Mottled Owls, Fulvous Owls, Stygian Owls, Great Horned Owls, Whiskered Owls, Mottled Owls, Fulvous Owls, Stygian Owls, and Great Horned Owls at stations 1 through 10, respectively, in both routes of Montecristo NP (M-1 and M-2). Surveys were repeated at each route up to three times a year from 2003 through 2013, depending on site access and weather. We did not conduct any surveys in 2006. We georeferenced the owl detections for each survey and route to eliminate double counting of individual owl observations.</w:t>
       </w:r>
     </w:p>
     <w:p>
@@ -4819,7 +4819,7 @@
         <w:pStyle w:val="FirstParagraph"/>
       </w:pPr>
       <w:r>
-        <w:t xml:space="preserve">To model species richness at each route in each year, we assumed that there were 14 possible species present in El Salvador. This included the 9 species observed during our surveys and an additional 5 species that we never observed (Table 2XX). This upper limit to expected species richness relates directly to the 13 species known to inhabit El Salvador</w:t>
+        <w:t xml:space="preserve">To model species richness at each route in each year, we assumed that there were 14 possible species present in El Salvador. This included the 9 species observed during our surveys and an additional 5 species that we never observed (Table 2XX). This upper limit to expected species richness related directly to the 13 species known to inhabit El Salvador</w:t>
       </w:r>
       <w:r>
         <w:t xml:space="preserve"> </w:t>
@@ -4840,7 +4840,15 @@
         <w:t xml:space="preserve">(Royle 2007)</w:t>
       </w:r>
       <w:r>
-        <w:t xml:space="preserve">. For each species</w:t>
+        <w:t xml:space="preserve">.</w:t>
+      </w:r>
+    </w:p>
+    <w:p>
+      <w:pPr>
+        <w:pStyle w:val="BodyText"/>
+      </w:pPr>
+      <w:r>
+        <w:t xml:space="preserve">For each species</w:t>
       </w:r>
       <w:r>
         <w:t xml:space="preserve"> </w:t>
@@ -5959,7 +5967,112 @@
         </m:sSub>
       </m:oMath>
       <w:r>
-        <w:t xml:space="preserve">. Then, we summed up the number of species present in each year and route:</w:t>
+        <w:t xml:space="preserve"> </w:t>
+      </w:r>
+      <w:r>
+        <w:t xml:space="preserve">where</w:t>
+      </w:r>
+      <w:r>
+        <w:t xml:space="preserve"> </w:t>
+      </w:r>
+      <m:oMath>
+        <m:sSub>
+          <m:e>
+            <m:r>
+              <m:t>ϑ</m:t>
+            </m:r>
+          </m:e>
+          <m:sub>
+            <m:r>
+              <m:t>t</m:t>
+            </m:r>
+            <m:r>
+              <m:t>,</m:t>
+            </m:r>
+            <m:r>
+              <m:t>h</m:t>
+            </m:r>
+            <m:r>
+              <m:t>,</m:t>
+            </m:r>
+            <m:r>
+              <m:t>s</m:t>
+            </m:r>
+          </m:sub>
+        </m:sSub>
+        <m:r>
+          <m:t>=</m:t>
+        </m:r>
+        <m:r>
+          <m:t>1</m:t>
+        </m:r>
+      </m:oMath>
+      <w:r>
+        <w:t xml:space="preserve"> </w:t>
+      </w:r>
+      <w:r>
+        <w:t xml:space="preserve">if</w:t>
+      </w:r>
+      <w:r>
+        <w:t xml:space="preserve"> </w:t>
+      </w:r>
+      <m:oMath>
+        <m:sSub>
+          <m:e>
+            <m:r>
+              <m:t>z</m:t>
+            </m:r>
+          </m:e>
+          <m:sub>
+            <m:r>
+              <m:t>t</m:t>
+            </m:r>
+            <m:r>
+              <m:t>,</m:t>
+            </m:r>
+            <m:r>
+              <m:t>h</m:t>
+            </m:r>
+            <m:r>
+              <m:t>,</m:t>
+            </m:r>
+            <m:r>
+              <m:t>i</m:t>
+            </m:r>
+            <m:r>
+              <m:t>,</m:t>
+            </m:r>
+            <m:r>
+              <m:t>s</m:t>
+            </m:r>
+          </m:sub>
+        </m:sSub>
+        <m:r>
+          <m:t>=</m:t>
+        </m:r>
+        <m:r>
+          <m:t>1</m:t>
+        </m:r>
+      </m:oMath>
+      <w:r>
+        <w:t xml:space="preserve"> </w:t>
+      </w:r>
+      <w:r>
+        <w:t xml:space="preserve">in any of that route’s surveys</w:t>
+      </w:r>
+      <w:r>
+        <w:t xml:space="preserve"> </w:t>
+      </w:r>
+      <m:oMath>
+        <m:r>
+          <m:t>i</m:t>
+        </m:r>
+      </m:oMath>
+      <w:r>
+        <w:t xml:space="preserve"> </w:t>
+      </w:r>
+      <w:r>
+        <w:t xml:space="preserve">that year. Then, we summed up the number of species present in each year and route:</w:t>
       </w:r>
     </w:p>
     <w:p>
@@ -6446,7 +6559,7 @@
         <w:t xml:space="preserve"> </w:t>
       </w:r>
       <w:r>
-        <w:t xml:space="preserve">to implement the Bayesian models. We verified that R-hats were lower than XXXX and visually inspected traceplots to verify that chains mixed well (Supplemental information S1-3xx).</w:t>
+        <w:t xml:space="preserve">to implement the Bayesian models. We verified that R-hats were lower than 1.3 and visually inspected traceplots to verify that chains mixed well (Supplemental information S1-3xx).</w:t>
       </w:r>
     </w:p>
     <w:p>
@@ -6619,7 +6732,7 @@
         <w:pStyle w:val="FirstParagraph"/>
       </w:pPr>
       <w:r>
-        <w:t xml:space="preserve">Mottled Owls, Spectacled Owls, and Ferruginous Pygmy-Owls had 542, 137, and 187 positive detections over the 11 year period, respectively (Table 2XX). No other owl species had enough detections to analyze species-specific occupancy (Table 2XX). Averaged across years, we found that the probability of occupancy was somewhat higher for Mottled owls than for Ferruginous Pygmy or Spectacled owls in both routes of El Imposible and in M-2 route of Montecristo (Fig. 1X). Occupancy probabilities were relatively high across all three species for both routes of Nancuchiname (Fig. 2XX). We found that the probability of occupancy for Mottled owls was relatively consistent across time in the El Imposible routes and in N-2 (Fig. 3XX), but that it seemed to increase in the last ~6 years in M-2 and N-1 (Fig. 3XX). The probability of occupancy in M-1 seemed to have decreased through time for Mottled owls (Fig. 3XX).</w:t>
+        <w:t xml:space="preserve">Mottled Owls, Spectacled Owls, and Ferruginous Pygmy-Owls had 542, 137, and 187 positive detections over the 11 year period, respectively (Table 2XX). No other owl species had enough detections to analyze species-specific occupancy (Table 2XX). Averaged across years, we found that the probability of occupancy was somewhat higher for Mottled Owls than for Ferruginous Pygmy-owls or Spectacled Owls in both routes of El Imposible and in M-2 route of Montecristo (Fig. 1X). Occupancy probabilities were relatively high across all three species for both routes of Nancuchiname (Fig. 2XX). We found that the probability of occupancy for Mottled Owls was relatively consistent across time in the El Imposible routes and in N-2 (Fig. 3XX), but that it seemed to increase in the last approximately 6 years in M-2 and N-1 (Fig. 3XX). The probability of occupancy in M-1 seemed to have decreased through time for Mottled Owls (Fig. 3XX).</w:t>
       </w:r>
     </w:p>
     <w:p>
@@ -6627,7 +6740,7 @@
         <w:pStyle w:val="BodyText"/>
       </w:pPr>
       <w:r>
-        <w:t xml:space="preserve">For routes EI-1, EI-2, and M-2, the probability of occupancy for Ferruginous Pygmy and Spectacled stayed relatively low across time other than a higher probability of occupancy for Ferruginous Pygmy in EI-1 in the early years of the surveys (Fig. 3XX). The probability of occupancy for Ferruginous Pygmy owls was relatively high in both routes of Nancuchaname except in 2008 and 2009 (Fig. 3XX), and the probability of occupancy for the Spectacled owl fluctuated slightly from year to year in the Nancuchaname routes (Fig. 3XX).</w:t>
+        <w:t xml:space="preserve">For routes EI-1, EI-2, and M-2, the probability of occupancy for Ferruginous Pygmy-owls and Spectacled Owls stayed relatively low across time other than a higher probability of occupancy for Ferruginous Pygmy-owl in EI-1 in the early years of the surveys (Fig. 3XX). The probability of occupancy for Ferruginous Pygmy-owls was relatively high in both routes of Nancuchaname except in 2008 and 2009 (Fig. 3XX), and the probability of occupancy for the Spectacled Owl fluctuated slightly from year to year in the Nancuchaname routes (Fig. 3XX).</w:t>
       </w:r>
     </w:p>
     <w:p>
@@ -6666,7 +6779,7 @@
         </m:sSub>
       </m:oMath>
       <w:r>
-        <w:t xml:space="preserve">) and 90% credible intervals were 4 (4,4), 5 (4,5), 3 (3,4), 4 (4,5), 5 (5,5), and 5 (5,5) for EI-1, EI-2, M-1, M-2, N-1, and N-2, respectively. These were equivalent to the number of species detected in each route (Table 2XX), indicating that the probability of occupancy for undetected species was low and no additional species were predicted to be present in a route’s community, other than those that were detected.</w:t>
+        <w:t xml:space="preserve">) and 90% credible intervals were 4 (4,4), 5 (4,5), 3 (3,4), 4 (4,5), 5 (5,5), and 5 (5,5) for EI-1, EI-2, M-1, M-2, N-1, and N-2, respectively. These median values were equivalent to the number of species detected in each route (Table 2XX), indicating that the probability of occupancy for undetected species was low and no additional species were predicted to be present in a route’s community, other than those that were detected.</w:t>
       </w:r>
     </w:p>
     <w:p>
@@ -6724,7 +6837,7 @@
         <w:pStyle w:val="FirstParagraph"/>
       </w:pPr>
       <w:r>
-        <w:t xml:space="preserve">Including all detected species into one richness model increased the precision of the estimates of the effect of broadcast calls on detection probability (i.e., compare All Species with individual occupancy results in Fig. 5XXX). When incorporating all owl species, broadcasting calls from Mottled, Pacific, Crested, Black and White, and Spectacled Owls increased detection probability; whereas broadcasting the Great Horned owl calls decreased detection (Fig. 5XXX).</w:t>
+        <w:t xml:space="preserve">Including all detected species into one richness model increased the precision of the estimates of the effect of broadcast calls on detection probability (i.e., compare All Species with individual occupancy results in Fig. 5XXX). When incorporating all owl species, broadcasting calls from Mottled Owls, Pacific Screech-owls, Crested Owls, Black-and-white Owls, and Spectacled Owls increased detection probability; whereas broadcasting the Great Horned Owl calls decreased detection (Fig. 5XXX).</w:t>
       </w:r>
     </w:p>
     <w:p>
@@ -6732,7 +6845,7 @@
         <w:pStyle w:val="BodyText"/>
       </w:pPr>
       <w:r>
-        <w:t xml:space="preserve">The probability of detection when analyzed with single-species occupancy models varied little during the timeframe before broadcast recordings were played (Pre-broadcast); however, the probability of detecting owls after broadcast calls were played varied by call and between Mottled, Ferruginous Pygmy, and Spectacled owls (Fig. 5XX). The probability of detecting Mottled Owls increased after broadcasting Mottled, Pacific, Crested, Black and White, or Spectacled owl calls. The probability of detecting Ferruginous Pygmy owls increased after broadcasting Mottled and Pacific owl calls, and the probability of detecting Spectacled owls increased after broadcasting Pacific, Black and White, and Spectacled owl calls (Fig. 5XX).</w:t>
+        <w:t xml:space="preserve">The probability of detection when analyzed with single-species occupancy models varied little during the timeframe before broadcast recordings were played (Pre-broadcast); however, the probability of detecting owls after broadcast calls were played varied by call and between Mottled Owls, Ferruginous Pygmy-owls, and Spectacled Owls (Fig. 5XX). The probability of detecting Mottled Owls increased after broadcasting Mottled Owl, Pacific Screech-owl, Crested Owl, Black-and-white Owl, or Spectacled Owl calls. The probability of detecting Ferruginous Pygmy-owls increased after broadcasting Mottled Owl and Pacific Owl calls, and the probability of detecting Spectacled Owls increased after broadcasting Pacific Screech-owl, Black-and-white Owl, and Spectacled Owl calls (Fig. 5XX).</w:t>
       </w:r>
     </w:p>
     <w:p>

</xml_diff>

<commit_message>
protected areas & labels placed on map
</commit_message>
<xml_diff>
--- a/manuscript_working/ms_working_RMD.docx
+++ b/manuscript_working/ms_working_RMD.docx
@@ -478,11 +478,11 @@
         <w:tblLook w:firstRow="1"/>
       </w:tblPr>
       <w:tblGrid>
-        <w:gridCol w:w="833"/>
-        <w:gridCol w:w="1146"/>
-        <w:gridCol w:w="1250"/>
-        <w:gridCol w:w="1250"/>
-        <w:gridCol w:w="3438"/>
+        <w:gridCol w:w="782"/>
+        <w:gridCol w:w="1368"/>
+        <w:gridCol w:w="1368"/>
+        <w:gridCol w:w="1173"/>
+        <w:gridCol w:w="3226"/>
       </w:tblGrid>
       <w:tr>
         <w:trPr>
@@ -593,29 +593,29 @@
               <w:jc w:val="center"/>
             </w:pPr>
             <w:r>
-              <w:t xml:space="preserve">xxx</w:t>
-            </w:r>
-          </w:p>
-        </w:tc>
-        <w:tc>
-          <w:p>
-            <w:pPr>
-              <w:pStyle w:val="Compact"/>
-              <w:jc w:val="center"/>
-            </w:pPr>
-            <w:r>
-              <w:t xml:space="preserve">xxx</w:t>
-            </w:r>
-          </w:p>
-        </w:tc>
-        <w:tc>
-          <w:p>
-            <w:pPr>
-              <w:pStyle w:val="Compact"/>
-              <w:jc w:val="center"/>
-            </w:pPr>
-            <w:r>
-              <w:t xml:space="preserve">xxx</w:t>
+              <w:t xml:space="preserve">13xx 50.75’</w:t>
+            </w:r>
+          </w:p>
+        </w:tc>
+        <w:tc>
+          <w:p>
+            <w:pPr>
+              <w:pStyle w:val="Compact"/>
+              <w:jc w:val="center"/>
+            </w:pPr>
+            <w:r>
+              <w:t xml:space="preserve">89xx 59.74’</w:t>
+            </w:r>
+          </w:p>
+        </w:tc>
+        <w:tc>
+          <w:p>
+            <w:pPr>
+              <w:pStyle w:val="Compact"/>
+              <w:jc w:val="center"/>
+            </w:pPr>
+            <w:r>
+              <w:t xml:space="preserve">609</w:t>
             </w:r>
           </w:p>
         </w:tc>
@@ -650,29 +650,29 @@
               <w:jc w:val="center"/>
             </w:pPr>
             <w:r>
-              <w:t xml:space="preserve">XXX</w:t>
-            </w:r>
-          </w:p>
-        </w:tc>
-        <w:tc>
-          <w:p>
-            <w:pPr>
-              <w:pStyle w:val="Compact"/>
-              <w:jc w:val="center"/>
-            </w:pPr>
-            <w:r>
-              <w:t xml:space="preserve">XXX</w:t>
-            </w:r>
-          </w:p>
-        </w:tc>
-        <w:tc>
-          <w:p>
-            <w:pPr>
-              <w:pStyle w:val="Compact"/>
-              <w:jc w:val="center"/>
-            </w:pPr>
-            <w:r>
-              <w:t xml:space="preserve">xxx</w:t>
+              <w:t xml:space="preserve">13xx 51.38’</w:t>
+            </w:r>
+          </w:p>
+        </w:tc>
+        <w:tc>
+          <w:p>
+            <w:pPr>
+              <w:pStyle w:val="Compact"/>
+              <w:jc w:val="center"/>
+            </w:pPr>
+            <w:r>
+              <w:t xml:space="preserve">89xx 58.24’</w:t>
+            </w:r>
+          </w:p>
+        </w:tc>
+        <w:tc>
+          <w:p>
+            <w:pPr>
+              <w:pStyle w:val="Compact"/>
+              <w:jc w:val="center"/>
+            </w:pPr>
+            <w:r>
+              <w:t xml:space="preserve">958</w:t>
             </w:r>
           </w:p>
         </w:tc>
@@ -707,29 +707,29 @@
               <w:jc w:val="center"/>
             </w:pPr>
             <w:r>
-              <w:t xml:space="preserve">XXX</w:t>
-            </w:r>
-          </w:p>
-        </w:tc>
-        <w:tc>
-          <w:p>
-            <w:pPr>
-              <w:pStyle w:val="Compact"/>
-              <w:jc w:val="center"/>
-            </w:pPr>
-            <w:r>
-              <w:t xml:space="preserve">XXX</w:t>
-            </w:r>
-          </w:p>
-        </w:tc>
-        <w:tc>
-          <w:p>
-            <w:pPr>
-              <w:pStyle w:val="Compact"/>
-              <w:jc w:val="center"/>
-            </w:pPr>
-            <w:r>
-              <w:t xml:space="preserve">xxx</w:t>
+              <w:t xml:space="preserve">14xx 24.88’</w:t>
+            </w:r>
+          </w:p>
+        </w:tc>
+        <w:tc>
+          <w:p>
+            <w:pPr>
+              <w:pStyle w:val="Compact"/>
+              <w:jc w:val="center"/>
+            </w:pPr>
+            <w:r>
+              <w:t xml:space="preserve">89xx 21.63’</w:t>
+            </w:r>
+          </w:p>
+        </w:tc>
+        <w:tc>
+          <w:p>
+            <w:pPr>
+              <w:pStyle w:val="Compact"/>
+              <w:jc w:val="center"/>
+            </w:pPr>
+            <w:r>
+              <w:t xml:space="preserve">2111</w:t>
             </w:r>
           </w:p>
         </w:tc>
@@ -764,29 +764,29 @@
               <w:jc w:val="center"/>
             </w:pPr>
             <w:r>
-              <w:t xml:space="preserve">XXX</w:t>
-            </w:r>
-          </w:p>
-        </w:tc>
-        <w:tc>
-          <w:p>
-            <w:pPr>
-              <w:pStyle w:val="Compact"/>
-              <w:jc w:val="center"/>
-            </w:pPr>
-            <w:r>
-              <w:t xml:space="preserve">XXX</w:t>
-            </w:r>
-          </w:p>
-        </w:tc>
-        <w:tc>
-          <w:p>
-            <w:pPr>
-              <w:pStyle w:val="Compact"/>
-              <w:jc w:val="center"/>
-            </w:pPr>
-            <w:r>
-              <w:t xml:space="preserve">xxx</w:t>
+              <w:t xml:space="preserve">14xx 23.19’</w:t>
+            </w:r>
+          </w:p>
+        </w:tc>
+        <w:tc>
+          <w:p>
+            <w:pPr>
+              <w:pStyle w:val="Compact"/>
+              <w:jc w:val="center"/>
+            </w:pPr>
+            <w:r>
+              <w:t xml:space="preserve">89xx 22.33’</w:t>
+            </w:r>
+          </w:p>
+        </w:tc>
+        <w:tc>
+          <w:p>
+            <w:pPr>
+              <w:pStyle w:val="Compact"/>
+              <w:jc w:val="center"/>
+            </w:pPr>
+            <w:r>
+              <w:t xml:space="preserve">1755</w:t>
             </w:r>
           </w:p>
         </w:tc>
@@ -821,29 +821,29 @@
               <w:jc w:val="center"/>
             </w:pPr>
             <w:r>
-              <w:t xml:space="preserve">XXX</w:t>
-            </w:r>
-          </w:p>
-        </w:tc>
-        <w:tc>
-          <w:p>
-            <w:pPr>
-              <w:pStyle w:val="Compact"/>
-              <w:jc w:val="center"/>
-            </w:pPr>
-            <w:r>
-              <w:t xml:space="preserve">XXX</w:t>
-            </w:r>
-          </w:p>
-        </w:tc>
-        <w:tc>
-          <w:p>
-            <w:pPr>
-              <w:pStyle w:val="Compact"/>
-              <w:jc w:val="center"/>
-            </w:pPr>
-            <w:r>
-              <w:t xml:space="preserve">xxx</w:t>
+              <w:t xml:space="preserve">13xx 19.95’</w:t>
+            </w:r>
+          </w:p>
+        </w:tc>
+        <w:tc>
+          <w:p>
+            <w:pPr>
+              <w:pStyle w:val="Compact"/>
+              <w:jc w:val="center"/>
+            </w:pPr>
+            <w:r>
+              <w:t xml:space="preserve">88xx 43.63’</w:t>
+            </w:r>
+          </w:p>
+        </w:tc>
+        <w:tc>
+          <w:p>
+            <w:pPr>
+              <w:pStyle w:val="Compact"/>
+              <w:jc w:val="center"/>
+            </w:pPr>
+            <w:r>
+              <w:t xml:space="preserve">3</w:t>
             </w:r>
           </w:p>
         </w:tc>
@@ -884,29 +884,29 @@
               <w:jc w:val="center"/>
             </w:pPr>
             <w:r>
-              <w:t xml:space="preserve">XXX</w:t>
-            </w:r>
-          </w:p>
-        </w:tc>
-        <w:tc>
-          <w:p>
-            <w:pPr>
-              <w:pStyle w:val="Compact"/>
-              <w:jc w:val="center"/>
-            </w:pPr>
-            <w:r>
-              <w:t xml:space="preserve">XXX</w:t>
-            </w:r>
-          </w:p>
-        </w:tc>
-        <w:tc>
-          <w:p>
-            <w:pPr>
-              <w:pStyle w:val="Compact"/>
-              <w:jc w:val="center"/>
-            </w:pPr>
-            <w:r>
-              <w:t xml:space="preserve">xxx</w:t>
+              <w:t xml:space="preserve">13xx 22.03’</w:t>
+            </w:r>
+          </w:p>
+        </w:tc>
+        <w:tc>
+          <w:p>
+            <w:pPr>
+              <w:pStyle w:val="Compact"/>
+              <w:jc w:val="center"/>
+            </w:pPr>
+            <w:r>
+              <w:t xml:space="preserve">88xx 43.30’</w:t>
+            </w:r>
+          </w:p>
+        </w:tc>
+        <w:tc>
+          <w:p>
+            <w:pPr>
+              <w:pStyle w:val="Compact"/>
+              <w:jc w:val="center"/>
+            </w:pPr>
+            <w:r>
+              <w:t xml:space="preserve">2</w:t>
             </w:r>
           </w:p>
         </w:tc>

</xml_diff>

<commit_message>
put map into manuscript
</commit_message>
<xml_diff>
--- a/manuscript_working/ms_working_RMD.docx
+++ b/manuscript_working/ms_working_RMD.docx
@@ -7228,10 +7228,46 @@
         <w:pStyle w:val="CaptionedFigure"/>
       </w:pPr>
       <w:r>
-        <w:t xml:space="preserve">1XX. Map of El Salvador. Owl surveys were conducted from 2003 to 2013 in three different protected areas within El Salvador: El Imposible National Park (EI-1 and EI-2), Montecristo National Park (M-1 and M-2) and Nancuchiname Forest (N-1 and N-2).</w:t>
-      </w:r>
-      <w:r>
-        <w:t xml:space="preserve"> </w:t>
+        <w:drawing>
+          <wp:inline>
+            <wp:extent cx="5943600" cy="4612317"/>
+            <wp:effectExtent b="0" l="0" r="0" t="0"/>
+            <wp:docPr descr="1XX. Map of El Salvador. Owl surveys were conducted from 2003 to 2013 in three different protected areas within El Salvador: El Imposible National Park (EI-1 and EI-2), Montecristo National Park (M-1 and M-2) and Nancuchiname Forest (N-1 and N-2). " title="" id="1" name="Picture"/>
+            <a:graphic>
+              <a:graphicData uri="http://schemas.openxmlformats.org/drawingml/2006/picture">
+                <pic:pic>
+                  <pic:nvPicPr>
+                    <pic:cNvPr descr="../output/figures/map-1.png" id="0" name="Picture"/>
+                    <pic:cNvPicPr>
+                      <a:picLocks noChangeArrowheads="1" noChangeAspect="1"/>
+                    </pic:cNvPicPr>
+                  </pic:nvPicPr>
+                  <pic:blipFill>
+                    <a:blip r:embed="rId34"/>
+                    <a:stretch>
+                      <a:fillRect/>
+                    </a:stretch>
+                  </pic:blipFill>
+                  <pic:spPr bwMode="auto">
+                    <a:xfrm>
+                      <a:off x="0" y="0"/>
+                      <a:ext cx="5943600" cy="4612317"/>
+                    </a:xfrm>
+                    <a:prstGeom prst="rect">
+                      <a:avLst/>
+                    </a:prstGeom>
+                    <a:noFill/>
+                    <a:ln w="9525">
+                      <a:noFill/>
+                      <a:headEnd/>
+                      <a:tailEnd/>
+                    </a:ln>
+                  </pic:spPr>
+                </pic:pic>
+              </a:graphicData>
+            </a:graphic>
+          </wp:inline>
+        </w:drawing>
       </w:r>
     </w:p>
     <w:p>
@@ -7265,7 +7301,7 @@
                     </pic:cNvPicPr>
                   </pic:nvPicPr>
                   <pic:blipFill>
-                    <a:blip r:embed="rId34"/>
+                    <a:blip r:embed="rId35"/>
                     <a:stretch>
                       <a:fillRect/>
                     </a:stretch>
@@ -7360,7 +7396,7 @@
                     </pic:cNvPicPr>
                   </pic:nvPicPr>
                   <pic:blipFill>
-                    <a:blip r:embed="rId35"/>
+                    <a:blip r:embed="rId36"/>
                     <a:stretch>
                       <a:fillRect/>
                     </a:stretch>
@@ -7432,7 +7468,7 @@
                     </pic:cNvPicPr>
                   </pic:nvPicPr>
                   <pic:blipFill>
-                    <a:blip r:embed="rId36"/>
+                    <a:blip r:embed="rId37"/>
                     <a:stretch>
                       <a:fillRect/>
                     </a:stretch>
@@ -7504,7 +7540,7 @@
                     </pic:cNvPicPr>
                   </pic:nvPicPr>
                   <pic:blipFill>
-                    <a:blip r:embed="rId37"/>
+                    <a:blip r:embed="rId38"/>
                     <a:stretch>
                       <a:fillRect/>
                     </a:stretch>
@@ -7560,14 +7596,14 @@
       <w:pPr>
         <w:pStyle w:val="Heading1"/>
       </w:pPr>
-      <w:bookmarkStart w:id="38" w:name="references"/>
+      <w:bookmarkStart w:id="39" w:name="references"/>
       <w:r>
         <w:t xml:space="preserve">References</w:t>
       </w:r>
-      <w:bookmarkEnd w:id="38"/>
-    </w:p>
-    <w:bookmarkStart w:id="79" w:name="refs"/>
-    <w:bookmarkStart w:id="39" w:name="ref-Andersen:2007"/>
+      <w:bookmarkEnd w:id="39"/>
+    </w:p>
+    <w:bookmarkStart w:id="80" w:name="refs"/>
+    <w:bookmarkStart w:id="40" w:name="ref-Andersen:2007"/>
     <w:p>
       <w:pPr>
         <w:pStyle w:val="Bibliography"/>
@@ -7591,8 +7627,8 @@
         <w:t xml:space="preserve">D. M. Bird and K. L. Bildstein, editors. Raptor research and management techniques. Hancock House Publishers, Blaine, WA USA.</w:t>
       </w:r>
     </w:p>
-    <w:bookmarkEnd w:id="39"/>
-    <w:bookmarkStart w:id="40" w:name="ref-Alvarez:2003"/>
+    <w:bookmarkEnd w:id="40"/>
+    <w:bookmarkStart w:id="41" w:name="ref-Alvarez:2003"/>
     <w:p>
       <w:pPr>
         <w:pStyle w:val="Bibliography"/>
@@ -7601,8 +7637,8 @@
         <w:t xml:space="preserve">Álvarez, J. M., and O. Komar. 2003. El parque nacional el imposible y su vida silvestre. Salva Natura y Ministerio de Medio Ambiente y Recursos Naturales.</w:t>
       </w:r>
     </w:p>
-    <w:bookmarkEnd w:id="40"/>
-    <w:bookmarkStart w:id="41" w:name="ref-Baumgardt:2019"/>
+    <w:bookmarkEnd w:id="41"/>
+    <w:bookmarkStart w:id="42" w:name="ref-Baumgardt:2019"/>
     <w:p>
       <w:pPr>
         <w:pStyle w:val="Bibliography"/>
@@ -7611,8 +7647,8 @@
         <w:t xml:space="preserve">Baumgardt, J. A., M. L. Morrison, L. A. Brennan, and T. A. Campbell. 2019. Effects of broadcasting calls on detection probability in occupancy analyses of multiple raptor species. Western North American Naturalist 79:185–194.</w:t>
       </w:r>
     </w:p>
-    <w:bookmarkEnd w:id="41"/>
-    <w:bookmarkStart w:id="42" w:name="ref-Broms:2016"/>
+    <w:bookmarkEnd w:id="42"/>
+    <w:bookmarkStart w:id="43" w:name="ref-Broms:2016"/>
     <w:p>
       <w:pPr>
         <w:pStyle w:val="Bibliography"/>
@@ -7621,8 +7657,8 @@
         <w:t xml:space="preserve">Broms, K. M., M. B. Hooten, and R. M. Fitzpatrick. 2016. Model selection and assessment for multi-species occupancy models. Ecology 97:1759–1770.</w:t>
       </w:r>
     </w:p>
-    <w:bookmarkEnd w:id="42"/>
-    <w:bookmarkStart w:id="43" w:name="ref-CIA:2020"/>
+    <w:bookmarkEnd w:id="43"/>
+    <w:bookmarkStart w:id="44" w:name="ref-CIA:2020"/>
     <w:p>
       <w:pPr>
         <w:pStyle w:val="Bibliography"/>
@@ -7631,8 +7667,8 @@
         <w:t xml:space="preserve">Central Intelligence Agency. 2020. The world factbook. www.cia.gov/the-world-factbook.</w:t>
       </w:r>
     </w:p>
-    <w:bookmarkEnd w:id="43"/>
-    <w:bookmarkStart w:id="44" w:name="ref-Clark:1978"/>
+    <w:bookmarkEnd w:id="44"/>
+    <w:bookmarkStart w:id="45" w:name="ref-Clark:1978"/>
     <w:p>
       <w:pPr>
         <w:pStyle w:val="Bibliography"/>
@@ -7641,8 +7677,8 @@
         <w:t xml:space="preserve">Clark, R. J., D. G. Smith, and L. H. Kelso. 1978. Working bibliography of owls of the world. National Wildlife Federation Scientific and Technical Series.</w:t>
       </w:r>
     </w:p>
-    <w:bookmarkEnd w:id="44"/>
-    <w:bookmarkStart w:id="45" w:name="ref-Corlett:2012"/>
+    <w:bookmarkEnd w:id="45"/>
+    <w:bookmarkStart w:id="46" w:name="ref-Corlett:2012"/>
     <w:p>
       <w:pPr>
         <w:pStyle w:val="Bibliography"/>
@@ -7651,8 +7687,8 @@
         <w:t xml:space="preserve">Corlett, R. T. 2012. Climate change in the tropics: The end of the world as we know it? Biological Conservation 151:22–25.</w:t>
       </w:r>
     </w:p>
-    <w:bookmarkEnd w:id="45"/>
-    <w:bookmarkStart w:id="46" w:name="ref-Dickey:1938"/>
+    <w:bookmarkEnd w:id="46"/>
+    <w:bookmarkStart w:id="47" w:name="ref-Dickey:1938"/>
     <w:p>
       <w:pPr>
         <w:pStyle w:val="Bibliography"/>
@@ -7661,8 +7697,8 @@
         <w:t xml:space="preserve">Dickey, D. R., and A. J. van Rossem. 1938. The birds of El Salvador. Field Museum of Natural History.</w:t>
       </w:r>
     </w:p>
-    <w:bookmarkEnd w:id="46"/>
-    <w:bookmarkStart w:id="47" w:name="ref-Enriquez:1997"/>
+    <w:bookmarkEnd w:id="47"/>
+    <w:bookmarkStart w:id="48" w:name="ref-Enriquez:1997"/>
     <w:p>
       <w:pPr>
         <w:pStyle w:val="Bibliography"/>
@@ -7686,8 +7722,8 @@
         <w:t xml:space="preserve">In: Duncan, james r.; johnson, david h.; nicholls, thomas h., eds. Biology and conservation of owls of the northern hemisphere: 2nd international symposium. Gen. Tech. Rep. NC-190. St. Paul, mn: US dept. Of agriculture, forest service, north central forest experiment station. 525-532.</w:t>
       </w:r>
     </w:p>
-    <w:bookmarkEnd w:id="47"/>
-    <w:bookmarkStart w:id="48" w:name="ref-Enriquez:2001"/>
+    <w:bookmarkEnd w:id="48"/>
+    <w:bookmarkStart w:id="49" w:name="ref-Enriquez:2001"/>
     <w:p>
       <w:pPr>
         <w:pStyle w:val="Bibliography"/>
@@ -7696,8 +7732,8 @@
         <w:t xml:space="preserve">Enrı́quez, P., and J. Rangel-Salazar. 2001. Owl occurrence and calling behavior in a tropical rain forest. Journal of Raptor Research 35:107–114.</w:t>
       </w:r>
     </w:p>
-    <w:bookmarkEnd w:id="48"/>
-    <w:bookmarkStart w:id="49" w:name="ref-Enriquez:2006"/>
+    <w:bookmarkEnd w:id="49"/>
+    <w:bookmarkStart w:id="50" w:name="ref-Enriquez:2006"/>
     <w:p>
       <w:pPr>
         <w:pStyle w:val="Bibliography"/>
@@ -7721,8 +7757,8 @@
         <w:t xml:space="preserve">R. Rodríguez-Estrella, editor. Current Raptor Studies in México. Comisión Nacional para el Conocimiento y Uso de la Biodiversidad.</w:t>
       </w:r>
     </w:p>
-    <w:bookmarkEnd w:id="49"/>
-    <w:bookmarkStart w:id="50" w:name="ref-Fuller:1987"/>
+    <w:bookmarkEnd w:id="50"/>
+    <w:bookmarkStart w:id="51" w:name="ref-Fuller:1987"/>
     <w:p>
       <w:pPr>
         <w:pStyle w:val="Bibliography"/>
@@ -7746,8 +7782,8 @@
         <w:t xml:space="preserve">Raptor research techniques manual. US Fish and Wildlife Service.</w:t>
       </w:r>
     </w:p>
-    <w:bookmarkEnd w:id="50"/>
-    <w:bookmarkStart w:id="51" w:name="ref-Gelman:2008"/>
+    <w:bookmarkEnd w:id="51"/>
+    <w:bookmarkStart w:id="52" w:name="ref-Gelman:2008"/>
     <w:p>
       <w:pPr>
         <w:pStyle w:val="Bibliography"/>
@@ -7756,8 +7792,8 @@
         <w:t xml:space="preserve">Gelman, A., A. Jakulin, M. G. Pittau, and Y.-S. Su. 2008. A weakly informative default prior distribution for logistic and other regression models. The Annals of Applied Statistics 2:1360–1383.</w:t>
       </w:r>
     </w:p>
-    <w:bookmarkEnd w:id="51"/>
-    <w:bookmarkStart w:id="52" w:name="ref-Gerhardt:1989"/>
+    <w:bookmarkEnd w:id="52"/>
+    <w:bookmarkStart w:id="53" w:name="ref-Gerhardt:1989"/>
     <w:p>
       <w:pPr>
         <w:pStyle w:val="Bibliography"/>
@@ -7790,8 +7826,8 @@
         <w:t xml:space="preserve">W. A. Burnham, J. P. Jenny, and C. W. Turley, editors. Maya project: Use of raptors as environmental indices for design and management of protected areas and for building local capacity for conservation in latin america. The Peregrine Fund, Inc., World Center for Birds of Prey.</w:t>
       </w:r>
     </w:p>
-    <w:bookmarkEnd w:id="52"/>
-    <w:bookmarkStart w:id="53" w:name="ref-Gonzalez:2017"/>
+    <w:bookmarkEnd w:id="53"/>
+    <w:bookmarkStart w:id="54" w:name="ref-Gonzalez:2017"/>
     <w:p>
       <w:pPr>
         <w:pStyle w:val="Bibliography"/>
@@ -7812,8 +7848,8 @@
         <w:t xml:space="preserve">in Montecristo National Park, El Salvador. Spizaetus Neotropical Raptor Network Newsletter. 24:16–21.</w:t>
       </w:r>
     </w:p>
-    <w:bookmarkEnd w:id="53"/>
-    <w:bookmarkStart w:id="54" w:name="ref-Guillera-Arroita:2019"/>
+    <w:bookmarkEnd w:id="54"/>
+    <w:bookmarkStart w:id="55" w:name="ref-Guillera-Arroita:2019"/>
     <w:p>
       <w:pPr>
         <w:pStyle w:val="Bibliography"/>
@@ -7822,8 +7858,8 @@
         <w:t xml:space="preserve">Guillera-Arroita, G., M. Kéry, and J. J. Lohoz-Monfort. 2019. Inferring species richness using multispecies occupancy modeling: Estimation performance and interpretation. Ecology and Evolution 9:780–792.</w:t>
       </w:r>
     </w:p>
-    <w:bookmarkEnd w:id="54"/>
-    <w:bookmarkStart w:id="55" w:name="ref-Johnsgard:1988"/>
+    <w:bookmarkEnd w:id="55"/>
+    <w:bookmarkStart w:id="56" w:name="ref-Johnsgard:1988"/>
     <w:p>
       <w:pPr>
         <w:pStyle w:val="Bibliography"/>
@@ -7832,8 +7868,8 @@
         <w:t xml:space="preserve">Johnsgard, P. A. 1988. North american owls: Biology and natural history. Yale University Press, New Haven, CT.</w:t>
       </w:r>
     </w:p>
-    <w:bookmarkEnd w:id="55"/>
-    <w:bookmarkStart w:id="56" w:name="ref-Komar:2002"/>
+    <w:bookmarkEnd w:id="56"/>
+    <w:bookmarkStart w:id="57" w:name="ref-Komar:2002"/>
     <w:p>
       <w:pPr>
         <w:pStyle w:val="Bibliography"/>
@@ -7842,8 +7878,8 @@
         <w:t xml:space="preserve">Komar, O. 2002. Priority conservation areas for birds in El Salvador. Animal Conservation 5:173–183.</w:t>
       </w:r>
     </w:p>
-    <w:bookmarkEnd w:id="56"/>
-    <w:bookmarkStart w:id="57" w:name="ref-Komar:2010"/>
+    <w:bookmarkEnd w:id="57"/>
+    <w:bookmarkStart w:id="58" w:name="ref-Komar:2010"/>
     <w:p>
       <w:pPr>
         <w:pStyle w:val="Bibliography"/>
@@ -7852,8 +7888,8 @@
         <w:t xml:space="preserve">Komar, O. 2010. Research stewardship strategy for Montecristo National Park, El Salvador. Technical report, USAID.</w:t>
       </w:r>
     </w:p>
-    <w:bookmarkEnd w:id="57"/>
-    <w:bookmarkStart w:id="58" w:name="ref-Konig:1999"/>
+    <w:bookmarkEnd w:id="58"/>
+    <w:bookmarkStart w:id="59" w:name="ref-Konig:1999"/>
     <w:p>
       <w:pPr>
         <w:pStyle w:val="Bibliography"/>
@@ -7862,8 +7898,8 @@
         <w:t xml:space="preserve">König, C., and F. Weick. 1999. Owls: A guide to owls of the world. Yale University Press, New Haven, CT.</w:t>
       </w:r>
     </w:p>
-    <w:bookmarkEnd w:id="58"/>
-    <w:bookmarkStart w:id="59" w:name="ref-Mikkola:2012"/>
+    <w:bookmarkEnd w:id="59"/>
+    <w:bookmarkStart w:id="60" w:name="ref-Mikkola:2012"/>
     <w:p>
       <w:pPr>
         <w:pStyle w:val="Bibliography"/>
@@ -7872,8 +7908,8 @@
         <w:t xml:space="preserve">Mikkola, H. 2012. Owls of the world-a photographic guide. Firefly Books, Buffalo, New York, NY, USA.</w:t>
       </w:r>
     </w:p>
-    <w:bookmarkEnd w:id="59"/>
-    <w:bookmarkStart w:id="60" w:name="ref-MARN:2010"/>
+    <w:bookmarkEnd w:id="60"/>
+    <w:bookmarkStart w:id="61" w:name="ref-MARN:2010"/>
     <w:p>
       <w:pPr>
         <w:pStyle w:val="Bibliography"/>
@@ -7882,8 +7918,8 @@
         <w:t xml:space="preserve">Ministerio de Medio Ambiente y Recursos Naturales. 2010. Guía de Aves Parque Nacional Montecristo. Guías de la Biodiversidad del Parque Nacíonal Montecristo. San Salvador, El Salvador.</w:t>
       </w:r>
     </w:p>
-    <w:bookmarkEnd w:id="60"/>
-    <w:bookmarkStart w:id="61" w:name="ref-MARN:2015b"/>
+    <w:bookmarkEnd w:id="61"/>
+    <w:bookmarkStart w:id="62" w:name="ref-MARN:2015b"/>
     <w:p>
       <w:pPr>
         <w:pStyle w:val="Bibliography"/>
@@ -7892,8 +7928,8 @@
         <w:t xml:space="preserve">Ministerio de Medio Ambiente y Recursos Naturales. 2015a. La guía de aves del Parque Nacíonal Montecristo. Parte de la serie de guías de la biodiversidad del Parque Nacíonal Montecristo. San Salvador, El Salvador.</w:t>
       </w:r>
     </w:p>
-    <w:bookmarkEnd w:id="61"/>
-    <w:bookmarkStart w:id="62" w:name="ref-MARN:2015"/>
+    <w:bookmarkEnd w:id="62"/>
+    <w:bookmarkStart w:id="63" w:name="ref-MARN:2015"/>
     <w:p>
       <w:pPr>
         <w:pStyle w:val="Bibliography"/>
@@ -7902,8 +7938,8 @@
         <w:t xml:space="preserve">Ministerio de Medio Ambiente y Recursos Naturales. 2015b. Acuerdo No. 74 Listado oficial de especíes de vida silvestre amenazadas o en peligro de extinción. San Salvador, El Salvador.</w:t>
       </w:r>
     </w:p>
-    <w:bookmarkEnd w:id="62"/>
-    <w:bookmarkStart w:id="63" w:name="ref-Myers:2000"/>
+    <w:bookmarkEnd w:id="63"/>
+    <w:bookmarkStart w:id="64" w:name="ref-Myers:2000"/>
     <w:p>
       <w:pPr>
         <w:pStyle w:val="Bibliography"/>
@@ -7912,8 +7948,8 @@
         <w:t xml:space="preserve">Myers, N., and R. A. Mittermeier. 2000. Biodiversity hotspots for conservation priorities. Nature 403:853.</w:t>
       </w:r>
     </w:p>
-    <w:bookmarkEnd w:id="63"/>
-    <w:bookmarkStart w:id="64" w:name="ref-Perez-Leon:2017"/>
+    <w:bookmarkEnd w:id="64"/>
+    <w:bookmarkStart w:id="65" w:name="ref-Perez-Leon:2017"/>
     <w:p>
       <w:pPr>
         <w:pStyle w:val="Bibliography"/>
@@ -7937,8 +7973,8 @@
         <w:t xml:space="preserve">P. L. Enríquez, editor. Neotropical owls: Diversity and Conservation. Springer International Publishing AG, Cham, Switzerland.</w:t>
       </w:r>
     </w:p>
-    <w:bookmarkEnd w:id="64"/>
-    <w:bookmarkStart w:id="65" w:name="ref-Plummer:2013"/>
+    <w:bookmarkEnd w:id="65"/>
+    <w:bookmarkStart w:id="66" w:name="ref-Plummer:2013"/>
     <w:p>
       <w:pPr>
         <w:pStyle w:val="Bibliography"/>
@@ -7947,8 +7983,8 @@
         <w:t xml:space="preserve">Plummer, M. 2013. JAGS Version 3.4.0 user manual.</w:t>
       </w:r>
     </w:p>
-    <w:bookmarkEnd w:id="65"/>
-    <w:bookmarkStart w:id="66" w:name="ref-Rangel-Salazar:2017"/>
+    <w:bookmarkEnd w:id="66"/>
+    <w:bookmarkStart w:id="67" w:name="ref-Rangel-Salazar:2017"/>
     <w:p>
       <w:pPr>
         <w:pStyle w:val="Bibliography"/>
@@ -7972,8 +8008,8 @@
         <w:t xml:space="preserve">Neotropical owls. Springer.</w:t>
       </w:r>
     </w:p>
-    <w:bookmarkEnd w:id="66"/>
-    <w:bookmarkStart w:id="67" w:name="ref-R:2014"/>
+    <w:bookmarkEnd w:id="67"/>
+    <w:bookmarkStart w:id="68" w:name="ref-R:2014"/>
     <w:p>
       <w:pPr>
         <w:pStyle w:val="Bibliography"/>
@@ -7982,8 +8018,8 @@
         <w:t xml:space="preserve">R Development Core Team. 2014. R: A Language and Environment for Statistical Computing. R Foundation for Statistical Computing, Vienna, Austria.</w:t>
       </w:r>
     </w:p>
-    <w:bookmarkEnd w:id="67"/>
-    <w:bookmarkStart w:id="68" w:name="ref-Rognan:2009"/>
+    <w:bookmarkEnd w:id="68"/>
+    <w:bookmarkStart w:id="69" w:name="ref-Rognan:2009"/>
     <w:p>
       <w:pPr>
         <w:pStyle w:val="Bibliography"/>
@@ -7992,8 +8028,8 @@
         <w:t xml:space="preserve">Rognan, C. B., J. M. Szewczak, and M. L. Morrison. 2009. Vocal individuality of Great Gray Owls in the Sierra Nevada. The Journal of Wildlife Management 73:755–760.</w:t>
       </w:r>
     </w:p>
-    <w:bookmarkEnd w:id="68"/>
-    <w:bookmarkStart w:id="69" w:name="ref-Royle:2007"/>
+    <w:bookmarkEnd w:id="69"/>
+    <w:bookmarkStart w:id="70" w:name="ref-Royle:2007"/>
     <w:p>
       <w:pPr>
         <w:pStyle w:val="Bibliography"/>
@@ -8002,8 +8038,8 @@
         <w:t xml:space="preserve">Royle, J. A. 2007. Analysis of multinomial models with unknown index using data augmentation. Journal of Computational and Graphical Statistics 16:67–85.</w:t>
       </w:r>
     </w:p>
-    <w:bookmarkEnd w:id="69"/>
-    <w:bookmarkStart w:id="70" w:name="ref-Silva:2016"/>
+    <w:bookmarkEnd w:id="70"/>
+    <w:bookmarkStart w:id="71" w:name="ref-Silva:2016"/>
     <w:p>
       <w:pPr>
         <w:pStyle w:val="Bibliography"/>
@@ -8012,8 +8048,8 @@
         <w:t xml:space="preserve">Silva, R. O. 2016. Country coffee profile: El Salvador. Technical report, International Coffee Organization.</w:t>
       </w:r>
     </w:p>
-    <w:bookmarkEnd w:id="70"/>
-    <w:bookmarkStart w:id="71" w:name="ref-Takats:2001"/>
+    <w:bookmarkEnd w:id="71"/>
+    <w:bookmarkStart w:id="72" w:name="ref-Takats:2001"/>
     <w:p>
       <w:pPr>
         <w:pStyle w:val="Bibliography"/>
@@ -8022,8 +8058,8 @@
         <w:t xml:space="preserve">Takats, D. L., C. M. Francis, G. L. Holroyd, J. R. Duncan, K. M. Mazur, R. J. Cannings, W. Harris, and D. Holt. 2001. Guidelines for nocturnal owl monitoring in North America. Beaverhill Bird Observatory and Bird Studies Canada.</w:t>
       </w:r>
     </w:p>
-    <w:bookmarkEnd w:id="71"/>
-    <w:bookmarkStart w:id="72" w:name="ref-Terry:2005"/>
+    <w:bookmarkEnd w:id="72"/>
+    <w:bookmarkStart w:id="73" w:name="ref-Terry:2005"/>
     <w:p>
       <w:pPr>
         <w:pStyle w:val="Bibliography"/>
@@ -8032,8 +8068,8 @@
         <w:t xml:space="preserve">Terry, A. M., T. M. Peake, and P. K. McGregor. 2005. The role of vocal individuality in conservation. Frontiers in Zoology 2:10.</w:t>
       </w:r>
     </w:p>
-    <w:bookmarkEnd w:id="72"/>
-    <w:bookmarkStart w:id="73" w:name="ref-USFWS:1995"/>
+    <w:bookmarkEnd w:id="73"/>
+    <w:bookmarkStart w:id="74" w:name="ref-USFWS:1995"/>
     <w:p>
       <w:pPr>
         <w:pStyle w:val="Bibliography"/>
@@ -8042,8 +8078,8 @@
         <w:t xml:space="preserve">United States Fish and Wildlife Service. 1995. Recovery plan for the Mexican Spotted Owl. Technical report, United States Department of the Interior.</w:t>
       </w:r>
     </w:p>
-    <w:bookmarkEnd w:id="73"/>
-    <w:bookmarkStart w:id="74" w:name="ref-Vallely:2018"/>
+    <w:bookmarkEnd w:id="74"/>
+    <w:bookmarkStart w:id="75" w:name="ref-Vallely:2018"/>
     <w:p>
       <w:pPr>
         <w:pStyle w:val="Bibliography"/>
@@ -8052,8 +8088,8 @@
         <w:t xml:space="preserve">Vallely, A. C., and D. Dyer. 2018. Birds Of Central America: BELIZE, GUATEMALA, HONDURAS, EL SALVADOR, NICARAGUA, COSTA RICA, and PANAMA. Princeton University Press, Princeton, NJ, USA.</w:t>
       </w:r>
     </w:p>
-    <w:bookmarkEnd w:id="74"/>
-    <w:bookmarkStart w:id="75" w:name="ref-Wan:2018"/>
+    <w:bookmarkEnd w:id="75"/>
+    <w:bookmarkStart w:id="76" w:name="ref-Wan:2018"/>
     <w:p>
       <w:pPr>
         <w:pStyle w:val="Bibliography"/>
@@ -8062,8 +8098,8 @@
         <w:t xml:space="preserve">Wan, H. Y., J. L. Ganey, C. D. Vojta, and S. A. Cushman. 2018. Managing emerging threats to spotted owls. The Journal of Wildlife Management 82:682–697.</w:t>
       </w:r>
     </w:p>
-    <w:bookmarkEnd w:id="75"/>
-    <w:bookmarkStart w:id="76" w:name="ref-West:1988"/>
+    <w:bookmarkEnd w:id="76"/>
+    <w:bookmarkStart w:id="77" w:name="ref-West:1988"/>
     <w:p>
       <w:pPr>
         <w:pStyle w:val="Bibliography"/>
@@ -8072,8 +8108,8 @@
         <w:t xml:space="preserve">West, J. N. 1988. Raptors of El Imposible Forest, El Salvador. Masters thesis, Central Washington University, Ellensburg, WA.</w:t>
       </w:r>
     </w:p>
-    <w:bookmarkEnd w:id="76"/>
-    <w:bookmarkStart w:id="77" w:name="ref-White:2013"/>
+    <w:bookmarkEnd w:id="77"/>
+    <w:bookmarkStart w:id="78" w:name="ref-White:2013"/>
     <w:p>
       <w:pPr>
         <w:pStyle w:val="Bibliography"/>
@@ -8082,8 +8118,8 @@
         <w:t xml:space="preserve">White, A. M., E. F. Zipkin, P. N. Manley, and M. D. Schlesinger. 2013. Conservation of avian diversity in the Sierra Nevada: Moving beyond a single-species management focus. PLoS ONE 8:e63088.</w:t>
       </w:r>
     </w:p>
-    <w:bookmarkEnd w:id="77"/>
-    <w:bookmarkStart w:id="78" w:name="ref-Zepeda:1995"/>
+    <w:bookmarkEnd w:id="78"/>
+    <w:bookmarkStart w:id="79" w:name="ref-Zepeda:1995"/>
     <w:p>
       <w:pPr>
         <w:pStyle w:val="Bibliography"/>
@@ -8092,8 +8128,8 @@
         <w:t xml:space="preserve">Zepeda, L. 1995. Plan de manejo del área natural silvestre Nancuchiname. Anexo 4 - listado preliminar de las aves del área, San Salvador, El Salvador.</w:t>
       </w:r>
     </w:p>
-    <w:bookmarkEnd w:id="78"/>
     <w:bookmarkEnd w:id="79"/>
+    <w:bookmarkEnd w:id="80"/>
     <w:sectPr>
       <w:pgSz w:w="12240" w:h="15840"/>
       <w:pgMar w:top="1440" w:right="1440" w:bottom="1440" w:left="1440" w:header="720" w:footer="720" w:gutter="0"/>

</xml_diff>

<commit_message>
updated map legend in ms
</commit_message>
<xml_diff>
--- a/manuscript_working/ms_working_RMD.docx
+++ b/manuscript_working/ms_working_RMD.docx
@@ -7232,7 +7232,7 @@
           <wp:inline>
             <wp:extent cx="5943600" cy="4612317"/>
             <wp:effectExtent b="0" l="0" r="0" t="0"/>
-            <wp:docPr descr="1XX. Map of El Salvador. Owl surveys were conducted from 2003 to 2013 in three different protected areas within El Salvador: El Imposible National Park (EI-1 and EI-2), Montecristo National Park (M-1 and M-2) and Nancuchiname Forest (N-1 and N-2). " title="" id="1" name="Picture"/>
+            <wp:docPr descr="1XX. Map of El Salvador. Owl surveys were conducted from 2003 to 2013 in three different protected areas within El Salvador: El Imposible National Park (EINP), Montecristo National Park (MNP) and Nancuchiname Forest (NF). " title="" id="1" name="Picture"/>
             <a:graphic>
               <a:graphicData uri="http://schemas.openxmlformats.org/drawingml/2006/picture">
                 <pic:pic>
@@ -7275,7 +7275,7 @@
         <w:pStyle w:val="ImageCaption"/>
       </w:pPr>
       <w:r>
-        <w:t xml:space="preserve">1XX. Map of El Salvador. Owl surveys were conducted from 2003 to 2013 in three different protected areas within El Salvador: El Imposible National Park (EI-1 and EI-2), Montecristo National Park (M-1 and M-2) and Nancuchiname Forest (N-1 and N-2).</w:t>
+        <w:t xml:space="preserve">1XX. Map of El Salvador. Owl surveys were conducted from 2003 to 2013 in three different protected areas within El Salvador: El Imposible National Park (EINP), Montecristo National Park (MNP) and Nancuchiname Forest (NF).</w:t>
       </w:r>
       <w:r>
         <w:t xml:space="preserve"> </w:t>

</xml_diff>

<commit_message>
updated figure numbers, XX removed
</commit_message>
<xml_diff>
--- a/manuscript_working/ms_working_RMD.docx
+++ b/manuscript_working/ms_working_RMD.docx
@@ -215,7 +215,7 @@
         <w:t xml:space="preserve"> </w:t>
       </w:r>
       <w:r>
-        <w:t xml:space="preserve">(Fig. 1XXX; Central Intelligence Agency 2020)</w:t>
+        <w:t xml:space="preserve">(Fig. 1; Central Intelligence Agency 2020)</w:t>
       </w:r>
       <w:r>
         <w:t xml:space="preserve">. Overall, 13.6% of El Salvador’s 20,720 km</w:t>
@@ -322,7 +322,7 @@
         <w:pStyle w:val="FirstParagraph"/>
       </w:pPr>
       <w:r>
-        <w:t xml:space="preserve">We conducted surveys in three protected natural areas in El Salvador (El Imposible National Park, Montecristo National Park, and Nancuchiname Forest) located at different elevations (high, mid and low elevations) and in different types of forest vegetation (alluvial, deciduous, semi-deciduous, pine-oak and cloud forest) that represent a portion of the country’s diverse ecosystems (Fig. 1xxx, Table 1XXX). El Imposible National Park (NP) was located 119 km southwest of San Salvador (Fig. 1XXX; Table 1XXX). Its elevation ranged from 250 to 1425 m above sea level (a.s.l.). It was the largest NP in the country, covering 3792 ha, and its elevation ranged from 250 to 1425 m a.s.l.. The topography of El Imposible was extremely steep and broken, with many cliffs</w:t>
+        <w:t xml:space="preserve">We conducted surveys in three protected natural areas in El Salvador (El Imposible National Park, Montecristo National Park, and Nancuchiname Forest) located at different elevations (high, mid and low elevations) and in different types of forest vegetation (alluvial, deciduous, semi-deciduous, pine-oak and cloud forest) that represent a portion of the country’s diverse ecosystems (Fig. 1, Table 1). El Imposible National Park (NP) was located 119 km southwest of San Salvador (Fig. 1; Table 1). Its elevation ranged from 250 to 1425 m above sea level (a.s.l.). It was the largest NP in the country, covering 3792 ha, and its elevation ranged from 250 to 1425 m a.s.l.. The topography of El Imposible was extremely steep and broken, with many cliffs</w:t>
       </w:r>
       <w:r>
         <w:t xml:space="preserve"> </w:t>
@@ -339,7 +339,7 @@
         <w:pStyle w:val="BodyText"/>
       </w:pPr>
       <w:r>
-        <w:t xml:space="preserve">Montecristo NP (1973 ha) was located 125 km northwest of San Salvador (Fig. 1XXX; Table 1XXX). Its altitude ranged from 730 to 2418 m a.s.l.</w:t>
+        <w:t xml:space="preserve">Montecristo NP (1973 ha) was located 125 km northwest of San Salvador (Fig. 1; Table 1). Its altitude ranged from 730 to 2418 m a.s.l.</w:t>
       </w:r>
       <w:r>
         <w:t xml:space="preserve"> </w:t>
@@ -374,7 +374,7 @@
         <w:pStyle w:val="BodyText"/>
       </w:pPr>
       <w:r>
-        <w:t xml:space="preserve">Nancuchiname Forest (797 ha) is a Protected Natural Area located 95 km southeast of San Salvador in the coastal alluvial plain along the Lempa River (Fig. 1XXX; Table 1XXX). Its elevation ranged from sea level to 12 m a.s.l. The area contained deciduous and semi-deciduous forest, second growth vegetation, native species reforestation and a dike surrounded by secondary growth. In Nancuchiname Forest, we established one survey route (N-1) in alluvial forest along the dike and the other route (N-2) in a semi-deciduous alluvial forest.</w:t>
+        <w:t xml:space="preserve">Nancuchiname Forest (797 ha) is a Protected Natural Area located 95 km southeast of San Salvador in the coastal alluvial plain along the Lempa River (Fig. 1; Table 1). Its elevation ranged from sea level to 12 m a.s.l. The area contained deciduous and semi-deciduous forest, second growth vegetation, native species reforestation and a dike surrounded by secondary growth. In Nancuchiname Forest, we established one survey route (N-1) in alluvial forest along the dike and the other route (N-2) in a semi-deciduous alluvial forest.</w:t>
       </w:r>
     </w:p>
     <w:p>
@@ -385,7 +385,7 @@
         <w:rPr>
           <w:i/>
         </w:rPr>
-        <w:t xml:space="preserve">Table 1XX. Route locations and habitats. Owl surveys were conducted from 2003 to 2013 in three different protected areas within El Salvador: El Imposible National Park (EI-1 and EI-2), Montecristo National Park (M-1 and M-2), and Nancuchiname Forest (N-1 and N-2).</w:t>
+        <w:t xml:space="preserve">Table 1. Route locations and habitats. Owl surveys were conducted from 2003 to 2013 in three different protected areas within El Salvador: El Imposible National Park (EI-1 and EI-2), Montecristo National Park (M-1 and M-2), and Nancuchiname Forest (N-1 and N-2).</w:t>
       </w:r>
       <w:r>
         <w:rPr>
@@ -897,7 +897,7 @@
         <w:t xml:space="preserve">(West 1988)</w:t>
       </w:r>
       <w:r>
-        <w:t xml:space="preserve">. We created six 2-km long survey routes (transects) that each included 10 permanent survey stations set at 200 m intervals. Two routes were established in each protected area (Table 1xxx).</w:t>
+        <w:t xml:space="preserve">. We created six 2-km long survey routes (transects) that each included 10 permanent survey stations set at 200 m intervals. Two routes were established in each protected area (Table 1).</w:t>
       </w:r>
     </w:p>
     <w:p>
@@ -1013,7 +1013,7 @@
         <w:rPr>
           <w:i/>
         </w:rPr>
-        <w:t xml:space="preserve">Table 2XX. Species detection records by route. Owl surveys were conducted from 2003 to 2013 in three different protected areas within El Salvador, although specific survey years varied by route.</w:t>
+        <w:t xml:space="preserve">Table 2. Species detection records by route. Owl surveys were conducted from 2003 to 2013 in three different protected areas within El Salvador, although specific survey years varied by route.</w:t>
       </w:r>
     </w:p>
     <w:tbl>
@@ -4839,7 +4839,7 @@
         <w:pStyle w:val="FirstParagraph"/>
       </w:pPr>
       <w:r>
-        <w:t xml:space="preserve">To model species richness at each route in each year, we assumed that there were 14 possible species present in El Salvador. This included the 9 species observed during our surveys and an additional 5 species that we never observed (Table 2XX). This upper limit to expected species richness related directly to the 13 species known to inhabit El Salvador</w:t>
+        <w:t xml:space="preserve">To model species richness at each route in each year, we assumed that there were 14 possible species present in El Salvador. This included the 9 species observed during our surveys and an additional 5 species that we never observed (Table 2). This upper limit to expected species richness related directly to the 13 species known to inhabit El Salvador</w:t>
       </w:r>
       <w:r>
         <w:t xml:space="preserve"> </w:t>
@@ -6579,7 +6579,7 @@
         <w:t xml:space="preserve"> </w:t>
       </w:r>
       <w:r>
-        <w:t xml:space="preserve">to implement the Bayesian models. We verified that R-hats were lower than 1.3 and visually inspected traceplots to verify that chains mixed well (Supplemental information S1-3xx).</w:t>
+        <w:t xml:space="preserve">to implement the Bayesian models. We verified that R-hats were lower than 1.3 and visually inspected traceplots to verify that chains mixed well (Supplemental information S1xx).</w:t>
       </w:r>
     </w:p>
     <w:p>
@@ -6587,7 +6587,7 @@
         <w:pStyle w:val="BodyText"/>
       </w:pPr>
       <w:r>
-        <w:t xml:space="preserve">We applied the single-species occupancy model for three owl species that had sufficient positive detections for analysis: Mottled Owl, Spectacled Owl, and Ferruginous Pygmy-Owl (Table 2XX). Based on our understanding of owl ecology, we assumed that Spectacled and Ferruginous Pygmy owls would not occupy route M-1 in Montecristo, so we removed M-1 from those species’ occupancy analyses. For all three of the single-species occupancy models, we ran 3 chains for 10,000 iterations and 1000 iterations discarded as burn-in, for a total of 27,000 iterations comprising the posterior distributions for each model parameter. Initial values for</w:t>
+        <w:t xml:space="preserve">We applied the single-species occupancy model for three owl species that had sufficient positive detections for analysis: Mottled Owl, Spectacled Owl, and Ferruginous Pygmy-Owl (Table 2). Based on our understanding of owl ecology, we assumed that Spectacled and Ferruginous Pygmy owls would not occupy route M-1 in Montecristo, so we removed M-1 from those species’ occupancy analyses. For all three of the single-species occupancy models, we ran 3 chains for 10,000 iterations and 1000 iterations discarded as burn-in, for a total of 27,000 iterations comprising the posterior distributions for each model parameter. Initial values for</w:t>
       </w:r>
       <w:r>
         <w:t xml:space="preserve"> </w:t>
@@ -6734,7 +6734,7 @@
         <w:pStyle w:val="BodyText"/>
       </w:pPr>
       <w:r>
-        <w:t xml:space="preserve">We detected nine species of owls during our surveys: Barn Owl, Whiskered Screech-Owl, Pacific Screech-Owl, Spectacled Owl, Great Horned Owl, Ferruginous Pygmy-Owl, Mottled Owl, Fulvous Owl, and c.f. Stygian Owl (Table 2xXX). We identified Whiskered Screech-Owls in Montecristo NP, which had previously been undocumented in that protected area. We also identified a c.f. Stygian Owl in Montecristo NP, which was a species not previously documented in the entire country of El Salvador. The c.f. Stygian Owl requires further investigation to determine true presence of that owl in El Salvador.</w:t>
+        <w:t xml:space="preserve">We detected nine species of owls during our surveys: Barn Owl, Whiskered Screech-Owl, Pacific Screech-Owl, Spectacled Owl, Great Horned Owl, Ferruginous Pygmy-Owl, Mottled Owl, Fulvous Owl, and c.f. Stygian Owl (Table 2). We identified Whiskered Screech-Owls in Montecristo NP, which had previously been undocumented in that protected area. We also identified a c.f. Stygian Owl in Montecristo NP, which was a species not previously documented in the entire country of El Salvador. The c.f. Stygian Owl requires further investigation to determine true presence of that owl in El Salvador.</w:t>
       </w:r>
     </w:p>
     <w:p>
@@ -6752,7 +6752,7 @@
         <w:pStyle w:val="FirstParagraph"/>
       </w:pPr>
       <w:r>
-        <w:t xml:space="preserve">Mottled Owls, Spectacled Owls, and Ferruginous Pygmy-Owls had 542, 137, and 187 positive detections over the 11 year period, respectively (Table 2XX). No other owl species had enough detections to analyze species-specific occupancy (Table 2XX). Averaged across years, we found that the probability of occupancy was somewhat higher for Mottled Owls than for Ferruginous Pygmy-Owls or Spectacled Owls in both routes of El Imposible and in M-2 route of Montecristo (Fig. 1X). Occupancy probabilities were relatively high across all three species for both routes of Nancuchiname (Fig. 2XX). We found that the probability of occupancy for Mottled Owls was relatively consistent across time in both El Imposible routes and in N-2 (Fig. 3XX), but that it seemed to increase in the last approximately 6 years in M-2 and N-1 (Fig. 3XX). The probability of occupancy in M-1 seemed to have decreased through time for Mottled Owls (Fig. 3XX).</w:t>
+        <w:t xml:space="preserve">Mottled Owls, Spectacled Owls, and Ferruginous Pygmy-Owls had 542, 137, and 187 positive detections over the 11 year period, respectively (Table 2). No other owl species had enough detections to analyze species-specific occupancy. Averaged across years, we found that the probability of occupancy was somewhat higher for Mottled Owls than for Ferruginous Pygmy-Owls or Spectacled Owls in both routes of El Imposible and in M-2 route of Montecristo (Fig. 1). Occupancy probabilities were relatively high across all three species for both routes of Nancuchiname (Fig. 2). We found that the probability of occupancy for Mottled Owls was relatively consistent across time in both El Imposible routes and in N-2 (Fig. 3), but that it seemed to increase in the last approximately 6 years in M-2 and N-1 (Fig. 3). The probability of occupancy in M-1 seemed to have decreased through time for Mottled Owls (Fig. 3).</w:t>
       </w:r>
     </w:p>
     <w:p>
@@ -6760,7 +6760,7 @@
         <w:pStyle w:val="BodyText"/>
       </w:pPr>
       <w:r>
-        <w:t xml:space="preserve">For routes EI-1, EI-2, and M-2, the probability of occupancy for Ferruginous Pygmy-Owls and Spectacled Owls stayed relatively low across time other than a higher probability of occupancy for Ferruginous Pygmy-Owl in EI-1 in the early years of the surveys (Fig. 3XX). The probability of occupancy for Ferruginous Pygmy-Owls was relatively high in both routes of Nancuchaname except in 2008 and 2009 (Fig. 3XX), and the probability of occupancy for the Spectacled Owl fluctuated slightly from year to year in the Nancuchaname routes (Fig. 3XX).</w:t>
+        <w:t xml:space="preserve">For routes EI-1, EI-2, and M-2, the probability of occupancy for Ferruginous Pygmy-Owls and Spectacled Owls stayed relatively low across time other than a higher probability of occupancy for Ferruginous Pygmy-Owl in EI-1 in the early years of the surveys (Fig. 3). The probability of occupancy for Ferruginous Pygmy-Owls was relatively high in both routes of Nancuchaname except in 2008 and 2009 (Fig. 3), and the probability of occupancy for the Spectacled Owl fluctuated slightly from year to year in the Nancuchaname routes (Fig. 3).</w:t>
       </w:r>
     </w:p>
     <w:p>
@@ -6799,7 +6799,7 @@
         </m:sSub>
       </m:oMath>
       <w:r>
-        <w:t xml:space="preserve">) and 90% credible intervals were 4 (4,4), 3 (3,3), 3 (3,4), 4 (4,5), 5 (5,5), and 5 (5,5) for EI-1, EI-2, M-1, M-2, N-1, and N-2, respectively. These median values were equivalent to the number of species detected in each route (Table 2XX), indicating that the probability of occupancy for undetected species was low and no additional species were predicted to be present in a route’s community, other than those that were detected.</w:t>
+        <w:t xml:space="preserve">) and 90% credible intervals were 4 (4,4), 3 (3,3), 3 (3,4), 4 (4,5), 5 (5,5), and 5 (5,5) for EI-1, EI-2, M-1, M-2, N-1, and N-2, respectively. These median values were equivalent to the number of species detected in each route (Table 2), indicating that the probability of occupancy for undetected species was low and no additional species were predicted to be present in a route’s community, other than those that were detected.</w:t>
       </w:r>
     </w:p>
     <w:p>
@@ -6839,7 +6839,7 @@
         </m:sSubSup>
       </m:oMath>
       <w:r>
-        <w:t xml:space="preserve">) varied from 0 to 5 (Fig. 4XXX). At most, the median species richness was one species higher than the number of species detected at any single route and year; however, the 90% credible intervals of richness added up to 4 new undetected species (e.g., in M-2 during 2004 where we detected zero species; Fig. 4XXX).</w:t>
+        <w:t xml:space="preserve">) varied from 0 to 5 (Fig. 4). At most, the median species richness was one species higher than the number of species detected at any single route and year; however, the 90% credible intervals of richness added up to 4 new undetected species (e.g., in M-2 during 2004 where we detected zero species; Fig. 4).</w:t>
       </w:r>
     </w:p>
     <w:p>
@@ -6857,7 +6857,7 @@
         <w:pStyle w:val="FirstParagraph"/>
       </w:pPr>
       <w:r>
-        <w:t xml:space="preserve">Including all detected species in one richness model increased the precision of the estimates of the effect of broadcast calls on detection probability (i.e., compare All Species with individual occupancy results in Fig. 5XXX). When incorporating all owl species, broadcasting calls from Mottled Owls, Pacific Screech-Owls, Crested Owls, Black-and-white Owls, and Spectacled Owls increased detection probability; whereas broadcasting the Great Horned Owl calls decreased detection (Fig. 5XXX).</w:t>
+        <w:t xml:space="preserve">Including all detected species in one richness model increased the precision of the estimates of the effect of broadcast calls on detection probability (i.e., compare All Species with individual occupancy results in Fig. 5). When incorporating all owl species, broadcasting calls from Mottled Owls, Pacific Screech-Owls, Crested Owls, Black-and-white Owls, and Spectacled Owls increased detection probability; whereas broadcasting the Great Horned Owl calls decreased detection (Fig. 5).</w:t>
       </w:r>
     </w:p>
     <w:p>
@@ -6865,7 +6865,7 @@
         <w:pStyle w:val="BodyText"/>
       </w:pPr>
       <w:r>
-        <w:t xml:space="preserve">The probability of detection when analyzed with single-species occupancy models varied little during the timeframe before broadcast recordings were played (Pre-broadcast); however, the probability of detecting owls after broadcast calls were played varied by call and between Mottled Owls, Ferruginous Pygmy-Owls, and Spectacled Owls (Fig. 5XX). The probability of detecting Mottled Owls increased after broadcasting Mottled Owl, Pacific Screech-Owl, Crested Owl, Black-and-white Owl, or Spectacled Owl calls. The probability of detecting Ferruginous Pygmy-Owls increased after broadcasting Mottled Owl and Pacific Owl calls, and the probability of detecting Spectacled Owls increased after broadcasting Pacific Screech-Owl, Black-and-white Owl, and Spectacled Owl calls (Fig. 5XX).</w:t>
+        <w:t xml:space="preserve">The probability of detection when analyzed with single-species occupancy models varied little during the timeframe before broadcast recordings were played (Pre-broadcast); however, the probability of detecting owls after broadcast calls were played varied by call and between Mottled Owls, Ferruginous Pygmy-Owls, and Spectacled Owls (Fig. 5). The probability of detecting Mottled Owls increased after broadcasting Mottled Owl, Pacific Screech-Owl, Crested Owl, Black-and-white Owl, or Spectacled Owl calls. The probability of detecting Ferruginous Pygmy-Owls increased after broadcasting Mottled Owl and Pacific Owl calls, and the probability of detecting Spectacled Owls increased after broadcasting Pacific Screech-Owl, Black-and-white Owl, and Spectacled Owl calls (Fig. 5).</w:t>
       </w:r>
     </w:p>
     <w:p>
@@ -7324,7 +7324,7 @@
           <wp:inline>
             <wp:extent cx="5943600" cy="4612317"/>
             <wp:effectExtent b="0" l="0" r="0" t="0"/>
-            <wp:docPr descr="1XX. Map of El Salvador. Owl surveys were conducted from 2003 to 2013 in three different protected areas within El Salvador: El Imposible National Park (EINP), Montecristo National Park (MNP) and Nancuchiname Forest (NF). " title="" id="1" name="Picture"/>
+            <wp:docPr descr="1. Map of El Salvador. Owl surveys were conducted from 2003 to 2013 in three different protected areas within El Salvador: El Imposible National Park (EINP), Montecristo National Park (MNP) and Nancuchiname Forest (NF). " title="" id="1" name="Picture"/>
             <a:graphic>
               <a:graphicData uri="http://schemas.openxmlformats.org/drawingml/2006/picture">
                 <pic:pic>
@@ -7367,7 +7367,7 @@
         <w:pStyle w:val="ImageCaption"/>
       </w:pPr>
       <w:r>
-        <w:t xml:space="preserve">1XX. Map of El Salvador. Owl surveys were conducted from 2003 to 2013 in three different protected areas within El Salvador: El Imposible National Park (EINP), Montecristo National Park (MNP) and Nancuchiname Forest (NF).</w:t>
+        <w:t xml:space="preserve">1. Map of El Salvador. Owl surveys were conducted from 2003 to 2013 in three different protected areas within El Salvador: El Imposible National Park (EINP), Montecristo National Park (MNP) and Nancuchiname Forest (NF).</w:t>
       </w:r>
       <w:r>
         <w:t xml:space="preserve"> </w:t>
@@ -7382,7 +7382,7 @@
           <wp:inline>
             <wp:extent cx="5943600" cy="9439835"/>
             <wp:effectExtent b="0" l="0" r="0" t="0"/>
-            <wp:docPr descr="2XX. Probability of occupancy (\psi_{t,h}) summarized by route for Ferruginous Pygmy-Owl (FEPO), Mottled Owl (MOOW), and Spectacled Owl (SPEO). Owl surveys were conducted from 2003 to 2013 in three different protected areas within El Salvador: El Imposible National Park (EI-1 and EI-2), Montecristo National Park (M-1 and M-2) and Nancuchiname Forest (N-1 and N-2). Posteriors were summarized with median \pm 90% credible intervals. " title="" id="1" name="Picture"/>
+            <wp:docPr descr="2. Probability of occupancy (\psi_{t,h}) summarized by route for Ferruginous Pygmy-Owl (FEPO), Mottled Owl (MOOW), and Spectacled Owl (SPEO). Owl surveys were conducted from 2003 to 2013 in three different protected areas within El Salvador: El Imposible National Park (EI-1 and EI-2), Montecristo National Park (M-1 and M-2) and Nancuchiname Forest (N-1 and N-2). Posteriors were summarized with median \pm 90% credible intervals. " title="" id="1" name="Picture"/>
             <a:graphic>
               <a:graphicData uri="http://schemas.openxmlformats.org/drawingml/2006/picture">
                 <pic:pic>
@@ -7425,7 +7425,7 @@
         <w:pStyle w:val="ImageCaption"/>
       </w:pPr>
       <w:r>
-        <w:t xml:space="preserve">2XX. Probability of occupancy (</w:t>
+        <w:t xml:space="preserve">2. Probability of occupancy (</w:t>
       </w:r>
       <m:oMath>
         <m:sSub>
@@ -7477,7 +7477,7 @@
           <wp:inline>
             <wp:extent cx="5943600" cy="4821968"/>
             <wp:effectExtent b="0" l="0" r="0" t="0"/>
-            <wp:docPr descr="3XX. Probability of occupancy by route and year for Ferruginous Pygmy-Owl (FEPO), Mottled Owl (MOOW), and Spectacled Owl (SPEO). Owl surveys were conducted from 2003 to 2013 in three different protected areas within El Salvador: El Imposible National Park (EI-1 and EI-2), Montecristo National Park (M-1 and M-2) and Nancuchiname Forest (N-1 and N-2). Posteriors were summarized with median \pm 90% credible intervals. " title="" id="1" name="Picture"/>
+            <wp:docPr descr="3. Probability of occupancy by route and year for Ferruginous Pygmy-Owl (FEPO), Mottled Owl (MOOW), and Spectacled Owl (SPEO). Owl surveys were conducted from 2003 to 2013 in three different protected areas within El Salvador: El Imposible National Park (EI-1 and EI-2), Montecristo National Park (M-1 and M-2) and Nancuchiname Forest (N-1 and N-2). Posteriors were summarized with median \pm 90% credible intervals. " title="" id="1" name="Picture"/>
             <a:graphic>
               <a:graphicData uri="http://schemas.openxmlformats.org/drawingml/2006/picture">
                 <pic:pic>
@@ -7520,7 +7520,7 @@
         <w:pStyle w:val="ImageCaption"/>
       </w:pPr>
       <w:r>
-        <w:t xml:space="preserve">3XX. Probability of occupancy by route and year for Ferruginous Pygmy-Owl (FEPO), Mottled Owl (MOOW), and Spectacled Owl (SPEO). Owl surveys were conducted from 2003 to 2013 in three different protected areas within El Salvador: El Imposible National Park (EI-1 and EI-2), Montecristo National Park (M-1 and M-2) and Nancuchiname Forest (N-1 and N-2). Posteriors were summarized with median</w:t>
+        <w:t xml:space="preserve">3. Probability of occupancy by route and year for Ferruginous Pygmy-Owl (FEPO), Mottled Owl (MOOW), and Spectacled Owl (SPEO). Owl surveys were conducted from 2003 to 2013 in three different protected areas within El Salvador: El Imposible National Park (EI-1 and EI-2), Montecristo National Park (M-1 and M-2) and Nancuchiname Forest (N-1 and N-2). Posteriors were summarized with median</w:t>
       </w:r>
       <w:r>
         <w:t xml:space="preserve"> </w:t>
@@ -7549,7 +7549,7 @@
           <wp:inline>
             <wp:extent cx="5943600" cy="4612317"/>
             <wp:effectExtent b="0" l="0" r="0" t="0"/>
-            <wp:docPr descr="4XX. Species richness (Richness) by route and year. Owl surveys were conducted from 2003 to 2013 in three different protected areas within El Salvador: El Imposible National Park (EI-1 and EI-2), Montecristo National Park (M-1 and M-2) and Nancuchiname Forest (N-1 and N-2). Posteriors of Richness were summarized with median (black dot) \pm 90% credible intervals (dark grey shading and vertical black lines). The number of owl species detected at each route and year was indicated with the light grey area. " title="" id="1" name="Picture"/>
+            <wp:docPr descr="4. Species richness (Richness) by route and year. Owl surveys were conducted from 2003 to 2013 in three different protected areas within El Salvador: El Imposible National Park (EI-1 and EI-2), Montecristo National Park (M-1 and M-2) and Nancuchiname Forest (N-1 and N-2). Posteriors of Richness were summarized with median (black dot) \pm 90% credible intervals (dark grey shading and vertical black lines). The number of owl species detected at each route and year was indicated with the light grey area. " title="" id="1" name="Picture"/>
             <a:graphic>
               <a:graphicData uri="http://schemas.openxmlformats.org/drawingml/2006/picture">
                 <pic:pic>
@@ -7592,7 +7592,7 @@
         <w:pStyle w:val="ImageCaption"/>
       </w:pPr>
       <w:r>
-        <w:t xml:space="preserve">4XX. Species richness (Richness</w:t>
+        <w:t xml:space="preserve">4. Species richness (Richness</w:t>
       </w:r>
       <w:r>
         <w:rPr>
@@ -7633,7 +7633,7 @@
           <wp:inline>
             <wp:extent cx="5943600" cy="6293223"/>
             <wp:effectExtent b="0" l="0" r="0" t="0"/>
-            <wp:docPr descr="5XX. The probabiliity of detecting owls during spontaneous surveys (i.e., pre-broadcast) and after broadcast, depending on the species of owl used for broadcast vocalization. These logistic regression coefficients were evaluated from the richness model, which combined all detected species (All Species) and the single-species occupancy models for Ferruginous Pygmy-Owls (FEPO), Mottled Owls (MOOW), and Spectacled Owls (SPEO). Owl surveys were conducted from 2003 to 2013 in three different protected areas within El Salvador. Posteriors were summarized with median \pm 90% credible intervals. The pre-broadcase effect size’s credible intervals are represented with two grey horizontal lines on each graph " title="" id="1" name="Picture"/>
+            <wp:docPr descr="5. The probabiliity of detecting owls during spontaneous surveys (i.e., pre-broadcast) and after broadcast, depending on the species of owl used for broadcast vocalization. These logistic regression coefficients were evaluated from the richness model, which combined all detected species (All Species) and the single-species occupancy models for Ferruginous Pygmy-Owls (FEPO), Mottled Owls (MOOW), and Spectacled Owls (SPEO). Owl surveys were conducted from 2003 to 2013 in three different protected areas within El Salvador. Posteriors were summarized with median \pm 90% credible intervals. The pre-broadcase effect size’s credible intervals are represented with two grey horizontal lines on each graph " title="" id="1" name="Picture"/>
             <a:graphic>
               <a:graphicData uri="http://schemas.openxmlformats.org/drawingml/2006/picture">
                 <pic:pic>
@@ -7676,7 +7676,7 @@
         <w:pStyle w:val="ImageCaption"/>
       </w:pPr>
       <w:r>
-        <w:t xml:space="preserve">5XX. The probabiliity of detecting owls during spontaneous surveys (i.e., pre-broadcast) and after broadcast, depending on the species of owl used for broadcast vocalization. These logistic regression coefficients were evaluated from the richness model, which combined all detected species (All Species) and the single-species occupancy models for Ferruginous Pygmy-Owls (FEPO), Mottled Owls (MOOW), and Spectacled Owls (SPEO). Owl surveys were conducted from 2003 to 2013 in three different protected areas within El Salvador. Posteriors were summarized with median</w:t>
+        <w:t xml:space="preserve">5. The probabiliity of detecting owls during spontaneous surveys (i.e., pre-broadcast) and after broadcast, depending on the species of owl used for broadcast vocalization. These logistic regression coefficients were evaluated from the richness model, which combined all detected species (All Species) and the single-species occupancy models for Ferruginous Pygmy-Owls (FEPO), Mottled Owls (MOOW), and Spectacled Owls (SPEO). Owl surveys were conducted from 2003 to 2013 in three different protected areas within El Salvador. Posteriors were summarized with median</w:t>
       </w:r>
       <w:r>
         <w:t xml:space="preserve"> </w:t>

</xml_diff>

<commit_message>
removed abbreviations from figures (eg MOOW)
</commit_message>
<xml_diff>
--- a/manuscript_working/ms_working_RMD.docx
+++ b/manuscript_working/ms_working_RMD.docx
@@ -7382,7 +7382,7 @@
           <wp:inline>
             <wp:extent cx="5943600" cy="9439835"/>
             <wp:effectExtent b="0" l="0" r="0" t="0"/>
-            <wp:docPr descr="2. Probability of occupancy (\psi_{t,h}) summarized by route for Ferruginous Pygmy-Owl (FEPO), Mottled Owl (MOOW), and Spectacled Owl (SPEO). Owl surveys were conducted from 2003 to 2013 in three different protected areas within El Salvador: El Imposible National Park (EI-1 and EI-2), Montecristo National Park (M-1 and M-2) and Nancuchiname Forest (N-1 and N-2). Posteriors were summarized with median \pm 90% credible intervals. " title="" id="1" name="Picture"/>
+            <wp:docPr descr="2. Probability of occupancy (\psi_{t,h}) summarized by route for Ferruginous Pygmy-Owl, Mottled Owl, and Spectacled Owl. Owl surveys were conducted from 2003 to 2013 in three different protected areas within El Salvador: El Imposible National Park (EI-1 and EI-2), Montecristo National Park (M-1 and M-2) and Nancuchiname Forest (N-1 and N-2). Posteriors were summarized with median \pm 90% credible intervals. " title="" id="1" name="Picture"/>
             <a:graphic>
               <a:graphicData uri="http://schemas.openxmlformats.org/drawingml/2006/picture">
                 <pic:pic>
@@ -7448,7 +7448,7 @@
         </m:sSub>
       </m:oMath>
       <w:r>
-        <w:t xml:space="preserve">) summarized by route for Ferruginous Pygmy-Owl (FEPO), Mottled Owl (MOOW), and Spectacled Owl (SPEO). Owl surveys were conducted from 2003 to 2013 in three different protected areas within El Salvador: El Imposible National Park (EI-1 and EI-2), Montecristo National Park (M-1 and M-2) and Nancuchiname Forest (N-1 and N-2). Posteriors were summarized with median</w:t>
+        <w:t xml:space="preserve">) summarized by route for Ferruginous Pygmy-Owl, Mottled Owl, and Spectacled Owl. Owl surveys were conducted from 2003 to 2013 in three different protected areas within El Salvador: El Imposible National Park (EI-1 and EI-2), Montecristo National Park (M-1 and M-2) and Nancuchiname Forest (N-1 and N-2). Posteriors were summarized with median</w:t>
       </w:r>
       <w:r>
         <w:t xml:space="preserve"> </w:t>
@@ -7477,7 +7477,7 @@
           <wp:inline>
             <wp:extent cx="5943600" cy="4821968"/>
             <wp:effectExtent b="0" l="0" r="0" t="0"/>
-            <wp:docPr descr="3. Probability of occupancy by route and year for Ferruginous Pygmy-Owl (FEPO), Mottled Owl (MOOW), and Spectacled Owl (SPEO). Owl surveys were conducted from 2003 to 2013 in three different protected areas within El Salvador: El Imposible National Park (EI-1 and EI-2), Montecristo National Park (M-1 and M-2) and Nancuchiname Forest (N-1 and N-2). Posteriors were summarized with median \pm 90% credible intervals. " title="" id="1" name="Picture"/>
+            <wp:docPr descr="3. Probability of occupancy by route and year for Ferruginous Pygmy-Owl, Mottled Owl, and Spectacled Owl. Owl surveys were conducted from 2003 to 2013 in three different protected areas within El Salvador: El Imposible National Park (EI-1 and EI-2), Montecristo National Park (M-1 and M-2) and Nancuchiname Forest (N-1 and N-2). Posteriors were summarized with median \pm 90% credible intervals. " title="" id="1" name="Picture"/>
             <a:graphic>
               <a:graphicData uri="http://schemas.openxmlformats.org/drawingml/2006/picture">
                 <pic:pic>
@@ -7520,7 +7520,7 @@
         <w:pStyle w:val="ImageCaption"/>
       </w:pPr>
       <w:r>
-        <w:t xml:space="preserve">3. Probability of occupancy by route and year for Ferruginous Pygmy-Owl (FEPO), Mottled Owl (MOOW), and Spectacled Owl (SPEO). Owl surveys were conducted from 2003 to 2013 in three different protected areas within El Salvador: El Imposible National Park (EI-1 and EI-2), Montecristo National Park (M-1 and M-2) and Nancuchiname Forest (N-1 and N-2). Posteriors were summarized with median</w:t>
+        <w:t xml:space="preserve">3. Probability of occupancy by route and year for Ferruginous Pygmy-Owl, Mottled Owl, and Spectacled Owl. Owl surveys were conducted from 2003 to 2013 in three different protected areas within El Salvador: El Imposible National Park (EI-1 and EI-2), Montecristo National Park (M-1 and M-2) and Nancuchiname Forest (N-1 and N-2). Posteriors were summarized with median</w:t>
       </w:r>
       <w:r>
         <w:t xml:space="preserve"> </w:t>
@@ -7549,7 +7549,7 @@
           <wp:inline>
             <wp:extent cx="5943600" cy="4612317"/>
             <wp:effectExtent b="0" l="0" r="0" t="0"/>
-            <wp:docPr descr="4. Species richness (Richness) by route and year. Owl surveys were conducted from 2003 to 2013 in three different protected areas within El Salvador: El Imposible National Park (EI-1 and EI-2), Montecristo National Park (M-1 and M-2) and Nancuchiname Forest (N-1 and N-2). Posteriors of Richness were summarized with median (black dot) \pm 90% credible intervals (dark grey shading and vertical black lines). The number of owl species detected at each route and year was indicated with the light grey area. " title="" id="1" name="Picture"/>
+            <wp:docPr descr="4. Species richness (Richness^*) by route and year. Owl surveys were conducted from 2003 to 2013 in three different protected areas within El Salvador: El Imposible National Park (EI-1 and EI-2), Montecristo National Park (M-1 and M-2) and Nancuchiname Forest (N-1 and N-2). Posteriors of Richness^* were summarized with median (black dot) \pm 90% credible intervals (dark grey shading and vertical black lines). The number of owl species detected at each route and year was indicated with the light grey area. " title="" id="1" name="Picture"/>
             <a:graphic>
               <a:graphicData uri="http://schemas.openxmlformats.org/drawingml/2006/picture">
                 <pic:pic>
@@ -7594,12 +7594,37 @@
       <w:r>
         <w:t xml:space="preserve">4. Species richness (Richness</w:t>
       </w:r>
-      <w:r>
-        <w:rPr>
-          <w:i/>
-        </w:rPr>
+      <m:oMath>
+        <m:sSup>
+          <m:e>
+            <m:r>
+              <m:t>​</m:t>
+            </m:r>
+          </m:e>
+          <m:sup>
+            <m:r>
+              <m:t>*</m:t>
+            </m:r>
+          </m:sup>
+        </m:sSup>
+      </m:oMath>
+      <w:r>
         <w:t xml:space="preserve">) by route and year. Owl surveys were conducted from 2003 to 2013 in three different protected areas within El Salvador: El Imposible National Park (EI-1 and EI-2), Montecristo National Park (M-1 and M-2) and Nancuchiname Forest (N-1 and N-2). Posteriors of Richness</w:t>
       </w:r>
+      <m:oMath>
+        <m:sSup>
+          <m:e>
+            <m:r>
+              <m:t>​</m:t>
+            </m:r>
+          </m:e>
+          <m:sup>
+            <m:r>
+              <m:t>*</m:t>
+            </m:r>
+          </m:sup>
+        </m:sSup>
+      </m:oMath>
       <w:r>
         <w:t xml:space="preserve"> </w:t>
       </w:r>
@@ -7633,7 +7658,7 @@
           <wp:inline>
             <wp:extent cx="5943600" cy="6293223"/>
             <wp:effectExtent b="0" l="0" r="0" t="0"/>
-            <wp:docPr descr="5. The probabiliity of detecting owls during spontaneous surveys (i.e., pre-broadcast) and after broadcast, depending on the species of owl used for broadcast vocalization. These logistic regression coefficients were evaluated from the richness model, which combined all detected species (All Species) and the single-species occupancy models for Ferruginous Pygmy-Owls (FEPO), Mottled Owls (MOOW), and Spectacled Owls (SPEO). Owl surveys were conducted from 2003 to 2013 in three different protected areas within El Salvador. Posteriors were summarized with median \pm 90% credible intervals. The pre-broadcase effect size’s credible intervals are represented with two grey horizontal lines on each graph " title="" id="1" name="Picture"/>
+            <wp:docPr descr="5. The probabiliity of detecting owls during spontaneous surveys (i.e., pre-broadcast) and after broadcast, depending on the species of owl used for broadcast vocalization. These logistic regression coefficients were evaluated from the richness model, which combined all detected species (All Species) and the single-species occupancy models for Ferruginous Pygmy-Owls, Mottled Owls, and Spectacled Owls. Owl surveys were conducted from 2003 to 2013 in three different protected areas within El Salvador. Posteriors were summarized with median \pm 90% credible intervals. The pre-broadcase effect size’s credible intervals are represented with two grey horizontal lines on each graph " title="" id="1" name="Picture"/>
             <a:graphic>
               <a:graphicData uri="http://schemas.openxmlformats.org/drawingml/2006/picture">
                 <pic:pic>
@@ -7676,7 +7701,7 @@
         <w:pStyle w:val="ImageCaption"/>
       </w:pPr>
       <w:r>
-        <w:t xml:space="preserve">5. The probabiliity of detecting owls during spontaneous surveys (i.e., pre-broadcast) and after broadcast, depending on the species of owl used for broadcast vocalization. These logistic regression coefficients were evaluated from the richness model, which combined all detected species (All Species) and the single-species occupancy models for Ferruginous Pygmy-Owls (FEPO), Mottled Owls (MOOW), and Spectacled Owls (SPEO). Owl surveys were conducted from 2003 to 2013 in three different protected areas within El Salvador. Posteriors were summarized with median</w:t>
+        <w:t xml:space="preserve">5. The probabiliity of detecting owls during spontaneous surveys (i.e., pre-broadcast) and after broadcast, depending on the species of owl used for broadcast vocalization. These logistic regression coefficients were evaluated from the richness model, which combined all detected species (All Species) and the single-species occupancy models for Ferruginous Pygmy-Owls, Mottled Owls, and Spectacled Owls. Owl surveys were conducted from 2003 to 2013 in three different protected areas within El Salvador. Posteriors were summarized with median</w:t>
       </w:r>
       <w:r>
         <w:t xml:space="preserve"> </w:t>

</xml_diff>

<commit_message>
Last RMD version, switching to word
</commit_message>
<xml_diff>
--- a/manuscript_working/ms_working_RMD.docx
+++ b/manuscript_working/ms_working_RMD.docx
@@ -374,7 +374,7 @@
         <w:pStyle w:val="BodyText"/>
       </w:pPr>
       <w:r>
-        <w:t xml:space="preserve">Nancuchiname Forest (797 ha) is a Protected Natural Area located 95 km southeast of San Salvador in the coastal alluvial plain along the Lempa River (Fig. 1; Table 1). Its elevation ranged from sea level to 12 m a.s.l. The area contained deciduous and semi-deciduous forest, second growth vegetation, native species reforestation and a dike surrounded by secondary growth. In Nancuchiname Forest, we established one survey route (N-1) in alluvial forest along the dike and the other route (N-2) in a semi-deciduous alluvial forest.</w:t>
+        <w:t xml:space="preserve">Nancuchiname Forest (797 ha) was a Protected Natural Area located 95 km southeast of San Salvador in the coastal alluvial plain along the Lempa River (Fig. 1; Table 1). Its elevation ranged from sea level to 12 m a.s.l. The area contained deciduous and semi-deciduous forest, second growth vegetation, native species reforestation and a dike surrounded by secondary growth. In Nancuchiname Forest, we established one survey route (N-1) in alluvial forest along the dike and the other route (N-2) in a semi-deciduous alluvial forest.</w:t>
       </w:r>
     </w:p>
     <w:p>
@@ -994,7 +994,19 @@
         <w:t xml:space="preserve">Bubo virginianus</w:t>
       </w:r>
       <w:r>
-        <w:t xml:space="preserve">), Whiskered Owls, Mottled Owls, Fulvous Owls, Stygian Owls, and Great Horned Owls at stations 1 through 10, respectively, in both routes of Montecristo NP (M-1 and M-2).</w:t>
+        <w:t xml:space="preserve">), Whiskered Owls, Mottled Owls, Fulvous Owls, Stygian Owls, and Great Horned Owls at stations 1 through 10, respectively, in both routes of Montecristo NP (M-1 and M-2). We used locally-recorded owl vocalizations for our broadcast surveys when possible, because</w:t>
+      </w:r>
+      <w:r>
+        <w:t xml:space="preserve"> </w:t>
+      </w:r>
+      <w:r>
+        <w:t xml:space="preserve">Gerhardt (1989)</w:t>
+      </w:r>
+      <w:r>
+        <w:t xml:space="preserve"> </w:t>
+      </w:r>
+      <w:r>
+        <w:t xml:space="preserve">found that a series of Mottled Owl vocalizations obtained from a non-local ornithological laboratory could not generate a response from Guatemalan owls.</w:t>
       </w:r>
     </w:p>
     <w:p>
@@ -7146,69 +7158,7 @@
         <w:t xml:space="preserve">(Terry et al. 2005)</w:t>
       </w:r>
       <w:r>
-        <w:t xml:space="preserve">. Thus, the vocalizations of crepuscular and cryptic animals such as owls are commonly leveraged in field surveys because they can be diagnostic and are often considered more practically attainable than visual identification</w:t>
-      </w:r>
-      <w:r>
-        <w:t xml:space="preserve"> </w:t>
-      </w:r>
-      <w:r>
-        <w:t xml:space="preserve">(König and Weick 1999)</w:t>
-      </w:r>
-      <w:r>
-        <w:t xml:space="preserve">.</w:t>
-      </w:r>
-    </w:p>
-    <w:p>
-      <w:pPr>
-        <w:pStyle w:val="BodyText"/>
-      </w:pPr>
-      <w:r>
-        <w:t xml:space="preserve">Vocalization surveys for nocturnal birds of prey fall generally into two categories. Spontaneous or</w:t>
-      </w:r>
-      <w:r>
-        <w:t xml:space="preserve"> </w:t>
-      </w:r>
-      <w:r>
-        <w:t xml:space="preserve">“</w:t>
-      </w:r>
-      <w:r>
-        <w:t xml:space="preserve">passive</w:t>
-      </w:r>
-      <w:r>
-        <w:t xml:space="preserve">”</w:t>
-      </w:r>
-      <w:r>
-        <w:t xml:space="preserve"> </w:t>
-      </w:r>
-      <w:r>
-        <w:t xml:space="preserve">surveys involve listening for animal calls with no prior stimulus, whereas provocation or</w:t>
-      </w:r>
-      <w:r>
-        <w:t xml:space="preserve"> </w:t>
-      </w:r>
-      <w:r>
-        <w:t xml:space="preserve">“</w:t>
-      </w:r>
-      <w:r>
-        <w:t xml:space="preserve">broadcast</w:t>
-      </w:r>
-      <w:r>
-        <w:t xml:space="preserve">”</w:t>
-      </w:r>
-      <w:r>
-        <w:t xml:space="preserve"> </w:t>
-      </w:r>
-      <w:r>
-        <w:t xml:space="preserve">surveys are conducted by listening after a period of playing a recording of animal vocalizations</w:t>
-      </w:r>
-      <w:r>
-        <w:t xml:space="preserve"> </w:t>
-      </w:r>
-      <w:r>
-        <w:t xml:space="preserve">(e.g., Baumgardt et al. 2019)</w:t>
-      </w:r>
-      <w:r>
-        <w:t xml:space="preserve">. Our surveys coupled both approaches, with spontaneous surveys preceeding broadcast surveys. Overall, the probability of detection was fairly low for all species (median values</w:t>
+        <w:t xml:space="preserve">. Our surveys involved periods of passive listening followed by a broadcast call designed to trigger owl vocalization. Overall, the probability of detection was fairly low for all species (median values</w:t>
       </w:r>
       <w:r>
         <w:t xml:space="preserve"> </w:t>
@@ -7222,19 +7172,7 @@
         </m:r>
       </m:oMath>
       <w:r>
-        <w:t xml:space="preserve">, even though we used locally-recorded owl vocalizations for our broadcast surveys when possible. In Guatemala,</w:t>
-      </w:r>
-      <w:r>
-        <w:t xml:space="preserve"> </w:t>
-      </w:r>
-      <w:r>
-        <w:t xml:space="preserve">Gerhardt (1989)</w:t>
-      </w:r>
-      <w:r>
-        <w:t xml:space="preserve"> </w:t>
-      </w:r>
-      <w:r>
-        <w:t xml:space="preserve">found that a series of Mottled Owl vocalizations obtained from a non-local ornithological laboratory could not generate a response from Guatemalan owls. We found that the probability of detecting most owls increased after we broadcast the vocalizations of Mottled Owls, Pacific Screech-Owls, Crested Owls, and Spectacled Owls. Conversely, owls were less likely to respond after we played Great Horned Owl calls. Owls are sensitive to interactions with other owls</w:t>
+        <w:t xml:space="preserve">) and was generally lower during the passive listening periods pre-broadcast. Owls are sensitive to interactions with other owls</w:t>
       </w:r>
       <w:r>
         <w:t xml:space="preserve"> </w:t>
@@ -7284,7 +7222,7 @@
         <w:t xml:space="preserve"> </w:t>
       </w:r>
       <w:r>
-        <w:t xml:space="preserve">stated that within El Salvador, natural ecosystems such as cloud, deciduous, riparian, and pine-oak forests had the most diverse owl populations, and our findings supported the importance of maintaining protected areas of El Salvador. We found that over the 10-year period of our study, owl species richness and single-species occupancy for three owls were all generally stable in the protected natural areas we investigated. Our study demonstrates the importance of maintaining natural forested areas and diverse habitat heterogeneity in a country under immense climate and population pressures.</w:t>
+        <w:t xml:space="preserve">stated that within El Salvador, natural ecosystems such as cloud, deciduous, riparian, and pine-oak forests had the most diverse owl populations, and our findings supported the importance of maintaining protected areas of El Salvador. We found that over the 10-year period of our study, overall owl species richness and single-species occupancy for three owls were generally stable in the protected natural areas we investigated. We also found that the probability of detecting most owls increased after we broadcast the vocalizations of Mottled Owls, Pacific Screech-Owls, Crested Owls, and Spectacled Owls. Conversely, owls were less likely to respond after we played Great Horned Owl calls. Our study demonstrates the importance of maintaining natural forested areas and diverse habitat heterogeneity in a country under considerable climate and population pressures.</w:t>
       </w:r>
     </w:p>
     <w:p>

</xml_diff>